<commit_message>
SOPs are revised, hypothesis revised, process flow added
</commit_message>
<xml_diff>
--- a/0_MARCH_3_2022/4609_DP1_Outline - revised parts.docx
+++ b/0_MARCH_3_2022/4609_DP1_Outline - revised parts.docx
@@ -4307,16 +4307,7 @@
           <w:sz w:val="22"/>
           <w:szCs w:val="22"/>
         </w:rPr>
-        <w:t xml:space="preserve">What is the significant effect </w:t>
-      </w:r>
-      <w:r>
-        <w:rPr>
-          <w:rFonts w:ascii="Arial" w:eastAsia="Arial" w:hAnsi="Arial" w:cs="Arial"/>
-          <w:bCs/>
-          <w:sz w:val="22"/>
-          <w:szCs w:val="22"/>
-        </w:rPr>
-        <w:t>among the different factors listed below in terms of its effectiveness?</w:t>
+        <w:t xml:space="preserve">What is the significant effect of ultraviolet intensity to be use in terms of its effectiveness? </w:t>
       </w:r>
     </w:p>
     <w:p>
@@ -4324,10 +4315,10 @@
         <w:pStyle w:val="ListParagraph"/>
         <w:numPr>
           <w:ilvl w:val="0"/>
-          <w:numId w:val="3"/>
+          <w:numId w:val="1"/>
         </w:numPr>
         <w:spacing w:line="480" w:lineRule="auto"/>
-        <w:ind w:left="1985" w:right="135"/>
+        <w:ind w:right="135"/>
         <w:jc w:val="both"/>
         <w:rPr>
           <w:rFonts w:ascii="Arial" w:eastAsia="Arial" w:hAnsi="Arial" w:cs="Arial"/>
@@ -4343,7 +4334,7 @@
           <w:sz w:val="22"/>
           <w:szCs w:val="22"/>
         </w:rPr>
-        <w:t xml:space="preserve">Intensity of ultraviolet to be used </w:t>
+        <w:t xml:space="preserve">What is the significant difference among the different duration in terms of its effectiveness? </w:t>
       </w:r>
     </w:p>
     <w:p>
@@ -4351,33 +4342,10 @@
         <w:pStyle w:val="ListParagraph"/>
         <w:numPr>
           <w:ilvl w:val="0"/>
-          <w:numId w:val="3"/>
+          <w:numId w:val="20"/>
         </w:numPr>
         <w:spacing w:line="480" w:lineRule="auto"/>
-        <w:ind w:left="1985" w:right="135"/>
-        <w:jc w:val="both"/>
-        <w:rPr>
-          <w:rFonts w:ascii="Arial" w:eastAsia="Arial" w:hAnsi="Arial" w:cs="Arial"/>
-          <w:bCs/>
-          <w:sz w:val="22"/>
-          <w:szCs w:val="22"/>
-        </w:rPr>
-      </w:pPr>
-      <w:r>
-        <w:rPr>
-          <w:rFonts w:ascii="Arial" w:eastAsia="Arial" w:hAnsi="Arial" w:cs="Arial"/>
-          <w:bCs/>
-          <w:sz w:val="22"/>
-          <w:szCs w:val="22"/>
-        </w:rPr>
-        <w:t>Duration time to ultraviolet light exposure</w:t>
-      </w:r>
-    </w:p>
-    <w:p>
-      <w:pPr>
-        <w:pStyle w:val="ListParagraph"/>
-        <w:spacing w:line="480" w:lineRule="auto"/>
-        <w:ind w:left="1985" w:right="135"/>
+        <w:ind w:right="135"/>
         <w:jc w:val="both"/>
         <w:rPr>
           <w:rFonts w:ascii="Arial" w:eastAsia="Arial" w:hAnsi="Arial" w:cs="Arial"/>
@@ -4396,13 +4364,13 @@
         <mc:AlternateContent>
           <mc:Choice Requires="wps">
             <w:drawing>
-              <wp:anchor distT="45720" distB="45720" distL="114300" distR="114300" simplePos="0" relativeHeight="251665408" behindDoc="0" locked="0" layoutInCell="1" allowOverlap="1" wp14:anchorId="2560922E" wp14:editId="044B1D92">
+              <wp:anchor distT="45720" distB="45720" distL="114300" distR="114300" simplePos="0" relativeHeight="251665408" behindDoc="0" locked="0" layoutInCell="1" allowOverlap="1" wp14:anchorId="2560922E" wp14:editId="0D033744">
                 <wp:simplePos x="0" y="0"/>
                 <wp:positionH relativeFrom="margin">
                   <wp:align>right</wp:align>
                 </wp:positionH>
                 <wp:positionV relativeFrom="paragraph">
-                  <wp:posOffset>698500</wp:posOffset>
+                  <wp:posOffset>695325</wp:posOffset>
                 </wp:positionV>
                 <wp:extent cx="5486400" cy="279400"/>
                 <wp:effectExtent l="0" t="0" r="0" b="6350"/>
@@ -4474,7 +4442,7 @@
           </mc:Choice>
           <mc:Fallback>
             <w:pict>
-              <v:shape w14:anchorId="2560922E" id="_x0000_s1029" type="#_x0000_t202" style="position:absolute;left:0;text-align:left;margin-left:380.8pt;margin-top:55pt;width:6in;height:22pt;z-index:251665408;visibility:visible;mso-wrap-style:square;mso-width-percent:0;mso-height-percent:0;mso-wrap-distance-left:9pt;mso-wrap-distance-top:3.6pt;mso-wrap-distance-right:9pt;mso-wrap-distance-bottom:3.6pt;mso-position-horizontal:right;mso-position-horizontal-relative:margin;mso-position-vertical:absolute;mso-position-vertical-relative:text;mso-width-percent:0;mso-height-percent:0;mso-width-relative:margin;mso-height-relative:margin;v-text-anchor:top" o:gfxdata="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" filled="f" stroked="f">
+              <v:shape w14:anchorId="2560922E" id="_x0000_s1029" type="#_x0000_t202" style="position:absolute;left:0;text-align:left;margin-left:380.8pt;margin-top:54.75pt;width:6in;height:22pt;z-index:251665408;visibility:visible;mso-wrap-style:square;mso-width-percent:0;mso-height-percent:0;mso-wrap-distance-left:9pt;mso-wrap-distance-top:3.6pt;mso-wrap-distance-right:9pt;mso-wrap-distance-bottom:3.6pt;mso-position-horizontal:right;mso-position-horizontal-relative:margin;mso-position-vertical:absolute;mso-position-vertical-relative:text;mso-width-percent:0;mso-height-percent:0;mso-width-relative:margin;mso-height-relative:margin;v-text-anchor:top" o:gfxdata="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" filled="f" stroked="f">
                 <v:textbox>
                   <w:txbxContent>
                     <w:p>
@@ -4505,6 +4473,97 @@
           </mc:Fallback>
         </mc:AlternateContent>
       </w:r>
+      <w:r>
+        <w:rPr>
+          <w:rFonts w:ascii="Arial" w:eastAsia="Arial" w:hAnsi="Arial" w:cs="Arial"/>
+          <w:bCs/>
+          <w:sz w:val="22"/>
+          <w:szCs w:val="22"/>
+        </w:rPr>
+        <w:t>10 sec</w:t>
+      </w:r>
+      <w:r>
+        <w:rPr>
+          <w:rFonts w:ascii="Arial" w:eastAsia="Arial" w:hAnsi="Arial" w:cs="Arial"/>
+          <w:bCs/>
+          <w:sz w:val="22"/>
+          <w:szCs w:val="22"/>
+        </w:rPr>
+        <w:t>onds</w:t>
+      </w:r>
+    </w:p>
+    <w:p>
+      <w:pPr>
+        <w:pStyle w:val="ListParagraph"/>
+        <w:numPr>
+          <w:ilvl w:val="0"/>
+          <w:numId w:val="20"/>
+        </w:numPr>
+        <w:spacing w:line="480" w:lineRule="auto"/>
+        <w:ind w:right="135"/>
+        <w:jc w:val="both"/>
+        <w:rPr>
+          <w:rFonts w:ascii="Arial" w:eastAsia="Arial" w:hAnsi="Arial" w:cs="Arial"/>
+          <w:bCs/>
+          <w:sz w:val="22"/>
+          <w:szCs w:val="22"/>
+        </w:rPr>
+      </w:pPr>
+      <w:r>
+        <w:rPr>
+          <w:rFonts w:ascii="Arial" w:eastAsia="Arial" w:hAnsi="Arial" w:cs="Arial"/>
+          <w:bCs/>
+          <w:sz w:val="22"/>
+          <w:szCs w:val="22"/>
+        </w:rPr>
+        <w:lastRenderedPageBreak/>
+        <w:t>20 sec</w:t>
+      </w:r>
+      <w:r>
+        <w:rPr>
+          <w:rFonts w:ascii="Arial" w:eastAsia="Arial" w:hAnsi="Arial" w:cs="Arial"/>
+          <w:bCs/>
+          <w:sz w:val="22"/>
+          <w:szCs w:val="22"/>
+        </w:rPr>
+        <w:t>onds</w:t>
+      </w:r>
+    </w:p>
+    <w:p>
+      <w:pPr>
+        <w:pStyle w:val="ListParagraph"/>
+        <w:numPr>
+          <w:ilvl w:val="0"/>
+          <w:numId w:val="20"/>
+        </w:numPr>
+        <w:spacing w:line="480" w:lineRule="auto"/>
+        <w:ind w:right="135"/>
+        <w:jc w:val="both"/>
+        <w:rPr>
+          <w:rFonts w:ascii="Arial" w:eastAsia="Arial" w:hAnsi="Arial" w:cs="Arial"/>
+          <w:bCs/>
+          <w:sz w:val="22"/>
+          <w:szCs w:val="22"/>
+        </w:rPr>
+      </w:pPr>
+      <w:r>
+        <w:rPr>
+          <w:rFonts w:ascii="Arial" w:eastAsia="Arial" w:hAnsi="Arial" w:cs="Arial"/>
+          <w:bCs/>
+          <w:sz w:val="22"/>
+          <w:szCs w:val="22"/>
+        </w:rPr>
+        <w:t>30 sec</w:t>
+      </w:r>
+      <w:r>
+        <w:rPr>
+          <w:rFonts w:ascii="Arial" w:eastAsia="Arial" w:hAnsi="Arial" w:cs="Arial"/>
+          <w:bCs/>
+          <w:sz w:val="22"/>
+          <w:szCs w:val="22"/>
+        </w:rPr>
+        <w:t>onds</w:t>
+      </w:r>
     </w:p>
     <w:p>
       <w:pPr>
@@ -4514,7 +4573,7 @@
           <w:numId w:val="1"/>
         </w:numPr>
         <w:spacing w:line="480" w:lineRule="auto"/>
-        <w:ind w:left="1134" w:right="135"/>
+        <w:ind w:right="135"/>
         <w:jc w:val="both"/>
         <w:rPr>
           <w:rFonts w:ascii="Arial" w:eastAsia="Arial" w:hAnsi="Arial" w:cs="Arial"/>
@@ -4530,126 +4589,100 @@
           <w:sz w:val="22"/>
           <w:szCs w:val="22"/>
         </w:rPr>
-        <w:lastRenderedPageBreak/>
-        <w:t xml:space="preserve">How </w:t>
-      </w:r>
-      <w:r>
-        <w:rPr>
-          <w:rFonts w:ascii="Arial" w:eastAsia="Arial" w:hAnsi="Arial" w:cs="Arial"/>
-          <w:bCs/>
-          <w:sz w:val="22"/>
-          <w:szCs w:val="22"/>
-        </w:rPr>
-        <w:t xml:space="preserve">does the </w:t>
-      </w:r>
-      <w:r>
-        <w:rPr>
-          <w:rFonts w:ascii="Arial" w:eastAsia="Arial" w:hAnsi="Arial" w:cs="Arial"/>
-          <w:bCs/>
-          <w:sz w:val="22"/>
-          <w:szCs w:val="22"/>
-        </w:rPr>
-        <w:t xml:space="preserve">automatic disinfection box </w:t>
-      </w:r>
-      <w:r>
-        <w:rPr>
-          <w:rFonts w:ascii="Arial" w:eastAsia="Arial" w:hAnsi="Arial" w:cs="Arial"/>
-          <w:bCs/>
-          <w:sz w:val="22"/>
-          <w:szCs w:val="22"/>
-        </w:rPr>
-        <w:t xml:space="preserve">be described </w:t>
-      </w:r>
-      <w:r>
-        <w:rPr>
-          <w:rFonts w:ascii="Arial" w:eastAsia="Arial" w:hAnsi="Arial" w:cs="Arial"/>
-          <w:bCs/>
-          <w:sz w:val="22"/>
-          <w:szCs w:val="22"/>
-        </w:rPr>
-        <w:t xml:space="preserve">in terms </w:t>
-      </w:r>
-      <w:r>
-        <w:rPr>
-          <w:rFonts w:ascii="Arial" w:eastAsia="Arial" w:hAnsi="Arial" w:cs="Arial"/>
-          <w:bCs/>
-          <w:sz w:val="22"/>
-          <w:szCs w:val="22"/>
-        </w:rPr>
-        <w:t>o</w:t>
-      </w:r>
-      <w:r>
-        <w:rPr>
-          <w:rFonts w:ascii="Arial" w:eastAsia="Arial" w:hAnsi="Arial" w:cs="Arial"/>
-          <w:bCs/>
-          <w:sz w:val="22"/>
-          <w:szCs w:val="22"/>
-        </w:rPr>
-        <w:t>f?</w:t>
+        <w:t xml:space="preserve">How does the automatic disinfection box be described in terms </w:t>
+      </w:r>
+      <w:proofErr w:type="gramStart"/>
+      <w:r>
+        <w:rPr>
+          <w:rFonts w:ascii="Arial" w:eastAsia="Arial" w:hAnsi="Arial" w:cs="Arial"/>
+          <w:bCs/>
+          <w:sz w:val="22"/>
+          <w:szCs w:val="22"/>
+        </w:rPr>
+        <w:t>of:</w:t>
+      </w:r>
+      <w:proofErr w:type="gramEnd"/>
+      <w:r>
+        <w:rPr>
+          <w:rFonts w:ascii="Arial" w:eastAsia="Arial" w:hAnsi="Arial" w:cs="Arial"/>
+          <w:bCs/>
+          <w:sz w:val="22"/>
+          <w:szCs w:val="22"/>
+        </w:rPr>
+        <w:t xml:space="preserve"> </w:t>
       </w:r>
     </w:p>
     <w:p>
       <w:pPr>
         <w:pStyle w:val="ListParagraph"/>
-        <w:numPr>
-          <w:ilvl w:val="0"/>
-          <w:numId w:val="2"/>
-        </w:numPr>
+        <w:spacing w:line="480" w:lineRule="auto"/>
+        <w:ind w:left="1080" w:right="135"/>
+        <w:jc w:val="both"/>
+        <w:rPr>
+          <w:rFonts w:ascii="Arial" w:eastAsia="Arial" w:hAnsi="Arial" w:cs="Arial"/>
+          <w:bCs/>
+          <w:sz w:val="22"/>
+          <w:szCs w:val="22"/>
+        </w:rPr>
+      </w:pPr>
+      <w:r>
+        <w:rPr>
+          <w:rFonts w:ascii="Arial" w:eastAsia="Arial" w:hAnsi="Arial" w:cs="Arial"/>
+          <w:bCs/>
+          <w:sz w:val="22"/>
+          <w:szCs w:val="22"/>
+        </w:rPr>
+        <w:t>a)</w:t>
+      </w:r>
+      <w:r>
+        <w:rPr>
+          <w:rFonts w:ascii="Arial" w:eastAsia="Arial" w:hAnsi="Arial" w:cs="Arial"/>
+          <w:bCs/>
+          <w:sz w:val="22"/>
+          <w:szCs w:val="22"/>
+        </w:rPr>
+        <w:tab/>
+        <w:t xml:space="preserve">Satisfaction </w:t>
+      </w:r>
+    </w:p>
+    <w:p>
+      <w:pPr>
+        <w:pStyle w:val="ListParagraph"/>
+        <w:spacing w:line="480" w:lineRule="auto"/>
+        <w:ind w:left="1080" w:right="135"/>
+        <w:jc w:val="both"/>
+        <w:rPr>
+          <w:rFonts w:ascii="Arial" w:eastAsia="Arial" w:hAnsi="Arial" w:cs="Arial"/>
+          <w:bCs/>
+          <w:sz w:val="22"/>
+          <w:szCs w:val="22"/>
+        </w:rPr>
+      </w:pPr>
+      <w:r>
+        <w:rPr>
+          <w:rFonts w:ascii="Arial" w:eastAsia="Arial" w:hAnsi="Arial" w:cs="Arial"/>
+          <w:bCs/>
+          <w:sz w:val="22"/>
+          <w:szCs w:val="22"/>
+        </w:rPr>
+        <w:t>b)</w:t>
+      </w:r>
+      <w:r>
+        <w:rPr>
+          <w:rFonts w:ascii="Arial" w:eastAsia="Arial" w:hAnsi="Arial" w:cs="Arial"/>
+          <w:bCs/>
+          <w:sz w:val="22"/>
+          <w:szCs w:val="22"/>
+        </w:rPr>
+        <w:tab/>
+        <w:t>value for money</w:t>
+      </w:r>
+    </w:p>
+    <w:p>
+      <w:pPr>
+        <w:pStyle w:val="ListParagraph"/>
         <w:spacing w:line="480" w:lineRule="auto"/>
         <w:ind w:left="1985" w:right="135"/>
-        <w:jc w:val="both"/>
-        <w:rPr>
-          <w:rFonts w:ascii="Arial" w:eastAsia="Arial" w:hAnsi="Arial" w:cs="Arial"/>
-          <w:bCs/>
-          <w:sz w:val="22"/>
-          <w:szCs w:val="22"/>
-        </w:rPr>
-      </w:pPr>
-      <w:r>
-        <w:rPr>
-          <w:rFonts w:ascii="Arial" w:eastAsia="Arial" w:hAnsi="Arial" w:cs="Arial"/>
-          <w:bCs/>
-          <w:sz w:val="22"/>
-          <w:szCs w:val="22"/>
-        </w:rPr>
-        <w:t>Satisfaction</w:t>
-      </w:r>
-    </w:p>
-    <w:p>
-      <w:pPr>
-        <w:pStyle w:val="ListParagraph"/>
-        <w:numPr>
-          <w:ilvl w:val="0"/>
-          <w:numId w:val="2"/>
-        </w:numPr>
-        <w:spacing w:line="480" w:lineRule="auto"/>
-        <w:ind w:left="1985" w:right="135"/>
-        <w:jc w:val="both"/>
-        <w:rPr>
-          <w:rFonts w:ascii="Arial" w:eastAsia="Arial" w:hAnsi="Arial" w:cs="Arial"/>
-          <w:bCs/>
-          <w:sz w:val="22"/>
-          <w:szCs w:val="22"/>
-        </w:rPr>
-      </w:pPr>
-      <w:r>
-        <w:rPr>
-          <w:rFonts w:ascii="Arial" w:eastAsia="Arial" w:hAnsi="Arial" w:cs="Arial"/>
-          <w:bCs/>
-          <w:sz w:val="22"/>
-          <w:szCs w:val="22"/>
-        </w:rPr>
-        <w:t>Cost</w:t>
-      </w:r>
-    </w:p>
-    <w:p>
-      <w:pPr>
-        <w:pStyle w:val="ListParagraph"/>
-        <w:tabs>
-          <w:tab w:val="left" w:pos="142"/>
-        </w:tabs>
-        <w:spacing w:line="480" w:lineRule="auto"/>
-        <w:ind w:left="142" w:right="135"/>
         <w:jc w:val="both"/>
         <w:rPr>
           <w:rFonts w:ascii="Arial" w:eastAsia="Arial" w:hAnsi="Arial" w:cs="Arial"/>
@@ -4765,26 +4798,47 @@
           <w:ilvl w:val="0"/>
           <w:numId w:val="5"/>
         </w:numPr>
-        <w:tabs>
-          <w:tab w:val="left" w:pos="284"/>
-        </w:tabs>
-        <w:spacing w:line="480" w:lineRule="auto"/>
-        <w:ind w:left="993" w:right="135"/>
-        <w:jc w:val="both"/>
-        <w:rPr>
-          <w:rFonts w:ascii="Arial" w:eastAsia="Arial" w:hAnsi="Arial" w:cs="Arial"/>
-          <w:sz w:val="22"/>
-          <w:szCs w:val="22"/>
-        </w:rPr>
-      </w:pPr>
-      <w:r>
-        <w:rPr>
-          <w:rFonts w:ascii="Arial" w:eastAsia="Arial" w:hAnsi="Arial" w:cs="Arial"/>
-          <w:sz w:val="22"/>
-          <w:szCs w:val="22"/>
-        </w:rPr>
-        <w:t>There’s no significant effect among the intensity of ultraviolet to be used and duration of time to ultraviolet exposure in terms of its effectiveness.</w:t>
-      </w:r>
+        <w:rPr>
+          <w:rFonts w:ascii="Arial" w:eastAsia="Arial" w:hAnsi="Arial" w:cs="Arial"/>
+          <w:sz w:val="22"/>
+          <w:szCs w:val="22"/>
+        </w:rPr>
+      </w:pPr>
+      <w:r>
+        <w:rPr>
+          <w:rFonts w:ascii="Arial" w:eastAsia="Arial" w:hAnsi="Arial" w:cs="Arial"/>
+          <w:sz w:val="22"/>
+          <w:szCs w:val="22"/>
+        </w:rPr>
+        <w:t>There is no</w:t>
+      </w:r>
+      <w:r>
+        <w:rPr>
+          <w:rFonts w:ascii="Arial" w:eastAsia="Arial" w:hAnsi="Arial" w:cs="Arial"/>
+          <w:sz w:val="22"/>
+          <w:szCs w:val="22"/>
+        </w:rPr>
+        <w:t xml:space="preserve"> significant effect of ultraviolet intensity to be use in terms of its effectiveness</w:t>
+      </w:r>
+      <w:r>
+        <w:rPr>
+          <w:rFonts w:ascii="Arial" w:eastAsia="Arial" w:hAnsi="Arial" w:cs="Arial"/>
+          <w:sz w:val="22"/>
+          <w:szCs w:val="22"/>
+        </w:rPr>
+        <w:t>.</w:t>
+      </w:r>
+    </w:p>
+    <w:p>
+      <w:pPr>
+        <w:pStyle w:val="ListParagraph"/>
+        <w:ind w:left="897"/>
+        <w:rPr>
+          <w:rFonts w:ascii="Arial" w:eastAsia="Arial" w:hAnsi="Arial" w:cs="Arial"/>
+          <w:sz w:val="22"/>
+          <w:szCs w:val="22"/>
+        </w:rPr>
+      </w:pPr>
     </w:p>
     <w:p>
       <w:pPr>
@@ -4793,26 +4847,109 @@
           <w:ilvl w:val="0"/>
           <w:numId w:val="5"/>
         </w:numPr>
-        <w:tabs>
-          <w:tab w:val="left" w:pos="284"/>
-        </w:tabs>
-        <w:spacing w:line="480" w:lineRule="auto"/>
-        <w:ind w:left="993" w:right="135"/>
-        <w:jc w:val="both"/>
-        <w:rPr>
-          <w:rFonts w:ascii="Arial" w:eastAsia="Arial" w:hAnsi="Arial" w:cs="Arial"/>
-          <w:sz w:val="22"/>
-          <w:szCs w:val="22"/>
-        </w:rPr>
-      </w:pPr>
-      <w:r>
-        <w:rPr>
-          <w:rFonts w:ascii="Arial" w:eastAsia="Arial" w:hAnsi="Arial" w:cs="Arial"/>
-          <w:sz w:val="22"/>
-          <w:szCs w:val="22"/>
-        </w:rPr>
-        <w:t>The automatic disinfection box has no positive effect on efficiency in terms of production cost and conveniency.</w:t>
-      </w:r>
+        <w:rPr>
+          <w:rFonts w:ascii="Arial" w:eastAsia="Arial" w:hAnsi="Arial" w:cs="Arial"/>
+          <w:sz w:val="22"/>
+          <w:szCs w:val="22"/>
+        </w:rPr>
+      </w:pPr>
+      <w:r>
+        <w:rPr>
+          <w:rFonts w:ascii="Arial" w:eastAsia="Arial" w:hAnsi="Arial" w:cs="Arial"/>
+          <w:sz w:val="22"/>
+          <w:szCs w:val="22"/>
+        </w:rPr>
+        <w:t xml:space="preserve">There is no </w:t>
+      </w:r>
+      <w:r>
+        <w:rPr>
+          <w:rFonts w:ascii="Arial" w:eastAsia="Arial" w:hAnsi="Arial" w:cs="Arial"/>
+          <w:sz w:val="22"/>
+          <w:szCs w:val="22"/>
+        </w:rPr>
+        <w:t>significant difference among the duration</w:t>
+      </w:r>
+      <w:r>
+        <w:rPr>
+          <w:rFonts w:ascii="Arial" w:eastAsia="Arial" w:hAnsi="Arial" w:cs="Arial"/>
+          <w:sz w:val="22"/>
+          <w:szCs w:val="22"/>
+        </w:rPr>
+        <w:t xml:space="preserve"> of ten seconds, 20 seconds, and 30 seconds</w:t>
+      </w:r>
+      <w:r>
+        <w:rPr>
+          <w:rFonts w:ascii="Arial" w:eastAsia="Arial" w:hAnsi="Arial" w:cs="Arial"/>
+          <w:sz w:val="22"/>
+          <w:szCs w:val="22"/>
+        </w:rPr>
+        <w:t xml:space="preserve"> in terms of its effectiveness</w:t>
+      </w:r>
+      <w:r>
+        <w:rPr>
+          <w:rFonts w:ascii="Arial" w:eastAsia="Arial" w:hAnsi="Arial" w:cs="Arial"/>
+          <w:sz w:val="22"/>
+          <w:szCs w:val="22"/>
+        </w:rPr>
+        <w:t>.</w:t>
+      </w:r>
+    </w:p>
+    <w:p>
+      <w:pPr>
+        <w:pStyle w:val="ListParagraph"/>
+        <w:rPr>
+          <w:rFonts w:ascii="Arial" w:eastAsia="Arial" w:hAnsi="Arial" w:cs="Arial"/>
+          <w:sz w:val="22"/>
+          <w:szCs w:val="22"/>
+        </w:rPr>
+      </w:pPr>
+    </w:p>
+    <w:p>
+      <w:pPr>
+        <w:ind w:firstLine="537"/>
+        <w:rPr>
+          <w:rFonts w:ascii="Arial" w:eastAsia="Arial" w:hAnsi="Arial" w:cs="Arial"/>
+          <w:sz w:val="22"/>
+          <w:szCs w:val="22"/>
+        </w:rPr>
+      </w:pPr>
+      <w:r>
+        <w:rPr>
+          <w:rFonts w:ascii="Arial" w:eastAsia="Arial" w:hAnsi="Arial" w:cs="Arial"/>
+          <w:sz w:val="22"/>
+          <w:szCs w:val="22"/>
+        </w:rPr>
+        <w:t xml:space="preserve">4a. The overall user rating of the device is very dissatisfied. </w:t>
+      </w:r>
+    </w:p>
+    <w:p>
+      <w:pPr>
+        <w:ind w:firstLine="537"/>
+        <w:rPr>
+          <w:rFonts w:ascii="Arial" w:eastAsia="Arial" w:hAnsi="Arial" w:cs="Arial"/>
+          <w:sz w:val="22"/>
+          <w:szCs w:val="22"/>
+        </w:rPr>
+      </w:pPr>
+      <w:r>
+        <w:rPr>
+          <w:rFonts w:ascii="Arial" w:eastAsia="Arial" w:hAnsi="Arial" w:cs="Arial"/>
+          <w:sz w:val="22"/>
+          <w:szCs w:val="22"/>
+        </w:rPr>
+        <w:t>4b. The overall user rating of the device is it’s not good value for money at all.</w:t>
+      </w:r>
+    </w:p>
+    <w:p>
+      <w:pPr>
+        <w:pStyle w:val="ListParagraph"/>
+        <w:ind w:left="897"/>
+        <w:rPr>
+          <w:rFonts w:ascii="Arial" w:eastAsia="Arial" w:hAnsi="Arial" w:cs="Arial"/>
+          <w:sz w:val="22"/>
+          <w:szCs w:val="22"/>
+        </w:rPr>
+      </w:pPr>
     </w:p>
     <w:p>
       <w:pPr>
@@ -5154,14 +5291,6 @@
           <w:sz w:val="22"/>
           <w:szCs w:val="22"/>
         </w:rPr>
-        <w:t xml:space="preserve"> determining if there’s a significant effect in effectiveness in the amount of ultraviolet to be used</w:t>
-      </w:r>
-      <w:r>
-        <w:rPr>
-          <w:rFonts w:ascii="Arial" w:eastAsia="Arial" w:hAnsi="Arial" w:cs="Arial"/>
-          <w:sz w:val="22"/>
-          <w:szCs w:val="22"/>
-        </w:rPr>
         <w:t xml:space="preserve"> </w:t>
       </w:r>
       <w:r>
@@ -5170,6 +5299,23 @@
           <w:sz w:val="22"/>
           <w:szCs w:val="22"/>
         </w:rPr>
+        <w:lastRenderedPageBreak/>
+        <w:t>determining if there’s a significant effect in effectiveness in the amount of ultraviolet to be used</w:t>
+      </w:r>
+      <w:r>
+        <w:rPr>
+          <w:rFonts w:ascii="Arial" w:eastAsia="Arial" w:hAnsi="Arial" w:cs="Arial"/>
+          <w:sz w:val="22"/>
+          <w:szCs w:val="22"/>
+        </w:rPr>
+        <w:t xml:space="preserve"> </w:t>
+      </w:r>
+      <w:r>
+        <w:rPr>
+          <w:rFonts w:ascii="Arial" w:eastAsia="Arial" w:hAnsi="Arial" w:cs="Arial"/>
+          <w:sz w:val="22"/>
+          <w:szCs w:val="22"/>
+        </w:rPr>
         <w:t>(222nm, 254nm UVC)</w:t>
       </w:r>
       <w:r>
@@ -5178,16 +5324,7 @@
           <w:sz w:val="22"/>
           <w:szCs w:val="22"/>
         </w:rPr>
-        <w:t xml:space="preserve">, time of ultraviolet exposure. And determining the </w:t>
-      </w:r>
-      <w:r>
-        <w:rPr>
-          <w:rFonts w:ascii="Arial" w:eastAsia="Arial" w:hAnsi="Arial" w:cs="Arial"/>
-          <w:sz w:val="22"/>
-          <w:szCs w:val="22"/>
-        </w:rPr>
-        <w:lastRenderedPageBreak/>
-        <w:t xml:space="preserve">efficiency of the automatic disinfection box implemented with Arduino in terms of production cost and conveniency. </w:t>
+        <w:t xml:space="preserve">, time of ultraviolet exposure. And determining the efficiency of the automatic disinfection box implemented with Arduino in terms of production cost and conveniency. </w:t>
       </w:r>
     </w:p>
     <w:p>
@@ -11881,7 +12018,27 @@
           <w:sz w:val="22"/>
           <w:szCs w:val="22"/>
         </w:rPr>
-        <w:t xml:space="preserve">Fiona Zakaria, Bertin </w:t>
+        <w:t xml:space="preserve">Fiona Zakaria, </w:t>
+      </w:r>
+      <w:proofErr w:type="spellStart"/>
+      <w:r>
+        <w:rPr>
+          <w:rFonts w:ascii="Arial" w:eastAsia="Arial" w:hAnsi="Arial" w:cs="Arial"/>
+          <w:bCs/>
+          <w:sz w:val="22"/>
+          <w:szCs w:val="22"/>
+        </w:rPr>
+        <w:t>Bertin</w:t>
+      </w:r>
+      <w:proofErr w:type="spellEnd"/>
+      <w:r>
+        <w:rPr>
+          <w:rFonts w:ascii="Arial" w:eastAsia="Arial" w:hAnsi="Arial" w:cs="Arial"/>
+          <w:bCs/>
+          <w:sz w:val="22"/>
+          <w:szCs w:val="22"/>
+        </w:rPr>
+        <w:t xml:space="preserve"> </w:t>
       </w:r>
       <w:proofErr w:type="spellStart"/>
       <w:r>
@@ -16399,7 +16556,7 @@
             </wp:anchor>
           </w:drawing>
         </mc:Choice>
-        <mc:Fallback xmlns:a14="http://schemas.microsoft.com/office/drawing/2010/main" xmlns:pic="http://schemas.openxmlformats.org/drawingml/2006/picture" xmlns:a="http://schemas.openxmlformats.org/drawingml/2006/main">
+        <mc:Fallback xmlns:a="http://schemas.openxmlformats.org/drawingml/2006/main" xmlns:pic="http://schemas.openxmlformats.org/drawingml/2006/picture" xmlns:a14="http://schemas.microsoft.com/office/drawing/2010/main">
           <w:pict w14:anchorId="6AEAB0B2">
             <v:line id="Straight Connector 57" style="position:absolute;z-index:251670528;visibility:visible;mso-wrap-style:square;mso-width-percent:0;mso-height-percent:0;mso-wrap-distance-left:0;mso-wrap-distance-top:0;mso-wrap-distance-right:0;mso-wrap-distance-bottom:0;mso-position-horizontal:left;mso-position-horizontal-relative:right-margin-area;mso-position-vertical:absolute;mso-position-vertical-relative:text;mso-width-percent:0;mso-height-percent:0;mso-width-relative:page;mso-height-relative:page" o:spid="_x0000_s1026" o:allowincell="f" from="0,-36pt" to="0,756pt" w14:anchorId="511A4B6B" o:gfxdata="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">
               <o:lock v:ext="edit" shapetype="f"/>
@@ -16469,7 +16626,7 @@
             </wp:anchor>
           </w:drawing>
         </mc:Choice>
-        <mc:Fallback xmlns:a14="http://schemas.microsoft.com/office/drawing/2010/main" xmlns:pic="http://schemas.openxmlformats.org/drawingml/2006/picture" xmlns:a="http://schemas.openxmlformats.org/drawingml/2006/main">
+        <mc:Fallback xmlns:a="http://schemas.openxmlformats.org/drawingml/2006/main" xmlns:pic="http://schemas.openxmlformats.org/drawingml/2006/picture" xmlns:a14="http://schemas.microsoft.com/office/drawing/2010/main">
           <w:pict w14:anchorId="2E2B7DA9">
             <v:line id="Straight Connector 56" style="position:absolute;z-index:251671552;visibility:visible;mso-wrap-style:square;mso-width-percent:0;mso-height-percent:0;mso-wrap-distance-left:0;mso-wrap-distance-top:0;mso-wrap-distance-right:0;mso-wrap-distance-bottom:0;mso-position-horizontal:absolute;mso-position-horizontal-relative:text;mso-position-vertical:absolute;mso-position-vertical-relative:text;mso-width-percent:0;mso-height-percent:0;mso-width-relative:page;mso-height-relative:page" o:spid="_x0000_s1026" o:allowincell="f" from="0,-36pt" to="0,756pt" w14:anchorId="15E3364D" o:gfxdata="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">
               <o:lock v:ext="edit" shapetype="f"/>
@@ -17104,7 +17261,7 @@
             </wp:anchor>
           </w:drawing>
         </mc:Choice>
-        <mc:Fallback xmlns:a14="http://schemas.microsoft.com/office/drawing/2010/main" xmlns:pic="http://schemas.openxmlformats.org/drawingml/2006/picture" xmlns:a="http://schemas.openxmlformats.org/drawingml/2006/main">
+        <mc:Fallback xmlns:a="http://schemas.openxmlformats.org/drawingml/2006/main" xmlns:pic="http://schemas.openxmlformats.org/drawingml/2006/picture" xmlns:a14="http://schemas.microsoft.com/office/drawing/2010/main">
           <w:pict w14:anchorId="534E6934">
             <v:group id="Group 3" style="position:absolute;margin-left:-108.85pt;margin-top:22.2pt;width:612pt;height:18pt;z-index:251676672" coordsize="12240,360" o:spid="_x0000_s1026" w14:anchorId="0063858A" o:gfxdata="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">
               <v:line id="Straight Connector 60" style="position:absolute;visibility:visible;mso-wrap-style:square" o:spid="_x0000_s1027" o:connectortype="straight" from="0,0" to="12240,0" o:gfxdata="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"/>
@@ -17583,7 +17740,7 @@
             </wp:anchor>
           </w:drawing>
         </mc:Choice>
-        <mc:Fallback xmlns:a14="http://schemas.microsoft.com/office/drawing/2010/main" xmlns:pic="http://schemas.openxmlformats.org/drawingml/2006/picture" xmlns:a="http://schemas.openxmlformats.org/drawingml/2006/main">
+        <mc:Fallback xmlns:a="http://schemas.openxmlformats.org/drawingml/2006/main" xmlns:pic="http://schemas.openxmlformats.org/drawingml/2006/picture" xmlns:a14="http://schemas.microsoft.com/office/drawing/2010/main">
           <w:pict w14:anchorId="3707D1BC">
             <v:line id="Straight Connector 36" style="position:absolute;z-index:251663360;visibility:visible;mso-wrap-style:square;mso-width-percent:0;mso-height-percent:0;mso-wrap-distance-left:0;mso-wrap-distance-top:0;mso-wrap-distance-right:0;mso-wrap-distance-bottom:0;mso-position-horizontal:left;mso-position-horizontal-relative:right-margin-area;mso-position-vertical:absolute;mso-position-vertical-relative:text;mso-width-percent:0;mso-height-percent:0;mso-width-relative:page;mso-height-relative:page" o:spid="_x0000_s1026" o:allowincell="f" from="0,-36pt" to="0,756pt" w14:anchorId="427A64EA" o:gfxdata="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">
               <o:lock v:ext="edit" shapetype="f"/>
@@ -17653,7 +17810,7 @@
             </wp:anchor>
           </w:drawing>
         </mc:Choice>
-        <mc:Fallback xmlns:a14="http://schemas.microsoft.com/office/drawing/2010/main" xmlns:pic="http://schemas.openxmlformats.org/drawingml/2006/picture" xmlns:a="http://schemas.openxmlformats.org/drawingml/2006/main">
+        <mc:Fallback xmlns:a="http://schemas.openxmlformats.org/drawingml/2006/main" xmlns:pic="http://schemas.openxmlformats.org/drawingml/2006/picture" xmlns:a14="http://schemas.microsoft.com/office/drawing/2010/main">
           <w:pict w14:anchorId="4DCC5795">
             <v:line id="Straight Connector 35" style="position:absolute;z-index:251664384;visibility:visible;mso-wrap-style:square;mso-width-percent:0;mso-height-percent:0;mso-wrap-distance-left:0;mso-wrap-distance-top:0;mso-wrap-distance-right:0;mso-wrap-distance-bottom:0;mso-position-horizontal:absolute;mso-position-horizontal-relative:text;mso-position-vertical:absolute;mso-position-vertical-relative:text;mso-width-percent:0;mso-height-percent:0;mso-width-relative:page;mso-height-relative:page" o:spid="_x0000_s1026" o:allowincell="f" from="0,-36pt" to="0,756pt" w14:anchorId="731F18BC" o:gfxdata="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">
               <o:lock v:ext="edit" shapetype="f"/>
@@ -18169,7 +18326,7 @@
             </wp:anchor>
           </w:drawing>
         </mc:Choice>
-        <mc:Fallback xmlns:a14="http://schemas.microsoft.com/office/drawing/2010/main" xmlns:pic="http://schemas.openxmlformats.org/drawingml/2006/picture" xmlns:a="http://schemas.openxmlformats.org/drawingml/2006/main">
+        <mc:Fallback xmlns:a="http://schemas.openxmlformats.org/drawingml/2006/main" xmlns:pic="http://schemas.openxmlformats.org/drawingml/2006/picture" xmlns:a14="http://schemas.microsoft.com/office/drawing/2010/main">
           <w:pict w14:anchorId="4FC21256">
             <v:group id="Group 3" style="position:absolute;margin-left:-108.75pt;margin-top:22.2pt;width:612pt;height:18pt;z-index:251669504;mso-width-relative:margin;mso-height-relative:margin" coordsize="12240,360" o:spid="_x0000_s1026" w14:anchorId="1F773755" o:gfxdata="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">
               <v:line id="Straight Connector 44" style="position:absolute;visibility:visible;mso-wrap-style:square" o:spid="_x0000_s1027" o:connectortype="straight" from="0,0" to="12240,0" o:gfxdata="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"/>
@@ -18612,6 +18769,95 @@
     </w:lvl>
   </w:abstractNum>
   <w:abstractNum w:abstractNumId="3" w15:restartNumberingAfterBreak="0">
+    <w:nsid w:val="188B329D"/>
+    <w:multiLevelType w:val="hybridMultilevel"/>
+    <w:tmpl w:val="FD54250C"/>
+    <w:lvl w:ilvl="0" w:tplc="34090017">
+      <w:start w:val="1"/>
+      <w:numFmt w:val="lowerLetter"/>
+      <w:lvlText w:val="%1)"/>
+      <w:lvlJc w:val="left"/>
+      <w:pPr>
+        <w:ind w:left="1353" w:hanging="360"/>
+      </w:pPr>
+      <w:rPr>
+        <w:rFonts w:hint="default"/>
+      </w:rPr>
+    </w:lvl>
+    <w:lvl w:ilvl="1" w:tplc="FFFFFFFF" w:tentative="1">
+      <w:start w:val="1"/>
+      <w:numFmt w:val="lowerLetter"/>
+      <w:lvlText w:val="%2."/>
+      <w:lvlJc w:val="left"/>
+      <w:pPr>
+        <w:ind w:left="2073" w:hanging="360"/>
+      </w:pPr>
+    </w:lvl>
+    <w:lvl w:ilvl="2" w:tplc="FFFFFFFF" w:tentative="1">
+      <w:start w:val="1"/>
+      <w:numFmt w:val="lowerRoman"/>
+      <w:lvlText w:val="%3."/>
+      <w:lvlJc w:val="right"/>
+      <w:pPr>
+        <w:ind w:left="2793" w:hanging="180"/>
+      </w:pPr>
+    </w:lvl>
+    <w:lvl w:ilvl="3" w:tplc="FFFFFFFF" w:tentative="1">
+      <w:start w:val="1"/>
+      <w:numFmt w:val="decimal"/>
+      <w:lvlText w:val="%4."/>
+      <w:lvlJc w:val="left"/>
+      <w:pPr>
+        <w:ind w:left="3513" w:hanging="360"/>
+      </w:pPr>
+    </w:lvl>
+    <w:lvl w:ilvl="4" w:tplc="FFFFFFFF" w:tentative="1">
+      <w:start w:val="1"/>
+      <w:numFmt w:val="lowerLetter"/>
+      <w:lvlText w:val="%5."/>
+      <w:lvlJc w:val="left"/>
+      <w:pPr>
+        <w:ind w:left="4233" w:hanging="360"/>
+      </w:pPr>
+    </w:lvl>
+    <w:lvl w:ilvl="5" w:tplc="FFFFFFFF" w:tentative="1">
+      <w:start w:val="1"/>
+      <w:numFmt w:val="lowerRoman"/>
+      <w:lvlText w:val="%6."/>
+      <w:lvlJc w:val="right"/>
+      <w:pPr>
+        <w:ind w:left="4953" w:hanging="180"/>
+      </w:pPr>
+    </w:lvl>
+    <w:lvl w:ilvl="6" w:tplc="FFFFFFFF" w:tentative="1">
+      <w:start w:val="1"/>
+      <w:numFmt w:val="decimal"/>
+      <w:lvlText w:val="%7."/>
+      <w:lvlJc w:val="left"/>
+      <w:pPr>
+        <w:ind w:left="5673" w:hanging="360"/>
+      </w:pPr>
+    </w:lvl>
+    <w:lvl w:ilvl="7" w:tplc="FFFFFFFF" w:tentative="1">
+      <w:start w:val="1"/>
+      <w:numFmt w:val="lowerLetter"/>
+      <w:lvlText w:val="%8."/>
+      <w:lvlJc w:val="left"/>
+      <w:pPr>
+        <w:ind w:left="6393" w:hanging="360"/>
+      </w:pPr>
+    </w:lvl>
+    <w:lvl w:ilvl="8" w:tplc="FFFFFFFF" w:tentative="1">
+      <w:start w:val="1"/>
+      <w:numFmt w:val="lowerRoman"/>
+      <w:lvlText w:val="%9."/>
+      <w:lvlJc w:val="right"/>
+      <w:pPr>
+        <w:ind w:left="7113" w:hanging="180"/>
+      </w:pPr>
+    </w:lvl>
+  </w:abstractNum>
+  <w:abstractNum w:abstractNumId="4" w15:restartNumberingAfterBreak="0">
     <w:nsid w:val="1FB51F6C"/>
     <w:multiLevelType w:val="hybridMultilevel"/>
     <w:tmpl w:val="D3945770"/>
@@ -18700,7 +18946,7 @@
       </w:pPr>
     </w:lvl>
   </w:abstractNum>
-  <w:abstractNum w:abstractNumId="4" w15:restartNumberingAfterBreak="0">
+  <w:abstractNum w:abstractNumId="5" w15:restartNumberingAfterBreak="0">
     <w:nsid w:val="20E35538"/>
     <w:multiLevelType w:val="hybridMultilevel"/>
     <w:tmpl w:val="A330E3AA"/>
@@ -18812,7 +19058,7 @@
       </w:rPr>
     </w:lvl>
   </w:abstractNum>
-  <w:abstractNum w:abstractNumId="5" w15:restartNumberingAfterBreak="0">
+  <w:abstractNum w:abstractNumId="6" w15:restartNumberingAfterBreak="0">
     <w:nsid w:val="23C73845"/>
     <w:multiLevelType w:val="hybridMultilevel"/>
     <w:tmpl w:val="F61E9800"/>
@@ -18898,7 +19144,7 @@
       </w:pPr>
     </w:lvl>
   </w:abstractNum>
-  <w:abstractNum w:abstractNumId="6" w15:restartNumberingAfterBreak="0">
+  <w:abstractNum w:abstractNumId="7" w15:restartNumberingAfterBreak="0">
     <w:nsid w:val="27F92A27"/>
     <w:multiLevelType w:val="hybridMultilevel"/>
     <w:tmpl w:val="C62644D8"/>
@@ -18987,7 +19233,7 @@
       </w:pPr>
     </w:lvl>
   </w:abstractNum>
-  <w:abstractNum w:abstractNumId="7" w15:restartNumberingAfterBreak="0">
+  <w:abstractNum w:abstractNumId="8" w15:restartNumberingAfterBreak="0">
     <w:nsid w:val="2B1047B9"/>
     <w:multiLevelType w:val="hybridMultilevel"/>
     <w:tmpl w:val="E1623278"/>
@@ -19076,7 +19322,7 @@
       </w:pPr>
     </w:lvl>
   </w:abstractNum>
-  <w:abstractNum w:abstractNumId="8" w15:restartNumberingAfterBreak="0">
+  <w:abstractNum w:abstractNumId="9" w15:restartNumberingAfterBreak="0">
     <w:nsid w:val="2D1247F3"/>
     <w:multiLevelType w:val="hybridMultilevel"/>
     <w:tmpl w:val="E16EEE52"/>
@@ -19086,7 +19332,7 @@
       <w:lvlText w:val="%1."/>
       <w:lvlJc w:val="left"/>
       <w:pPr>
-        <w:ind w:left="810" w:hanging="360"/>
+        <w:ind w:left="897" w:hanging="360"/>
       </w:pPr>
       <w:rPr>
         <w:rFonts w:hint="default"/>
@@ -19098,7 +19344,7 @@
       <w:lvlText w:val="%2."/>
       <w:lvlJc w:val="left"/>
       <w:pPr>
-        <w:ind w:left="1530" w:hanging="360"/>
+        <w:ind w:left="1617" w:hanging="360"/>
       </w:pPr>
     </w:lvl>
     <w:lvl w:ilvl="2" w:tplc="3409001B" w:tentative="1">
@@ -19107,7 +19353,7 @@
       <w:lvlText w:val="%3."/>
       <w:lvlJc w:val="right"/>
       <w:pPr>
-        <w:ind w:left="2250" w:hanging="180"/>
+        <w:ind w:left="2337" w:hanging="180"/>
       </w:pPr>
     </w:lvl>
     <w:lvl w:ilvl="3" w:tplc="3409000F" w:tentative="1">
@@ -19116,7 +19362,7 @@
       <w:lvlText w:val="%4."/>
       <w:lvlJc w:val="left"/>
       <w:pPr>
-        <w:ind w:left="2970" w:hanging="360"/>
+        <w:ind w:left="3057" w:hanging="360"/>
       </w:pPr>
     </w:lvl>
     <w:lvl w:ilvl="4" w:tplc="34090019" w:tentative="1">
@@ -19125,7 +19371,7 @@
       <w:lvlText w:val="%5."/>
       <w:lvlJc w:val="left"/>
       <w:pPr>
-        <w:ind w:left="3690" w:hanging="360"/>
+        <w:ind w:left="3777" w:hanging="360"/>
       </w:pPr>
     </w:lvl>
     <w:lvl w:ilvl="5" w:tplc="3409001B" w:tentative="1">
@@ -19134,7 +19380,7 @@
       <w:lvlText w:val="%6."/>
       <w:lvlJc w:val="right"/>
       <w:pPr>
-        <w:ind w:left="4410" w:hanging="180"/>
+        <w:ind w:left="4497" w:hanging="180"/>
       </w:pPr>
     </w:lvl>
     <w:lvl w:ilvl="6" w:tplc="3409000F" w:tentative="1">
@@ -19143,7 +19389,7 @@
       <w:lvlText w:val="%7."/>
       <w:lvlJc w:val="left"/>
       <w:pPr>
-        <w:ind w:left="5130" w:hanging="360"/>
+        <w:ind w:left="5217" w:hanging="360"/>
       </w:pPr>
     </w:lvl>
     <w:lvl w:ilvl="7" w:tplc="34090019" w:tentative="1">
@@ -19152,7 +19398,7 @@
       <w:lvlText w:val="%8."/>
       <w:lvlJc w:val="left"/>
       <w:pPr>
-        <w:ind w:left="5850" w:hanging="360"/>
+        <w:ind w:left="5937" w:hanging="360"/>
       </w:pPr>
     </w:lvl>
     <w:lvl w:ilvl="8" w:tplc="3409001B" w:tentative="1">
@@ -19161,11 +19407,11 @@
       <w:lvlText w:val="%9."/>
       <w:lvlJc w:val="right"/>
       <w:pPr>
-        <w:ind w:left="6570" w:hanging="180"/>
+        <w:ind w:left="6657" w:hanging="180"/>
       </w:pPr>
     </w:lvl>
   </w:abstractNum>
-  <w:abstractNum w:abstractNumId="9" w15:restartNumberingAfterBreak="0">
+  <w:abstractNum w:abstractNumId="10" w15:restartNumberingAfterBreak="0">
     <w:nsid w:val="2D597454"/>
     <w:multiLevelType w:val="hybridMultilevel"/>
     <w:tmpl w:val="F3C0B546"/>
@@ -19251,7 +19497,97 @@
       </w:pPr>
     </w:lvl>
   </w:abstractNum>
-  <w:abstractNum w:abstractNumId="10" w15:restartNumberingAfterBreak="0">
+  <w:abstractNum w:abstractNumId="11" w15:restartNumberingAfterBreak="0">
+    <w:nsid w:val="33F048A8"/>
+    <w:multiLevelType w:val="hybridMultilevel"/>
+    <w:tmpl w:val="38A698B4"/>
+    <w:lvl w:ilvl="0" w:tplc="34090017">
+      <w:start w:val="1"/>
+      <w:numFmt w:val="lowerLetter"/>
+      <w:lvlText w:val="%1)"/>
+      <w:lvlJc w:val="left"/>
+      <w:pPr>
+        <w:ind w:left="1080" w:hanging="360"/>
+      </w:pPr>
+      <w:rPr>
+        <w:rFonts w:hint="default"/>
+        <w:b w:val="0"/>
+      </w:rPr>
+    </w:lvl>
+    <w:lvl w:ilvl="1" w:tplc="FFFFFFFF" w:tentative="1">
+      <w:start w:val="1"/>
+      <w:numFmt w:val="lowerLetter"/>
+      <w:lvlText w:val="%2."/>
+      <w:lvlJc w:val="left"/>
+      <w:pPr>
+        <w:ind w:left="1800" w:hanging="360"/>
+      </w:pPr>
+    </w:lvl>
+    <w:lvl w:ilvl="2" w:tplc="FFFFFFFF" w:tentative="1">
+      <w:start w:val="1"/>
+      <w:numFmt w:val="lowerRoman"/>
+      <w:lvlText w:val="%3."/>
+      <w:lvlJc w:val="right"/>
+      <w:pPr>
+        <w:ind w:left="2520" w:hanging="180"/>
+      </w:pPr>
+    </w:lvl>
+    <w:lvl w:ilvl="3" w:tplc="FFFFFFFF" w:tentative="1">
+      <w:start w:val="1"/>
+      <w:numFmt w:val="decimal"/>
+      <w:lvlText w:val="%4."/>
+      <w:lvlJc w:val="left"/>
+      <w:pPr>
+        <w:ind w:left="3240" w:hanging="360"/>
+      </w:pPr>
+    </w:lvl>
+    <w:lvl w:ilvl="4" w:tplc="FFFFFFFF" w:tentative="1">
+      <w:start w:val="1"/>
+      <w:numFmt w:val="lowerLetter"/>
+      <w:lvlText w:val="%5."/>
+      <w:lvlJc w:val="left"/>
+      <w:pPr>
+        <w:ind w:left="3960" w:hanging="360"/>
+      </w:pPr>
+    </w:lvl>
+    <w:lvl w:ilvl="5" w:tplc="FFFFFFFF" w:tentative="1">
+      <w:start w:val="1"/>
+      <w:numFmt w:val="lowerRoman"/>
+      <w:lvlText w:val="%6."/>
+      <w:lvlJc w:val="right"/>
+      <w:pPr>
+        <w:ind w:left="4680" w:hanging="180"/>
+      </w:pPr>
+    </w:lvl>
+    <w:lvl w:ilvl="6" w:tplc="FFFFFFFF" w:tentative="1">
+      <w:start w:val="1"/>
+      <w:numFmt w:val="decimal"/>
+      <w:lvlText w:val="%7."/>
+      <w:lvlJc w:val="left"/>
+      <w:pPr>
+        <w:ind w:left="5400" w:hanging="360"/>
+      </w:pPr>
+    </w:lvl>
+    <w:lvl w:ilvl="7" w:tplc="FFFFFFFF" w:tentative="1">
+      <w:start w:val="1"/>
+      <w:numFmt w:val="lowerLetter"/>
+      <w:lvlText w:val="%8."/>
+      <w:lvlJc w:val="left"/>
+      <w:pPr>
+        <w:ind w:left="6120" w:hanging="360"/>
+      </w:pPr>
+    </w:lvl>
+    <w:lvl w:ilvl="8" w:tplc="FFFFFFFF" w:tentative="1">
+      <w:start w:val="1"/>
+      <w:numFmt w:val="lowerRoman"/>
+      <w:lvlText w:val="%9."/>
+      <w:lvlJc w:val="right"/>
+      <w:pPr>
+        <w:ind w:left="6840" w:hanging="180"/>
+      </w:pPr>
+    </w:lvl>
+  </w:abstractNum>
+  <w:abstractNum w:abstractNumId="12" w15:restartNumberingAfterBreak="0">
     <w:nsid w:val="3548429B"/>
     <w:multiLevelType w:val="hybridMultilevel"/>
     <w:tmpl w:val="EA4E2F84"/>
@@ -19337,7 +19673,7 @@
       </w:pPr>
     </w:lvl>
   </w:abstractNum>
-  <w:abstractNum w:abstractNumId="11" w15:restartNumberingAfterBreak="0">
+  <w:abstractNum w:abstractNumId="13" w15:restartNumberingAfterBreak="0">
     <w:nsid w:val="39BF257D"/>
     <w:multiLevelType w:val="hybridMultilevel"/>
     <w:tmpl w:val="C81A2B72"/>
@@ -19427,7 +19763,96 @@
       </w:pPr>
     </w:lvl>
   </w:abstractNum>
-  <w:abstractNum w:abstractNumId="12" w15:restartNumberingAfterBreak="0">
+  <w:abstractNum w:abstractNumId="14" w15:restartNumberingAfterBreak="0">
+    <w:nsid w:val="3F822CEC"/>
+    <w:multiLevelType w:val="hybridMultilevel"/>
+    <w:tmpl w:val="EC5E8980"/>
+    <w:lvl w:ilvl="0" w:tplc="755CB7AC">
+      <w:start w:val="1"/>
+      <w:numFmt w:val="upperLetter"/>
+      <w:lvlText w:val="%1)"/>
+      <w:lvlJc w:val="left"/>
+      <w:pPr>
+        <w:ind w:left="1353" w:hanging="360"/>
+      </w:pPr>
+      <w:rPr>
+        <w:rFonts w:hint="default"/>
+      </w:rPr>
+    </w:lvl>
+    <w:lvl w:ilvl="1" w:tplc="34090019" w:tentative="1">
+      <w:start w:val="1"/>
+      <w:numFmt w:val="lowerLetter"/>
+      <w:lvlText w:val="%2."/>
+      <w:lvlJc w:val="left"/>
+      <w:pPr>
+        <w:ind w:left="2073" w:hanging="360"/>
+      </w:pPr>
+    </w:lvl>
+    <w:lvl w:ilvl="2" w:tplc="3409001B" w:tentative="1">
+      <w:start w:val="1"/>
+      <w:numFmt w:val="lowerRoman"/>
+      <w:lvlText w:val="%3."/>
+      <w:lvlJc w:val="right"/>
+      <w:pPr>
+        <w:ind w:left="2793" w:hanging="180"/>
+      </w:pPr>
+    </w:lvl>
+    <w:lvl w:ilvl="3" w:tplc="3409000F" w:tentative="1">
+      <w:start w:val="1"/>
+      <w:numFmt w:val="decimal"/>
+      <w:lvlText w:val="%4."/>
+      <w:lvlJc w:val="left"/>
+      <w:pPr>
+        <w:ind w:left="3513" w:hanging="360"/>
+      </w:pPr>
+    </w:lvl>
+    <w:lvl w:ilvl="4" w:tplc="34090019" w:tentative="1">
+      <w:start w:val="1"/>
+      <w:numFmt w:val="lowerLetter"/>
+      <w:lvlText w:val="%5."/>
+      <w:lvlJc w:val="left"/>
+      <w:pPr>
+        <w:ind w:left="4233" w:hanging="360"/>
+      </w:pPr>
+    </w:lvl>
+    <w:lvl w:ilvl="5" w:tplc="3409001B" w:tentative="1">
+      <w:start w:val="1"/>
+      <w:numFmt w:val="lowerRoman"/>
+      <w:lvlText w:val="%6."/>
+      <w:lvlJc w:val="right"/>
+      <w:pPr>
+        <w:ind w:left="4953" w:hanging="180"/>
+      </w:pPr>
+    </w:lvl>
+    <w:lvl w:ilvl="6" w:tplc="3409000F" w:tentative="1">
+      <w:start w:val="1"/>
+      <w:numFmt w:val="decimal"/>
+      <w:lvlText w:val="%7."/>
+      <w:lvlJc w:val="left"/>
+      <w:pPr>
+        <w:ind w:left="5673" w:hanging="360"/>
+      </w:pPr>
+    </w:lvl>
+    <w:lvl w:ilvl="7" w:tplc="34090019" w:tentative="1">
+      <w:start w:val="1"/>
+      <w:numFmt w:val="lowerLetter"/>
+      <w:lvlText w:val="%8."/>
+      <w:lvlJc w:val="left"/>
+      <w:pPr>
+        <w:ind w:left="6393" w:hanging="360"/>
+      </w:pPr>
+    </w:lvl>
+    <w:lvl w:ilvl="8" w:tplc="3409001B" w:tentative="1">
+      <w:start w:val="1"/>
+      <w:numFmt w:val="lowerRoman"/>
+      <w:lvlText w:val="%9."/>
+      <w:lvlJc w:val="right"/>
+      <w:pPr>
+        <w:ind w:left="7113" w:hanging="180"/>
+      </w:pPr>
+    </w:lvl>
+  </w:abstractNum>
+  <w:abstractNum w:abstractNumId="15" w15:restartNumberingAfterBreak="0">
     <w:nsid w:val="415E0397"/>
     <w:multiLevelType w:val="hybridMultilevel"/>
     <w:tmpl w:val="B0CAB546"/>
@@ -19540,7 +19965,7 @@
       </w:rPr>
     </w:lvl>
   </w:abstractNum>
-  <w:abstractNum w:abstractNumId="13" w15:restartNumberingAfterBreak="0">
+  <w:abstractNum w:abstractNumId="16" w15:restartNumberingAfterBreak="0">
     <w:nsid w:val="4A3D4D57"/>
     <w:multiLevelType w:val="hybridMultilevel"/>
     <w:tmpl w:val="260AC468"/>
@@ -19629,7 +20054,7 @@
       </w:pPr>
     </w:lvl>
   </w:abstractNum>
-  <w:abstractNum w:abstractNumId="14" w15:restartNumberingAfterBreak="0">
+  <w:abstractNum w:abstractNumId="17" w15:restartNumberingAfterBreak="0">
     <w:nsid w:val="67807149"/>
     <w:multiLevelType w:val="hybridMultilevel"/>
     <w:tmpl w:val="8A02DB90"/>
@@ -19715,7 +20140,7 @@
       </w:pPr>
     </w:lvl>
   </w:abstractNum>
-  <w:abstractNum w:abstractNumId="15" w15:restartNumberingAfterBreak="0">
+  <w:abstractNum w:abstractNumId="18" w15:restartNumberingAfterBreak="0">
     <w:nsid w:val="6C442B75"/>
     <w:multiLevelType w:val="hybridMultilevel"/>
     <w:tmpl w:val="ABDA4FC2"/>
@@ -19804,7 +20229,7 @@
       </w:pPr>
     </w:lvl>
   </w:abstractNum>
-  <w:abstractNum w:abstractNumId="16" w15:restartNumberingAfterBreak="0">
+  <w:abstractNum w:abstractNumId="19" w15:restartNumberingAfterBreak="0">
     <w:nsid w:val="789B1922"/>
     <w:multiLevelType w:val="hybridMultilevel"/>
     <w:tmpl w:val="728E40E4"/>
@@ -19895,55 +20320,64 @@
     </w:lvl>
   </w:abstractNum>
   <w:num w:numId="1" w16cid:durableId="1450203022">
-    <w:abstractNumId w:val="16"/>
+    <w:abstractNumId w:val="19"/>
   </w:num>
   <w:num w:numId="2" w16cid:durableId="1701082631">
-    <w:abstractNumId w:val="11"/>
+    <w:abstractNumId w:val="13"/>
   </w:num>
   <w:num w:numId="3" w16cid:durableId="235361831">
     <w:abstractNumId w:val="1"/>
   </w:num>
   <w:num w:numId="4" w16cid:durableId="1674263507">
+    <w:abstractNumId w:val="8"/>
+  </w:num>
+  <w:num w:numId="5" w16cid:durableId="624820768">
+    <w:abstractNumId w:val="9"/>
+  </w:num>
+  <w:num w:numId="6" w16cid:durableId="975187191">
     <w:abstractNumId w:val="7"/>
   </w:num>
-  <w:num w:numId="5" w16cid:durableId="624820768">
-    <w:abstractNumId w:val="8"/>
-  </w:num>
-  <w:num w:numId="6" w16cid:durableId="975187191">
-    <w:abstractNumId w:val="6"/>
-  </w:num>
   <w:num w:numId="7" w16cid:durableId="577600015">
-    <w:abstractNumId w:val="15"/>
+    <w:abstractNumId w:val="18"/>
   </w:num>
   <w:num w:numId="8" w16cid:durableId="1247767920">
-    <w:abstractNumId w:val="13"/>
+    <w:abstractNumId w:val="16"/>
   </w:num>
   <w:num w:numId="9" w16cid:durableId="100421679">
-    <w:abstractNumId w:val="4"/>
+    <w:abstractNumId w:val="5"/>
   </w:num>
   <w:num w:numId="10" w16cid:durableId="485632633">
     <w:abstractNumId w:val="2"/>
   </w:num>
   <w:num w:numId="11" w16cid:durableId="1901285529">
-    <w:abstractNumId w:val="12"/>
+    <w:abstractNumId w:val="15"/>
   </w:num>
   <w:num w:numId="12" w16cid:durableId="1059089455">
-    <w:abstractNumId w:val="14"/>
+    <w:abstractNumId w:val="17"/>
   </w:num>
   <w:num w:numId="13" w16cid:durableId="192615580">
-    <w:abstractNumId w:val="9"/>
+    <w:abstractNumId w:val="10"/>
   </w:num>
   <w:num w:numId="14" w16cid:durableId="1449855695">
-    <w:abstractNumId w:val="5"/>
+    <w:abstractNumId w:val="6"/>
   </w:num>
   <w:num w:numId="15" w16cid:durableId="1668439105">
-    <w:abstractNumId w:val="10"/>
+    <w:abstractNumId w:val="12"/>
   </w:num>
   <w:num w:numId="16" w16cid:durableId="37095724">
     <w:abstractNumId w:val="0"/>
   </w:num>
   <w:num w:numId="17" w16cid:durableId="2125268614">
+    <w:abstractNumId w:val="4"/>
+  </w:num>
+  <w:num w:numId="18" w16cid:durableId="747385743">
+    <w:abstractNumId w:val="14"/>
+  </w:num>
+  <w:num w:numId="19" w16cid:durableId="1671447342">
     <w:abstractNumId w:val="3"/>
+  </w:num>
+  <w:num w:numId="20" w16cid:durableId="264315806">
+    <w:abstractNumId w:val="11"/>
   </w:num>
 </w:numbering>
 </file>

</xml_diff>

<commit_message>
chapter 4 and 3 update
</commit_message>
<xml_diff>
--- a/0_MARCH_3_2022/4609_DP1_Outline - revised parts.docx
+++ b/0_MARCH_3_2022/4609_DP1_Outline - revised parts.docx
@@ -88,140 +88,17 @@
         <w:rPr>
           <w:rFonts w:ascii="Arial" w:eastAsia="Arial" w:hAnsi="Arial" w:cs="Arial"/>
           <w:b/>
+        </w:rPr>
+      </w:pPr>
+      <w:r>
+        <w:rPr>
+          <w:rFonts w:ascii="Arial" w:eastAsia="Arial" w:hAnsi="Arial" w:cs="Arial"/>
+          <w:b/>
           <w:sz w:val="28"/>
           <w:szCs w:val="28"/>
         </w:rPr>
-      </w:pPr>
-      <w:r>
-        <w:rPr>
-          <w:rFonts w:ascii="Arial" w:eastAsia="Arial" w:hAnsi="Arial" w:cs="Arial"/>
-          <w:b/>
-          <w:sz w:val="28"/>
-          <w:szCs w:val="28"/>
-        </w:rPr>
-        <w:t>THE EFFECTIVENESS OF U</w:t>
-      </w:r>
-      <w:r>
-        <w:rPr>
-          <w:rFonts w:ascii="Arial" w:eastAsia="Arial" w:hAnsi="Arial" w:cs="Arial"/>
-          <w:b/>
-          <w:sz w:val="28"/>
-          <w:szCs w:val="28"/>
-        </w:rPr>
-        <w:t>V</w:t>
-      </w:r>
-      <w:r>
-        <w:rPr>
-          <w:rFonts w:ascii="Arial" w:eastAsia="Arial" w:hAnsi="Arial" w:cs="Arial"/>
-          <w:b/>
-          <w:sz w:val="28"/>
-          <w:szCs w:val="28"/>
-        </w:rPr>
-        <w:t xml:space="preserve"> LIGHTS</w:t>
-      </w:r>
-      <w:r>
-        <w:rPr>
-          <w:rFonts w:ascii="Arial" w:eastAsia="Arial" w:hAnsi="Arial" w:cs="Arial"/>
-          <w:b/>
-          <w:sz w:val="28"/>
-          <w:szCs w:val="28"/>
-        </w:rPr>
-        <w:t xml:space="preserve"> </w:t>
-      </w:r>
-      <w:r>
-        <w:rPr>
-          <w:rFonts w:ascii="Arial" w:eastAsia="Arial" w:hAnsi="Arial" w:cs="Arial"/>
-          <w:b/>
-          <w:sz w:val="28"/>
-          <w:szCs w:val="28"/>
-        </w:rPr>
-        <w:t>IN</w:t>
-      </w:r>
-      <w:r>
-        <w:rPr>
-          <w:rFonts w:ascii="Arial" w:eastAsia="Arial" w:hAnsi="Arial" w:cs="Arial"/>
-          <w:b/>
-          <w:sz w:val="28"/>
-          <w:szCs w:val="28"/>
-        </w:rPr>
-        <w:t xml:space="preserve"> </w:t>
-      </w:r>
-      <w:r>
-        <w:rPr>
-          <w:rFonts w:ascii="Arial" w:eastAsia="Arial" w:hAnsi="Arial" w:cs="Arial"/>
-          <w:b/>
-          <w:sz w:val="28"/>
-          <w:szCs w:val="28"/>
-        </w:rPr>
-        <w:t>DISINFECTING</w:t>
-      </w:r>
-    </w:p>
-    <w:p>
-      <w:pPr>
-        <w:jc w:val="center"/>
-        <w:rPr>
-          <w:rFonts w:ascii="Arial" w:eastAsia="Arial" w:hAnsi="Arial" w:cs="Arial"/>
-          <w:b/>
-          <w:sz w:val="28"/>
-          <w:szCs w:val="28"/>
-        </w:rPr>
-      </w:pPr>
-      <w:r>
-        <w:rPr>
-          <w:rFonts w:ascii="Arial" w:eastAsia="Arial" w:hAnsi="Arial" w:cs="Arial"/>
-          <w:b/>
-          <w:sz w:val="28"/>
-          <w:szCs w:val="28"/>
-        </w:rPr>
-        <w:t>USING AN AUTOMATIC</w:t>
-      </w:r>
-      <w:r>
-        <w:rPr>
-          <w:rFonts w:ascii="Arial" w:eastAsia="Arial" w:hAnsi="Arial" w:cs="Arial"/>
-          <w:b/>
-          <w:sz w:val="28"/>
-          <w:szCs w:val="28"/>
-        </w:rPr>
-        <w:t xml:space="preserve"> </w:t>
-      </w:r>
-      <w:r>
-        <w:rPr>
-          <w:rFonts w:ascii="Arial" w:eastAsia="Arial" w:hAnsi="Arial" w:cs="Arial"/>
-          <w:b/>
-          <w:sz w:val="28"/>
-          <w:szCs w:val="28"/>
-        </w:rPr>
-        <w:t>DISINFECTION BOX</w:t>
-      </w:r>
-    </w:p>
-    <w:p>
-      <w:pPr>
-        <w:jc w:val="center"/>
-        <w:rPr>
-          <w:rFonts w:ascii="Arial" w:eastAsia="Arial" w:hAnsi="Arial" w:cs="Arial"/>
-          <w:b/>
-          <w:sz w:val="28"/>
-          <w:szCs w:val="28"/>
-        </w:rPr>
-      </w:pPr>
-      <w:r>
-        <w:rPr>
-          <w:rFonts w:ascii="Arial" w:eastAsia="Arial" w:hAnsi="Arial" w:cs="Arial"/>
-          <w:b/>
-          <w:sz w:val="28"/>
-          <w:szCs w:val="28"/>
-        </w:rPr>
-        <w:t>IMPLEMENTED WITH ARDUINO</w:t>
-      </w:r>
-    </w:p>
-    <w:p>
-      <w:pPr>
-        <w:jc w:val="center"/>
-        <w:rPr>
-          <w:rFonts w:ascii="Arial" w:eastAsia="Arial" w:hAnsi="Arial" w:cs="Arial"/>
-          <w:b/>
-        </w:rPr>
-      </w:pPr>
+        <w:t>EFFECT OF ULTRAVIOLET RADIATION ON MICROBIAL GROWTH OF MICROORGANISMS USING AUTOMATIC DISINFECTION BOX UTILIZING ARDUINO MICROCONTROLLER</w:t>
+      </w:r>
     </w:p>
     <w:p>
       <w:pPr>
@@ -681,7 +558,17 @@
           <w:sz w:val="22"/>
           <w:szCs w:val="22"/>
         </w:rPr>
-        <w:t>……………………………………………………………………………………….</w:t>
+        <w:t>……………………………………………………………………………………</w:t>
+      </w:r>
+      <w:proofErr w:type="gramStart"/>
+      <w:r>
+        <w:rPr>
+          <w:rFonts w:ascii="Arial" w:eastAsia="Arial" w:hAnsi="Arial" w:cs="Arial"/>
+          <w:b/>
+          <w:sz w:val="22"/>
+          <w:szCs w:val="22"/>
+        </w:rPr>
+        <w:t>….</w:t>
       </w:r>
       <w:proofErr w:type="spellStart"/>
       <w:r>
@@ -694,6 +581,7 @@
         <w:t>i</w:t>
       </w:r>
       <w:proofErr w:type="spellEnd"/>
+      <w:proofErr w:type="gramEnd"/>
     </w:p>
     <w:p>
       <w:pPr>
@@ -737,8 +625,19 @@
           <w:sz w:val="22"/>
           <w:szCs w:val="22"/>
         </w:rPr>
-        <w:t>…………………………………………………………………………....ii</w:t>
-      </w:r>
+        <w:t>…………………………………………………………………………</w:t>
+      </w:r>
+      <w:proofErr w:type="gramStart"/>
+      <w:r>
+        <w:rPr>
+          <w:rFonts w:ascii="Arial" w:eastAsia="Arial" w:hAnsi="Arial" w:cs="Arial"/>
+          <w:b/>
+          <w:sz w:val="22"/>
+          <w:szCs w:val="22"/>
+        </w:rPr>
+        <w:t>....ii</w:t>
+      </w:r>
+      <w:proofErr w:type="gramEnd"/>
     </w:p>
     <w:p>
       <w:pPr>
@@ -758,7 +657,17 @@
           <w:sz w:val="22"/>
           <w:szCs w:val="22"/>
         </w:rPr>
-        <w:t>List of Figures ……………………………………………………………………………….</w:t>
+        <w:t>List of Figures ……………………………………………………………………………</w:t>
+      </w:r>
+      <w:proofErr w:type="gramStart"/>
+      <w:r>
+        <w:rPr>
+          <w:rFonts w:ascii="Arial" w:eastAsia="Arial" w:hAnsi="Arial" w:cs="Arial"/>
+          <w:b/>
+          <w:sz w:val="22"/>
+          <w:szCs w:val="22"/>
+        </w:rPr>
+        <w:t>….</w:t>
       </w:r>
       <w:r>
         <w:rPr>
@@ -769,6 +678,7 @@
         </w:rPr>
         <w:t>iii</w:t>
       </w:r>
+      <w:proofErr w:type="gramEnd"/>
     </w:p>
     <w:p>
       <w:pPr>
@@ -788,7 +698,27 @@
           <w:sz w:val="22"/>
           <w:szCs w:val="22"/>
         </w:rPr>
-        <w:t>Chapter 1: The Problem and its Setting …..…………………………………………..…1</w:t>
+        <w:t xml:space="preserve">Chapter 1: The Problem and its Setting </w:t>
+      </w:r>
+      <w:proofErr w:type="gramStart"/>
+      <w:r>
+        <w:rPr>
+          <w:rFonts w:ascii="Arial" w:eastAsia="Arial" w:hAnsi="Arial" w:cs="Arial"/>
+          <w:b/>
+          <w:sz w:val="22"/>
+          <w:szCs w:val="22"/>
+        </w:rPr>
+        <w:t>…..</w:t>
+      </w:r>
+      <w:proofErr w:type="gramEnd"/>
+      <w:r>
+        <w:rPr>
+          <w:rFonts w:ascii="Arial" w:eastAsia="Arial" w:hAnsi="Arial" w:cs="Arial"/>
+          <w:b/>
+          <w:sz w:val="22"/>
+          <w:szCs w:val="22"/>
+        </w:rPr>
+        <w:t>…………………………………………..…1</w:t>
       </w:r>
     </w:p>
     <w:p>
@@ -853,7 +783,27 @@
           <w:sz w:val="22"/>
           <w:szCs w:val="22"/>
         </w:rPr>
-        <w:t>Theoretical Framework …………………………………...………………………..………...</w:t>
+        <w:t>Theoretical Framework …………………………………...……………………</w:t>
+      </w:r>
+      <w:proofErr w:type="gramStart"/>
+      <w:r>
+        <w:rPr>
+          <w:rFonts w:ascii="Arial" w:eastAsia="Arial" w:hAnsi="Arial" w:cs="Arial"/>
+          <w:color w:val="000000"/>
+          <w:sz w:val="22"/>
+          <w:szCs w:val="22"/>
+        </w:rPr>
+        <w:t>…..</w:t>
+      </w:r>
+      <w:proofErr w:type="gramEnd"/>
+      <w:r>
+        <w:rPr>
+          <w:rFonts w:ascii="Arial" w:eastAsia="Arial" w:hAnsi="Arial" w:cs="Arial"/>
+          <w:color w:val="000000"/>
+          <w:sz w:val="22"/>
+          <w:szCs w:val="22"/>
+        </w:rPr>
+        <w:t>………...</w:t>
       </w:r>
       <w:r>
         <w:rPr>
@@ -890,8 +840,19 @@
           <w:sz w:val="22"/>
           <w:szCs w:val="22"/>
         </w:rPr>
-        <w:t>Conceptual Framework …………………………………………...…………………...……..</w:t>
-      </w:r>
+        <w:t>Conceptual Framework …………………………………………...…………………...…</w:t>
+      </w:r>
+      <w:proofErr w:type="gramStart"/>
+      <w:r>
+        <w:rPr>
+          <w:rFonts w:ascii="Arial" w:eastAsia="Arial" w:hAnsi="Arial" w:cs="Arial"/>
+          <w:color w:val="000000"/>
+          <w:sz w:val="22"/>
+          <w:szCs w:val="22"/>
+        </w:rPr>
+        <w:t>…..</w:t>
+      </w:r>
+      <w:proofErr w:type="gramEnd"/>
       <w:r>
         <w:rPr>
           <w:rFonts w:ascii="Arial" w:eastAsia="Arial" w:hAnsi="Arial" w:cs="Arial"/>
@@ -927,7 +888,27 @@
           <w:sz w:val="22"/>
           <w:szCs w:val="22"/>
         </w:rPr>
-        <w:t>Statement of the Problem …………………………………………………..………………..</w:t>
+        <w:t>Statement of the Problem ………………………………………………</w:t>
+      </w:r>
+      <w:proofErr w:type="gramStart"/>
+      <w:r>
+        <w:rPr>
+          <w:rFonts w:ascii="Arial" w:eastAsia="Arial" w:hAnsi="Arial" w:cs="Arial"/>
+          <w:color w:val="000000"/>
+          <w:sz w:val="22"/>
+          <w:szCs w:val="22"/>
+        </w:rPr>
+        <w:t>…..</w:t>
+      </w:r>
+      <w:proofErr w:type="gramEnd"/>
+      <w:r>
+        <w:rPr>
+          <w:rFonts w:ascii="Arial" w:eastAsia="Arial" w:hAnsi="Arial" w:cs="Arial"/>
+          <w:color w:val="000000"/>
+          <w:sz w:val="22"/>
+          <w:szCs w:val="22"/>
+        </w:rPr>
+        <w:t>………………..</w:t>
       </w:r>
       <w:r>
         <w:rPr>
@@ -964,7 +945,27 @@
           <w:sz w:val="22"/>
           <w:szCs w:val="22"/>
         </w:rPr>
-        <w:t>Hypothesis …………………………………………………………………………………..…</w:t>
+        <w:t>Hypothesis ………………………………………………………………………………</w:t>
+      </w:r>
+      <w:proofErr w:type="gramStart"/>
+      <w:r>
+        <w:rPr>
+          <w:rFonts w:ascii="Arial" w:eastAsia="Arial" w:hAnsi="Arial" w:cs="Arial"/>
+          <w:color w:val="000000"/>
+          <w:sz w:val="22"/>
+          <w:szCs w:val="22"/>
+        </w:rPr>
+        <w:t>…..</w:t>
+      </w:r>
+      <w:proofErr w:type="gramEnd"/>
+      <w:r>
+        <w:rPr>
+          <w:rFonts w:ascii="Arial" w:eastAsia="Arial" w:hAnsi="Arial" w:cs="Arial"/>
+          <w:color w:val="000000"/>
+          <w:sz w:val="22"/>
+          <w:szCs w:val="22"/>
+        </w:rPr>
+        <w:t>…</w:t>
       </w:r>
       <w:r>
         <w:rPr>
@@ -1029,7 +1030,25 @@
           <w:sz w:val="22"/>
           <w:szCs w:val="22"/>
         </w:rPr>
-        <w:t xml:space="preserve"> Significance of the Study ……………………………………………..……...……………….</w:t>
+        <w:t xml:space="preserve"> Significance of the Study …………………………………………</w:t>
+      </w:r>
+      <w:proofErr w:type="gramStart"/>
+      <w:r>
+        <w:rPr>
+          <w:rFonts w:ascii="Arial" w:eastAsia="Arial" w:hAnsi="Arial" w:cs="Arial"/>
+          <w:sz w:val="22"/>
+          <w:szCs w:val="22"/>
+        </w:rPr>
+        <w:t>…..</w:t>
+      </w:r>
+      <w:proofErr w:type="gramEnd"/>
+      <w:r>
+        <w:rPr>
+          <w:rFonts w:ascii="Arial" w:eastAsia="Arial" w:hAnsi="Arial" w:cs="Arial"/>
+          <w:sz w:val="22"/>
+          <w:szCs w:val="22"/>
+        </w:rPr>
+        <w:t>……...……………….</w:t>
       </w:r>
       <w:r>
         <w:rPr>
@@ -1056,7 +1075,25 @@
           <w:sz w:val="22"/>
           <w:szCs w:val="22"/>
         </w:rPr>
-        <w:t xml:space="preserve"> Definition of Terms …………………….……………………………………..……….………</w:t>
+        <w:t xml:space="preserve"> Definition of Terms …………………….…………………………………</w:t>
+      </w:r>
+      <w:proofErr w:type="gramStart"/>
+      <w:r>
+        <w:rPr>
+          <w:rFonts w:ascii="Arial" w:eastAsia="Arial" w:hAnsi="Arial" w:cs="Arial"/>
+          <w:sz w:val="22"/>
+          <w:szCs w:val="22"/>
+        </w:rPr>
+        <w:t>…..</w:t>
+      </w:r>
+      <w:proofErr w:type="gramEnd"/>
+      <w:r>
+        <w:rPr>
+          <w:rFonts w:ascii="Arial" w:eastAsia="Arial" w:hAnsi="Arial" w:cs="Arial"/>
+          <w:sz w:val="22"/>
+          <w:szCs w:val="22"/>
+        </w:rPr>
+        <w:t>……….………</w:t>
       </w:r>
       <w:r>
         <w:rPr>
@@ -1085,7 +1122,27 @@
           <w:sz w:val="22"/>
           <w:szCs w:val="22"/>
         </w:rPr>
-        <w:t>Chapter 2: Review of Literature and Studies …………...………………..…………...</w:t>
+        <w:t>Chapter 2: Review of Literature and Studies …………...……………</w:t>
+      </w:r>
+      <w:proofErr w:type="gramStart"/>
+      <w:r>
+        <w:rPr>
+          <w:rFonts w:ascii="Arial" w:eastAsia="Arial" w:hAnsi="Arial" w:cs="Arial"/>
+          <w:b/>
+          <w:sz w:val="22"/>
+          <w:szCs w:val="22"/>
+        </w:rPr>
+        <w:t>…..</w:t>
+      </w:r>
+      <w:proofErr w:type="gramEnd"/>
+      <w:r>
+        <w:rPr>
+          <w:rFonts w:ascii="Arial" w:eastAsia="Arial" w:hAnsi="Arial" w:cs="Arial"/>
+          <w:b/>
+          <w:sz w:val="22"/>
+          <w:szCs w:val="22"/>
+        </w:rPr>
+        <w:t>…………...</w:t>
       </w:r>
       <w:r>
         <w:rPr>
@@ -1116,7 +1173,25 @@
           <w:sz w:val="22"/>
           <w:szCs w:val="22"/>
         </w:rPr>
-        <w:t xml:space="preserve"> Thematic Organization of Literature and Studies ……………………………..…………</w:t>
+        <w:t xml:space="preserve"> Thematic Organization of Literature and Studies …………………………</w:t>
+      </w:r>
+      <w:proofErr w:type="gramStart"/>
+      <w:r>
+        <w:rPr>
+          <w:rFonts w:ascii="Arial" w:eastAsia="Arial" w:hAnsi="Arial" w:cs="Arial"/>
+          <w:sz w:val="22"/>
+          <w:szCs w:val="22"/>
+        </w:rPr>
+        <w:t>…..</w:t>
+      </w:r>
+      <w:proofErr w:type="gramEnd"/>
+      <w:r>
+        <w:rPr>
+          <w:rFonts w:ascii="Arial" w:eastAsia="Arial" w:hAnsi="Arial" w:cs="Arial"/>
+          <w:sz w:val="22"/>
+          <w:szCs w:val="22"/>
+        </w:rPr>
+        <w:t>…………</w:t>
       </w:r>
       <w:r>
         <w:rPr>
@@ -1188,7 +1263,27 @@
           <w:sz w:val="22"/>
           <w:szCs w:val="22"/>
         </w:rPr>
-        <w:t>Chapter 3: Methodology …………..……………………………………………………...</w:t>
+        <w:t>Chapter 3: Methodology ………</w:t>
+      </w:r>
+      <w:proofErr w:type="gramStart"/>
+      <w:r>
+        <w:rPr>
+          <w:rFonts w:ascii="Arial" w:eastAsia="Arial" w:hAnsi="Arial" w:cs="Arial"/>
+          <w:b/>
+          <w:sz w:val="22"/>
+          <w:szCs w:val="22"/>
+        </w:rPr>
+        <w:t>…..</w:t>
+      </w:r>
+      <w:proofErr w:type="gramEnd"/>
+      <w:r>
+        <w:rPr>
+          <w:rFonts w:ascii="Arial" w:eastAsia="Arial" w:hAnsi="Arial" w:cs="Arial"/>
+          <w:b/>
+          <w:sz w:val="22"/>
+          <w:szCs w:val="22"/>
+        </w:rPr>
+        <w:t>……………………………………………………...</w:t>
       </w:r>
       <w:r>
         <w:rPr>
@@ -1216,7 +1311,25 @@
           <w:sz w:val="22"/>
           <w:szCs w:val="22"/>
         </w:rPr>
-        <w:t>Research Design ………………………………………………………………………….....1</w:t>
+        <w:t>Research Design …………………………………………………………………………</w:t>
+      </w:r>
+      <w:proofErr w:type="gramStart"/>
+      <w:r>
+        <w:rPr>
+          <w:rFonts w:ascii="Arial" w:eastAsia="Arial" w:hAnsi="Arial" w:cs="Arial"/>
+          <w:sz w:val="22"/>
+          <w:szCs w:val="22"/>
+        </w:rPr>
+        <w:t>.....</w:t>
+      </w:r>
+      <w:proofErr w:type="gramEnd"/>
+      <w:r>
+        <w:rPr>
+          <w:rFonts w:ascii="Arial" w:eastAsia="Arial" w:hAnsi="Arial" w:cs="Arial"/>
+          <w:sz w:val="22"/>
+          <w:szCs w:val="22"/>
+        </w:rPr>
+        <w:t>1</w:t>
       </w:r>
       <w:r>
         <w:rPr>
@@ -1243,7 +1356,25 @@
           <w:sz w:val="22"/>
           <w:szCs w:val="22"/>
         </w:rPr>
-        <w:t>Flowchart of Research Design/Process Flowchart ..……………………………..…...…1</w:t>
+        <w:t>Flowchart of Research Design/Process Flowchart</w:t>
+      </w:r>
+      <w:proofErr w:type="gramStart"/>
+      <w:r>
+        <w:rPr>
+          <w:rFonts w:ascii="Arial" w:eastAsia="Arial" w:hAnsi="Arial" w:cs="Arial"/>
+          <w:sz w:val="22"/>
+          <w:szCs w:val="22"/>
+        </w:rPr>
+        <w:t xml:space="preserve"> ..</w:t>
+      </w:r>
+      <w:proofErr w:type="gramEnd"/>
+      <w:r>
+        <w:rPr>
+          <w:rFonts w:ascii="Arial" w:eastAsia="Arial" w:hAnsi="Arial" w:cs="Arial"/>
+          <w:sz w:val="22"/>
+          <w:szCs w:val="22"/>
+        </w:rPr>
+        <w:t>……………………………..…...…1</w:t>
       </w:r>
       <w:r>
         <w:rPr>
@@ -1305,7 +1436,25 @@
           <w:sz w:val="22"/>
           <w:szCs w:val="22"/>
         </w:rPr>
-        <w:t xml:space="preserve"> ……………………………………………………………..……</w:t>
+        <w:t xml:space="preserve"> …………………………………………………………</w:t>
+      </w:r>
+      <w:proofErr w:type="gramStart"/>
+      <w:r>
+        <w:rPr>
+          <w:rFonts w:ascii="Arial" w:eastAsia="Arial" w:hAnsi="Arial" w:cs="Arial"/>
+          <w:sz w:val="22"/>
+          <w:szCs w:val="22"/>
+        </w:rPr>
+        <w:t>…..</w:t>
+      </w:r>
+      <w:proofErr w:type="gramEnd"/>
+      <w:r>
+        <w:rPr>
+          <w:rFonts w:ascii="Arial" w:eastAsia="Arial" w:hAnsi="Arial" w:cs="Arial"/>
+          <w:sz w:val="22"/>
+          <w:szCs w:val="22"/>
+        </w:rPr>
+        <w:t>……</w:t>
       </w:r>
       <w:r>
         <w:rPr>
@@ -2033,7 +2182,31 @@
           <w:sz w:val="22"/>
           <w:szCs w:val="22"/>
         </w:rPr>
-        <w:t xml:space="preserve"> ………………………………………………………………..19</w:t>
+        <w:t xml:space="preserve"> ……………………………………………………………</w:t>
+      </w:r>
+      <w:proofErr w:type="gramStart"/>
+      <w:r>
+        <w:rPr>
+          <w:rFonts w:ascii="Arial" w:hAnsi="Arial" w:cs="Arial"/>
+          <w:i w:val="0"/>
+          <w:iCs w:val="0"/>
+          <w:color w:val="auto"/>
+          <w:sz w:val="22"/>
+          <w:szCs w:val="22"/>
+        </w:rPr>
+        <w:t>…..</w:t>
+      </w:r>
+      <w:proofErr w:type="gramEnd"/>
+      <w:r>
+        <w:rPr>
+          <w:rFonts w:ascii="Arial" w:hAnsi="Arial" w:cs="Arial"/>
+          <w:i w:val="0"/>
+          <w:iCs w:val="0"/>
+          <w:color w:val="auto"/>
+          <w:sz w:val="22"/>
+          <w:szCs w:val="22"/>
+        </w:rPr>
+        <w:t>19</w:t>
       </w:r>
     </w:p>
     <w:p>
@@ -5576,7 +5749,25 @@
           <w:sz w:val="22"/>
           <w:szCs w:val="22"/>
         </w:rPr>
-        <w:t>To maintain proper hygiene with minimal contact, skin problems (e.g. drying), reduce hassle and space consumption (e.g. hand washing area) and achieve a higher level of disinfection.</w:t>
+        <w:t>To maintain proper hygiene with minimal contact, skin problems (</w:t>
+      </w:r>
+      <w:proofErr w:type="gramStart"/>
+      <w:r>
+        <w:rPr>
+          <w:rFonts w:ascii="Arial" w:eastAsia="Arial" w:hAnsi="Arial" w:cs="Arial"/>
+          <w:sz w:val="22"/>
+          <w:szCs w:val="22"/>
+        </w:rPr>
+        <w:t>e.g.</w:t>
+      </w:r>
+      <w:proofErr w:type="gramEnd"/>
+      <w:r>
+        <w:rPr>
+          <w:rFonts w:ascii="Arial" w:eastAsia="Arial" w:hAnsi="Arial" w:cs="Arial"/>
+          <w:sz w:val="22"/>
+          <w:szCs w:val="22"/>
+        </w:rPr>
+        <w:t xml:space="preserve"> drying), reduce hassle and space consumption (e.g. hand washing area) and achieve a higher level of disinfection.</w:t>
       </w:r>
     </w:p>
     <w:p>
@@ -7886,6 +8077,7 @@
         <w:t xml:space="preserve"> et al. (2021) Various UV-C lamps and Pulsed Xenon UVC (PX-UV) lamps were utilized in twelve research, including one cluster RCT, seven quasi-experimental studies, and four uncontrolled before and after studies. Because of research design flaws, imprecision, and a significant likelihood of bias, the overall certainty of evidence from these 12 studies was rated </w:t>
       </w:r>
       <w:proofErr w:type="spellStart"/>
+      <w:proofErr w:type="gramStart"/>
       <w:r>
         <w:rPr>
           <w:rFonts w:ascii="Arial" w:eastAsia="Arial" w:hAnsi="Arial" w:cs="Arial"/>
@@ -7895,6 +8087,7 @@
         <w:t>low.Only</w:t>
       </w:r>
       <w:proofErr w:type="spellEnd"/>
+      <w:proofErr w:type="gramEnd"/>
       <w:r>
         <w:rPr>
           <w:rFonts w:ascii="Arial" w:eastAsia="Arial" w:hAnsi="Arial" w:cs="Arial"/>
@@ -8642,6 +8835,7 @@
         </w:rPr>
         <w:t xml:space="preserve"> </w:t>
       </w:r>
+      <w:proofErr w:type="gramStart"/>
       <w:r>
         <w:rPr>
           <w:rFonts w:ascii="Arial" w:eastAsia="Arial" w:hAnsi="Arial" w:cs="Arial"/>
@@ -8650,6 +8844,7 @@
         </w:rPr>
         <w:t>are</w:t>
       </w:r>
+      <w:proofErr w:type="gramEnd"/>
       <w:r>
         <w:rPr>
           <w:rFonts w:ascii="Arial" w:eastAsia="Arial" w:hAnsi="Arial" w:cs="Arial"/>
@@ -9696,6 +9891,662 @@
           <w:tab w:val="left" w:pos="142"/>
         </w:tabs>
         <w:spacing w:line="480" w:lineRule="auto"/>
+        <w:ind w:left="142" w:right="135" w:firstLine="630"/>
+        <w:jc w:val="both"/>
+        <w:rPr>
+          <w:rFonts w:ascii="Arial" w:eastAsia="Arial" w:hAnsi="Arial" w:cs="Arial"/>
+          <w:b/>
+          <w:bCs/>
+          <w:sz w:val="22"/>
+          <w:szCs w:val="22"/>
+        </w:rPr>
+      </w:pPr>
+      <w:r>
+        <w:rPr>
+          <w:rFonts w:ascii="Arial" w:eastAsia="Arial" w:hAnsi="Arial" w:cs="Arial"/>
+          <w:b/>
+          <w:bCs/>
+          <w:sz w:val="22"/>
+          <w:szCs w:val="22"/>
+        </w:rPr>
+        <w:t>Material Requirements</w:t>
+      </w:r>
+    </w:p>
+    <w:p>
+      <w:pPr>
+        <w:tabs>
+          <w:tab w:val="left" w:pos="142"/>
+        </w:tabs>
+        <w:spacing w:line="480" w:lineRule="auto"/>
+        <w:ind w:left="142" w:right="135" w:firstLine="630"/>
+        <w:jc w:val="both"/>
+        <w:rPr>
+          <w:rFonts w:ascii="Arial" w:eastAsia="Arial" w:hAnsi="Arial" w:cs="Arial"/>
+          <w:sz w:val="22"/>
+          <w:szCs w:val="22"/>
+        </w:rPr>
+      </w:pPr>
+      <w:r>
+        <w:rPr>
+          <w:rFonts w:ascii="Arial" w:eastAsia="Arial" w:hAnsi="Arial" w:cs="Arial"/>
+          <w:sz w:val="22"/>
+          <w:szCs w:val="22"/>
+        </w:rPr>
+        <w:t>Agar</w:t>
+      </w:r>
+    </w:p>
+    <w:p>
+      <w:pPr>
+        <w:tabs>
+          <w:tab w:val="left" w:pos="142"/>
+        </w:tabs>
+        <w:spacing w:line="480" w:lineRule="auto"/>
+        <w:ind w:left="142" w:right="135" w:firstLine="630"/>
+        <w:jc w:val="both"/>
+        <w:rPr>
+          <w:rFonts w:ascii="Arial" w:eastAsia="Arial" w:hAnsi="Arial" w:cs="Arial"/>
+          <w:sz w:val="22"/>
+          <w:szCs w:val="22"/>
+        </w:rPr>
+      </w:pPr>
+      <w:r>
+        <w:rPr>
+          <w:rFonts w:ascii="Arial" w:eastAsia="Arial" w:hAnsi="Arial" w:cs="Arial"/>
+          <w:sz w:val="22"/>
+          <w:szCs w:val="22"/>
+        </w:rPr>
+        <w:t>Petri plate</w:t>
+      </w:r>
+    </w:p>
+    <w:p>
+      <w:pPr>
+        <w:tabs>
+          <w:tab w:val="left" w:pos="142"/>
+        </w:tabs>
+        <w:spacing w:line="480" w:lineRule="auto"/>
+        <w:ind w:left="142" w:right="135" w:firstLine="630"/>
+        <w:jc w:val="both"/>
+        <w:rPr>
+          <w:rFonts w:ascii="Arial" w:eastAsia="Arial" w:hAnsi="Arial" w:cs="Arial"/>
+          <w:sz w:val="22"/>
+          <w:szCs w:val="22"/>
+        </w:rPr>
+      </w:pPr>
+      <w:r>
+        <w:rPr>
+          <w:rFonts w:ascii="Arial" w:eastAsia="Arial" w:hAnsi="Arial" w:cs="Arial"/>
+          <w:sz w:val="22"/>
+          <w:szCs w:val="22"/>
+        </w:rPr>
+        <w:t xml:space="preserve">Medical </w:t>
+      </w:r>
+      <w:r>
+        <w:rPr>
+          <w:rFonts w:ascii="Arial" w:eastAsia="Arial" w:hAnsi="Arial" w:cs="Arial"/>
+          <w:sz w:val="22"/>
+          <w:szCs w:val="22"/>
+        </w:rPr>
+        <w:t xml:space="preserve">cotton </w:t>
+      </w:r>
+      <w:r>
+        <w:rPr>
+          <w:rFonts w:ascii="Arial" w:eastAsia="Arial" w:hAnsi="Arial" w:cs="Arial"/>
+          <w:sz w:val="22"/>
+          <w:szCs w:val="22"/>
+        </w:rPr>
+        <w:t>swap</w:t>
+      </w:r>
+    </w:p>
+    <w:p>
+      <w:pPr>
+        <w:tabs>
+          <w:tab w:val="left" w:pos="142"/>
+        </w:tabs>
+        <w:spacing w:line="480" w:lineRule="auto"/>
+        <w:ind w:left="142" w:right="135" w:firstLine="630"/>
+        <w:jc w:val="both"/>
+        <w:rPr>
+          <w:rFonts w:ascii="Arial" w:eastAsia="Arial" w:hAnsi="Arial" w:cs="Arial"/>
+          <w:sz w:val="22"/>
+          <w:szCs w:val="22"/>
+        </w:rPr>
+      </w:pPr>
+      <w:r>
+        <w:rPr>
+          <w:rFonts w:ascii="Arial" w:eastAsia="Arial" w:hAnsi="Arial" w:cs="Arial"/>
+          <w:sz w:val="22"/>
+          <w:szCs w:val="22"/>
+        </w:rPr>
+        <w:t>Cling wrap</w:t>
+      </w:r>
+    </w:p>
+    <w:p>
+      <w:pPr>
+        <w:tabs>
+          <w:tab w:val="left" w:pos="142"/>
+        </w:tabs>
+        <w:spacing w:line="480" w:lineRule="auto"/>
+        <w:ind w:left="142" w:right="135" w:firstLine="630"/>
+        <w:jc w:val="both"/>
+        <w:rPr>
+          <w:rFonts w:ascii="Arial" w:eastAsia="Arial" w:hAnsi="Arial" w:cs="Arial"/>
+          <w:sz w:val="22"/>
+          <w:szCs w:val="22"/>
+        </w:rPr>
+      </w:pPr>
+      <w:r>
+        <w:rPr>
+          <w:rFonts w:ascii="Arial" w:eastAsia="Arial" w:hAnsi="Arial" w:cs="Arial"/>
+          <w:sz w:val="22"/>
+          <w:szCs w:val="22"/>
+        </w:rPr>
+        <w:t>Pressure cooker</w:t>
+      </w:r>
+    </w:p>
+    <w:p>
+      <w:pPr>
+        <w:tabs>
+          <w:tab w:val="left" w:pos="142"/>
+        </w:tabs>
+        <w:spacing w:line="480" w:lineRule="auto"/>
+        <w:ind w:left="142" w:right="135" w:firstLine="630"/>
+        <w:jc w:val="both"/>
+        <w:rPr>
+          <w:rFonts w:ascii="Arial" w:eastAsia="Arial" w:hAnsi="Arial" w:cs="Arial"/>
+          <w:sz w:val="22"/>
+          <w:szCs w:val="22"/>
+        </w:rPr>
+      </w:pPr>
+      <w:r>
+        <w:rPr>
+          <w:rFonts w:ascii="Arial" w:eastAsia="Arial" w:hAnsi="Arial" w:cs="Arial"/>
+          <w:sz w:val="22"/>
+          <w:szCs w:val="22"/>
+        </w:rPr>
+        <w:t>ADB</w:t>
+      </w:r>
+    </w:p>
+    <w:p>
+      <w:pPr>
+        <w:tabs>
+          <w:tab w:val="left" w:pos="142"/>
+        </w:tabs>
+        <w:spacing w:line="480" w:lineRule="auto"/>
+        <w:ind w:left="142" w:right="135" w:firstLine="630"/>
+        <w:jc w:val="both"/>
+        <w:rPr>
+          <w:rFonts w:ascii="Arial" w:eastAsia="Arial" w:hAnsi="Arial" w:cs="Arial"/>
+          <w:b/>
+          <w:bCs/>
+          <w:sz w:val="22"/>
+          <w:szCs w:val="22"/>
+        </w:rPr>
+      </w:pPr>
+      <w:r>
+        <w:rPr>
+          <w:rFonts w:ascii="Arial" w:eastAsia="Arial" w:hAnsi="Arial" w:cs="Arial"/>
+          <w:b/>
+          <w:bCs/>
+          <w:sz w:val="22"/>
+          <w:szCs w:val="22"/>
+        </w:rPr>
+        <w:t>Mix Design</w:t>
+      </w:r>
+      <w:r>
+        <w:rPr>
+          <w:rFonts w:ascii="Arial" w:eastAsia="Arial" w:hAnsi="Arial" w:cs="Arial"/>
+          <w:b/>
+          <w:bCs/>
+          <w:sz w:val="22"/>
+          <w:szCs w:val="22"/>
+        </w:rPr>
+        <w:t xml:space="preserve"> - NA</w:t>
+      </w:r>
+    </w:p>
+    <w:p>
+      <w:pPr>
+        <w:tabs>
+          <w:tab w:val="left" w:pos="142"/>
+        </w:tabs>
+        <w:spacing w:line="480" w:lineRule="auto"/>
+        <w:ind w:left="142" w:right="135" w:firstLine="630"/>
+        <w:jc w:val="both"/>
+        <w:rPr>
+          <w:rFonts w:ascii="Arial" w:eastAsia="Arial" w:hAnsi="Arial" w:cs="Arial"/>
+          <w:b/>
+          <w:bCs/>
+          <w:sz w:val="22"/>
+          <w:szCs w:val="22"/>
+        </w:rPr>
+      </w:pPr>
+      <w:r>
+        <w:rPr>
+          <w:rFonts w:ascii="Arial" w:eastAsia="Arial" w:hAnsi="Arial" w:cs="Arial"/>
+          <w:b/>
+          <w:bCs/>
+          <w:sz w:val="22"/>
+          <w:szCs w:val="22"/>
+        </w:rPr>
+        <w:t>Specimen Details</w:t>
+      </w:r>
+      <w:r>
+        <w:rPr>
+          <w:rFonts w:ascii="Arial" w:eastAsia="Arial" w:hAnsi="Arial" w:cs="Arial"/>
+          <w:b/>
+          <w:bCs/>
+          <w:sz w:val="22"/>
+          <w:szCs w:val="22"/>
+        </w:rPr>
+        <w:t xml:space="preserve"> - NA</w:t>
+      </w:r>
+    </w:p>
+    <w:p>
+      <w:pPr>
+        <w:tabs>
+          <w:tab w:val="left" w:pos="142"/>
+        </w:tabs>
+        <w:spacing w:line="480" w:lineRule="auto"/>
+        <w:ind w:left="142" w:right="135" w:firstLine="630"/>
+        <w:jc w:val="both"/>
+        <w:rPr>
+          <w:rFonts w:ascii="Arial" w:eastAsia="Arial" w:hAnsi="Arial" w:cs="Arial"/>
+          <w:b/>
+          <w:bCs/>
+          <w:sz w:val="22"/>
+          <w:szCs w:val="22"/>
+        </w:rPr>
+      </w:pPr>
+      <w:r>
+        <w:rPr>
+          <w:rFonts w:ascii="Arial" w:eastAsia="Arial" w:hAnsi="Arial" w:cs="Arial"/>
+          <w:b/>
+          <w:bCs/>
+          <w:sz w:val="22"/>
+          <w:szCs w:val="22"/>
+        </w:rPr>
+        <w:t xml:space="preserve">Laboratory Experiment/Field </w:t>
+      </w:r>
+      <w:r>
+        <w:rPr>
+          <w:rFonts w:ascii="Arial" w:eastAsia="Arial" w:hAnsi="Arial" w:cs="Arial"/>
+          <w:b/>
+          <w:bCs/>
+          <w:sz w:val="22"/>
+          <w:szCs w:val="22"/>
+        </w:rPr>
+        <w:t>– home address</w:t>
+      </w:r>
+      <w:r>
+        <w:rPr>
+          <w:rFonts w:ascii="Arial" w:eastAsia="Arial" w:hAnsi="Arial" w:cs="Arial"/>
+          <w:b/>
+          <w:bCs/>
+          <w:sz w:val="22"/>
+          <w:szCs w:val="22"/>
+        </w:rPr>
+        <w:tab/>
+      </w:r>
+    </w:p>
+    <w:p>
+      <w:pPr>
+        <w:tabs>
+          <w:tab w:val="left" w:pos="142"/>
+        </w:tabs>
+        <w:spacing w:line="480" w:lineRule="auto"/>
+        <w:ind w:left="142" w:right="135" w:firstLine="630"/>
+        <w:jc w:val="both"/>
+        <w:rPr>
+          <w:rFonts w:ascii="Arial" w:eastAsia="Arial" w:hAnsi="Arial" w:cs="Arial"/>
+          <w:b/>
+          <w:bCs/>
+          <w:sz w:val="22"/>
+          <w:szCs w:val="22"/>
+        </w:rPr>
+      </w:pPr>
+      <w:r>
+        <w:rPr>
+          <w:rFonts w:ascii="Arial" w:eastAsia="Arial" w:hAnsi="Arial" w:cs="Arial"/>
+          <w:b/>
+          <w:bCs/>
+          <w:sz w:val="22"/>
+          <w:szCs w:val="22"/>
+        </w:rPr>
+        <w:t>Experiment</w:t>
+      </w:r>
+    </w:p>
+    <w:p>
+      <w:pPr>
+        <w:tabs>
+          <w:tab w:val="left" w:pos="142"/>
+        </w:tabs>
+        <w:spacing w:line="480" w:lineRule="auto"/>
+        <w:ind w:left="142" w:right="135" w:firstLine="630"/>
+        <w:jc w:val="both"/>
+        <w:rPr>
+          <w:rFonts w:ascii="Arial" w:eastAsia="Arial" w:hAnsi="Arial" w:cs="Arial"/>
+          <w:i/>
+          <w:iCs/>
+          <w:sz w:val="22"/>
+          <w:szCs w:val="22"/>
+        </w:rPr>
+      </w:pPr>
+      <w:r>
+        <w:rPr>
+          <w:rFonts w:ascii="Arial" w:eastAsia="Arial" w:hAnsi="Arial" w:cs="Arial"/>
+          <w:i/>
+          <w:iCs/>
+          <w:sz w:val="22"/>
+          <w:szCs w:val="22"/>
+        </w:rPr>
+        <w:t>Disinfecting using UV Light</w:t>
+      </w:r>
+    </w:p>
+    <w:p>
+      <w:pPr>
+        <w:tabs>
+          <w:tab w:val="left" w:pos="142"/>
+        </w:tabs>
+        <w:spacing w:line="480" w:lineRule="auto"/>
+        <w:ind w:left="142" w:right="135" w:firstLine="630"/>
+        <w:jc w:val="both"/>
+        <w:rPr>
+          <w:rFonts w:ascii="Arial" w:eastAsia="Arial" w:hAnsi="Arial" w:cs="Arial"/>
+          <w:sz w:val="22"/>
+          <w:szCs w:val="22"/>
+        </w:rPr>
+      </w:pPr>
+      <w:r>
+        <w:rPr>
+          <w:rFonts w:ascii="Arial" w:eastAsia="Arial" w:hAnsi="Arial" w:cs="Arial"/>
+          <w:sz w:val="22"/>
+          <w:szCs w:val="22"/>
+        </w:rPr>
+        <w:lastRenderedPageBreak/>
+        <w:t xml:space="preserve">Prepare 3 pencils that are equally exposed to normal condition. Afterwards, prepare 3   agar plates. Place the pencil inside the biosafety cabinet and expose it to desire duration of time. Now, place the prepared agar plate inside the biosafety cabinet. Using the </w:t>
+      </w:r>
+      <w:r>
+        <w:rPr>
+          <w:rFonts w:ascii="Arial" w:eastAsia="Arial" w:hAnsi="Arial" w:cs="Arial"/>
+          <w:sz w:val="22"/>
+          <w:szCs w:val="22"/>
+        </w:rPr>
+        <w:t>sterilized</w:t>
+      </w:r>
+      <w:r>
+        <w:rPr>
+          <w:rFonts w:ascii="Arial" w:eastAsia="Arial" w:hAnsi="Arial" w:cs="Arial"/>
+          <w:sz w:val="22"/>
+          <w:szCs w:val="22"/>
+        </w:rPr>
+        <w:t xml:space="preserve"> medical</w:t>
+      </w:r>
+      <w:r>
+        <w:rPr>
+          <w:rFonts w:ascii="Arial" w:eastAsia="Arial" w:hAnsi="Arial" w:cs="Arial"/>
+          <w:sz w:val="22"/>
+          <w:szCs w:val="22"/>
+        </w:rPr>
+        <w:t xml:space="preserve"> cotton buds, swab the surface of the pencil.</w:t>
+      </w:r>
+      <w:r>
+        <w:rPr>
+          <w:rFonts w:ascii="Arial" w:eastAsia="Arial" w:hAnsi="Arial" w:cs="Arial"/>
+          <w:sz w:val="22"/>
+          <w:szCs w:val="22"/>
+        </w:rPr>
+        <w:t xml:space="preserve"> </w:t>
+      </w:r>
+      <w:r>
+        <w:rPr>
+          <w:rFonts w:ascii="Arial" w:eastAsia="Arial" w:hAnsi="Arial" w:cs="Arial"/>
+          <w:sz w:val="22"/>
+          <w:szCs w:val="22"/>
+        </w:rPr>
+        <w:t>Next, open</w:t>
+      </w:r>
+      <w:r>
+        <w:rPr>
+          <w:rFonts w:ascii="Arial" w:eastAsia="Arial" w:hAnsi="Arial" w:cs="Arial"/>
+          <w:sz w:val="22"/>
+          <w:szCs w:val="22"/>
+        </w:rPr>
+        <w:t xml:space="preserve"> the agar plate and swab the cotton buds in it. Lastly, secure the plate using cling wrap. the </w:t>
+      </w:r>
+      <w:r>
+        <w:rPr>
+          <w:rFonts w:ascii="Arial" w:eastAsia="Arial" w:hAnsi="Arial" w:cs="Arial"/>
+          <w:sz w:val="22"/>
+          <w:szCs w:val="22"/>
+        </w:rPr>
+        <w:t>procedure</w:t>
+      </w:r>
+      <w:r>
+        <w:rPr>
+          <w:rFonts w:ascii="Arial" w:eastAsia="Arial" w:hAnsi="Arial" w:cs="Arial"/>
+          <w:sz w:val="22"/>
+          <w:szCs w:val="22"/>
+        </w:rPr>
+        <w:t xml:space="preserve"> should be done with the remaining pencils. For the positive control, swab the pencils before it was exposed </w:t>
+      </w:r>
+      <w:r>
+        <w:rPr>
+          <w:rFonts w:ascii="Arial" w:eastAsia="Arial" w:hAnsi="Arial" w:cs="Arial"/>
+          <w:sz w:val="22"/>
+          <w:szCs w:val="22"/>
+        </w:rPr>
+        <w:t>to UV</w:t>
+      </w:r>
+      <w:r>
+        <w:rPr>
+          <w:rFonts w:ascii="Arial" w:eastAsia="Arial" w:hAnsi="Arial" w:cs="Arial"/>
+          <w:sz w:val="22"/>
+          <w:szCs w:val="22"/>
+        </w:rPr>
+        <w:t xml:space="preserve"> light </w:t>
+      </w:r>
+      <w:r>
+        <w:rPr>
+          <w:rFonts w:ascii="Arial" w:eastAsia="Arial" w:hAnsi="Arial" w:cs="Arial"/>
+          <w:sz w:val="22"/>
+          <w:szCs w:val="22"/>
+        </w:rPr>
+        <w:t>and transfer</w:t>
+      </w:r>
+      <w:r>
+        <w:rPr>
+          <w:rFonts w:ascii="Arial" w:eastAsia="Arial" w:hAnsi="Arial" w:cs="Arial"/>
+          <w:sz w:val="22"/>
+          <w:szCs w:val="22"/>
+        </w:rPr>
+        <w:t xml:space="preserve"> the swab into the agar plate. For the negative control, just leave an empty agar plate.</w:t>
+      </w:r>
+    </w:p>
+    <w:p>
+      <w:pPr>
+        <w:tabs>
+          <w:tab w:val="left" w:pos="142"/>
+        </w:tabs>
+        <w:spacing w:line="480" w:lineRule="auto"/>
+        <w:ind w:left="142" w:right="135" w:firstLine="630"/>
+        <w:jc w:val="both"/>
+        <w:rPr>
+          <w:rFonts w:ascii="Arial" w:eastAsia="Arial" w:hAnsi="Arial" w:cs="Arial"/>
+          <w:sz w:val="22"/>
+          <w:szCs w:val="22"/>
+        </w:rPr>
+      </w:pPr>
+    </w:p>
+    <w:p>
+      <w:pPr>
+        <w:tabs>
+          <w:tab w:val="left" w:pos="142"/>
+        </w:tabs>
+        <w:spacing w:line="480" w:lineRule="auto"/>
+        <w:ind w:left="142" w:right="135" w:firstLine="630"/>
+        <w:jc w:val="both"/>
+        <w:rPr>
+          <w:rFonts w:ascii="Arial" w:eastAsia="Arial" w:hAnsi="Arial" w:cs="Arial"/>
+          <w:i/>
+          <w:iCs/>
+          <w:sz w:val="22"/>
+          <w:szCs w:val="22"/>
+        </w:rPr>
+      </w:pPr>
+      <w:r>
+        <w:rPr>
+          <w:rFonts w:ascii="Arial" w:eastAsia="Arial" w:hAnsi="Arial" w:cs="Arial"/>
+          <w:i/>
+          <w:iCs/>
+          <w:sz w:val="22"/>
+          <w:szCs w:val="22"/>
+        </w:rPr>
+        <w:t>Preparation of Agar plates</w:t>
+      </w:r>
+    </w:p>
+    <w:p>
+      <w:pPr>
+        <w:tabs>
+          <w:tab w:val="left" w:pos="142"/>
+        </w:tabs>
+        <w:spacing w:line="480" w:lineRule="auto"/>
+        <w:ind w:left="142" w:right="135" w:firstLine="630"/>
+        <w:jc w:val="both"/>
+        <w:rPr>
+          <w:rFonts w:ascii="Arial" w:eastAsia="Arial" w:hAnsi="Arial" w:cs="Arial"/>
+          <w:sz w:val="22"/>
+          <w:szCs w:val="22"/>
+        </w:rPr>
+      </w:pPr>
+      <w:r>
+        <w:rPr>
+          <w:rFonts w:ascii="Arial" w:eastAsia="Arial" w:hAnsi="Arial" w:cs="Arial"/>
+          <w:sz w:val="22"/>
+          <w:szCs w:val="22"/>
+        </w:rPr>
+        <w:t>Sterilize the petri plates using the pressure cooker.</w:t>
+      </w:r>
+    </w:p>
+    <w:p>
+      <w:pPr>
+        <w:tabs>
+          <w:tab w:val="left" w:pos="142"/>
+        </w:tabs>
+        <w:spacing w:line="480" w:lineRule="auto"/>
+        <w:ind w:left="142" w:right="135" w:firstLine="630"/>
+        <w:jc w:val="both"/>
+        <w:rPr>
+          <w:rFonts w:ascii="Arial" w:eastAsia="Arial" w:hAnsi="Arial" w:cs="Arial"/>
+          <w:sz w:val="22"/>
+          <w:szCs w:val="22"/>
+        </w:rPr>
+      </w:pPr>
+      <w:r>
+        <w:rPr>
+          <w:rFonts w:ascii="Arial" w:eastAsia="Arial" w:hAnsi="Arial" w:cs="Arial"/>
+          <w:sz w:val="22"/>
+          <w:szCs w:val="22"/>
+        </w:rPr>
+        <w:t>Create a 500 mL nutrient agar solution by dissolving the premixed nutrient agar into boiling water.</w:t>
+      </w:r>
+    </w:p>
+    <w:p>
+      <w:pPr>
+        <w:tabs>
+          <w:tab w:val="left" w:pos="142"/>
+        </w:tabs>
+        <w:spacing w:line="480" w:lineRule="auto"/>
+        <w:ind w:left="142" w:right="135" w:firstLine="630"/>
+        <w:jc w:val="both"/>
+        <w:rPr>
+          <w:rFonts w:ascii="Arial" w:eastAsia="Arial" w:hAnsi="Arial" w:cs="Arial"/>
+          <w:sz w:val="22"/>
+          <w:szCs w:val="22"/>
+        </w:rPr>
+      </w:pPr>
+      <w:r>
+        <w:rPr>
+          <w:rFonts w:ascii="Arial" w:eastAsia="Arial" w:hAnsi="Arial" w:cs="Arial"/>
+          <w:sz w:val="22"/>
+          <w:szCs w:val="22"/>
+        </w:rPr>
+        <w:t>Mix continuously until the nutrient agar was fully dissolved.</w:t>
+      </w:r>
+    </w:p>
+    <w:p>
+      <w:pPr>
+        <w:tabs>
+          <w:tab w:val="left" w:pos="142"/>
+        </w:tabs>
+        <w:spacing w:line="480" w:lineRule="auto"/>
+        <w:ind w:left="142" w:right="135" w:firstLine="630"/>
+        <w:jc w:val="both"/>
+        <w:rPr>
+          <w:rFonts w:ascii="Arial" w:eastAsia="Arial" w:hAnsi="Arial" w:cs="Arial"/>
+          <w:sz w:val="22"/>
+          <w:szCs w:val="22"/>
+        </w:rPr>
+      </w:pPr>
+      <w:r>
+        <w:rPr>
+          <w:rFonts w:ascii="Arial" w:eastAsia="Arial" w:hAnsi="Arial" w:cs="Arial"/>
+          <w:sz w:val="22"/>
+          <w:szCs w:val="22"/>
+        </w:rPr>
+        <w:t>In a sterile environment, pour 50 mL on each petri dish.</w:t>
+      </w:r>
+    </w:p>
+    <w:p>
+      <w:pPr>
+        <w:tabs>
+          <w:tab w:val="left" w:pos="142"/>
+        </w:tabs>
+        <w:spacing w:line="480" w:lineRule="auto"/>
+        <w:ind w:left="142" w:right="135" w:firstLine="630"/>
+        <w:jc w:val="both"/>
+        <w:rPr>
+          <w:rFonts w:ascii="Arial" w:eastAsia="Arial" w:hAnsi="Arial" w:cs="Arial"/>
+          <w:sz w:val="22"/>
+          <w:szCs w:val="22"/>
+        </w:rPr>
+      </w:pPr>
+      <w:r>
+        <w:rPr>
+          <w:rFonts w:ascii="Arial" w:eastAsia="Arial" w:hAnsi="Arial" w:cs="Arial"/>
+          <w:sz w:val="22"/>
+          <w:szCs w:val="22"/>
+        </w:rPr>
+        <w:t>Cover the plates well and avoid long exposure to air.</w:t>
+      </w:r>
+    </w:p>
+    <w:p>
+      <w:pPr>
+        <w:tabs>
+          <w:tab w:val="left" w:pos="142"/>
+        </w:tabs>
+        <w:spacing w:line="480" w:lineRule="auto"/>
+        <w:ind w:left="142" w:right="135" w:firstLine="630"/>
+        <w:jc w:val="both"/>
+        <w:rPr>
+          <w:rFonts w:ascii="Arial" w:eastAsia="Arial" w:hAnsi="Arial" w:cs="Arial"/>
+          <w:sz w:val="22"/>
+          <w:szCs w:val="22"/>
+        </w:rPr>
+      </w:pPr>
+      <w:r>
+        <w:rPr>
+          <w:rFonts w:ascii="Arial" w:eastAsia="Arial" w:hAnsi="Arial" w:cs="Arial"/>
+          <w:sz w:val="22"/>
+          <w:szCs w:val="22"/>
+        </w:rPr>
+        <w:t>Let it cool and settle.</w:t>
+      </w:r>
+    </w:p>
+    <w:p>
+      <w:pPr>
+        <w:tabs>
+          <w:tab w:val="left" w:pos="142"/>
+        </w:tabs>
+        <w:spacing w:line="480" w:lineRule="auto"/>
         <w:ind w:right="135"/>
         <w:jc w:val="both"/>
         <w:rPr>
@@ -10223,6 +11074,7 @@
           <w:sz w:val="22"/>
           <w:szCs w:val="22"/>
         </w:rPr>
+        <w:lastRenderedPageBreak/>
         <w:t>*Insert model dimension image here*</w:t>
       </w:r>
     </w:p>
@@ -10242,16 +11094,7 @@
           <w:sz w:val="22"/>
           <w:szCs w:val="22"/>
         </w:rPr>
-        <w:t xml:space="preserve">The researcher’s requirement must have also that the device is mobile and have the capability to move around effortlessly. the device must also have the capability to smoothly insert objects inside the chamber. And to finish, the device must also be pleasant to look </w:t>
-      </w:r>
-      <w:r>
-        <w:rPr>
-          <w:rFonts w:ascii="Arial" w:eastAsia="Arial" w:hAnsi="Arial" w:cs="Arial"/>
-          <w:sz w:val="22"/>
-          <w:szCs w:val="22"/>
-        </w:rPr>
-        <w:lastRenderedPageBreak/>
-        <w:t xml:space="preserve">at and have the capability to blend to commercial sanitation chambers in market. The researchers come up with the following model design.  </w:t>
+        <w:t xml:space="preserve">The researcher’s requirement must have also that the device is mobile and have the capability to move around effortlessly. the device must also have the capability to smoothly insert objects inside the chamber. And to finish, the device must also be pleasant to look at and have the capability to blend to commercial sanitation chambers in market. The researchers come up with the following model design.  </w:t>
       </w:r>
     </w:p>
     <w:p>
@@ -10427,341 +11270,65 @@
     </w:p>
     <w:p>
       <w:pPr>
-        <w:spacing w:line="480" w:lineRule="auto"/>
-        <w:ind w:firstLine="720"/>
-        <w:jc w:val="both"/>
-        <w:rPr>
-          <w:rFonts w:ascii="Arial" w:eastAsia="Arial" w:hAnsi="Arial" w:cs="Arial"/>
-          <w:sz w:val="22"/>
-          <w:szCs w:val="22"/>
-        </w:rPr>
-      </w:pPr>
-      <w:r>
-        <w:rPr>
-          <w:rFonts w:ascii="Arial" w:eastAsia="Arial" w:hAnsi="Arial" w:cs="Arial"/>
-          <w:sz w:val="22"/>
-          <w:szCs w:val="22"/>
-        </w:rPr>
-        <w:t xml:space="preserve">Base on model dimensions, the angle bar or L-bracket are cut into lengths of 72cm (4), 84cm (4) and 54cm (4). The different lengths are welded into the shaped based on the model. </w:t>
-      </w:r>
-    </w:p>
-    <w:p>
-      <w:pPr>
-        <w:spacing w:line="480" w:lineRule="auto"/>
-        <w:ind w:firstLine="720"/>
-        <w:jc w:val="both"/>
-        <w:rPr>
-          <w:rFonts w:ascii="Arial" w:eastAsia="Arial" w:hAnsi="Arial" w:cs="Arial"/>
-          <w:sz w:val="22"/>
-          <w:szCs w:val="22"/>
-        </w:rPr>
-      </w:pPr>
-      <w:r>
-        <w:rPr>
-          <w:rFonts w:ascii="Arial" w:eastAsia="Arial" w:hAnsi="Arial" w:cs="Arial"/>
-          <w:sz w:val="22"/>
-          <w:szCs w:val="22"/>
-        </w:rPr>
-        <w:t>The nylon caster wheels are then placed and welded to the based. L-bracket are cut into length, shaped and welded for the door frame.</w:t>
-      </w:r>
-      <w:r>
-        <w:rPr>
-          <w:rFonts w:ascii="Arial" w:eastAsia="Arial" w:hAnsi="Arial" w:cs="Arial"/>
-          <w:sz w:val="22"/>
-          <w:szCs w:val="22"/>
-        </w:rPr>
-        <w:t xml:space="preserve"> </w:t>
-      </w:r>
-      <w:r>
-        <w:rPr>
-          <w:rFonts w:ascii="Arial" w:eastAsia="Arial" w:hAnsi="Arial" w:cs="Arial"/>
-          <w:sz w:val="22"/>
-          <w:szCs w:val="22"/>
-        </w:rPr>
-        <w:t xml:space="preserve">After installing the door frame, the roller catches are installed. </w:t>
-      </w:r>
-      <w:r>
-        <w:rPr>
-          <w:rFonts w:ascii="Arial" w:eastAsia="Arial" w:hAnsi="Arial" w:cs="Arial"/>
-          <w:sz w:val="22"/>
-          <w:szCs w:val="22"/>
-        </w:rPr>
-        <w:t xml:space="preserve"> </w:t>
-      </w:r>
-      <w:r>
-        <w:rPr>
-          <w:rFonts w:ascii="Arial" w:eastAsia="Arial" w:hAnsi="Arial" w:cs="Arial"/>
-          <w:sz w:val="22"/>
-          <w:szCs w:val="22"/>
-        </w:rPr>
-        <w:t>Circuit chamber and sanitation chamber divider welded and installed</w:t>
-      </w:r>
-      <w:r>
-        <w:rPr>
-          <w:rFonts w:ascii="Arial" w:eastAsia="Arial" w:hAnsi="Arial" w:cs="Arial"/>
-          <w:sz w:val="22"/>
-          <w:szCs w:val="22"/>
-        </w:rPr>
-        <w:t xml:space="preserve">. </w:t>
-      </w:r>
-      <w:r>
-        <w:rPr>
-          <w:rFonts w:ascii="Arial" w:eastAsia="Arial" w:hAnsi="Arial" w:cs="Arial"/>
-          <w:sz w:val="22"/>
-          <w:szCs w:val="22"/>
-        </w:rPr>
-        <w:t>Galvanized steel sheet are cut and welded into the frame.</w:t>
-      </w:r>
-      <w:r>
-        <w:rPr>
-          <w:rFonts w:ascii="Arial" w:eastAsia="Arial" w:hAnsi="Arial" w:cs="Arial"/>
-          <w:sz w:val="22"/>
-          <w:szCs w:val="22"/>
-        </w:rPr>
-        <w:t xml:space="preserve"> </w:t>
-      </w:r>
-      <w:r>
-        <w:rPr>
-          <w:rFonts w:ascii="Arial" w:eastAsia="Arial" w:hAnsi="Arial" w:cs="Arial"/>
-          <w:sz w:val="22"/>
-          <w:szCs w:val="22"/>
-        </w:rPr>
-        <w:t xml:space="preserve">The stainless cabinet handle are installed. </w:t>
-      </w:r>
-    </w:p>
-    <w:p>
-      <w:pPr>
-        <w:spacing w:line="480" w:lineRule="auto"/>
-        <w:jc w:val="both"/>
-        <w:rPr>
-          <w:rFonts w:ascii="Arial" w:eastAsia="Arial" w:hAnsi="Arial" w:cs="Arial"/>
-          <w:sz w:val="22"/>
-          <w:szCs w:val="22"/>
-        </w:rPr>
-      </w:pPr>
-      <w:r>
-        <w:rPr>
-          <w:rFonts w:ascii="Arial" w:eastAsia="Arial" w:hAnsi="Arial" w:cs="Arial"/>
-          <w:sz w:val="22"/>
-          <w:szCs w:val="22"/>
-        </w:rPr>
-        <w:t>Spray painted</w:t>
-      </w:r>
-    </w:p>
-    <w:p>
-      <w:pPr>
-        <w:spacing w:line="480" w:lineRule="auto"/>
-        <w:jc w:val="both"/>
-        <w:rPr>
-          <w:rFonts w:ascii="Arial" w:eastAsia="Arial" w:hAnsi="Arial" w:cs="Arial"/>
-          <w:sz w:val="22"/>
-          <w:szCs w:val="22"/>
-        </w:rPr>
-      </w:pPr>
-      <w:r>
-        <w:rPr>
-          <w:rFonts w:ascii="Arial" w:eastAsia="Arial" w:hAnsi="Arial" w:cs="Arial"/>
-          <w:sz w:val="22"/>
-          <w:szCs w:val="22"/>
-        </w:rPr>
-        <w:t>Clear coat painted</w:t>
-      </w:r>
-    </w:p>
-    <w:p>
-      <w:pPr>
-        <w:spacing w:line="480" w:lineRule="auto"/>
-        <w:jc w:val="both"/>
-        <w:rPr>
-          <w:rFonts w:ascii="Arial" w:eastAsia="Arial" w:hAnsi="Arial" w:cs="Arial"/>
-          <w:sz w:val="22"/>
-          <w:szCs w:val="22"/>
-        </w:rPr>
-      </w:pPr>
-      <w:r>
-        <w:rPr>
-          <w:rFonts w:ascii="Arial" w:eastAsia="Arial" w:hAnsi="Arial" w:cs="Arial"/>
+        <w:rPr>
+          <w:rFonts w:ascii="Arial" w:eastAsia="Arial" w:hAnsi="Arial" w:cs="Arial"/>
+          <w:b/>
+          <w:bCs/>
+          <w:sz w:val="22"/>
+          <w:szCs w:val="22"/>
+        </w:rPr>
+      </w:pPr>
+      <w:r>
+        <w:rPr>
+          <w:rFonts w:ascii="Arial" w:eastAsia="Arial" w:hAnsi="Arial" w:cs="Arial"/>
+          <w:sz w:val="22"/>
+          <w:szCs w:val="22"/>
+        </w:rPr>
+        <w:t>Following the model dimensions, the angle bar or L-bracket are cut into lengths of 72cm (4), 84cm (4) and 54cm (4). The different lengths are welded into the shaped based on the model. The nylon caster wheels are then placed and welded to the based. L-bracket are cut into length, shaped and welded for the door frame. After installing the door frame, the roller catches are installed. Circuit chamber and sanitation chamber divider welded and installed. Galvanized steel sheet is cut and welded into the frame. The stainless cabinet handle is installed. The device is spray painted with white. After drying, a clear coat was applied. Galvanized mesh is added. Glass is installed to the door frame. The Firefly Yellow Shield Antivirus and Germicidal UV Tube Set are installed inside top section. Insulation foam is added to inner walls. The circuit is installed to the circuit chamber or box.</w:t>
+      </w:r>
+    </w:p>
+    <w:p>
+      <w:pPr>
+        <w:rPr>
+          <w:rFonts w:ascii="Arial" w:eastAsia="Arial" w:hAnsi="Arial" w:cs="Arial"/>
+          <w:b/>
+          <w:bCs/>
+          <w:sz w:val="22"/>
+          <w:szCs w:val="22"/>
+        </w:rPr>
+      </w:pPr>
+      <w:r>
+        <w:rPr>
+          <w:rFonts w:ascii="Arial" w:eastAsia="Arial" w:hAnsi="Arial" w:cs="Arial"/>
+          <w:b/>
+          <w:bCs/>
           <w:sz w:val="22"/>
           <w:szCs w:val="22"/>
         </w:rPr>
         <w:lastRenderedPageBreak/>
-        <w:t>Gi mesh added</w:t>
-      </w:r>
-    </w:p>
-    <w:p>
-      <w:pPr>
-        <w:spacing w:line="480" w:lineRule="auto"/>
-        <w:jc w:val="both"/>
-        <w:rPr>
-          <w:rFonts w:ascii="Arial" w:eastAsia="Arial" w:hAnsi="Arial" w:cs="Arial"/>
-          <w:sz w:val="22"/>
-          <w:szCs w:val="22"/>
-        </w:rPr>
-      </w:pPr>
-      <w:r>
-        <w:rPr>
-          <w:rFonts w:ascii="Arial" w:eastAsia="Arial" w:hAnsi="Arial" w:cs="Arial"/>
-          <w:sz w:val="22"/>
-          <w:szCs w:val="22"/>
-        </w:rPr>
-        <w:t>Glass added</w:t>
-      </w:r>
-    </w:p>
-    <w:p>
-      <w:pPr>
-        <w:spacing w:line="480" w:lineRule="auto"/>
-        <w:jc w:val="both"/>
-        <w:rPr>
-          <w:rFonts w:ascii="Arial" w:eastAsia="Arial" w:hAnsi="Arial" w:cs="Arial"/>
-          <w:sz w:val="22"/>
-          <w:szCs w:val="22"/>
-        </w:rPr>
-      </w:pPr>
-      <w:r>
-        <w:rPr>
-          <w:rFonts w:ascii="Arial" w:eastAsia="Arial" w:hAnsi="Arial" w:cs="Arial"/>
-          <w:sz w:val="22"/>
-          <w:szCs w:val="22"/>
-        </w:rPr>
-        <w:t>Insulation added</w:t>
-      </w:r>
-    </w:p>
-    <w:p>
-      <w:pPr>
-        <w:spacing w:line="480" w:lineRule="auto"/>
-        <w:jc w:val="both"/>
-        <w:rPr>
-          <w:rFonts w:ascii="Arial" w:eastAsia="Arial" w:hAnsi="Arial" w:cs="Arial"/>
-          <w:sz w:val="22"/>
-          <w:szCs w:val="22"/>
-        </w:rPr>
-      </w:pPr>
-      <w:proofErr w:type="spellStart"/>
-      <w:r>
-        <w:rPr>
-          <w:rFonts w:ascii="Arial" w:eastAsia="Arial" w:hAnsi="Arial" w:cs="Arial"/>
-          <w:sz w:val="22"/>
-          <w:szCs w:val="22"/>
-        </w:rPr>
-        <w:t>Uvc</w:t>
-      </w:r>
-      <w:proofErr w:type="spellEnd"/>
-      <w:r>
-        <w:rPr>
-          <w:rFonts w:ascii="Arial" w:eastAsia="Arial" w:hAnsi="Arial" w:cs="Arial"/>
-          <w:sz w:val="22"/>
-          <w:szCs w:val="22"/>
-        </w:rPr>
-        <w:t xml:space="preserve"> installed</w:t>
-      </w:r>
-    </w:p>
-    <w:p>
-      <w:pPr>
-        <w:spacing w:line="480" w:lineRule="auto"/>
-        <w:jc w:val="both"/>
-        <w:rPr>
-          <w:rFonts w:ascii="Arial" w:eastAsia="Arial" w:hAnsi="Arial" w:cs="Arial"/>
-          <w:sz w:val="22"/>
-          <w:szCs w:val="22"/>
-        </w:rPr>
-      </w:pPr>
-      <w:r>
-        <w:rPr>
-          <w:rFonts w:ascii="Arial" w:eastAsia="Arial" w:hAnsi="Arial" w:cs="Arial"/>
-          <w:sz w:val="22"/>
-          <w:szCs w:val="22"/>
-        </w:rPr>
-        <w:t>Circuit installed</w:t>
-      </w:r>
-    </w:p>
-    <w:p>
-      <w:pPr>
-        <w:rPr>
-          <w:rFonts w:ascii="Arial" w:eastAsia="Arial" w:hAnsi="Arial" w:cs="Arial"/>
-          <w:b/>
-          <w:bCs/>
-          <w:sz w:val="22"/>
-          <w:szCs w:val="22"/>
-        </w:rPr>
-      </w:pPr>
-    </w:p>
-    <w:p>
-      <w:pPr>
-        <w:rPr>
-          <w:rFonts w:ascii="Arial" w:eastAsia="Arial" w:hAnsi="Arial" w:cs="Arial"/>
-          <w:b/>
-          <w:bCs/>
-          <w:sz w:val="22"/>
-          <w:szCs w:val="22"/>
-        </w:rPr>
-      </w:pPr>
-      <w:r>
-        <w:rPr>
-          <w:rFonts w:ascii="Arial" w:eastAsia="Arial" w:hAnsi="Arial" w:cs="Arial"/>
-          <w:b/>
-          <w:bCs/>
-          <w:sz w:val="22"/>
-          <w:szCs w:val="22"/>
-        </w:rPr>
         <w:t>Block Diagram</w:t>
       </w:r>
     </w:p>
     <w:p>
       <w:pPr>
-        <w:jc w:val="center"/>
-      </w:pPr>
-    </w:p>
-    <w:p>
-      <w:pPr>
-        <w:rPr>
-          <w:rFonts w:ascii="Arial" w:eastAsia="Arial" w:hAnsi="Arial" w:cs="Arial"/>
-          <w:b/>
-          <w:bCs/>
-          <w:sz w:val="22"/>
-          <w:szCs w:val="22"/>
-        </w:rPr>
-      </w:pPr>
-    </w:p>
-    <w:p>
-      <w:pPr>
-        <w:rPr>
-          <w:rFonts w:ascii="Arial" w:eastAsia="Arial" w:hAnsi="Arial" w:cs="Arial"/>
-          <w:b/>
-          <w:bCs/>
-          <w:sz w:val="22"/>
-          <w:szCs w:val="22"/>
-        </w:rPr>
-      </w:pPr>
-      <w:r>
-        <w:rPr>
-          <w:rFonts w:ascii="Arial" w:eastAsia="Arial" w:hAnsi="Arial" w:cs="Arial"/>
-          <w:b/>
-          <w:bCs/>
-          <w:sz w:val="22"/>
-          <w:szCs w:val="22"/>
-        </w:rPr>
-        <w:t>Flow Chart</w:t>
-      </w:r>
-    </w:p>
-    <w:p>
-      <w:pPr>
-        <w:jc w:val="center"/>
-        <w:rPr>
-          <w:rFonts w:ascii="Arial" w:eastAsia="Arial" w:hAnsi="Arial" w:cs="Arial"/>
-          <w:b/>
-          <w:bCs/>
-          <w:sz w:val="22"/>
-          <w:szCs w:val="22"/>
-        </w:rPr>
-      </w:pPr>
-      <w:r>
-        <w:rPr>
+        <w:rPr>
+          <w:rFonts w:ascii="Arial" w:eastAsia="Arial" w:hAnsi="Arial" w:cs="Arial"/>
+          <w:b/>
+          <w:bCs/>
+          <w:sz w:val="22"/>
+          <w:szCs w:val="22"/>
+        </w:rPr>
+      </w:pPr>
+      <w:r>
+        <w:rPr>
+          <w:b/>
           <w:noProof/>
         </w:rPr>
         <w:drawing>
-          <wp:inline distT="0" distB="0" distL="0" distR="0" wp14:anchorId="728CFBF4" wp14:editId="520459DA">
-            <wp:extent cx="5486400" cy="4835769"/>
-            <wp:effectExtent l="0" t="0" r="0" b="3175"/>
-            <wp:docPr id="24" name="Picture 24"/>
+          <wp:inline distT="0" distB="0" distL="0" distR="0" wp14:anchorId="031A377D" wp14:editId="66143DDE">
+            <wp:extent cx="5486400" cy="1811215"/>
+            <wp:effectExtent l="0" t="0" r="0" b="0"/>
+            <wp:docPr id="11" name="Picture 11"/>
             <wp:cNvGraphicFramePr>
               <a:graphicFrameLocks xmlns:a="http://schemas.openxmlformats.org/drawingml/2006/main" noChangeAspect="1"/>
             </wp:cNvGraphicFramePr>
@@ -10769,23 +11336,36 @@
               <a:graphicData uri="http://schemas.openxmlformats.org/drawingml/2006/picture">
                 <pic:pic xmlns:pic="http://schemas.openxmlformats.org/drawingml/2006/picture">
                   <pic:nvPicPr>
-                    <pic:cNvPr id="1" name=""/>
-                    <pic:cNvPicPr/>
+                    <pic:cNvPr id="0" name="Picture 1"/>
+                    <pic:cNvPicPr>
+                      <a:picLocks noChangeAspect="1" noChangeArrowheads="1"/>
+                    </pic:cNvPicPr>
                   </pic:nvPicPr>
                   <pic:blipFill>
-                    <a:blip r:embed="rId10"/>
+                    <a:blip r:embed="rId10">
+                      <a:extLst>
+                        <a:ext uri="{28A0092B-C50C-407E-A947-70E740481C1C}">
+                          <a14:useLocalDpi xmlns:a14="http://schemas.microsoft.com/office/drawing/2010/main" val="0"/>
+                        </a:ext>
+                      </a:extLst>
+                    </a:blip>
+                    <a:srcRect/>
                     <a:stretch>
                       <a:fillRect/>
                     </a:stretch>
                   </pic:blipFill>
-                  <pic:spPr>
+                  <pic:spPr bwMode="auto">
                     <a:xfrm>
                       <a:off x="0" y="0"/>
-                      <a:ext cx="5486400" cy="4835769"/>
+                      <a:ext cx="5486400" cy="1811215"/>
                     </a:xfrm>
                     <a:prstGeom prst="rect">
                       <a:avLst/>
                     </a:prstGeom>
+                    <a:noFill/>
+                    <a:ln>
+                      <a:noFill/>
+                    </a:ln>
                   </pic:spPr>
                 </pic:pic>
               </a:graphicData>
@@ -10798,6 +11378,103 @@
       <w:pPr>
         <w:rPr>
           <w:rFonts w:ascii="Arial" w:eastAsia="Arial" w:hAnsi="Arial" w:cs="Arial"/>
+          <w:b/>
+          <w:bCs/>
+          <w:sz w:val="22"/>
+          <w:szCs w:val="22"/>
+        </w:rPr>
+      </w:pPr>
+    </w:p>
+    <w:p>
+      <w:pPr>
+        <w:rPr>
+          <w:rFonts w:ascii="Arial" w:eastAsia="Arial" w:hAnsi="Arial" w:cs="Arial"/>
+          <w:b/>
+          <w:bCs/>
+          <w:sz w:val="22"/>
+          <w:szCs w:val="22"/>
+        </w:rPr>
+      </w:pPr>
+      <w:r>
+        <w:rPr>
+          <w:rFonts w:ascii="Arial" w:eastAsia="Arial" w:hAnsi="Arial" w:cs="Arial"/>
+          <w:b/>
+          <w:bCs/>
+          <w:sz w:val="22"/>
+          <w:szCs w:val="22"/>
+        </w:rPr>
+        <w:t>Flow Chart</w:t>
+      </w:r>
+    </w:p>
+    <w:p>
+      <w:pPr>
+        <w:rPr>
+          <w:rFonts w:ascii="Arial" w:eastAsia="Arial" w:hAnsi="Arial" w:cs="Arial"/>
+          <w:b/>
+          <w:bCs/>
+          <w:sz w:val="22"/>
+          <w:szCs w:val="22"/>
+        </w:rPr>
+      </w:pPr>
+      <w:r>
+        <w:rPr>
+          <w:noProof/>
+        </w:rPr>
+        <w:lastRenderedPageBreak/>
+        <w:drawing>
+          <wp:inline distT="0" distB="0" distL="0" distR="0" wp14:anchorId="0242FCDA" wp14:editId="5EEAEB7E">
+            <wp:extent cx="4705350" cy="8229600"/>
+            <wp:effectExtent l="0" t="0" r="0" b="0"/>
+            <wp:docPr id="2" name="Picture 2"/>
+            <wp:cNvGraphicFramePr>
+              <a:graphicFrameLocks xmlns:a="http://schemas.openxmlformats.org/drawingml/2006/main" noChangeAspect="1"/>
+            </wp:cNvGraphicFramePr>
+            <a:graphic xmlns:a="http://schemas.openxmlformats.org/drawingml/2006/main">
+              <a:graphicData uri="http://schemas.openxmlformats.org/drawingml/2006/picture">
+                <pic:pic xmlns:pic="http://schemas.openxmlformats.org/drawingml/2006/picture">
+                  <pic:nvPicPr>
+                    <pic:cNvPr id="0" name="Picture 2"/>
+                    <pic:cNvPicPr>
+                      <a:picLocks noChangeAspect="1" noChangeArrowheads="1"/>
+                    </pic:cNvPicPr>
+                  </pic:nvPicPr>
+                  <pic:blipFill>
+                    <a:blip r:embed="rId11">
+                      <a:extLst>
+                        <a:ext uri="{28A0092B-C50C-407E-A947-70E740481C1C}">
+                          <a14:useLocalDpi xmlns:a14="http://schemas.microsoft.com/office/drawing/2010/main" val="0"/>
+                        </a:ext>
+                      </a:extLst>
+                    </a:blip>
+                    <a:srcRect/>
+                    <a:stretch>
+                      <a:fillRect/>
+                    </a:stretch>
+                  </pic:blipFill>
+                  <pic:spPr bwMode="auto">
+                    <a:xfrm>
+                      <a:off x="0" y="0"/>
+                      <a:ext cx="4705350" cy="8229600"/>
+                    </a:xfrm>
+                    <a:prstGeom prst="rect">
+                      <a:avLst/>
+                    </a:prstGeom>
+                    <a:noFill/>
+                    <a:ln>
+                      <a:noFill/>
+                    </a:ln>
+                  </pic:spPr>
+                </pic:pic>
+              </a:graphicData>
+            </a:graphic>
+          </wp:inline>
+        </w:drawing>
+      </w:r>
+    </w:p>
+    <w:p>
+      <w:pPr>
+        <w:rPr>
+          <w:rFonts w:ascii="Arial" w:eastAsia="Arial" w:hAnsi="Arial" w:cs="Arial"/>
           <w:sz w:val="20"/>
           <w:szCs w:val="20"/>
         </w:rPr>
@@ -10839,21 +11516,16 @@
       <w:pPr>
         <w:rPr>
           <w:rFonts w:ascii="Arial" w:eastAsia="Arial" w:hAnsi="Arial" w:cs="Arial"/>
-          <w:b/>
-          <w:bCs/>
-          <w:sz w:val="22"/>
-          <w:szCs w:val="22"/>
-        </w:rPr>
-      </w:pPr>
-      <w:r>
-        <w:rPr>
-          <w:rFonts w:ascii="Arial" w:eastAsia="Arial" w:hAnsi="Arial" w:cs="Arial"/>
-          <w:b/>
-          <w:bCs/>
-          <w:sz w:val="22"/>
-          <w:szCs w:val="22"/>
-        </w:rPr>
-        <w:lastRenderedPageBreak/>
+          <w:sz w:val="22"/>
+          <w:szCs w:val="22"/>
+        </w:rPr>
+      </w:pPr>
+      <w:r>
+        <w:rPr>
+          <w:rFonts w:ascii="Arial" w:eastAsia="Arial" w:hAnsi="Arial" w:cs="Arial"/>
+          <w:sz w:val="22"/>
+          <w:szCs w:val="22"/>
+        </w:rPr>
         <w:t>Component Analysis</w:t>
       </w:r>
     </w:p>
@@ -10861,6 +11533,176 @@
       <w:pPr>
         <w:rPr>
           <w:rFonts w:ascii="Arial" w:eastAsia="Arial" w:hAnsi="Arial" w:cs="Arial"/>
+          <w:sz w:val="22"/>
+          <w:szCs w:val="22"/>
+        </w:rPr>
+      </w:pPr>
+      <w:r>
+        <w:rPr>
+          <w:rFonts w:ascii="Arial" w:eastAsia="Arial" w:hAnsi="Arial" w:cs="Arial"/>
+          <w:sz w:val="22"/>
+          <w:szCs w:val="22"/>
+        </w:rPr>
+        <w:t>The researchers’ components of the proposed system are Arduino uno r3 for microcontroller board. AC relay module kit with outlet plug and wire for Arduino control of 220v AC load, 10 ohms and 100 ohms resistors, passive infrared sensor, a Grove LED display 16x2 IC2, GSM module, sim900 GPRS shield, wire, 5v power supply and Firefly Yellow Shield Antivirus and Germicidal UV Tube Set.</w:t>
+      </w:r>
+    </w:p>
+    <w:p>
+      <w:pPr>
+        <w:rPr>
+          <w:rFonts w:ascii="Arial" w:eastAsia="Arial" w:hAnsi="Arial" w:cs="Arial"/>
+          <w:sz w:val="22"/>
+          <w:szCs w:val="22"/>
+        </w:rPr>
+      </w:pPr>
+      <w:r>
+        <w:rPr>
+          <w:rFonts w:ascii="Arial" w:eastAsia="Arial" w:hAnsi="Arial" w:cs="Arial"/>
+          <w:sz w:val="22"/>
+          <w:szCs w:val="22"/>
+        </w:rPr>
+        <w:t>Arduino Uno R3 is a 14 input/output pinned microcontroller which has a 16-Megahertz ceramic resonator, USB connection, a power jack, an ICSP header and a reset button. This is a microcontroller that can be programmed and as such, can be the only microcontroller you will ever need in creating complicated systems.</w:t>
+      </w:r>
+    </w:p>
+    <w:p>
+      <w:pPr>
+        <w:rPr>
+          <w:rFonts w:ascii="Arial" w:eastAsia="Arial" w:hAnsi="Arial" w:cs="Arial"/>
+          <w:sz w:val="22"/>
+          <w:szCs w:val="22"/>
+        </w:rPr>
+      </w:pPr>
+      <w:r>
+        <w:rPr>
+          <w:rFonts w:ascii="Arial" w:eastAsia="Arial" w:hAnsi="Arial" w:cs="Arial"/>
+          <w:sz w:val="22"/>
+          <w:szCs w:val="22"/>
+        </w:rPr>
+        <w:t>Arduino Uno can only handle up to 5 volts and can malfunction when applied at a higher voltage, much more when using 220 AC volts into it. The AC Relay module kit helps the microcontroller to handle up to said voltage that is in the description of the module. In the module used in the project, the researchers specifically used a 220v AC load.</w:t>
+      </w:r>
+    </w:p>
+    <w:p>
+      <w:pPr>
+        <w:rPr>
+          <w:rFonts w:ascii="Arial" w:eastAsia="Arial" w:hAnsi="Arial" w:cs="Arial"/>
+          <w:sz w:val="22"/>
+          <w:szCs w:val="22"/>
+        </w:rPr>
+      </w:pPr>
+      <w:r>
+        <w:rPr>
+          <w:rFonts w:ascii="Arial" w:eastAsia="Arial" w:hAnsi="Arial" w:cs="Arial"/>
+          <w:sz w:val="22"/>
+          <w:szCs w:val="22"/>
+        </w:rPr>
+        <w:t>Resistors are static components that help regulate the current running in a circuit. The higher the resistance(ohms), the lesser the current(amp). In the project, the researchers specifically used 10 ohms and 100 ohms values of resistors.</w:t>
+      </w:r>
+    </w:p>
+    <w:p>
+      <w:pPr>
+        <w:rPr>
+          <w:rFonts w:ascii="Arial" w:eastAsia="Arial" w:hAnsi="Arial" w:cs="Arial"/>
+          <w:sz w:val="22"/>
+          <w:szCs w:val="22"/>
+        </w:rPr>
+      </w:pPr>
+      <w:r>
+        <w:rPr>
+          <w:rFonts w:ascii="Arial" w:eastAsia="Arial" w:hAnsi="Arial" w:cs="Arial"/>
+          <w:sz w:val="22"/>
+          <w:szCs w:val="22"/>
+        </w:rPr>
+        <w:t>Passive Infrared Sensors or PIR Sensors is used to detect an object that is in front of it and act as a switch to a circuit. It activates the circuit when the object is detected by the infrared. This is commonly used in automatically triggered lighting devices and protection systems. In the project, the researchers used it as a detector for the object or item placed inside the chamber to automatically start the disinfection process.</w:t>
+      </w:r>
+    </w:p>
+    <w:p>
+      <w:pPr>
+        <w:rPr>
+          <w:rFonts w:ascii="Arial" w:eastAsia="Arial" w:hAnsi="Arial" w:cs="Arial"/>
+          <w:sz w:val="22"/>
+          <w:szCs w:val="22"/>
+        </w:rPr>
+      </w:pPr>
+      <w:r>
+        <w:rPr>
+          <w:rFonts w:ascii="Arial" w:eastAsia="Arial" w:hAnsi="Arial" w:cs="Arial"/>
+          <w:sz w:val="22"/>
+          <w:szCs w:val="22"/>
+        </w:rPr>
+        <w:t>LED Displays are displays that are commercially used in the market because of their efficiency and low-energy consumption. These displays are made up of a series of LED panels which contain LEDs that can be used in a variety of ways from providing light to sending a message. The researchers used a Grove, 16x2 LED display which can be programmed with the use of Arduino Uno and is used to display the status of the disinfection process.</w:t>
+      </w:r>
+    </w:p>
+    <w:p>
+      <w:pPr>
+        <w:rPr>
+          <w:rFonts w:ascii="Arial" w:eastAsia="Arial" w:hAnsi="Arial" w:cs="Arial"/>
+          <w:sz w:val="22"/>
+          <w:szCs w:val="22"/>
+        </w:rPr>
+      </w:pPr>
+      <w:r>
+        <w:rPr>
+          <w:rFonts w:ascii="Arial" w:eastAsia="Arial" w:hAnsi="Arial" w:cs="Arial"/>
+          <w:sz w:val="22"/>
+          <w:szCs w:val="22"/>
+        </w:rPr>
+        <w:t>GSM (Global System for Mobile Communications) Module is a chip that can be used to provide the option to send SMS (short messages service) messages in a system. This chip has an antenna to receive and send out transmissions and a slot for the sim card which will be used to send out messages to other devices. The sim900 GPRS shield is the specific model used by the researchers. Despite the small size of the model, this packs many features and is one of the latest models.</w:t>
+      </w:r>
+    </w:p>
+    <w:p>
+      <w:pPr>
+        <w:rPr>
+          <w:rFonts w:ascii="Arial" w:eastAsia="Arial" w:hAnsi="Arial" w:cs="Arial"/>
+          <w:sz w:val="22"/>
+          <w:szCs w:val="22"/>
+        </w:rPr>
+      </w:pPr>
+      <w:r>
+        <w:rPr>
+          <w:rFonts w:ascii="Arial" w:eastAsia="Arial" w:hAnsi="Arial" w:cs="Arial"/>
+          <w:sz w:val="22"/>
+          <w:szCs w:val="22"/>
+        </w:rPr>
+        <w:t>The circuit created by the researchers is connected by copper wires. Copper wires are most commonly used in circuits for its conductivity and these wires are covered by rubber for insulation.</w:t>
+      </w:r>
+    </w:p>
+    <w:p>
+      <w:pPr>
+        <w:rPr>
+          <w:rFonts w:ascii="Arial" w:eastAsia="Arial" w:hAnsi="Arial" w:cs="Arial"/>
+          <w:sz w:val="22"/>
+          <w:szCs w:val="22"/>
+        </w:rPr>
+      </w:pPr>
+      <w:r>
+        <w:rPr>
+          <w:rFonts w:ascii="Arial" w:eastAsia="Arial" w:hAnsi="Arial" w:cs="Arial"/>
+          <w:sz w:val="22"/>
+          <w:szCs w:val="22"/>
+        </w:rPr>
+        <w:t>Power supplies are components that supply power to at least one load. This is used to provide and regulate a consistent value of current to a load to avoid any inconsistency to the load that can cause complications and malfunctions for the load. The researchers used specifically a 5v power supply that is used to supply power to the Arduino Uno.</w:t>
+      </w:r>
+    </w:p>
+    <w:p>
+      <w:pPr>
+        <w:rPr>
+          <w:rFonts w:ascii="Arial" w:eastAsia="Arial" w:hAnsi="Arial" w:cs="Arial"/>
+          <w:sz w:val="22"/>
+          <w:szCs w:val="22"/>
+        </w:rPr>
+      </w:pPr>
+      <w:r>
+        <w:rPr>
+          <w:rFonts w:ascii="Arial" w:eastAsia="Arial" w:hAnsi="Arial" w:cs="Arial"/>
+          <w:sz w:val="22"/>
+          <w:szCs w:val="22"/>
+        </w:rPr>
+        <w:t>UV lights are lights that are capable of disinfecting surfaces within a prolonged period of time under a specific range of intensities. The researchers used Firefly Yellow Shield Antivirus and Germicidal UV Tube Set which has an intensity of 254 nm, operates at a 230 V at 60 Hz, and covers the range of 15 to 20 square meters.</w:t>
+      </w:r>
+    </w:p>
+    <w:p>
+      <w:pPr>
+        <w:rPr>
+          <w:rFonts w:ascii="Arial" w:eastAsia="Arial" w:hAnsi="Arial" w:cs="Arial"/>
           <w:b/>
           <w:bCs/>
           <w:sz w:val="22"/>
@@ -10926,17 +11768,6 @@
         </w:rPr>
         <w:br/>
       </w:r>
-    </w:p>
-    <w:p>
-      <w:pPr>
-        <w:rPr>
-          <w:rFonts w:ascii="Arial" w:eastAsia="Arial" w:hAnsi="Arial" w:cs="Arial"/>
-          <w:b/>
-          <w:bCs/>
-          <w:sz w:val="22"/>
-          <w:szCs w:val="22"/>
-        </w:rPr>
-      </w:pPr>
     </w:p>
     <w:p>
       <w:pPr>
@@ -11588,7 +12419,7 @@
         </w:rPr>
         <w:t xml:space="preserve">etrieved from </w:t>
       </w:r>
-      <w:hyperlink r:id="rId11" w:history="1">
+      <w:hyperlink r:id="rId12" w:history="1">
         <w:r>
           <w:rPr>
             <w:rStyle w:val="Hyperlink"/>
@@ -12338,7 +13169,7 @@
         </w:rPr>
         <w:t xml:space="preserve"> (2021). Does ultraviolet kill the coronavirus? Retrieved from </w:t>
       </w:r>
-      <w:hyperlink r:id="rId12" w:history="1">
+      <w:hyperlink r:id="rId13" w:history="1">
         <w:r>
           <w:rPr>
             <w:rStyle w:val="Hyperlink"/>
@@ -12660,7 +13491,7 @@
         </w:rPr>
         <w:t xml:space="preserve"> (July 2021). COVID-19 CORONAVIRUS PANDEMIC. Retrieved from </w:t>
       </w:r>
-      <w:hyperlink r:id="rId13" w:history="1">
+      <w:hyperlink r:id="rId14" w:history="1">
         <w:r>
           <w:rPr>
             <w:rStyle w:val="Hyperlink"/>
@@ -12750,7 +13581,7 @@
         </w:rPr>
         <w:t xml:space="preserve">., vol. 96, no. 4, pp. 853–862, 2020, Retrieved from </w:t>
       </w:r>
-      <w:hyperlink r:id="rId14" w:history="1">
+      <w:hyperlink r:id="rId15" w:history="1">
         <w:r>
           <w:rPr>
             <w:rStyle w:val="Hyperlink"/>
@@ -12809,7 +13640,7 @@
         </w:rPr>
         <w:t xml:space="preserve"> (2021). What is qualitative research design? Methods and types. Retrieved from </w:t>
       </w:r>
-      <w:hyperlink r:id="rId15" w:history="1">
+      <w:hyperlink r:id="rId16" w:history="1">
         <w:r>
           <w:rPr>
             <w:rStyle w:val="Hyperlink"/>
@@ -12849,7 +13680,7 @@
         <w:lastRenderedPageBreak/>
         <w:t xml:space="preserve">Technopedia.com (2017). LED Display. Retrieved from </w:t>
       </w:r>
-      <w:hyperlink r:id="rId16" w:history="1">
+      <w:hyperlink r:id="rId17" w:anchor=":~:text=LED%20Display%20(light%2Demitting%20diode,the%20user%20and%20the%20system" w:history="1">
         <w:r>
           <w:rPr>
             <w:rStyle w:val="Hyperlink"/>
@@ -12899,7 +13730,7 @@
         </w:rPr>
         <w:t xml:space="preserve"> (2022). Passive Infrared Sensor. Retrieved from </w:t>
       </w:r>
-      <w:hyperlink r:id="rId17" w:history="1">
+      <w:hyperlink r:id="rId18" w:history="1">
         <w:r>
           <w:rPr>
             <w:rStyle w:val="Hyperlink"/>
@@ -12956,7 +13787,7 @@
         </w:rPr>
         <w:t xml:space="preserve">. Retrieved from </w:t>
       </w:r>
-      <w:hyperlink r:id="rId18" w:history="1">
+      <w:hyperlink r:id="rId19" w:history="1">
         <w:r>
           <w:rPr>
             <w:rStyle w:val="Hyperlink"/>
@@ -13022,7 +13853,7 @@
         </w:rPr>
         <w:t xml:space="preserve">. Retrieved from </w:t>
       </w:r>
-      <w:hyperlink r:id="rId19" w:history="1">
+      <w:hyperlink r:id="rId20" w:history="1">
         <w:r>
           <w:rPr>
             <w:rStyle w:val="Hyperlink"/>
@@ -13115,7 +13946,7 @@
         </w:rPr>
         <w:t xml:space="preserve">Sciencedirect.com (2022). Copper wire. Retrieved from </w:t>
       </w:r>
-      <w:hyperlink r:id="rId20" w:history="1">
+      <w:hyperlink r:id="rId21" w:history="1">
         <w:r>
           <w:rPr>
             <w:rStyle w:val="Hyperlink"/>
@@ -13154,7 +13985,7 @@
         </w:rPr>
         <w:t xml:space="preserve">Technopedia.com (2017). Power supply. Retrieved from </w:t>
       </w:r>
-      <w:hyperlink r:id="rId21" w:history="1">
+      <w:hyperlink r:id="rId22" w:anchor=":~:text=A%20power%20supply%20is%20a,provides%20components%20with%20electric%20power" w:history="1">
         <w:r>
           <w:rPr>
             <w:rStyle w:val="Hyperlink"/>
@@ -13211,7 +14042,7 @@
         </w:rPr>
         <w:t xml:space="preserve">. Retrieved from </w:t>
       </w:r>
-      <w:hyperlink r:id="rId22" w:history="1">
+      <w:hyperlink r:id="rId23" w:history="1">
         <w:r>
           <w:rPr>
             <w:rStyle w:val="Hyperlink"/>
@@ -13278,7 +14109,7 @@
         </w:rPr>
         <w:t xml:space="preserve">. Retrieved from </w:t>
       </w:r>
-      <w:hyperlink r:id="rId23" w:history="1">
+      <w:hyperlink r:id="rId24" w:anchor=":~:text=aureus%20is%20spread%2C%20common%20symptoms,infections%20are%20not%20serious%2C%20S" w:history="1">
         <w:r>
           <w:rPr>
             <w:rStyle w:val="Hyperlink"/>
@@ -13317,7 +14148,7 @@
         </w:rPr>
         <w:t xml:space="preserve">Arduino.cc (2022). UNO R3. Retrieved from </w:t>
       </w:r>
-      <w:hyperlink r:id="rId24" w:history="1">
+      <w:hyperlink r:id="rId25" w:history="1">
         <w:r>
           <w:rPr>
             <w:rStyle w:val="Hyperlink"/>
@@ -13383,7 +14214,7 @@
         </w:rPr>
         <w:t xml:space="preserve">. Retrieved from </w:t>
       </w:r>
-      <w:hyperlink r:id="rId25" w:history="1">
+      <w:hyperlink r:id="rId26" w:history="1">
         <w:r>
           <w:rPr>
             <w:rStyle w:val="Hyperlink"/>
@@ -13422,7 +14253,7 @@
         </w:rPr>
         <w:t xml:space="preserve">sparkfun.com (2022). Resistors. Retrieved from </w:t>
       </w:r>
-      <w:hyperlink r:id="rId26" w:history="1">
+      <w:hyperlink r:id="rId27" w:history="1">
         <w:r>
           <w:rPr>
             <w:rStyle w:val="Hyperlink"/>
@@ -13846,7 +14677,7 @@
                     <pic:cNvPicPr/>
                   </pic:nvPicPr>
                   <pic:blipFill>
-                    <a:blip r:embed="rId27"/>
+                    <a:blip r:embed="rId28"/>
                     <a:stretch>
                       <a:fillRect/>
                     </a:stretch>
@@ -15562,7 +16393,7 @@
                     <pic:cNvPicPr/>
                   </pic:nvPicPr>
                   <pic:blipFill>
-                    <a:blip r:embed="rId28"/>
+                    <a:blip r:embed="rId29"/>
                     <a:stretch>
                       <a:fillRect/>
                     </a:stretch>
@@ -15696,7 +16527,7 @@
                     </pic:cNvPicPr>
                   </pic:nvPicPr>
                   <pic:blipFill>
-                    <a:blip r:embed="rId29">
+                    <a:blip r:embed="rId30">
                       <a:extLst>
                         <a:ext uri="{28A0092B-C50C-407E-A947-70E740481C1C}">
                           <a14:useLocalDpi xmlns:a14="http://schemas.microsoft.com/office/drawing/2010/main" val="0"/>
@@ -16851,12 +17682,12 @@
     </w:p>
     <w:p/>
     <w:sectPr>
-      <w:headerReference w:type="even" r:id="rId30"/>
-      <w:headerReference w:type="default" r:id="rId31"/>
-      <w:footerReference w:type="even" r:id="rId32"/>
-      <w:footerReference w:type="default" r:id="rId33"/>
-      <w:headerReference w:type="first" r:id="rId34"/>
-      <w:footerReference w:type="first" r:id="rId35"/>
+      <w:headerReference w:type="even" r:id="rId31"/>
+      <w:headerReference w:type="default" r:id="rId32"/>
+      <w:footerReference w:type="even" r:id="rId33"/>
+      <w:footerReference w:type="default" r:id="rId34"/>
+      <w:headerReference w:type="first" r:id="rId35"/>
+      <w:footerReference w:type="first" r:id="rId36"/>
       <w:pgSz w:w="12240" w:h="15840"/>
       <w:pgMar w:top="1440" w:right="1440" w:bottom="1440" w:left="2160" w:header="720" w:footer="720" w:gutter="0"/>
       <w:pgNumType w:start="0"/>

</xml_diff>

<commit_message>
chapter 3 -4 update
</commit_message>
<xml_diff>
--- a/0_MARCH_3_2022/4609_DP1_Outline - revised parts.docx
+++ b/0_MARCH_3_2022/4609_DP1_Outline - revised parts.docx
@@ -97,17 +97,8 @@
           <w:sz w:val="28"/>
           <w:szCs w:val="28"/>
         </w:rPr>
-        <w:t>EFFECT OF ULTRAVIOLET RADIATION ON MICROBIAL GROWTH OF MICROORGANISMS USING AUTOMATIC DISINFECTION BOX UTILIZING ARDUINO MICROCONTROLLER</w:t>
-      </w:r>
-    </w:p>
-    <w:p>
-      <w:pPr>
-        <w:jc w:val="center"/>
-        <w:rPr>
-          <w:rFonts w:ascii="Arial" w:eastAsia="Arial" w:hAnsi="Arial" w:cs="Arial"/>
-          <w:b/>
-        </w:rPr>
-      </w:pPr>
+        <w:t>EFFECT OF AUTOMATIC DISINFECTION BOX USING ULTRA VIOLET C LIGHTS ON MICROBIAL GROWTH OF MICROORGANISMS</w:t>
+      </w:r>
     </w:p>
     <w:p>
       <w:pPr>
@@ -3869,16 +3860,13 @@
       </w:pPr>
       <w:r>
         <w:rPr>
-          <w:rFonts w:ascii="Arial" w:eastAsia="Arial" w:hAnsi="Arial" w:cs="Arial"/>
           <w:noProof/>
-          <w:sz w:val="22"/>
-          <w:szCs w:val="22"/>
         </w:rPr>
         <w:drawing>
-          <wp:inline distT="0" distB="0" distL="0" distR="0" wp14:anchorId="0BA28F0B" wp14:editId="153C6227">
-            <wp:extent cx="4937760" cy="3126704"/>
-            <wp:effectExtent l="0" t="0" r="0" b="0"/>
-            <wp:docPr id="14" name="Picture 14"/>
+          <wp:inline distT="0" distB="0" distL="0" distR="0" wp14:anchorId="351B0071" wp14:editId="131D9361">
+            <wp:extent cx="5486400" cy="2658110"/>
+            <wp:effectExtent l="0" t="0" r="0" b="8890"/>
+            <wp:docPr id="24" name="Picture 24"/>
             <wp:cNvGraphicFramePr>
               <a:graphicFrameLocks xmlns:a="http://schemas.openxmlformats.org/drawingml/2006/main" noChangeAspect="1"/>
             </wp:cNvGraphicFramePr>
@@ -3886,7 +3874,7 @@
               <a:graphicData uri="http://schemas.openxmlformats.org/drawingml/2006/picture">
                 <pic:pic xmlns:pic="http://schemas.openxmlformats.org/drawingml/2006/picture">
                   <pic:nvPicPr>
-                    <pic:cNvPr id="0" name="Picture 2"/>
+                    <pic:cNvPr id="0" name="Picture 1"/>
                     <pic:cNvPicPr>
                       <a:picLocks noChangeAspect="1" noChangeArrowheads="1"/>
                     </pic:cNvPicPr>
@@ -3907,12 +3895,15 @@
                   <pic:spPr bwMode="auto">
                     <a:xfrm>
                       <a:off x="0" y="0"/>
-                      <a:ext cx="4969913" cy="3147064"/>
+                      <a:ext cx="5486400" cy="2658110"/>
                     </a:xfrm>
                     <a:prstGeom prst="rect">
                       <a:avLst/>
                     </a:prstGeom>
                     <a:noFill/>
+                    <a:ln>
+                      <a:noFill/>
+                    </a:ln>
                   </pic:spPr>
                 </pic:pic>
               </a:graphicData>
@@ -4403,7 +4394,6 @@
           <w:sz w:val="22"/>
           <w:szCs w:val="22"/>
         </w:rPr>
-        <w:lastRenderedPageBreak/>
         <w:t>20 sec</w:t>
       </w:r>
       <w:r>
@@ -4440,6 +4430,7 @@
           <w:sz w:val="22"/>
           <w:szCs w:val="22"/>
         </w:rPr>
+        <w:lastRenderedPageBreak/>
         <w:t>30 sec</w:t>
       </w:r>
       <w:r>
@@ -4527,7 +4518,33 @@
           <w:szCs w:val="22"/>
         </w:rPr>
         <w:tab/>
-        <w:t xml:space="preserve">Satisfaction </w:t>
+      </w:r>
+      <w:r>
+        <w:rPr>
+          <w:rFonts w:ascii="Arial" w:eastAsia="Arial" w:hAnsi="Arial" w:cs="Arial"/>
+          <w:bCs/>
+          <w:sz w:val="22"/>
+          <w:szCs w:val="22"/>
+        </w:rPr>
+        <w:t>Necessity</w:t>
+      </w:r>
+      <w:r>
+        <w:rPr>
+          <w:rFonts w:ascii="Arial" w:eastAsia="Arial" w:hAnsi="Arial" w:cs="Arial"/>
+          <w:bCs/>
+          <w:sz w:val="22"/>
+          <w:szCs w:val="22"/>
+        </w:rPr>
+        <w:tab/>
+      </w:r>
+      <w:r>
+        <w:rPr>
+          <w:rFonts w:ascii="Arial" w:eastAsia="Arial" w:hAnsi="Arial" w:cs="Arial"/>
+          <w:bCs/>
+          <w:sz w:val="22"/>
+          <w:szCs w:val="22"/>
+        </w:rPr>
+        <w:t xml:space="preserve"> </w:t>
       </w:r>
     </w:p>
     <w:p>
@@ -4560,7 +4577,70 @@
           <w:szCs w:val="22"/>
         </w:rPr>
         <w:tab/>
-        <w:t>value for money</w:t>
+      </w:r>
+      <w:r>
+        <w:rPr>
+          <w:rFonts w:ascii="Arial" w:eastAsia="Arial" w:hAnsi="Arial" w:cs="Arial"/>
+          <w:bCs/>
+          <w:sz w:val="22"/>
+          <w:szCs w:val="22"/>
+        </w:rPr>
+        <w:t>Quality</w:t>
+      </w:r>
+    </w:p>
+    <w:p>
+      <w:pPr>
+        <w:pStyle w:val="ListParagraph"/>
+        <w:spacing w:line="480" w:lineRule="auto"/>
+        <w:ind w:left="1080" w:right="135"/>
+        <w:jc w:val="both"/>
+        <w:rPr>
+          <w:rFonts w:ascii="Arial" w:eastAsia="Arial" w:hAnsi="Arial" w:cs="Arial"/>
+          <w:bCs/>
+          <w:sz w:val="22"/>
+          <w:szCs w:val="22"/>
+        </w:rPr>
+      </w:pPr>
+      <w:r>
+        <w:rPr>
+          <w:rFonts w:ascii="Arial" w:eastAsia="Arial" w:hAnsi="Arial" w:cs="Arial"/>
+          <w:bCs/>
+          <w:sz w:val="22"/>
+          <w:szCs w:val="22"/>
+        </w:rPr>
+        <w:t xml:space="preserve">c) </w:t>
+      </w:r>
+      <w:r>
+        <w:rPr>
+          <w:rFonts w:ascii="Arial" w:eastAsia="Arial" w:hAnsi="Arial" w:cs="Arial"/>
+          <w:bCs/>
+          <w:sz w:val="22"/>
+          <w:szCs w:val="22"/>
+        </w:rPr>
+        <w:t>Price-quality ratio</w:t>
+      </w:r>
+    </w:p>
+    <w:p>
+      <w:pPr>
+        <w:pStyle w:val="ListParagraph"/>
+        <w:spacing w:line="480" w:lineRule="auto"/>
+        <w:ind w:left="1080" w:right="135"/>
+        <w:jc w:val="both"/>
+        <w:rPr>
+          <w:rFonts w:ascii="Arial" w:eastAsia="Arial" w:hAnsi="Arial" w:cs="Arial"/>
+          <w:bCs/>
+          <w:sz w:val="22"/>
+          <w:szCs w:val="22"/>
+        </w:rPr>
+      </w:pPr>
+      <w:r>
+        <w:rPr>
+          <w:rFonts w:ascii="Arial" w:eastAsia="Arial" w:hAnsi="Arial" w:cs="Arial"/>
+          <w:bCs/>
+          <w:sz w:val="22"/>
+          <w:szCs w:val="22"/>
+        </w:rPr>
+        <w:t xml:space="preserve">d) Approval </w:t>
       </w:r>
     </w:p>
     <w:p>
@@ -4824,7 +4904,39 @@
           <w:sz w:val="22"/>
           <w:szCs w:val="22"/>
         </w:rPr>
-        <w:t xml:space="preserve">4a. The overall user rating of the device is very dissatisfied. </w:t>
+        <w:t>4a. The overall user rating of the device</w:t>
+      </w:r>
+      <w:r>
+        <w:rPr>
+          <w:rFonts w:ascii="Arial" w:eastAsia="Arial" w:hAnsi="Arial" w:cs="Arial"/>
+          <w:sz w:val="22"/>
+          <w:szCs w:val="22"/>
+        </w:rPr>
+        <w:t xml:space="preserve"> necessity</w:t>
+      </w:r>
+      <w:r>
+        <w:rPr>
+          <w:rFonts w:ascii="Arial" w:eastAsia="Arial" w:hAnsi="Arial" w:cs="Arial"/>
+          <w:sz w:val="22"/>
+          <w:szCs w:val="22"/>
+        </w:rPr>
+        <w:t xml:space="preserve"> is </w:t>
+      </w:r>
+      <w:r>
+        <w:rPr>
+          <w:rFonts w:ascii="Arial" w:eastAsia="Arial" w:hAnsi="Arial" w:cs="Arial"/>
+          <w:sz w:val="22"/>
+          <w:szCs w:val="22"/>
+        </w:rPr>
+        <w:t>not at all well</w:t>
+      </w:r>
+      <w:r>
+        <w:rPr>
+          <w:rFonts w:ascii="Arial" w:eastAsia="Arial" w:hAnsi="Arial" w:cs="Arial"/>
+          <w:sz w:val="22"/>
+          <w:szCs w:val="22"/>
+        </w:rPr>
+        <w:t xml:space="preserve"> </w:t>
       </w:r>
     </w:p>
     <w:p>
@@ -4843,7 +4955,109 @@
           <w:sz w:val="22"/>
           <w:szCs w:val="22"/>
         </w:rPr>
-        <w:t>4b. The overall user rating of the device is it’s not good value for money at all.</w:t>
+        <w:t>4b. The overall user rating of the device</w:t>
+      </w:r>
+      <w:r>
+        <w:rPr>
+          <w:rFonts w:ascii="Arial" w:eastAsia="Arial" w:hAnsi="Arial" w:cs="Arial"/>
+          <w:sz w:val="22"/>
+          <w:szCs w:val="22"/>
+        </w:rPr>
+        <w:t xml:space="preserve"> quality</w:t>
+      </w:r>
+      <w:r>
+        <w:rPr>
+          <w:rFonts w:ascii="Arial" w:eastAsia="Arial" w:hAnsi="Arial" w:cs="Arial"/>
+          <w:sz w:val="22"/>
+          <w:szCs w:val="22"/>
+        </w:rPr>
+        <w:t xml:space="preserve"> is </w:t>
+      </w:r>
+      <w:r>
+        <w:rPr>
+          <w:rFonts w:ascii="Arial" w:eastAsia="Arial" w:hAnsi="Arial" w:cs="Arial"/>
+          <w:sz w:val="22"/>
+          <w:szCs w:val="22"/>
+        </w:rPr>
+        <w:t>very low.</w:t>
+      </w:r>
+    </w:p>
+    <w:p>
+      <w:pPr>
+        <w:spacing w:line="480" w:lineRule="auto"/>
+        <w:ind w:firstLine="537"/>
+        <w:rPr>
+          <w:rFonts w:ascii="Arial" w:eastAsia="Arial" w:hAnsi="Arial" w:cs="Arial"/>
+          <w:sz w:val="22"/>
+          <w:szCs w:val="22"/>
+        </w:rPr>
+      </w:pPr>
+      <w:r>
+        <w:rPr>
+          <w:rFonts w:ascii="Arial" w:eastAsia="Arial" w:hAnsi="Arial" w:cs="Arial"/>
+          <w:sz w:val="22"/>
+          <w:szCs w:val="22"/>
+        </w:rPr>
+        <w:t xml:space="preserve">4c. </w:t>
+      </w:r>
+      <w:r>
+        <w:rPr>
+          <w:rFonts w:ascii="Arial" w:eastAsia="Arial" w:hAnsi="Arial" w:cs="Arial"/>
+          <w:sz w:val="22"/>
+          <w:szCs w:val="22"/>
+        </w:rPr>
+        <w:t>The overall user rating of the device</w:t>
+      </w:r>
+      <w:r>
+        <w:rPr>
+          <w:rFonts w:ascii="Arial" w:eastAsia="Arial" w:hAnsi="Arial" w:cs="Arial"/>
+          <w:sz w:val="22"/>
+          <w:szCs w:val="22"/>
+        </w:rPr>
+        <w:t xml:space="preserve"> price-quality</w:t>
+      </w:r>
+      <w:r>
+        <w:rPr>
+          <w:rFonts w:ascii="Arial" w:eastAsia="Arial" w:hAnsi="Arial" w:cs="Arial"/>
+          <w:sz w:val="22"/>
+          <w:szCs w:val="22"/>
+        </w:rPr>
+        <w:t xml:space="preserve"> is poor</w:t>
+      </w:r>
+    </w:p>
+    <w:p>
+      <w:pPr>
+        <w:spacing w:line="480" w:lineRule="auto"/>
+        <w:ind w:firstLine="537"/>
+        <w:rPr>
+          <w:rFonts w:ascii="Arial" w:eastAsia="Arial" w:hAnsi="Arial" w:cs="Arial"/>
+          <w:sz w:val="22"/>
+          <w:szCs w:val="22"/>
+        </w:rPr>
+      </w:pPr>
+      <w:r>
+        <w:rPr>
+          <w:rFonts w:ascii="Arial" w:eastAsia="Arial" w:hAnsi="Arial" w:cs="Arial"/>
+          <w:sz w:val="22"/>
+          <w:szCs w:val="22"/>
+        </w:rPr>
+        <w:t xml:space="preserve">4d. </w:t>
+      </w:r>
+      <w:r>
+        <w:rPr>
+          <w:rFonts w:ascii="Arial" w:eastAsia="Arial" w:hAnsi="Arial" w:cs="Arial"/>
+          <w:sz w:val="22"/>
+          <w:szCs w:val="22"/>
+        </w:rPr>
+        <w:t>The overall user rating of the device</w:t>
+      </w:r>
+      <w:r>
+        <w:rPr>
+          <w:rFonts w:ascii="Arial" w:eastAsia="Arial" w:hAnsi="Arial" w:cs="Arial"/>
+          <w:sz w:val="22"/>
+          <w:szCs w:val="22"/>
+        </w:rPr>
+        <w:t xml:space="preserve"> approval is very dissatisfied.</w:t>
       </w:r>
     </w:p>
     <w:p>
@@ -4919,6 +5133,7 @@
           <w:sz w:val="22"/>
           <w:szCs w:val="22"/>
         </w:rPr>
+        <w:lastRenderedPageBreak/>
         <w:t>The device will have a</w:t>
       </w:r>
       <w:r>
@@ -5007,24 +5222,31 @@
           <w:sz w:val="22"/>
           <w:szCs w:val="22"/>
         </w:rPr>
-        <w:t>f 55cm in height and 50cm in width</w:t>
-      </w:r>
-      <w:r>
-        <w:rPr>
-          <w:rFonts w:ascii="Arial" w:eastAsia="Arial" w:hAnsi="Arial" w:cs="Arial"/>
-          <w:sz w:val="22"/>
-          <w:szCs w:val="22"/>
-        </w:rPr>
-        <w:t xml:space="preserve">. The device will have a conveyor belt to move the objects and provide </w:t>
-      </w:r>
-      <w:r>
-        <w:rPr>
-          <w:rFonts w:ascii="Arial" w:eastAsia="Arial" w:hAnsi="Arial" w:cs="Arial"/>
-          <w:sz w:val="22"/>
-          <w:szCs w:val="22"/>
-        </w:rPr>
-        <w:lastRenderedPageBreak/>
-        <w:t>controlled movement for automated disinfection. The conveyor belt will have an object sensor that will start to move the object inside the device and begin the disinfection.</w:t>
+        <w:t xml:space="preserve">f 55cm in height and </w:t>
+      </w:r>
+      <w:r>
+        <w:rPr>
+          <w:rFonts w:ascii="Arial" w:eastAsia="Arial" w:hAnsi="Arial" w:cs="Arial"/>
+          <w:sz w:val="22"/>
+          <w:szCs w:val="22"/>
+        </w:rPr>
+        <w:t>84</w:t>
+      </w:r>
+      <w:r>
+        <w:rPr>
+          <w:rFonts w:ascii="Arial" w:eastAsia="Arial" w:hAnsi="Arial" w:cs="Arial"/>
+          <w:sz w:val="22"/>
+          <w:szCs w:val="22"/>
+        </w:rPr>
+        <w:t>cm in width</w:t>
+      </w:r>
+      <w:r>
+        <w:rPr>
+          <w:rFonts w:ascii="Arial" w:eastAsia="Arial" w:hAnsi="Arial" w:cs="Arial"/>
+          <w:sz w:val="22"/>
+          <w:szCs w:val="22"/>
+        </w:rPr>
+        <w:t>. The device will have a conveyor belt to move the objects and provide controlled movement for automated disinfection. The conveyor belt will have an object sensor that will start to move the object inside the device and begin the disinfection.</w:t>
       </w:r>
     </w:p>
     <w:p>
@@ -5527,6 +5749,7 @@
           <w:sz w:val="22"/>
           <w:szCs w:val="22"/>
         </w:rPr>
+        <w:lastRenderedPageBreak/>
         <w:t>To health and safety officers</w:t>
       </w:r>
       <w:r>
@@ -5567,7 +5790,6 @@
           <w:sz w:val="22"/>
           <w:szCs w:val="22"/>
         </w:rPr>
-        <w:lastRenderedPageBreak/>
         <w:t>To help health and safety officers in maximization of time, effort, and funding in implementing health protocols by hastening and achieving optimal hygiene.</w:t>
       </w:r>
     </w:p>
@@ -6086,6 +6308,7 @@
           <w:rFonts w:eastAsia="Arial"/>
           <w:noProof/>
         </w:rPr>
+        <w:lastRenderedPageBreak/>
         <mc:AlternateContent>
           <mc:Choice Requires="wps">
             <w:drawing>
@@ -6245,7 +6468,6 @@
           <w:sz w:val="22"/>
           <w:szCs w:val="22"/>
         </w:rPr>
-        <w:lastRenderedPageBreak/>
         <w:t>Staphylococcus aureus</w:t>
       </w:r>
       <w:r>
@@ -8777,31 +8999,23 @@
           <w:sz w:val="22"/>
           <w:szCs w:val="22"/>
         </w:rPr>
-        <w:t xml:space="preserve">The researchers </w:t>
-      </w:r>
-      <w:r>
-        <w:rPr>
-          <w:rFonts w:ascii="Arial" w:eastAsia="Arial" w:hAnsi="Arial" w:cs="Arial"/>
-          <w:sz w:val="22"/>
-          <w:szCs w:val="22"/>
-        </w:rPr>
-        <w:t>are</w:t>
-      </w:r>
-      <w:r>
-        <w:rPr>
-          <w:rFonts w:ascii="Arial" w:eastAsia="Arial" w:hAnsi="Arial" w:cs="Arial"/>
-          <w:sz w:val="22"/>
-          <w:szCs w:val="22"/>
-        </w:rPr>
-        <w:t xml:space="preserve"> use quantitative experimental research design </w:t>
-      </w:r>
-      <w:r>
-        <w:rPr>
-          <w:rFonts w:ascii="Arial" w:eastAsia="Arial" w:hAnsi="Arial" w:cs="Arial"/>
-          <w:sz w:val="22"/>
-          <w:szCs w:val="22"/>
-        </w:rPr>
-        <w:t>for statement of the problem 1 to 3</w:t>
+        <w:t xml:space="preserve">The researchers use quantitative experimental research design </w:t>
+      </w:r>
+      <w:r>
+        <w:rPr>
+          <w:rFonts w:ascii="Arial" w:eastAsia="Arial" w:hAnsi="Arial" w:cs="Arial"/>
+          <w:sz w:val="22"/>
+          <w:szCs w:val="22"/>
+        </w:rPr>
+        <w:t xml:space="preserve">for statement of the problem 1 to </w:t>
+      </w:r>
+      <w:r>
+        <w:rPr>
+          <w:rFonts w:ascii="Arial" w:eastAsia="Arial" w:hAnsi="Arial" w:cs="Arial"/>
+          <w:sz w:val="22"/>
+          <w:szCs w:val="22"/>
+        </w:rPr>
+        <w:t>3</w:t>
       </w:r>
       <w:r>
         <w:rPr>
@@ -8835,16 +9049,14 @@
         </w:rPr>
         <w:t xml:space="preserve"> </w:t>
       </w:r>
-      <w:proofErr w:type="gramStart"/>
-      <w:r>
-        <w:rPr>
-          <w:rFonts w:ascii="Arial" w:eastAsia="Arial" w:hAnsi="Arial" w:cs="Arial"/>
-          <w:sz w:val="22"/>
-          <w:szCs w:val="22"/>
-        </w:rPr>
-        <w:t>are</w:t>
-      </w:r>
-      <w:proofErr w:type="gramEnd"/>
+      <w:r>
+        <w:rPr>
+          <w:rFonts w:ascii="Arial" w:eastAsia="Arial" w:hAnsi="Arial" w:cs="Arial"/>
+          <w:sz w:val="22"/>
+          <w:szCs w:val="22"/>
+        </w:rPr>
+        <w:t>is</w:t>
+      </w:r>
       <w:r>
         <w:rPr>
           <w:rFonts w:ascii="Arial" w:eastAsia="Arial" w:hAnsi="Arial" w:cs="Arial"/>
@@ -8859,7 +9071,7 @@
           <w:sz w:val="22"/>
           <w:szCs w:val="22"/>
         </w:rPr>
-        <w:t>4</w:t>
+        <w:t>4a to 4d</w:t>
       </w:r>
       <w:r>
         <w:rPr>
@@ -8940,7 +9152,39 @@
           <w:sz w:val="22"/>
           <w:szCs w:val="22"/>
         </w:rPr>
-        <w:t xml:space="preserve">-test, ANOVA and Likert scale </w:t>
+        <w:t>-test, ANOVA</w:t>
+      </w:r>
+      <w:r>
+        <w:rPr>
+          <w:rFonts w:ascii="Arial" w:eastAsia="Arial" w:hAnsi="Arial" w:cs="Arial"/>
+          <w:sz w:val="22"/>
+          <w:szCs w:val="22"/>
+        </w:rPr>
+        <w:t xml:space="preserve">, </w:t>
+      </w:r>
+      <w:r>
+        <w:rPr>
+          <w:rFonts w:ascii="Arial" w:eastAsia="Arial" w:hAnsi="Arial" w:cs="Arial"/>
+          <w:sz w:val="22"/>
+          <w:szCs w:val="22"/>
+        </w:rPr>
+        <w:t xml:space="preserve">descriptive </w:t>
+      </w:r>
+      <w:r>
+        <w:rPr>
+          <w:rFonts w:ascii="Arial" w:eastAsia="Arial" w:hAnsi="Arial" w:cs="Arial"/>
+          <w:sz w:val="22"/>
+          <w:szCs w:val="22"/>
+        </w:rPr>
+        <w:t>weighted mean</w:t>
+      </w:r>
+      <w:r>
+        <w:rPr>
+          <w:rFonts w:ascii="Arial" w:eastAsia="Arial" w:hAnsi="Arial" w:cs="Arial"/>
+          <w:sz w:val="22"/>
+          <w:szCs w:val="22"/>
+        </w:rPr>
+        <w:t xml:space="preserve"> and Likert scale </w:t>
       </w:r>
       <w:r>
         <w:rPr>
@@ -8964,7 +9208,23 @@
           <w:sz w:val="22"/>
           <w:szCs w:val="22"/>
         </w:rPr>
-        <w:t xml:space="preserve">Disk diffusion technique and spread plate technique protocol are used in the </w:t>
+        <w:t xml:space="preserve">Spread </w:t>
+      </w:r>
+      <w:r>
+        <w:rPr>
+          <w:rFonts w:ascii="Arial" w:eastAsia="Arial" w:hAnsi="Arial" w:cs="Arial"/>
+          <w:sz w:val="22"/>
+          <w:szCs w:val="22"/>
+        </w:rPr>
+        <w:t>plate</w:t>
+      </w:r>
+      <w:r>
+        <w:rPr>
+          <w:rFonts w:ascii="Arial" w:eastAsia="Arial" w:hAnsi="Arial" w:cs="Arial"/>
+          <w:sz w:val="22"/>
+          <w:szCs w:val="22"/>
+        </w:rPr>
+        <w:t xml:space="preserve"> technique protocol are used in the </w:t>
       </w:r>
       <w:r>
         <w:rPr>
@@ -8974,84 +9234,45 @@
         </w:rPr>
         <w:t xml:space="preserve">experiment. </w:t>
       </w:r>
-    </w:p>
-    <w:p>
-      <w:pPr>
-        <w:tabs>
-          <w:tab w:val="left" w:pos="142"/>
-        </w:tabs>
-        <w:spacing w:line="480" w:lineRule="auto"/>
-        <w:ind w:left="142" w:right="135" w:firstLine="630"/>
-        <w:jc w:val="both"/>
-        <w:rPr>
-          <w:rFonts w:ascii="Arial" w:eastAsia="Arial" w:hAnsi="Arial" w:cs="Arial"/>
-          <w:sz w:val="22"/>
-          <w:szCs w:val="22"/>
-        </w:rPr>
-      </w:pPr>
-      <w:r>
-        <w:rPr>
-          <w:rFonts w:ascii="Arial" w:eastAsia="Arial" w:hAnsi="Arial" w:cs="Arial"/>
-          <w:sz w:val="22"/>
-          <w:szCs w:val="22"/>
-        </w:rPr>
-        <w:t xml:space="preserve">The </w:t>
-      </w:r>
-      <w:r>
-        <w:rPr>
-          <w:rFonts w:ascii="Arial" w:eastAsia="Arial" w:hAnsi="Arial" w:cs="Arial"/>
-          <w:sz w:val="22"/>
-          <w:szCs w:val="22"/>
-        </w:rPr>
-        <w:t>target</w:t>
-      </w:r>
-      <w:r>
-        <w:rPr>
-          <w:rFonts w:ascii="Arial" w:eastAsia="Arial" w:hAnsi="Arial" w:cs="Arial"/>
-          <w:sz w:val="22"/>
-          <w:szCs w:val="22"/>
-        </w:rPr>
-        <w:t xml:space="preserve"> sample </w:t>
-      </w:r>
-      <w:r>
-        <w:rPr>
-          <w:rFonts w:ascii="Arial" w:eastAsia="Arial" w:hAnsi="Arial" w:cs="Arial"/>
-          <w:sz w:val="22"/>
-          <w:szCs w:val="22"/>
-        </w:rPr>
-        <w:t xml:space="preserve">of </w:t>
-      </w:r>
-      <w:r>
-        <w:rPr>
-          <w:rFonts w:ascii="Arial" w:eastAsia="Arial" w:hAnsi="Arial" w:cs="Arial"/>
-          <w:sz w:val="22"/>
-          <w:szCs w:val="22"/>
-        </w:rPr>
-        <w:t xml:space="preserve">the experiment </w:t>
-      </w:r>
-      <w:r>
-        <w:rPr>
-          <w:rFonts w:ascii="Arial" w:eastAsia="Arial" w:hAnsi="Arial" w:cs="Arial"/>
-          <w:sz w:val="22"/>
-          <w:szCs w:val="22"/>
-        </w:rPr>
-        <w:t>is s</w:t>
-      </w:r>
-      <w:r>
-        <w:rPr>
-          <w:rFonts w:ascii="Arial" w:eastAsia="Arial" w:hAnsi="Arial" w:cs="Arial"/>
-          <w:sz w:val="22"/>
-          <w:szCs w:val="22"/>
-        </w:rPr>
-        <w:t>taphylococcus aureus</w:t>
-      </w:r>
-      <w:r>
-        <w:rPr>
-          <w:rFonts w:ascii="Arial" w:eastAsia="Arial" w:hAnsi="Arial" w:cs="Arial"/>
-          <w:sz w:val="22"/>
-          <w:szCs w:val="22"/>
-        </w:rPr>
-        <w:t>.</w:t>
+      <w:r>
+        <w:rPr>
+          <w:rFonts w:ascii="Arial" w:eastAsia="Arial" w:hAnsi="Arial" w:cs="Arial"/>
+          <w:sz w:val="22"/>
+          <w:szCs w:val="22"/>
+        </w:rPr>
+        <w:t xml:space="preserve">The alcohol sample </w:t>
+      </w:r>
+      <w:r>
+        <w:rPr>
+          <w:rFonts w:ascii="Arial" w:eastAsia="Arial" w:hAnsi="Arial" w:cs="Arial"/>
+          <w:sz w:val="22"/>
+          <w:szCs w:val="22"/>
+        </w:rPr>
+        <w:t>for the</w:t>
+      </w:r>
+      <w:r>
+        <w:rPr>
+          <w:rFonts w:ascii="Arial" w:eastAsia="Arial" w:hAnsi="Arial" w:cs="Arial"/>
+          <w:sz w:val="22"/>
+          <w:szCs w:val="22"/>
+        </w:rPr>
+        <w:t xml:space="preserve"> experiment</w:t>
+      </w:r>
+      <w:r>
+        <w:rPr>
+          <w:rFonts w:ascii="Arial" w:eastAsia="Arial" w:hAnsi="Arial" w:cs="Arial"/>
+          <w:sz w:val="22"/>
+          <w:szCs w:val="22"/>
+        </w:rPr>
+        <w:t xml:space="preserve"> is </w:t>
+      </w:r>
+      <w:r>
+        <w:rPr>
+          <w:rFonts w:ascii="Arial" w:eastAsia="Arial" w:hAnsi="Arial" w:cs="Arial"/>
+          <w:sz w:val="22"/>
+          <w:szCs w:val="22"/>
+        </w:rPr>
+        <w:t xml:space="preserve">isopropyl alcohol. </w:t>
       </w:r>
     </w:p>
     <w:p>
@@ -9064,114 +9285,17 @@
         <w:jc w:val="both"/>
         <w:rPr>
           <w:rFonts w:ascii="Arial" w:eastAsia="Arial" w:hAnsi="Arial" w:cs="Arial"/>
-          <w:b/>
-          <w:sz w:val="22"/>
-          <w:szCs w:val="22"/>
-        </w:rPr>
-      </w:pPr>
-    </w:p>
-    <w:p>
-      <w:pPr>
-        <w:tabs>
-          <w:tab w:val="left" w:pos="142"/>
-        </w:tabs>
-        <w:spacing w:line="480" w:lineRule="auto"/>
-        <w:ind w:left="142" w:right="135"/>
-        <w:jc w:val="both"/>
-        <w:rPr>
-          <w:rFonts w:ascii="Arial" w:eastAsia="Arial" w:hAnsi="Arial" w:cs="Arial"/>
-          <w:b/>
-          <w:sz w:val="22"/>
-          <w:szCs w:val="22"/>
-        </w:rPr>
-      </w:pPr>
-    </w:p>
-    <w:p>
-      <w:pPr>
-        <w:tabs>
-          <w:tab w:val="left" w:pos="142"/>
-        </w:tabs>
-        <w:spacing w:line="480" w:lineRule="auto"/>
-        <w:ind w:right="135"/>
-        <w:jc w:val="both"/>
-        <w:rPr>
-          <w:rFonts w:ascii="Arial" w:eastAsia="Arial" w:hAnsi="Arial" w:cs="Arial"/>
-          <w:b/>
-          <w:sz w:val="22"/>
-          <w:szCs w:val="22"/>
-        </w:rPr>
-      </w:pPr>
-    </w:p>
-    <w:p>
-      <w:pPr>
-        <w:tabs>
-          <w:tab w:val="left" w:pos="142"/>
-        </w:tabs>
-        <w:spacing w:line="480" w:lineRule="auto"/>
-        <w:ind w:right="135"/>
-        <w:jc w:val="both"/>
-        <w:rPr>
-          <w:rFonts w:ascii="Arial" w:eastAsia="Arial" w:hAnsi="Arial" w:cs="Arial"/>
-          <w:b/>
-          <w:sz w:val="22"/>
-          <w:szCs w:val="22"/>
-        </w:rPr>
-      </w:pPr>
-    </w:p>
-    <w:p>
-      <w:pPr>
-        <w:tabs>
-          <w:tab w:val="left" w:pos="142"/>
-        </w:tabs>
-        <w:spacing w:line="480" w:lineRule="auto"/>
-        <w:ind w:right="135"/>
-        <w:jc w:val="both"/>
-        <w:rPr>
-          <w:rFonts w:ascii="Arial" w:eastAsia="Arial" w:hAnsi="Arial" w:cs="Arial"/>
-          <w:b/>
-          <w:sz w:val="22"/>
-          <w:szCs w:val="22"/>
-        </w:rPr>
-      </w:pPr>
-    </w:p>
-    <w:p>
-      <w:pPr>
-        <w:tabs>
-          <w:tab w:val="left" w:pos="142"/>
-        </w:tabs>
-        <w:spacing w:line="480" w:lineRule="auto"/>
-        <w:ind w:left="142" w:right="135"/>
-        <w:jc w:val="both"/>
-        <w:rPr>
-          <w:rFonts w:ascii="Arial" w:eastAsia="Arial" w:hAnsi="Arial" w:cs="Arial"/>
-          <w:b/>
-          <w:sz w:val="22"/>
-          <w:szCs w:val="22"/>
-        </w:rPr>
-      </w:pPr>
-    </w:p>
-    <w:p>
-      <w:pPr>
-        <w:tabs>
-          <w:tab w:val="left" w:pos="142"/>
-        </w:tabs>
-        <w:spacing w:line="480" w:lineRule="auto"/>
-        <w:ind w:left="142" w:right="135"/>
-        <w:jc w:val="both"/>
-        <w:rPr>
-          <w:rFonts w:ascii="Arial" w:eastAsia="Arial" w:hAnsi="Arial" w:cs="Arial"/>
-          <w:sz w:val="22"/>
-          <w:szCs w:val="22"/>
-        </w:rPr>
-      </w:pPr>
-      <w:r>
-        <w:rPr>
-          <w:rFonts w:ascii="Arial" w:eastAsia="Arial" w:hAnsi="Arial" w:cs="Arial"/>
-          <w:b/>
-          <w:sz w:val="22"/>
-          <w:szCs w:val="22"/>
-        </w:rPr>
-        <w:lastRenderedPageBreak/>
+          <w:sz w:val="22"/>
+          <w:szCs w:val="22"/>
+        </w:rPr>
+      </w:pPr>
+      <w:r>
+        <w:rPr>
+          <w:rFonts w:ascii="Arial" w:eastAsia="Arial" w:hAnsi="Arial" w:cs="Arial"/>
+          <w:b/>
+          <w:sz w:val="22"/>
+          <w:szCs w:val="22"/>
+        </w:rPr>
         <w:t>Flowchart of Research Design/Process Flowchart</w:t>
       </w:r>
     </w:p>
@@ -9204,10 +9328,10 @@
           <w:noProof/>
         </w:rPr>
         <w:drawing>
-          <wp:inline distT="0" distB="0" distL="0" distR="0" wp14:anchorId="6EABE03B" wp14:editId="13995871">
-            <wp:extent cx="4842933" cy="4596765"/>
+          <wp:inline distT="0" distB="0" distL="0" distR="0" wp14:anchorId="536DD712" wp14:editId="7B010070">
+            <wp:extent cx="2499360" cy="6972300"/>
             <wp:effectExtent l="0" t="0" r="0" b="0"/>
-            <wp:docPr id="3" name="Picture 3"/>
+            <wp:docPr id="25" name="Picture 25"/>
             <wp:cNvGraphicFramePr>
               <a:graphicFrameLocks xmlns:a="http://schemas.openxmlformats.org/drawingml/2006/main" noChangeAspect="1"/>
             </wp:cNvGraphicFramePr>
@@ -9215,12 +9339,12 @@
               <a:graphicData uri="http://schemas.openxmlformats.org/drawingml/2006/picture">
                 <pic:pic xmlns:pic="http://schemas.openxmlformats.org/drawingml/2006/picture">
                   <pic:nvPicPr>
-                    <pic:cNvPr id="0" name="Picture 1"/>
+                    <pic:cNvPr id="0" name="Picture 3"/>
                     <pic:cNvPicPr>
                       <a:picLocks noChangeAspect="1" noChangeArrowheads="1"/>
                     </pic:cNvPicPr>
                   </pic:nvPicPr>
-                  <pic:blipFill rotWithShape="1">
+                  <pic:blipFill>
                     <a:blip r:embed="rId9">
                       <a:extLst>
                         <a:ext uri="{28A0092B-C50C-407E-A947-70E740481C1C}">
@@ -9228,13 +9352,15 @@
                         </a:ext>
                       </a:extLst>
                     </a:blip>
-                    <a:srcRect l="7099" t="1401" r="4616" b="3523"/>
-                    <a:stretch/>
+                    <a:srcRect/>
+                    <a:stretch>
+                      <a:fillRect/>
+                    </a:stretch>
                   </pic:blipFill>
                   <pic:spPr bwMode="auto">
                     <a:xfrm>
                       <a:off x="0" y="0"/>
-                      <a:ext cx="4843596" cy="4597394"/>
+                      <a:ext cx="2499360" cy="6972300"/>
                     </a:xfrm>
                     <a:prstGeom prst="rect">
                       <a:avLst/>
@@ -9243,11 +9369,6 @@
                     <a:ln>
                       <a:noFill/>
                     </a:ln>
-                    <a:extLst>
-                      <a:ext uri="{53640926-AAD7-44D8-BBD7-CCE9431645EC}">
-                        <a14:shadowObscured xmlns:a14="http://schemas.microsoft.com/office/drawing/2010/main"/>
-                      </a:ext>
-                    </a:extLst>
                   </pic:spPr>
                 </pic:pic>
               </a:graphicData>
@@ -9577,24 +9698,23 @@
           <w:sz w:val="22"/>
           <w:szCs w:val="22"/>
         </w:rPr>
-        <w:t xml:space="preserve">in </w:t>
-      </w:r>
-      <w:r>
-        <w:rPr>
-          <w:rFonts w:ascii="Arial" w:eastAsia="Arial" w:hAnsi="Arial" w:cs="Arial"/>
-          <w:sz w:val="22"/>
-          <w:szCs w:val="22"/>
-        </w:rPr>
-        <w:lastRenderedPageBreak/>
-        <w:t>statement of the problem 3</w:t>
-      </w:r>
-      <w:r>
-        <w:rPr>
-          <w:rFonts w:ascii="Arial" w:eastAsia="Arial" w:hAnsi="Arial" w:cs="Arial"/>
-          <w:sz w:val="22"/>
-          <w:szCs w:val="22"/>
-        </w:rPr>
-        <w:t>a – 3b</w:t>
+        <w:t>in statement of the problem 3</w:t>
+      </w:r>
+      <w:r>
+        <w:rPr>
+          <w:rFonts w:ascii="Arial" w:eastAsia="Arial" w:hAnsi="Arial" w:cs="Arial"/>
+          <w:sz w:val="22"/>
+          <w:szCs w:val="22"/>
+        </w:rPr>
+        <w:t>a – 3</w:t>
+      </w:r>
+      <w:r>
+        <w:rPr>
+          <w:rFonts w:ascii="Arial" w:eastAsia="Arial" w:hAnsi="Arial" w:cs="Arial"/>
+          <w:sz w:val="22"/>
+          <w:szCs w:val="22"/>
+        </w:rPr>
+        <w:t>c</w:t>
       </w:r>
       <w:r>
         <w:rPr>
@@ -9626,7 +9746,7 @@
           <w:sz w:val="22"/>
           <w:szCs w:val="22"/>
         </w:rPr>
-        <w:t>The Likert scale is will be used</w:t>
+        <w:t>The Likert scale will be used</w:t>
       </w:r>
       <w:r>
         <w:rPr>
@@ -9642,7 +9762,15 @@
           <w:sz w:val="22"/>
           <w:szCs w:val="22"/>
         </w:rPr>
-        <w:t>4a – 4b</w:t>
+        <w:t>4a – 4</w:t>
+      </w:r>
+      <w:r>
+        <w:rPr>
+          <w:rFonts w:ascii="Arial" w:eastAsia="Arial" w:hAnsi="Arial" w:cs="Arial"/>
+          <w:sz w:val="22"/>
+          <w:szCs w:val="22"/>
+        </w:rPr>
+        <w:t>d</w:t>
       </w:r>
       <w:r>
         <w:rPr>
@@ -9932,7 +10060,7 @@
           <w:sz w:val="22"/>
           <w:szCs w:val="22"/>
         </w:rPr>
-        <w:t>Agar</w:t>
+        <w:t xml:space="preserve">The material gathered for the experiment are premixed nutrient agar (35g), sterile disposable petri plates (9cmx1.5cm), medical cotton swab, cling wrap, and the device (automatic disinfection box). </w:t>
       </w:r>
     </w:p>
     <w:p>
@@ -9945,17 +10073,21 @@
         <w:jc w:val="both"/>
         <w:rPr>
           <w:rFonts w:ascii="Arial" w:eastAsia="Arial" w:hAnsi="Arial" w:cs="Arial"/>
-          <w:sz w:val="22"/>
-          <w:szCs w:val="22"/>
-        </w:rPr>
-      </w:pPr>
-      <w:r>
-        <w:rPr>
-          <w:rFonts w:ascii="Arial" w:eastAsia="Arial" w:hAnsi="Arial" w:cs="Arial"/>
-          <w:sz w:val="22"/>
-          <w:szCs w:val="22"/>
-        </w:rPr>
-        <w:t>Petri plate</w:t>
+          <w:b/>
+          <w:bCs/>
+          <w:sz w:val="22"/>
+          <w:szCs w:val="22"/>
+        </w:rPr>
+      </w:pPr>
+      <w:r>
+        <w:rPr>
+          <w:rFonts w:ascii="Arial" w:eastAsia="Arial" w:hAnsi="Arial" w:cs="Arial"/>
+          <w:b/>
+          <w:bCs/>
+          <w:sz w:val="22"/>
+          <w:szCs w:val="22"/>
+        </w:rPr>
+        <w:t>Specimen Details</w:t>
       </w:r>
     </w:p>
     <w:p>
@@ -9978,23 +10110,72 @@
           <w:sz w:val="22"/>
           <w:szCs w:val="22"/>
         </w:rPr>
-        <w:t xml:space="preserve">Medical </w:t>
-      </w:r>
-      <w:r>
-        <w:rPr>
-          <w:rFonts w:ascii="Arial" w:eastAsia="Arial" w:hAnsi="Arial" w:cs="Arial"/>
-          <w:sz w:val="22"/>
-          <w:szCs w:val="22"/>
-        </w:rPr>
-        <w:t xml:space="preserve">cotton </w:t>
-      </w:r>
-      <w:r>
-        <w:rPr>
-          <w:rFonts w:ascii="Arial" w:eastAsia="Arial" w:hAnsi="Arial" w:cs="Arial"/>
-          <w:sz w:val="22"/>
-          <w:szCs w:val="22"/>
-        </w:rPr>
-        <w:t>swap</w:t>
+        <w:lastRenderedPageBreak/>
+        <w:t xml:space="preserve">The </w:t>
+      </w:r>
+      <w:r>
+        <w:rPr>
+          <w:rFonts w:ascii="Arial" w:eastAsia="Arial" w:hAnsi="Arial" w:cs="Arial"/>
+          <w:sz w:val="22"/>
+          <w:szCs w:val="22"/>
+        </w:rPr>
+        <w:t xml:space="preserve">specimen in the experiment is/are unidentified. The specimen </w:t>
+      </w:r>
+      <w:r>
+        <w:rPr>
+          <w:rFonts w:ascii="Arial" w:eastAsia="Arial" w:hAnsi="Arial" w:cs="Arial"/>
+          <w:sz w:val="22"/>
+          <w:szCs w:val="22"/>
+        </w:rPr>
+        <w:t xml:space="preserve">will be </w:t>
+      </w:r>
+      <w:r>
+        <w:rPr>
+          <w:rFonts w:ascii="Arial" w:eastAsia="Arial" w:hAnsi="Arial" w:cs="Arial"/>
+          <w:sz w:val="22"/>
+          <w:szCs w:val="22"/>
+        </w:rPr>
+        <w:t>identified</w:t>
+      </w:r>
+      <w:r>
+        <w:rPr>
+          <w:rFonts w:ascii="Arial" w:eastAsia="Arial" w:hAnsi="Arial" w:cs="Arial"/>
+          <w:sz w:val="22"/>
+          <w:szCs w:val="22"/>
+        </w:rPr>
+        <w:t xml:space="preserve"> from the undisinfected object </w:t>
+      </w:r>
+      <w:r>
+        <w:rPr>
+          <w:rFonts w:ascii="Arial" w:eastAsia="Arial" w:hAnsi="Arial" w:cs="Arial"/>
+          <w:sz w:val="22"/>
+          <w:szCs w:val="22"/>
+        </w:rPr>
+        <w:t>prior to conduct</w:t>
+      </w:r>
+      <w:r>
+        <w:rPr>
+          <w:rFonts w:ascii="Arial" w:eastAsia="Arial" w:hAnsi="Arial" w:cs="Arial"/>
+          <w:sz w:val="22"/>
+          <w:szCs w:val="22"/>
+        </w:rPr>
+        <w:t xml:space="preserve"> </w:t>
+      </w:r>
+      <w:r>
+        <w:rPr>
+          <w:rFonts w:ascii="Arial" w:eastAsia="Arial" w:hAnsi="Arial" w:cs="Arial"/>
+          <w:sz w:val="22"/>
+          <w:szCs w:val="22"/>
+        </w:rPr>
+        <w:t xml:space="preserve">of the </w:t>
+      </w:r>
+      <w:r>
+        <w:rPr>
+          <w:rFonts w:ascii="Arial" w:eastAsia="Arial" w:hAnsi="Arial" w:cs="Arial"/>
+          <w:sz w:val="22"/>
+          <w:szCs w:val="22"/>
+        </w:rPr>
+        <w:t>experiment.</w:t>
       </w:r>
     </w:p>
     <w:p>
@@ -10007,17 +10188,21 @@
         <w:jc w:val="both"/>
         <w:rPr>
           <w:rFonts w:ascii="Arial" w:eastAsia="Arial" w:hAnsi="Arial" w:cs="Arial"/>
-          <w:sz w:val="22"/>
-          <w:szCs w:val="22"/>
-        </w:rPr>
-      </w:pPr>
-      <w:r>
-        <w:rPr>
-          <w:rFonts w:ascii="Arial" w:eastAsia="Arial" w:hAnsi="Arial" w:cs="Arial"/>
-          <w:sz w:val="22"/>
-          <w:szCs w:val="22"/>
-        </w:rPr>
-        <w:t>Cling wrap</w:t>
+          <w:b/>
+          <w:bCs/>
+          <w:sz w:val="22"/>
+          <w:szCs w:val="22"/>
+        </w:rPr>
+      </w:pPr>
+      <w:r>
+        <w:rPr>
+          <w:rFonts w:ascii="Arial" w:eastAsia="Arial" w:hAnsi="Arial" w:cs="Arial"/>
+          <w:b/>
+          <w:bCs/>
+          <w:sz w:val="22"/>
+          <w:szCs w:val="22"/>
+        </w:rPr>
+        <w:t>Field Experiment</w:t>
       </w:r>
     </w:p>
     <w:p>
@@ -10040,7 +10225,383 @@
           <w:sz w:val="22"/>
           <w:szCs w:val="22"/>
         </w:rPr>
-        <w:t>Pressure cooker</w:t>
+        <w:t xml:space="preserve">Prepare </w:t>
+      </w:r>
+      <w:r>
+        <w:rPr>
+          <w:rFonts w:ascii="Arial" w:eastAsia="Arial" w:hAnsi="Arial" w:cs="Arial"/>
+          <w:sz w:val="22"/>
+          <w:szCs w:val="22"/>
+        </w:rPr>
+        <w:t xml:space="preserve">three </w:t>
+      </w:r>
+      <w:r>
+        <w:rPr>
+          <w:rFonts w:ascii="Arial" w:eastAsia="Arial" w:hAnsi="Arial" w:cs="Arial"/>
+          <w:sz w:val="22"/>
+          <w:szCs w:val="22"/>
+        </w:rPr>
+        <w:t>similar object</w:t>
+      </w:r>
+      <w:r>
+        <w:rPr>
+          <w:rFonts w:ascii="Arial" w:eastAsia="Arial" w:hAnsi="Arial" w:cs="Arial"/>
+          <w:sz w:val="22"/>
+          <w:szCs w:val="22"/>
+        </w:rPr>
+        <w:t xml:space="preserve"> </w:t>
+      </w:r>
+      <w:r>
+        <w:rPr>
+          <w:rFonts w:ascii="Arial" w:eastAsia="Arial" w:hAnsi="Arial" w:cs="Arial"/>
+          <w:sz w:val="22"/>
+          <w:szCs w:val="22"/>
+        </w:rPr>
+        <w:t xml:space="preserve">that are equally exposed to normal condition. </w:t>
+      </w:r>
+      <w:r>
+        <w:rPr>
+          <w:rFonts w:ascii="Arial" w:eastAsia="Arial" w:hAnsi="Arial" w:cs="Arial"/>
+          <w:sz w:val="22"/>
+          <w:szCs w:val="22"/>
+        </w:rPr>
+        <w:t>Then</w:t>
+      </w:r>
+      <w:r>
+        <w:rPr>
+          <w:rFonts w:ascii="Arial" w:eastAsia="Arial" w:hAnsi="Arial" w:cs="Arial"/>
+          <w:sz w:val="22"/>
+          <w:szCs w:val="22"/>
+        </w:rPr>
+        <w:t xml:space="preserve">, prepare </w:t>
+      </w:r>
+      <w:r>
+        <w:rPr>
+          <w:rFonts w:ascii="Arial" w:eastAsia="Arial" w:hAnsi="Arial" w:cs="Arial"/>
+          <w:sz w:val="22"/>
+          <w:szCs w:val="22"/>
+        </w:rPr>
+        <w:t>three</w:t>
+      </w:r>
+      <w:r>
+        <w:rPr>
+          <w:rFonts w:ascii="Arial" w:eastAsia="Arial" w:hAnsi="Arial" w:cs="Arial"/>
+          <w:sz w:val="22"/>
+          <w:szCs w:val="22"/>
+        </w:rPr>
+        <w:t xml:space="preserve"> agar</w:t>
+      </w:r>
+      <w:r>
+        <w:rPr>
+          <w:rFonts w:ascii="Arial" w:eastAsia="Arial" w:hAnsi="Arial" w:cs="Arial"/>
+          <w:sz w:val="22"/>
+          <w:szCs w:val="22"/>
+        </w:rPr>
+        <w:t xml:space="preserve"> plates. Place the </w:t>
+      </w:r>
+      <w:r>
+        <w:rPr>
+          <w:rFonts w:ascii="Arial" w:eastAsia="Arial" w:hAnsi="Arial" w:cs="Arial"/>
+          <w:sz w:val="22"/>
+          <w:szCs w:val="22"/>
+        </w:rPr>
+        <w:t>pen</w:t>
+      </w:r>
+      <w:r>
+        <w:rPr>
+          <w:rFonts w:ascii="Arial" w:eastAsia="Arial" w:hAnsi="Arial" w:cs="Arial"/>
+          <w:sz w:val="22"/>
+          <w:szCs w:val="22"/>
+        </w:rPr>
+        <w:t xml:space="preserve"> inside the </w:t>
+      </w:r>
+      <w:r>
+        <w:rPr>
+          <w:rFonts w:ascii="Arial" w:eastAsia="Arial" w:hAnsi="Arial" w:cs="Arial"/>
+          <w:sz w:val="22"/>
+          <w:szCs w:val="22"/>
+        </w:rPr>
+        <w:t xml:space="preserve">automatic disinfection box </w:t>
+      </w:r>
+      <w:r>
+        <w:rPr>
+          <w:rFonts w:ascii="Arial" w:eastAsia="Arial" w:hAnsi="Arial" w:cs="Arial"/>
+          <w:sz w:val="22"/>
+          <w:szCs w:val="22"/>
+        </w:rPr>
+        <w:t xml:space="preserve">and expose it to </w:t>
+      </w:r>
+      <w:r>
+        <w:rPr>
+          <w:rFonts w:ascii="Arial" w:eastAsia="Arial" w:hAnsi="Arial" w:cs="Arial"/>
+          <w:sz w:val="22"/>
+          <w:szCs w:val="22"/>
+        </w:rPr>
+        <w:t>target</w:t>
+      </w:r>
+      <w:r>
+        <w:rPr>
+          <w:rFonts w:ascii="Arial" w:eastAsia="Arial" w:hAnsi="Arial" w:cs="Arial"/>
+          <w:sz w:val="22"/>
+          <w:szCs w:val="22"/>
+        </w:rPr>
+        <w:t xml:space="preserve"> duration of time</w:t>
+      </w:r>
+      <w:r>
+        <w:rPr>
+          <w:rFonts w:ascii="Arial" w:eastAsia="Arial" w:hAnsi="Arial" w:cs="Arial"/>
+          <w:sz w:val="22"/>
+          <w:szCs w:val="22"/>
+        </w:rPr>
+        <w:t xml:space="preserve"> (10, 20, 30 seconds)</w:t>
+      </w:r>
+      <w:r>
+        <w:rPr>
+          <w:rFonts w:ascii="Arial" w:eastAsia="Arial" w:hAnsi="Arial" w:cs="Arial"/>
+          <w:sz w:val="22"/>
+          <w:szCs w:val="22"/>
+        </w:rPr>
+        <w:t xml:space="preserve">. </w:t>
+      </w:r>
+      <w:r>
+        <w:rPr>
+          <w:rFonts w:ascii="Arial" w:eastAsia="Arial" w:hAnsi="Arial" w:cs="Arial"/>
+          <w:sz w:val="22"/>
+          <w:szCs w:val="22"/>
+        </w:rPr>
+        <w:t>Then</w:t>
+      </w:r>
+      <w:r>
+        <w:rPr>
+          <w:rFonts w:ascii="Arial" w:eastAsia="Arial" w:hAnsi="Arial" w:cs="Arial"/>
+          <w:sz w:val="22"/>
+          <w:szCs w:val="22"/>
+        </w:rPr>
+        <w:t>, place the prepared agar plate inside the</w:t>
+      </w:r>
+      <w:r>
+        <w:rPr>
+          <w:rFonts w:ascii="Arial" w:eastAsia="Arial" w:hAnsi="Arial" w:cs="Arial"/>
+          <w:sz w:val="22"/>
+          <w:szCs w:val="22"/>
+        </w:rPr>
+        <w:t xml:space="preserve"> device</w:t>
+      </w:r>
+      <w:r>
+        <w:rPr>
+          <w:rFonts w:ascii="Arial" w:eastAsia="Arial" w:hAnsi="Arial" w:cs="Arial"/>
+          <w:sz w:val="22"/>
+          <w:szCs w:val="22"/>
+        </w:rPr>
+        <w:t xml:space="preserve">. Using the </w:t>
+      </w:r>
+      <w:r>
+        <w:rPr>
+          <w:rFonts w:ascii="Arial" w:eastAsia="Arial" w:hAnsi="Arial" w:cs="Arial"/>
+          <w:sz w:val="22"/>
+          <w:szCs w:val="22"/>
+        </w:rPr>
+        <w:t>sterilized</w:t>
+      </w:r>
+      <w:r>
+        <w:rPr>
+          <w:rFonts w:ascii="Arial" w:eastAsia="Arial" w:hAnsi="Arial" w:cs="Arial"/>
+          <w:sz w:val="22"/>
+          <w:szCs w:val="22"/>
+        </w:rPr>
+        <w:t xml:space="preserve"> medical</w:t>
+      </w:r>
+      <w:r>
+        <w:rPr>
+          <w:rFonts w:ascii="Arial" w:eastAsia="Arial" w:hAnsi="Arial" w:cs="Arial"/>
+          <w:sz w:val="22"/>
+          <w:szCs w:val="22"/>
+        </w:rPr>
+        <w:t xml:space="preserve"> cotton </w:t>
+      </w:r>
+      <w:r>
+        <w:rPr>
+          <w:rFonts w:ascii="Arial" w:eastAsia="Arial" w:hAnsi="Arial" w:cs="Arial"/>
+          <w:sz w:val="22"/>
+          <w:szCs w:val="22"/>
+        </w:rPr>
+        <w:t>swab</w:t>
+      </w:r>
+      <w:r>
+        <w:rPr>
+          <w:rFonts w:ascii="Arial" w:eastAsia="Arial" w:hAnsi="Arial" w:cs="Arial"/>
+          <w:sz w:val="22"/>
+          <w:szCs w:val="22"/>
+        </w:rPr>
+        <w:t xml:space="preserve">, swab the surface of the </w:t>
+      </w:r>
+      <w:r>
+        <w:rPr>
+          <w:rFonts w:ascii="Arial" w:eastAsia="Arial" w:hAnsi="Arial" w:cs="Arial"/>
+          <w:sz w:val="22"/>
+          <w:szCs w:val="22"/>
+        </w:rPr>
+        <w:t>object</w:t>
+      </w:r>
+      <w:r>
+        <w:rPr>
+          <w:rFonts w:ascii="Arial" w:eastAsia="Arial" w:hAnsi="Arial" w:cs="Arial"/>
+          <w:sz w:val="22"/>
+          <w:szCs w:val="22"/>
+        </w:rPr>
+        <w:t>.</w:t>
+      </w:r>
+      <w:r>
+        <w:rPr>
+          <w:rFonts w:ascii="Arial" w:eastAsia="Arial" w:hAnsi="Arial" w:cs="Arial"/>
+          <w:sz w:val="22"/>
+          <w:szCs w:val="22"/>
+        </w:rPr>
+        <w:t xml:space="preserve"> </w:t>
+      </w:r>
+      <w:r>
+        <w:rPr>
+          <w:rFonts w:ascii="Arial" w:eastAsia="Arial" w:hAnsi="Arial" w:cs="Arial"/>
+          <w:sz w:val="22"/>
+          <w:szCs w:val="22"/>
+        </w:rPr>
+        <w:t>Then</w:t>
+      </w:r>
+      <w:r>
+        <w:rPr>
+          <w:rFonts w:ascii="Arial" w:eastAsia="Arial" w:hAnsi="Arial" w:cs="Arial"/>
+          <w:sz w:val="22"/>
+          <w:szCs w:val="22"/>
+        </w:rPr>
+        <w:t>, open</w:t>
+      </w:r>
+      <w:r>
+        <w:rPr>
+          <w:rFonts w:ascii="Arial" w:eastAsia="Arial" w:hAnsi="Arial" w:cs="Arial"/>
+          <w:sz w:val="22"/>
+          <w:szCs w:val="22"/>
+        </w:rPr>
+        <w:t xml:space="preserve"> the agar plate and swab the cotton buds in it. Lastly, secure the plate using cling wrap. </w:t>
+      </w:r>
+      <w:r>
+        <w:rPr>
+          <w:rFonts w:ascii="Arial" w:eastAsia="Arial" w:hAnsi="Arial" w:cs="Arial"/>
+          <w:sz w:val="22"/>
+          <w:szCs w:val="22"/>
+        </w:rPr>
+        <w:t>Do t</w:t>
+      </w:r>
+      <w:r>
+        <w:rPr>
+          <w:rFonts w:ascii="Arial" w:eastAsia="Arial" w:hAnsi="Arial" w:cs="Arial"/>
+          <w:sz w:val="22"/>
+          <w:szCs w:val="22"/>
+        </w:rPr>
+        <w:t xml:space="preserve">he </w:t>
+      </w:r>
+      <w:r>
+        <w:rPr>
+          <w:rFonts w:ascii="Arial" w:eastAsia="Arial" w:hAnsi="Arial" w:cs="Arial"/>
+          <w:sz w:val="22"/>
+          <w:szCs w:val="22"/>
+        </w:rPr>
+        <w:t xml:space="preserve">same </w:t>
+      </w:r>
+      <w:r>
+        <w:rPr>
+          <w:rFonts w:ascii="Arial" w:eastAsia="Arial" w:hAnsi="Arial" w:cs="Arial"/>
+          <w:sz w:val="22"/>
+          <w:szCs w:val="22"/>
+        </w:rPr>
+        <w:t>procedure</w:t>
+      </w:r>
+      <w:r>
+        <w:rPr>
+          <w:rFonts w:ascii="Arial" w:eastAsia="Arial" w:hAnsi="Arial" w:cs="Arial"/>
+          <w:sz w:val="22"/>
+          <w:szCs w:val="22"/>
+        </w:rPr>
+        <w:t xml:space="preserve"> with the remaining </w:t>
+      </w:r>
+      <w:r>
+        <w:rPr>
+          <w:rFonts w:ascii="Arial" w:eastAsia="Arial" w:hAnsi="Arial" w:cs="Arial"/>
+          <w:sz w:val="22"/>
+          <w:szCs w:val="22"/>
+        </w:rPr>
+        <w:t>object</w:t>
+      </w:r>
+      <w:r>
+        <w:rPr>
+          <w:rFonts w:ascii="Arial" w:eastAsia="Arial" w:hAnsi="Arial" w:cs="Arial"/>
+          <w:sz w:val="22"/>
+          <w:szCs w:val="22"/>
+        </w:rPr>
+        <w:t xml:space="preserve">. For the positive control, swab the </w:t>
+      </w:r>
+      <w:r>
+        <w:rPr>
+          <w:rFonts w:ascii="Arial" w:eastAsia="Arial" w:hAnsi="Arial" w:cs="Arial"/>
+          <w:sz w:val="22"/>
+          <w:szCs w:val="22"/>
+        </w:rPr>
+        <w:t>objects</w:t>
+      </w:r>
+      <w:r>
+        <w:rPr>
+          <w:rFonts w:ascii="Arial" w:eastAsia="Arial" w:hAnsi="Arial" w:cs="Arial"/>
+          <w:sz w:val="22"/>
+          <w:szCs w:val="22"/>
+        </w:rPr>
+        <w:t xml:space="preserve"> before it was exposed </w:t>
+      </w:r>
+      <w:r>
+        <w:rPr>
+          <w:rFonts w:ascii="Arial" w:eastAsia="Arial" w:hAnsi="Arial" w:cs="Arial"/>
+          <w:sz w:val="22"/>
+          <w:szCs w:val="22"/>
+        </w:rPr>
+        <w:t>to UV</w:t>
+      </w:r>
+      <w:r>
+        <w:rPr>
+          <w:rFonts w:ascii="Arial" w:eastAsia="Arial" w:hAnsi="Arial" w:cs="Arial"/>
+          <w:sz w:val="22"/>
+          <w:szCs w:val="22"/>
+        </w:rPr>
+        <w:t>-C</w:t>
+      </w:r>
+      <w:r>
+        <w:rPr>
+          <w:rFonts w:ascii="Arial" w:eastAsia="Arial" w:hAnsi="Arial" w:cs="Arial"/>
+          <w:sz w:val="22"/>
+          <w:szCs w:val="22"/>
+        </w:rPr>
+        <w:t xml:space="preserve"> light </w:t>
+      </w:r>
+      <w:r>
+        <w:rPr>
+          <w:rFonts w:ascii="Arial" w:eastAsia="Arial" w:hAnsi="Arial" w:cs="Arial"/>
+          <w:sz w:val="22"/>
+          <w:szCs w:val="22"/>
+        </w:rPr>
+        <w:t>and transfer</w:t>
+      </w:r>
+      <w:r>
+        <w:rPr>
+          <w:rFonts w:ascii="Arial" w:eastAsia="Arial" w:hAnsi="Arial" w:cs="Arial"/>
+          <w:sz w:val="22"/>
+          <w:szCs w:val="22"/>
+        </w:rPr>
+        <w:t xml:space="preserve"> the swab into the agar plate. </w:t>
+      </w:r>
+      <w:r>
+        <w:rPr>
+          <w:rFonts w:ascii="Arial" w:eastAsia="Arial" w:hAnsi="Arial" w:cs="Arial"/>
+          <w:sz w:val="22"/>
+          <w:szCs w:val="22"/>
+        </w:rPr>
+        <w:t>Leave an empty agar plate for the negative control.</w:t>
       </w:r>
     </w:p>
     <w:p>
@@ -10063,230 +10624,15 @@
           <w:sz w:val="22"/>
           <w:szCs w:val="22"/>
         </w:rPr>
-        <w:t>ADB</w:t>
-      </w:r>
-    </w:p>
-    <w:p>
-      <w:pPr>
-        <w:tabs>
-          <w:tab w:val="left" w:pos="142"/>
-        </w:tabs>
-        <w:spacing w:line="480" w:lineRule="auto"/>
-        <w:ind w:left="142" w:right="135" w:firstLine="630"/>
-        <w:jc w:val="both"/>
-        <w:rPr>
-          <w:rFonts w:ascii="Arial" w:eastAsia="Arial" w:hAnsi="Arial" w:cs="Arial"/>
-          <w:b/>
-          <w:bCs/>
-          <w:sz w:val="22"/>
-          <w:szCs w:val="22"/>
-        </w:rPr>
-      </w:pPr>
-      <w:r>
-        <w:rPr>
-          <w:rFonts w:ascii="Arial" w:eastAsia="Arial" w:hAnsi="Arial" w:cs="Arial"/>
-          <w:b/>
-          <w:bCs/>
-          <w:sz w:val="22"/>
-          <w:szCs w:val="22"/>
-        </w:rPr>
-        <w:t>Mix Design</w:t>
-      </w:r>
-      <w:r>
-        <w:rPr>
-          <w:rFonts w:ascii="Arial" w:eastAsia="Arial" w:hAnsi="Arial" w:cs="Arial"/>
-          <w:b/>
-          <w:bCs/>
-          <w:sz w:val="22"/>
-          <w:szCs w:val="22"/>
-        </w:rPr>
-        <w:t xml:space="preserve"> - NA</w:t>
-      </w:r>
-    </w:p>
-    <w:p>
-      <w:pPr>
-        <w:tabs>
-          <w:tab w:val="left" w:pos="142"/>
-        </w:tabs>
-        <w:spacing w:line="480" w:lineRule="auto"/>
-        <w:ind w:left="142" w:right="135" w:firstLine="630"/>
-        <w:jc w:val="both"/>
-        <w:rPr>
-          <w:rFonts w:ascii="Arial" w:eastAsia="Arial" w:hAnsi="Arial" w:cs="Arial"/>
-          <w:b/>
-          <w:bCs/>
-          <w:sz w:val="22"/>
-          <w:szCs w:val="22"/>
-        </w:rPr>
-      </w:pPr>
-      <w:r>
-        <w:rPr>
-          <w:rFonts w:ascii="Arial" w:eastAsia="Arial" w:hAnsi="Arial" w:cs="Arial"/>
-          <w:b/>
-          <w:bCs/>
-          <w:sz w:val="22"/>
-          <w:szCs w:val="22"/>
-        </w:rPr>
-        <w:t>Specimen Details</w:t>
-      </w:r>
-      <w:r>
-        <w:rPr>
-          <w:rFonts w:ascii="Arial" w:eastAsia="Arial" w:hAnsi="Arial" w:cs="Arial"/>
-          <w:b/>
-          <w:bCs/>
-          <w:sz w:val="22"/>
-          <w:szCs w:val="22"/>
-        </w:rPr>
-        <w:t xml:space="preserve"> - NA</w:t>
-      </w:r>
-    </w:p>
-    <w:p>
-      <w:pPr>
-        <w:tabs>
-          <w:tab w:val="left" w:pos="142"/>
-        </w:tabs>
-        <w:spacing w:line="480" w:lineRule="auto"/>
-        <w:ind w:left="142" w:right="135" w:firstLine="630"/>
-        <w:jc w:val="both"/>
-        <w:rPr>
-          <w:rFonts w:ascii="Arial" w:eastAsia="Arial" w:hAnsi="Arial" w:cs="Arial"/>
-          <w:b/>
-          <w:bCs/>
-          <w:sz w:val="22"/>
-          <w:szCs w:val="22"/>
-        </w:rPr>
-      </w:pPr>
-      <w:r>
-        <w:rPr>
-          <w:rFonts w:ascii="Arial" w:eastAsia="Arial" w:hAnsi="Arial" w:cs="Arial"/>
-          <w:b/>
-          <w:bCs/>
-          <w:sz w:val="22"/>
-          <w:szCs w:val="22"/>
-        </w:rPr>
-        <w:t xml:space="preserve">Laboratory Experiment/Field </w:t>
-      </w:r>
-      <w:r>
-        <w:rPr>
-          <w:rFonts w:ascii="Arial" w:eastAsia="Arial" w:hAnsi="Arial" w:cs="Arial"/>
-          <w:b/>
-          <w:bCs/>
-          <w:sz w:val="22"/>
-          <w:szCs w:val="22"/>
-        </w:rPr>
-        <w:t>– home address</w:t>
-      </w:r>
-      <w:r>
-        <w:rPr>
-          <w:rFonts w:ascii="Arial" w:eastAsia="Arial" w:hAnsi="Arial" w:cs="Arial"/>
-          <w:b/>
-          <w:bCs/>
-          <w:sz w:val="22"/>
-          <w:szCs w:val="22"/>
-        </w:rPr>
-        <w:tab/>
-      </w:r>
-    </w:p>
-    <w:p>
-      <w:pPr>
-        <w:tabs>
-          <w:tab w:val="left" w:pos="142"/>
-        </w:tabs>
-        <w:spacing w:line="480" w:lineRule="auto"/>
-        <w:ind w:left="142" w:right="135" w:firstLine="630"/>
-        <w:jc w:val="both"/>
-        <w:rPr>
-          <w:rFonts w:ascii="Arial" w:eastAsia="Arial" w:hAnsi="Arial" w:cs="Arial"/>
-          <w:b/>
-          <w:bCs/>
-          <w:sz w:val="22"/>
-          <w:szCs w:val="22"/>
-        </w:rPr>
-      </w:pPr>
-      <w:r>
-        <w:rPr>
-          <w:rFonts w:ascii="Arial" w:eastAsia="Arial" w:hAnsi="Arial" w:cs="Arial"/>
-          <w:b/>
-          <w:bCs/>
-          <w:sz w:val="22"/>
-          <w:szCs w:val="22"/>
-        </w:rPr>
-        <w:t>Experiment</w:t>
-      </w:r>
-    </w:p>
-    <w:p>
-      <w:pPr>
-        <w:tabs>
-          <w:tab w:val="left" w:pos="142"/>
-        </w:tabs>
-        <w:spacing w:line="480" w:lineRule="auto"/>
-        <w:ind w:left="142" w:right="135" w:firstLine="630"/>
-        <w:jc w:val="both"/>
-        <w:rPr>
-          <w:rFonts w:ascii="Arial" w:eastAsia="Arial" w:hAnsi="Arial" w:cs="Arial"/>
-          <w:i/>
-          <w:iCs/>
-          <w:sz w:val="22"/>
-          <w:szCs w:val="22"/>
-        </w:rPr>
-      </w:pPr>
-      <w:r>
-        <w:rPr>
-          <w:rFonts w:ascii="Arial" w:eastAsia="Arial" w:hAnsi="Arial" w:cs="Arial"/>
-          <w:i/>
-          <w:iCs/>
-          <w:sz w:val="22"/>
-          <w:szCs w:val="22"/>
-        </w:rPr>
-        <w:t>Disinfecting using UV Light</w:t>
-      </w:r>
-    </w:p>
-    <w:p>
-      <w:pPr>
-        <w:tabs>
-          <w:tab w:val="left" w:pos="142"/>
-        </w:tabs>
-        <w:spacing w:line="480" w:lineRule="auto"/>
-        <w:ind w:left="142" w:right="135" w:firstLine="630"/>
-        <w:jc w:val="both"/>
-        <w:rPr>
-          <w:rFonts w:ascii="Arial" w:eastAsia="Arial" w:hAnsi="Arial" w:cs="Arial"/>
-          <w:sz w:val="22"/>
-          <w:szCs w:val="22"/>
-        </w:rPr>
-      </w:pPr>
-      <w:r>
-        <w:rPr>
-          <w:rFonts w:ascii="Arial" w:eastAsia="Arial" w:hAnsi="Arial" w:cs="Arial"/>
-          <w:sz w:val="22"/>
-          <w:szCs w:val="22"/>
-        </w:rPr>
-        <w:lastRenderedPageBreak/>
-        <w:t xml:space="preserve">Prepare 3 pencils that are equally exposed to normal condition. Afterwards, prepare 3   agar plates. Place the pencil inside the biosafety cabinet and expose it to desire duration of time. Now, place the prepared agar plate inside the biosafety cabinet. Using the </w:t>
-      </w:r>
-      <w:r>
-        <w:rPr>
-          <w:rFonts w:ascii="Arial" w:eastAsia="Arial" w:hAnsi="Arial" w:cs="Arial"/>
-          <w:sz w:val="22"/>
-          <w:szCs w:val="22"/>
-        </w:rPr>
-        <w:t>sterilized</w:t>
-      </w:r>
-      <w:r>
-        <w:rPr>
-          <w:rFonts w:ascii="Arial" w:eastAsia="Arial" w:hAnsi="Arial" w:cs="Arial"/>
-          <w:sz w:val="22"/>
-          <w:szCs w:val="22"/>
-        </w:rPr>
-        <w:t xml:space="preserve"> medical</w:t>
-      </w:r>
-      <w:r>
-        <w:rPr>
-          <w:rFonts w:ascii="Arial" w:eastAsia="Arial" w:hAnsi="Arial" w:cs="Arial"/>
-          <w:sz w:val="22"/>
-          <w:szCs w:val="22"/>
-        </w:rPr>
-        <w:t xml:space="preserve"> cotton buds, swab the surface of the pencil.</w:t>
+        <w:t>For the agar plate preparation, s</w:t>
+      </w:r>
+      <w:r>
+        <w:rPr>
+          <w:rFonts w:ascii="Arial" w:eastAsia="Arial" w:hAnsi="Arial" w:cs="Arial"/>
+          <w:sz w:val="22"/>
+          <w:szCs w:val="22"/>
+        </w:rPr>
+        <w:t>terilize the petri plates using the pressure cooker.</w:t>
       </w:r>
       <w:r>
         <w:rPr>
@@ -10302,167 +10648,16 @@
           <w:sz w:val="22"/>
           <w:szCs w:val="22"/>
         </w:rPr>
-        <w:t>Next, open</w:t>
-      </w:r>
-      <w:r>
-        <w:rPr>
-          <w:rFonts w:ascii="Arial" w:eastAsia="Arial" w:hAnsi="Arial" w:cs="Arial"/>
-          <w:sz w:val="22"/>
-          <w:szCs w:val="22"/>
-        </w:rPr>
-        <w:t xml:space="preserve"> the agar plate and swab the cotton buds in it. Lastly, secure the plate using cling wrap. the </w:t>
-      </w:r>
-      <w:r>
-        <w:rPr>
-          <w:rFonts w:ascii="Arial" w:eastAsia="Arial" w:hAnsi="Arial" w:cs="Arial"/>
-          <w:sz w:val="22"/>
-          <w:szCs w:val="22"/>
-        </w:rPr>
-        <w:t>procedure</w:t>
-      </w:r>
-      <w:r>
-        <w:rPr>
-          <w:rFonts w:ascii="Arial" w:eastAsia="Arial" w:hAnsi="Arial" w:cs="Arial"/>
-          <w:sz w:val="22"/>
-          <w:szCs w:val="22"/>
-        </w:rPr>
-        <w:t xml:space="preserve"> should be done with the remaining pencils. For the positive control, swab the pencils before it was exposed </w:t>
-      </w:r>
-      <w:r>
-        <w:rPr>
-          <w:rFonts w:ascii="Arial" w:eastAsia="Arial" w:hAnsi="Arial" w:cs="Arial"/>
-          <w:sz w:val="22"/>
-          <w:szCs w:val="22"/>
-        </w:rPr>
-        <w:t>to UV</w:t>
-      </w:r>
-      <w:r>
-        <w:rPr>
-          <w:rFonts w:ascii="Arial" w:eastAsia="Arial" w:hAnsi="Arial" w:cs="Arial"/>
-          <w:sz w:val="22"/>
-          <w:szCs w:val="22"/>
-        </w:rPr>
-        <w:t xml:space="preserve"> light </w:t>
-      </w:r>
-      <w:r>
-        <w:rPr>
-          <w:rFonts w:ascii="Arial" w:eastAsia="Arial" w:hAnsi="Arial" w:cs="Arial"/>
-          <w:sz w:val="22"/>
-          <w:szCs w:val="22"/>
-        </w:rPr>
-        <w:t>and transfer</w:t>
-      </w:r>
-      <w:r>
-        <w:rPr>
-          <w:rFonts w:ascii="Arial" w:eastAsia="Arial" w:hAnsi="Arial" w:cs="Arial"/>
-          <w:sz w:val="22"/>
-          <w:szCs w:val="22"/>
-        </w:rPr>
-        <w:t xml:space="preserve"> the swab into the agar plate. For the negative control, just leave an empty agar plate.</w:t>
-      </w:r>
-    </w:p>
-    <w:p>
-      <w:pPr>
-        <w:tabs>
-          <w:tab w:val="left" w:pos="142"/>
-        </w:tabs>
-        <w:spacing w:line="480" w:lineRule="auto"/>
-        <w:ind w:left="142" w:right="135" w:firstLine="630"/>
-        <w:jc w:val="both"/>
-        <w:rPr>
-          <w:rFonts w:ascii="Arial" w:eastAsia="Arial" w:hAnsi="Arial" w:cs="Arial"/>
-          <w:sz w:val="22"/>
-          <w:szCs w:val="22"/>
-        </w:rPr>
-      </w:pPr>
-    </w:p>
-    <w:p>
-      <w:pPr>
-        <w:tabs>
-          <w:tab w:val="left" w:pos="142"/>
-        </w:tabs>
-        <w:spacing w:line="480" w:lineRule="auto"/>
-        <w:ind w:left="142" w:right="135" w:firstLine="630"/>
-        <w:jc w:val="both"/>
-        <w:rPr>
-          <w:rFonts w:ascii="Arial" w:eastAsia="Arial" w:hAnsi="Arial" w:cs="Arial"/>
-          <w:i/>
-          <w:iCs/>
-          <w:sz w:val="22"/>
-          <w:szCs w:val="22"/>
-        </w:rPr>
-      </w:pPr>
-      <w:r>
-        <w:rPr>
-          <w:rFonts w:ascii="Arial" w:eastAsia="Arial" w:hAnsi="Arial" w:cs="Arial"/>
-          <w:i/>
-          <w:iCs/>
-          <w:sz w:val="22"/>
-          <w:szCs w:val="22"/>
-        </w:rPr>
-        <w:t>Preparation of Agar plates</w:t>
-      </w:r>
-    </w:p>
-    <w:p>
-      <w:pPr>
-        <w:tabs>
-          <w:tab w:val="left" w:pos="142"/>
-        </w:tabs>
-        <w:spacing w:line="480" w:lineRule="auto"/>
-        <w:ind w:left="142" w:right="135" w:firstLine="630"/>
-        <w:jc w:val="both"/>
-        <w:rPr>
-          <w:rFonts w:ascii="Arial" w:eastAsia="Arial" w:hAnsi="Arial" w:cs="Arial"/>
-          <w:sz w:val="22"/>
-          <w:szCs w:val="22"/>
-        </w:rPr>
-      </w:pPr>
-      <w:r>
-        <w:rPr>
-          <w:rFonts w:ascii="Arial" w:eastAsia="Arial" w:hAnsi="Arial" w:cs="Arial"/>
-          <w:sz w:val="22"/>
-          <w:szCs w:val="22"/>
-        </w:rPr>
-        <w:t>Sterilize the petri plates using the pressure cooker.</w:t>
-      </w:r>
-    </w:p>
-    <w:p>
-      <w:pPr>
-        <w:tabs>
-          <w:tab w:val="left" w:pos="142"/>
-        </w:tabs>
-        <w:spacing w:line="480" w:lineRule="auto"/>
-        <w:ind w:left="142" w:right="135" w:firstLine="630"/>
-        <w:jc w:val="both"/>
-        <w:rPr>
-          <w:rFonts w:ascii="Arial" w:eastAsia="Arial" w:hAnsi="Arial" w:cs="Arial"/>
-          <w:sz w:val="22"/>
-          <w:szCs w:val="22"/>
-        </w:rPr>
-      </w:pPr>
-      <w:r>
-        <w:rPr>
-          <w:rFonts w:ascii="Arial" w:eastAsia="Arial" w:hAnsi="Arial" w:cs="Arial"/>
-          <w:sz w:val="22"/>
-          <w:szCs w:val="22"/>
-        </w:rPr>
         <w:t>Create a 500 mL nutrient agar solution by dissolving the premixed nutrient agar into boiling water.</w:t>
       </w:r>
-    </w:p>
-    <w:p>
-      <w:pPr>
-        <w:tabs>
-          <w:tab w:val="left" w:pos="142"/>
-        </w:tabs>
-        <w:spacing w:line="480" w:lineRule="auto"/>
-        <w:ind w:left="142" w:right="135" w:firstLine="630"/>
-        <w:jc w:val="both"/>
-        <w:rPr>
-          <w:rFonts w:ascii="Arial" w:eastAsia="Arial" w:hAnsi="Arial" w:cs="Arial"/>
-          <w:sz w:val="22"/>
-          <w:szCs w:val="22"/>
-        </w:rPr>
-      </w:pPr>
+      <w:r>
+        <w:rPr>
+          <w:rFonts w:ascii="Arial" w:eastAsia="Arial" w:hAnsi="Arial" w:cs="Arial"/>
+          <w:sz w:val="22"/>
+          <w:szCs w:val="22"/>
+        </w:rPr>
+        <w:t xml:space="preserve"> </w:t>
+      </w:r>
       <w:r>
         <w:rPr>
           <w:rFonts w:ascii="Arial" w:eastAsia="Arial" w:hAnsi="Arial" w:cs="Arial"/>
@@ -10471,21 +10666,14 @@
         </w:rPr>
         <w:t>Mix continuously until the nutrient agar was fully dissolved.</w:t>
       </w:r>
-    </w:p>
-    <w:p>
-      <w:pPr>
-        <w:tabs>
-          <w:tab w:val="left" w:pos="142"/>
-        </w:tabs>
-        <w:spacing w:line="480" w:lineRule="auto"/>
-        <w:ind w:left="142" w:right="135" w:firstLine="630"/>
-        <w:jc w:val="both"/>
-        <w:rPr>
-          <w:rFonts w:ascii="Arial" w:eastAsia="Arial" w:hAnsi="Arial" w:cs="Arial"/>
-          <w:sz w:val="22"/>
-          <w:szCs w:val="22"/>
-        </w:rPr>
-      </w:pPr>
+      <w:r>
+        <w:rPr>
+          <w:rFonts w:ascii="Arial" w:eastAsia="Arial" w:hAnsi="Arial" w:cs="Arial"/>
+          <w:sz w:val="22"/>
+          <w:szCs w:val="22"/>
+        </w:rPr>
+        <w:t xml:space="preserve"> </w:t>
+      </w:r>
       <w:r>
         <w:rPr>
           <w:rFonts w:ascii="Arial" w:eastAsia="Arial" w:hAnsi="Arial" w:cs="Arial"/>
@@ -10494,21 +10682,14 @@
         </w:rPr>
         <w:t>In a sterile environment, pour 50 mL on each petri dish.</w:t>
       </w:r>
-    </w:p>
-    <w:p>
-      <w:pPr>
-        <w:tabs>
-          <w:tab w:val="left" w:pos="142"/>
-        </w:tabs>
-        <w:spacing w:line="480" w:lineRule="auto"/>
-        <w:ind w:left="142" w:right="135" w:firstLine="630"/>
-        <w:jc w:val="both"/>
-        <w:rPr>
-          <w:rFonts w:ascii="Arial" w:eastAsia="Arial" w:hAnsi="Arial" w:cs="Arial"/>
-          <w:sz w:val="22"/>
-          <w:szCs w:val="22"/>
-        </w:rPr>
-      </w:pPr>
+      <w:r>
+        <w:rPr>
+          <w:rFonts w:ascii="Arial" w:eastAsia="Arial" w:hAnsi="Arial" w:cs="Arial"/>
+          <w:sz w:val="22"/>
+          <w:szCs w:val="22"/>
+        </w:rPr>
+        <w:t xml:space="preserve"> </w:t>
+      </w:r>
       <w:r>
         <w:rPr>
           <w:rFonts w:ascii="Arial" w:eastAsia="Arial" w:hAnsi="Arial" w:cs="Arial"/>
@@ -10517,21 +10698,14 @@
         </w:rPr>
         <w:t>Cover the plates well and avoid long exposure to air.</w:t>
       </w:r>
-    </w:p>
-    <w:p>
-      <w:pPr>
-        <w:tabs>
-          <w:tab w:val="left" w:pos="142"/>
-        </w:tabs>
-        <w:spacing w:line="480" w:lineRule="auto"/>
-        <w:ind w:left="142" w:right="135" w:firstLine="630"/>
-        <w:jc w:val="both"/>
-        <w:rPr>
-          <w:rFonts w:ascii="Arial" w:eastAsia="Arial" w:hAnsi="Arial" w:cs="Arial"/>
-          <w:sz w:val="22"/>
-          <w:szCs w:val="22"/>
-        </w:rPr>
-      </w:pPr>
+      <w:r>
+        <w:rPr>
+          <w:rFonts w:ascii="Arial" w:eastAsia="Arial" w:hAnsi="Arial" w:cs="Arial"/>
+          <w:sz w:val="22"/>
+          <w:szCs w:val="22"/>
+        </w:rPr>
+        <w:t xml:space="preserve"> </w:t>
+      </w:r>
       <w:r>
         <w:rPr>
           <w:rFonts w:ascii="Arial" w:eastAsia="Arial" w:hAnsi="Arial" w:cs="Arial"/>
@@ -10984,7 +11158,7 @@
     <w:p>
       <w:pPr>
         <w:spacing w:line="480" w:lineRule="auto"/>
-        <w:ind w:firstLine="720"/>
+        <w:jc w:val="both"/>
         <w:rPr>
           <w:rFonts w:ascii="Arial" w:eastAsia="Arial" w:hAnsi="Arial" w:cs="Arial"/>
           <w:color w:val="000000" w:themeColor="text1"/>
@@ -10999,16 +11173,7 @@
           <w:sz w:val="22"/>
           <w:szCs w:val="22"/>
         </w:rPr>
-        <w:t>The researchers’ components of the proposed system are Arduino uno r3 for microcontroller board. 10 ohms and 100 ohms resistors, passive infrared sensor, a Grove LED display 16x2 IC2, GSM module, sim900 GPRS shield, wire, 5v power supply and lastly</w:t>
-      </w:r>
-      <w:r>
-        <w:rPr>
-          <w:rFonts w:ascii="Arial" w:eastAsia="Arial" w:hAnsi="Arial" w:cs="Arial"/>
-          <w:color w:val="000000" w:themeColor="text1"/>
-          <w:sz w:val="22"/>
-          <w:szCs w:val="22"/>
-        </w:rPr>
-        <w:t xml:space="preserve"> the 254nm UV-C bulb.</w:t>
+        <w:t>The researchers’ components of the proposed system are Arduino uno r3 for microcontroller board. AC relay module kit with outlet plug and wire for Arduino control of 220v AC load, 10 ohms and 100 ohms resistors, passive infrared sensor, a Grove LED display 16x2 IC2, GSM module, sim900 GPRS shield, wire, 5v power supply and Firefly Yellow Shield Antivirus and Germicidal UV Tube Set.</w:t>
       </w:r>
     </w:p>
     <w:p>
@@ -11176,136 +11341,99 @@
     <w:p>
       <w:pPr>
         <w:spacing w:line="480" w:lineRule="auto"/>
+        <w:jc w:val="both"/>
+        <w:rPr>
+          <w:rFonts w:ascii="Arial" w:hAnsi="Arial" w:cs="Arial"/>
+          <w:sz w:val="22"/>
+          <w:szCs w:val="22"/>
+        </w:rPr>
+      </w:pPr>
+      <w:r>
+        <w:rPr>
+          <w:rFonts w:ascii="Arial" w:hAnsi="Arial" w:cs="Arial"/>
+          <w:sz w:val="22"/>
+          <w:szCs w:val="22"/>
+        </w:rPr>
+        <w:t xml:space="preserve">The following are the materials used for the disinfection box. </w:t>
+      </w:r>
+    </w:p>
+    <w:p>
+      <w:pPr>
+        <w:spacing w:line="480" w:lineRule="auto"/>
+        <w:jc w:val="both"/>
+        <w:rPr>
+          <w:rFonts w:ascii="Arial" w:eastAsia="Arial" w:hAnsi="Arial" w:cs="Arial"/>
+          <w:b/>
+          <w:bCs/>
+          <w:sz w:val="22"/>
+          <w:szCs w:val="22"/>
+        </w:rPr>
+      </w:pPr>
+      <w:r>
+        <w:rPr>
+          <w:rFonts w:ascii="Arial" w:hAnsi="Arial" w:cs="Arial"/>
+          <w:sz w:val="22"/>
+          <w:szCs w:val="22"/>
+        </w:rPr>
+        <w:t xml:space="preserve">L- bracket or angle bar ¼ x 1 in size. Galvanized steel sheet with measurement of 4x8 in .9 thickness. Nylon caster wheels (swivel).  Galvanized steel matting. ¼ thick clear glass. Stainless cabinet handle. Cylindrical hinges 3/8. Roller catches. Glass silicone sealant. Teks screw. Reflective Insulation foam. Rugby glue. Aerosol paint white and clear. </w:t>
+      </w:r>
+      <w:r>
+        <w:rPr>
+          <w:rFonts w:ascii="Arial" w:eastAsia="Arial" w:hAnsi="Arial" w:cs="Arial"/>
+          <w:b/>
+          <w:bCs/>
+          <w:sz w:val="22"/>
+          <w:szCs w:val="22"/>
+        </w:rPr>
+        <w:t>Detailed Procedure</w:t>
+      </w:r>
+    </w:p>
+    <w:p>
+      <w:pPr>
+        <w:spacing w:line="480" w:lineRule="auto"/>
         <w:ind w:firstLine="720"/>
-        <w:jc w:val="both"/>
-        <w:rPr>
-          <w:rFonts w:ascii="Arial" w:hAnsi="Arial" w:cs="Arial"/>
-          <w:sz w:val="22"/>
-          <w:szCs w:val="22"/>
-        </w:rPr>
-      </w:pPr>
-      <w:r>
-        <w:rPr>
-          <w:rFonts w:ascii="Arial" w:hAnsi="Arial" w:cs="Arial"/>
-          <w:sz w:val="22"/>
-          <w:szCs w:val="22"/>
-        </w:rPr>
-        <w:t>The following are the materials used for the disinfection box.</w:t>
-      </w:r>
-    </w:p>
-    <w:p>
-      <w:pPr>
-        <w:spacing w:line="480" w:lineRule="auto"/>
-        <w:ind w:firstLine="720"/>
-        <w:jc w:val="both"/>
-        <w:rPr>
-          <w:rFonts w:ascii="Arial" w:hAnsi="Arial" w:cs="Arial"/>
-          <w:sz w:val="22"/>
-          <w:szCs w:val="22"/>
-        </w:rPr>
-      </w:pPr>
-      <w:r>
-        <w:rPr>
-          <w:rFonts w:ascii="Arial" w:hAnsi="Arial" w:cs="Arial"/>
-          <w:sz w:val="22"/>
-          <w:szCs w:val="22"/>
-        </w:rPr>
-        <w:t>L- bracket or angle bar</w:t>
-      </w:r>
-      <w:r>
-        <w:rPr>
-          <w:rFonts w:ascii="Arial" w:hAnsi="Arial" w:cs="Arial"/>
-          <w:sz w:val="22"/>
-          <w:szCs w:val="22"/>
-        </w:rPr>
-        <w:t xml:space="preserve"> </w:t>
-      </w:r>
-      <w:r>
-        <w:rPr>
-          <w:rFonts w:ascii="Arial" w:hAnsi="Arial" w:cs="Arial"/>
-          <w:sz w:val="22"/>
-          <w:szCs w:val="22"/>
-        </w:rPr>
-        <w:t>¼ x 1 in size. Galvanized steel sheet with measurement of 4x8 in .9 thickness. Nylon</w:t>
-      </w:r>
-      <w:r>
-        <w:rPr>
-          <w:rFonts w:ascii="Arial" w:hAnsi="Arial" w:cs="Arial"/>
-          <w:sz w:val="22"/>
-          <w:szCs w:val="22"/>
-        </w:rPr>
-        <w:t xml:space="preserve"> </w:t>
-      </w:r>
-      <w:r>
-        <w:rPr>
-          <w:rFonts w:ascii="Arial" w:hAnsi="Arial" w:cs="Arial"/>
-          <w:sz w:val="22"/>
-          <w:szCs w:val="22"/>
-        </w:rPr>
-        <w:t xml:space="preserve">caster wheels (swivel).  Galvanized steel matting. ¼ thick clear glass. Stainless cabinet handle. Cylindrical hinges 3/8. Roller catches. Glass silicone sealant. Teks screw. Reflective Insulation foam. Rugby glue. Aerosol paint white and clear. </w:t>
-      </w:r>
-    </w:p>
-    <w:p>
-      <w:pPr>
-        <w:spacing w:line="480" w:lineRule="auto"/>
-        <w:jc w:val="both"/>
-        <w:rPr>
-          <w:rFonts w:ascii="Arial" w:eastAsia="Arial" w:hAnsi="Arial" w:cs="Arial"/>
-          <w:b/>
-          <w:bCs/>
-          <w:sz w:val="22"/>
-          <w:szCs w:val="22"/>
-        </w:rPr>
-      </w:pPr>
-      <w:r>
-        <w:rPr>
-          <w:rFonts w:ascii="Arial" w:eastAsia="Arial" w:hAnsi="Arial" w:cs="Arial"/>
-          <w:b/>
-          <w:bCs/>
-          <w:sz w:val="22"/>
-          <w:szCs w:val="22"/>
-        </w:rPr>
-        <w:t>Detailed Procedure</w:t>
-      </w:r>
-    </w:p>
-    <w:p>
-      <w:pPr>
-        <w:rPr>
-          <w:rFonts w:ascii="Arial" w:eastAsia="Arial" w:hAnsi="Arial" w:cs="Arial"/>
-          <w:b/>
-          <w:bCs/>
-          <w:sz w:val="22"/>
-          <w:szCs w:val="22"/>
-        </w:rPr>
-      </w:pPr>
-      <w:r>
-        <w:rPr>
-          <w:rFonts w:ascii="Arial" w:eastAsia="Arial" w:hAnsi="Arial" w:cs="Arial"/>
-          <w:sz w:val="22"/>
-          <w:szCs w:val="22"/>
-        </w:rPr>
-        <w:t>Following the model dimensions, the angle bar or L-bracket are cut into lengths of 72cm (4), 84cm (4) and 54cm (4). The different lengths are welded into the shaped based on the model. The nylon caster wheels are then placed and welded to the based. L-bracket are cut into length, shaped and welded for the door frame. After installing the door frame, the roller catches are installed. Circuit chamber and sanitation chamber divider welded and installed. Galvanized steel sheet is cut and welded into the frame. The stainless cabinet handle is installed. The device is spray painted with white. After drying, a clear coat was applied. Galvanized mesh is added. Glass is installed to the door frame. The Firefly Yellow Shield Antivirus and Germicidal UV Tube Set are installed inside top section. Insulation foam is added to inner walls. The circuit is installed to the circuit chamber or box.</w:t>
-      </w:r>
-    </w:p>
-    <w:p>
-      <w:pPr>
-        <w:rPr>
-          <w:rFonts w:ascii="Arial" w:eastAsia="Arial" w:hAnsi="Arial" w:cs="Arial"/>
-          <w:b/>
-          <w:bCs/>
-          <w:sz w:val="22"/>
-          <w:szCs w:val="22"/>
-        </w:rPr>
-      </w:pPr>
-      <w:r>
-        <w:rPr>
-          <w:rFonts w:ascii="Arial" w:eastAsia="Arial" w:hAnsi="Arial" w:cs="Arial"/>
-          <w:b/>
-          <w:bCs/>
+        <w:rPr>
+          <w:rFonts w:ascii="Arial" w:eastAsia="Arial" w:hAnsi="Arial" w:cs="Arial"/>
+          <w:sz w:val="22"/>
+          <w:szCs w:val="22"/>
+        </w:rPr>
+      </w:pPr>
+      <w:r>
+        <w:rPr>
+          <w:rFonts w:ascii="Arial" w:eastAsia="Arial" w:hAnsi="Arial" w:cs="Arial"/>
+          <w:sz w:val="22"/>
+          <w:szCs w:val="22"/>
+        </w:rPr>
+        <w:t xml:space="preserve">Following the model dimensions, the angle bar or L-bracket are cut into lengths of 72cm (4), 84cm (4) and 54cm (4). The different lengths are welded into the shaped based on the model. The nylon caster wheels are then placed and welded to the based. L-bracket are cut into length, shaped and welded for the door frame. After installing the door frame, the roller catches are installed. Circuit chamber and sanitation chamber divider welded and installed. Galvanized steel sheet is cut and welded into the frame. The stainless cabinet handle is installed. The device is spray painted with white. After </w:t>
+      </w:r>
+      <w:r>
+        <w:rPr>
+          <w:rFonts w:ascii="Arial" w:eastAsia="Arial" w:hAnsi="Arial" w:cs="Arial"/>
           <w:sz w:val="22"/>
           <w:szCs w:val="22"/>
         </w:rPr>
         <w:lastRenderedPageBreak/>
+        <w:t xml:space="preserve">drying, a clear coat was applied. Galvanized mesh is added. Glass is installed to the door frame. The Firefly Yellow Shield Antivirus and Germicidal UV Tube Set are installed inside top section. Insulation foam is added to inner walls. The circuit is installed to the circuit chamber or box. </w:t>
+      </w:r>
+    </w:p>
+    <w:p>
+      <w:pPr>
+        <w:rPr>
+          <w:rFonts w:ascii="Arial" w:eastAsia="Arial" w:hAnsi="Arial" w:cs="Arial"/>
+          <w:b/>
+          <w:bCs/>
+          <w:sz w:val="22"/>
+          <w:szCs w:val="22"/>
+        </w:rPr>
+      </w:pPr>
+      <w:r>
+        <w:rPr>
+          <w:rFonts w:ascii="Arial" w:eastAsia="Arial" w:hAnsi="Arial" w:cs="Arial"/>
+          <w:b/>
+          <w:bCs/>
+          <w:sz w:val="22"/>
+          <w:szCs w:val="22"/>
+        </w:rPr>
         <w:t>Block Diagram</w:t>
       </w:r>
     </w:p>
@@ -11516,13 +11644,17 @@
       <w:pPr>
         <w:rPr>
           <w:rFonts w:ascii="Arial" w:eastAsia="Arial" w:hAnsi="Arial" w:cs="Arial"/>
-          <w:sz w:val="22"/>
-          <w:szCs w:val="22"/>
-        </w:rPr>
-      </w:pPr>
-      <w:r>
-        <w:rPr>
-          <w:rFonts w:ascii="Arial" w:eastAsia="Arial" w:hAnsi="Arial" w:cs="Arial"/>
+          <w:b/>
+          <w:bCs/>
+          <w:sz w:val="22"/>
+          <w:szCs w:val="22"/>
+        </w:rPr>
+      </w:pPr>
+      <w:r>
+        <w:rPr>
+          <w:rFonts w:ascii="Arial" w:eastAsia="Arial" w:hAnsi="Arial" w:cs="Arial"/>
+          <w:b/>
+          <w:bCs/>
           <w:sz w:val="22"/>
           <w:szCs w:val="22"/>
         </w:rPr>
@@ -11533,6 +11665,19 @@
       <w:pPr>
         <w:rPr>
           <w:rFonts w:ascii="Arial" w:eastAsia="Arial" w:hAnsi="Arial" w:cs="Arial"/>
+          <w:b/>
+          <w:bCs/>
+          <w:sz w:val="22"/>
+          <w:szCs w:val="22"/>
+        </w:rPr>
+      </w:pPr>
+    </w:p>
+    <w:p>
+      <w:pPr>
+        <w:spacing w:line="480" w:lineRule="auto"/>
+        <w:ind w:firstLine="720"/>
+        <w:rPr>
+          <w:rFonts w:ascii="Arial" w:eastAsia="Arial" w:hAnsi="Arial" w:cs="Arial"/>
           <w:sz w:val="22"/>
           <w:szCs w:val="22"/>
         </w:rPr>
@@ -11548,6 +11693,7 @@
     </w:p>
     <w:p>
       <w:pPr>
+        <w:spacing w:line="480" w:lineRule="auto"/>
         <w:rPr>
           <w:rFonts w:ascii="Arial" w:eastAsia="Arial" w:hAnsi="Arial" w:cs="Arial"/>
           <w:sz w:val="22"/>
@@ -11565,6 +11711,7 @@
     </w:p>
     <w:p>
       <w:pPr>
+        <w:spacing w:line="480" w:lineRule="auto"/>
         <w:rPr>
           <w:rFonts w:ascii="Arial" w:eastAsia="Arial" w:hAnsi="Arial" w:cs="Arial"/>
           <w:sz w:val="22"/>
@@ -11582,6 +11729,7 @@
     </w:p>
     <w:p>
       <w:pPr>
+        <w:spacing w:line="480" w:lineRule="auto"/>
         <w:rPr>
           <w:rFonts w:ascii="Arial" w:eastAsia="Arial" w:hAnsi="Arial" w:cs="Arial"/>
           <w:sz w:val="22"/>
@@ -11599,6 +11747,7 @@
     </w:p>
     <w:p>
       <w:pPr>
+        <w:spacing w:line="480" w:lineRule="auto"/>
         <w:rPr>
           <w:rFonts w:ascii="Arial" w:eastAsia="Arial" w:hAnsi="Arial" w:cs="Arial"/>
           <w:sz w:val="22"/>
@@ -11616,23 +11765,26 @@
     </w:p>
     <w:p>
       <w:pPr>
-        <w:rPr>
-          <w:rFonts w:ascii="Arial" w:eastAsia="Arial" w:hAnsi="Arial" w:cs="Arial"/>
-          <w:sz w:val="22"/>
-          <w:szCs w:val="22"/>
-        </w:rPr>
-      </w:pPr>
-      <w:r>
-        <w:rPr>
-          <w:rFonts w:ascii="Arial" w:eastAsia="Arial" w:hAnsi="Arial" w:cs="Arial"/>
-          <w:sz w:val="22"/>
-          <w:szCs w:val="22"/>
-        </w:rPr>
+        <w:spacing w:line="480" w:lineRule="auto"/>
+        <w:rPr>
+          <w:rFonts w:ascii="Arial" w:eastAsia="Arial" w:hAnsi="Arial" w:cs="Arial"/>
+          <w:sz w:val="22"/>
+          <w:szCs w:val="22"/>
+        </w:rPr>
+      </w:pPr>
+      <w:r>
+        <w:rPr>
+          <w:rFonts w:ascii="Arial" w:eastAsia="Arial" w:hAnsi="Arial" w:cs="Arial"/>
+          <w:sz w:val="22"/>
+          <w:szCs w:val="22"/>
+        </w:rPr>
+        <w:lastRenderedPageBreak/>
         <w:t>LED Displays are displays that are commercially used in the market because of their efficiency and low-energy consumption. These displays are made up of a series of LED panels which contain LEDs that can be used in a variety of ways from providing light to sending a message. The researchers used a Grove, 16x2 LED display which can be programmed with the use of Arduino Uno and is used to display the status of the disinfection process.</w:t>
       </w:r>
     </w:p>
     <w:p>
       <w:pPr>
+        <w:spacing w:line="480" w:lineRule="auto"/>
         <w:rPr>
           <w:rFonts w:ascii="Arial" w:eastAsia="Arial" w:hAnsi="Arial" w:cs="Arial"/>
           <w:sz w:val="22"/>
@@ -11650,6 +11802,7 @@
     </w:p>
     <w:p>
       <w:pPr>
+        <w:spacing w:line="480" w:lineRule="auto"/>
         <w:rPr>
           <w:rFonts w:ascii="Arial" w:eastAsia="Arial" w:hAnsi="Arial" w:cs="Arial"/>
           <w:sz w:val="22"/>
@@ -11667,6 +11820,7 @@
     </w:p>
     <w:p>
       <w:pPr>
+        <w:spacing w:line="480" w:lineRule="auto"/>
         <w:rPr>
           <w:rFonts w:ascii="Arial" w:eastAsia="Arial" w:hAnsi="Arial" w:cs="Arial"/>
           <w:sz w:val="22"/>
@@ -11684,6 +11838,7 @@
     </w:p>
     <w:p>
       <w:pPr>
+        <w:spacing w:line="480" w:lineRule="auto"/>
         <w:rPr>
           <w:rFonts w:ascii="Arial" w:eastAsia="Arial" w:hAnsi="Arial" w:cs="Arial"/>
           <w:sz w:val="22"/>

</xml_diff>

<commit_message>
chapter 1 and 4 update
</commit_message>
<xml_diff>
--- a/0_MARCH_3_2022/4609_DP1_Outline - revised parts.docx
+++ b/0_MARCH_3_2022/4609_DP1_Outline - revised parts.docx
@@ -187,20 +187,7 @@
           <w:rFonts w:ascii="Arial" w:eastAsia="Arial" w:hAnsi="Arial" w:cs="Arial"/>
         </w:rPr>
         <w:br/>
-      </w:r>
-      <w:proofErr w:type="spellStart"/>
-      <w:r>
-        <w:rPr>
-          <w:rFonts w:ascii="Arial" w:eastAsia="Arial" w:hAnsi="Arial" w:cs="Arial"/>
-        </w:rPr>
-        <w:t>Sta.Mesa</w:t>
-      </w:r>
-      <w:proofErr w:type="spellEnd"/>
-      <w:r>
-        <w:rPr>
-          <w:rFonts w:ascii="Arial" w:eastAsia="Arial" w:hAnsi="Arial" w:cs="Arial"/>
-        </w:rPr>
-        <w:t>, Manila</w:t>
+        <w:t>Sta.Mesa, Manila</w:t>
       </w:r>
       <w:r>
         <w:rPr>
@@ -344,21 +331,12 @@
         </w:rPr>
         <w:br/>
       </w:r>
-      <w:proofErr w:type="spellStart"/>
-      <w:r>
-        <w:rPr>
-          <w:rFonts w:ascii="Arial" w:eastAsia="Arial" w:hAnsi="Arial" w:cs="Arial"/>
-          <w:b/>
-        </w:rPr>
-        <w:t>Bagas</w:t>
-      </w:r>
-      <w:proofErr w:type="spellEnd"/>
-      <w:r>
-        <w:rPr>
-          <w:rFonts w:ascii="Arial" w:eastAsia="Arial" w:hAnsi="Arial" w:cs="Arial"/>
-          <w:b/>
-        </w:rPr>
-        <w:t>, John Christopher B</w:t>
+      <w:r>
+        <w:rPr>
+          <w:rFonts w:ascii="Arial" w:eastAsia="Arial" w:hAnsi="Arial" w:cs="Arial"/>
+          <w:b/>
+        </w:rPr>
+        <w:t>Bagas, John Christopher B</w:t>
       </w:r>
     </w:p>
     <w:p>
@@ -388,23 +366,13 @@
           <w:lang w:val="en-PH"/>
         </w:rPr>
       </w:pPr>
-      <w:proofErr w:type="spellStart"/>
       <w:r>
         <w:rPr>
           <w:rFonts w:ascii="Arial" w:eastAsia="Arial" w:hAnsi="Arial" w:cs="Arial"/>
           <w:b/>
           <w:lang w:val="en-PH"/>
         </w:rPr>
-        <w:t>Saralde</w:t>
-      </w:r>
-      <w:proofErr w:type="spellEnd"/>
-      <w:r>
-        <w:rPr>
-          <w:rFonts w:ascii="Arial" w:eastAsia="Arial" w:hAnsi="Arial" w:cs="Arial"/>
-          <w:b/>
-          <w:lang w:val="en-PH"/>
-        </w:rPr>
-        <w:t xml:space="preserve">, Marcus M. </w:t>
+        <w:t xml:space="preserve">Saralde, Marcus M. </w:t>
       </w:r>
     </w:p>
     <w:p>
@@ -567,30 +535,8 @@
           <w:sz w:val="22"/>
           <w:szCs w:val="22"/>
         </w:rPr>
-        <w:t>……………………………………………………………………………………</w:t>
-      </w:r>
-      <w:proofErr w:type="gramStart"/>
-      <w:r>
-        <w:rPr>
-          <w:rFonts w:ascii="Arial" w:eastAsia="Arial" w:hAnsi="Arial" w:cs="Arial"/>
-          <w:b/>
-          <w:sz w:val="22"/>
-          <w:szCs w:val="22"/>
-        </w:rPr>
-        <w:t>….</w:t>
-      </w:r>
-      <w:proofErr w:type="spellStart"/>
-      <w:r>
-        <w:rPr>
-          <w:rFonts w:ascii="Arial" w:eastAsia="Arial" w:hAnsi="Arial" w:cs="Arial"/>
-          <w:b/>
-          <w:sz w:val="22"/>
-          <w:szCs w:val="22"/>
-        </w:rPr>
-        <w:t>i</w:t>
-      </w:r>
-      <w:proofErr w:type="spellEnd"/>
-      <w:proofErr w:type="gramEnd"/>
+        <w:t>……………………………………………………………………………………….i</w:t>
+      </w:r>
     </w:p>
     <w:p>
       <w:pPr>
@@ -634,19 +580,8 @@
           <w:sz w:val="22"/>
           <w:szCs w:val="22"/>
         </w:rPr>
-        <w:t>…………………………………………………………………………</w:t>
-      </w:r>
-      <w:proofErr w:type="gramStart"/>
-      <w:r>
-        <w:rPr>
-          <w:rFonts w:ascii="Arial" w:eastAsia="Arial" w:hAnsi="Arial" w:cs="Arial"/>
-          <w:b/>
-          <w:sz w:val="22"/>
-          <w:szCs w:val="22"/>
-        </w:rPr>
-        <w:t>....ii</w:t>
-      </w:r>
-      <w:proofErr w:type="gramEnd"/>
+        <w:t>…………………………………………………………………………....ii</w:t>
+      </w:r>
     </w:p>
     <w:p>
       <w:pPr>
@@ -666,17 +601,7 @@
           <w:sz w:val="22"/>
           <w:szCs w:val="22"/>
         </w:rPr>
-        <w:t>List of Figures ……………………………………………………………………………</w:t>
-      </w:r>
-      <w:proofErr w:type="gramStart"/>
-      <w:r>
-        <w:rPr>
-          <w:rFonts w:ascii="Arial" w:eastAsia="Arial" w:hAnsi="Arial" w:cs="Arial"/>
-          <w:b/>
-          <w:sz w:val="22"/>
-          <w:szCs w:val="22"/>
-        </w:rPr>
-        <w:t>….</w:t>
+        <w:t>List of Figures ……………………………………………………………………………….</w:t>
       </w:r>
       <w:r>
         <w:rPr>
@@ -687,7 +612,6 @@
         </w:rPr>
         <w:t>iii</w:t>
       </w:r>
-      <w:proofErr w:type="gramEnd"/>
     </w:p>
     <w:p>
       <w:pPr>
@@ -707,27 +631,7 @@
           <w:sz w:val="22"/>
           <w:szCs w:val="22"/>
         </w:rPr>
-        <w:t xml:space="preserve">Chapter 1: The Problem and its Setting </w:t>
-      </w:r>
-      <w:proofErr w:type="gramStart"/>
-      <w:r>
-        <w:rPr>
-          <w:rFonts w:ascii="Arial" w:eastAsia="Arial" w:hAnsi="Arial" w:cs="Arial"/>
-          <w:b/>
-          <w:sz w:val="22"/>
-          <w:szCs w:val="22"/>
-        </w:rPr>
-        <w:t>…..</w:t>
-      </w:r>
-      <w:proofErr w:type="gramEnd"/>
-      <w:r>
-        <w:rPr>
-          <w:rFonts w:ascii="Arial" w:eastAsia="Arial" w:hAnsi="Arial" w:cs="Arial"/>
-          <w:b/>
-          <w:sz w:val="22"/>
-          <w:szCs w:val="22"/>
-        </w:rPr>
-        <w:t>…………………………………………..…1</w:t>
+        <w:t>Chapter 1: The Problem and its Setting …..…………………………………………..…1</w:t>
       </w:r>
     </w:p>
     <w:p>
@@ -792,27 +696,7 @@
           <w:sz w:val="22"/>
           <w:szCs w:val="22"/>
         </w:rPr>
-        <w:t>Theoretical Framework …………………………………...……………………</w:t>
-      </w:r>
-      <w:proofErr w:type="gramStart"/>
-      <w:r>
-        <w:rPr>
-          <w:rFonts w:ascii="Arial" w:eastAsia="Arial" w:hAnsi="Arial" w:cs="Arial"/>
-          <w:color w:val="000000"/>
-          <w:sz w:val="22"/>
-          <w:szCs w:val="22"/>
-        </w:rPr>
-        <w:t>…..</w:t>
-      </w:r>
-      <w:proofErr w:type="gramEnd"/>
-      <w:r>
-        <w:rPr>
-          <w:rFonts w:ascii="Arial" w:eastAsia="Arial" w:hAnsi="Arial" w:cs="Arial"/>
-          <w:color w:val="000000"/>
-          <w:sz w:val="22"/>
-          <w:szCs w:val="22"/>
-        </w:rPr>
-        <w:t>………...</w:t>
+        <w:t>Theoretical Framework …………………………………...………………………..………...</w:t>
       </w:r>
       <w:r>
         <w:rPr>
@@ -849,19 +733,8 @@
           <w:sz w:val="22"/>
           <w:szCs w:val="22"/>
         </w:rPr>
-        <w:t>Conceptual Framework …………………………………………...…………………...…</w:t>
-      </w:r>
-      <w:proofErr w:type="gramStart"/>
-      <w:r>
-        <w:rPr>
-          <w:rFonts w:ascii="Arial" w:eastAsia="Arial" w:hAnsi="Arial" w:cs="Arial"/>
-          <w:color w:val="000000"/>
-          <w:sz w:val="22"/>
-          <w:szCs w:val="22"/>
-        </w:rPr>
-        <w:t>…..</w:t>
-      </w:r>
-      <w:proofErr w:type="gramEnd"/>
+        <w:t>Conceptual Framework …………………………………………...…………………...……..</w:t>
+      </w:r>
       <w:r>
         <w:rPr>
           <w:rFonts w:ascii="Arial" w:eastAsia="Arial" w:hAnsi="Arial" w:cs="Arial"/>
@@ -897,27 +770,7 @@
           <w:sz w:val="22"/>
           <w:szCs w:val="22"/>
         </w:rPr>
-        <w:t>Statement of the Problem ………………………………………………</w:t>
-      </w:r>
-      <w:proofErr w:type="gramStart"/>
-      <w:r>
-        <w:rPr>
-          <w:rFonts w:ascii="Arial" w:eastAsia="Arial" w:hAnsi="Arial" w:cs="Arial"/>
-          <w:color w:val="000000"/>
-          <w:sz w:val="22"/>
-          <w:szCs w:val="22"/>
-        </w:rPr>
-        <w:t>…..</w:t>
-      </w:r>
-      <w:proofErr w:type="gramEnd"/>
-      <w:r>
-        <w:rPr>
-          <w:rFonts w:ascii="Arial" w:eastAsia="Arial" w:hAnsi="Arial" w:cs="Arial"/>
-          <w:color w:val="000000"/>
-          <w:sz w:val="22"/>
-          <w:szCs w:val="22"/>
-        </w:rPr>
-        <w:t>………………..</w:t>
+        <w:t>Statement of the Problem …………………………………………………..………………..</w:t>
       </w:r>
       <w:r>
         <w:rPr>
@@ -954,27 +807,7 @@
           <w:sz w:val="22"/>
           <w:szCs w:val="22"/>
         </w:rPr>
-        <w:t>Hypothesis ………………………………………………………………………………</w:t>
-      </w:r>
-      <w:proofErr w:type="gramStart"/>
-      <w:r>
-        <w:rPr>
-          <w:rFonts w:ascii="Arial" w:eastAsia="Arial" w:hAnsi="Arial" w:cs="Arial"/>
-          <w:color w:val="000000"/>
-          <w:sz w:val="22"/>
-          <w:szCs w:val="22"/>
-        </w:rPr>
-        <w:t>…..</w:t>
-      </w:r>
-      <w:proofErr w:type="gramEnd"/>
-      <w:r>
-        <w:rPr>
-          <w:rFonts w:ascii="Arial" w:eastAsia="Arial" w:hAnsi="Arial" w:cs="Arial"/>
-          <w:color w:val="000000"/>
-          <w:sz w:val="22"/>
-          <w:szCs w:val="22"/>
-        </w:rPr>
-        <w:t>…</w:t>
+        <w:t>Hypothesis …………………………………………………………………………………..…</w:t>
       </w:r>
       <w:r>
         <w:rPr>
@@ -1039,25 +872,7 @@
           <w:sz w:val="22"/>
           <w:szCs w:val="22"/>
         </w:rPr>
-        <w:t xml:space="preserve"> Significance of the Study …………………………………………</w:t>
-      </w:r>
-      <w:proofErr w:type="gramStart"/>
-      <w:r>
-        <w:rPr>
-          <w:rFonts w:ascii="Arial" w:eastAsia="Arial" w:hAnsi="Arial" w:cs="Arial"/>
-          <w:sz w:val="22"/>
-          <w:szCs w:val="22"/>
-        </w:rPr>
-        <w:t>…..</w:t>
-      </w:r>
-      <w:proofErr w:type="gramEnd"/>
-      <w:r>
-        <w:rPr>
-          <w:rFonts w:ascii="Arial" w:eastAsia="Arial" w:hAnsi="Arial" w:cs="Arial"/>
-          <w:sz w:val="22"/>
-          <w:szCs w:val="22"/>
-        </w:rPr>
-        <w:t>……...……………….</w:t>
+        <w:t xml:space="preserve"> Significance of the Study ……………………………………………..……...……………….</w:t>
       </w:r>
       <w:r>
         <w:rPr>
@@ -1084,25 +899,7 @@
           <w:sz w:val="22"/>
           <w:szCs w:val="22"/>
         </w:rPr>
-        <w:t xml:space="preserve"> Definition of Terms …………………….…………………………………</w:t>
-      </w:r>
-      <w:proofErr w:type="gramStart"/>
-      <w:r>
-        <w:rPr>
-          <w:rFonts w:ascii="Arial" w:eastAsia="Arial" w:hAnsi="Arial" w:cs="Arial"/>
-          <w:sz w:val="22"/>
-          <w:szCs w:val="22"/>
-        </w:rPr>
-        <w:t>…..</w:t>
-      </w:r>
-      <w:proofErr w:type="gramEnd"/>
-      <w:r>
-        <w:rPr>
-          <w:rFonts w:ascii="Arial" w:eastAsia="Arial" w:hAnsi="Arial" w:cs="Arial"/>
-          <w:sz w:val="22"/>
-          <w:szCs w:val="22"/>
-        </w:rPr>
-        <w:t>……….………</w:t>
+        <w:t xml:space="preserve"> Definition of Terms …………………….……………………………………..……….………</w:t>
       </w:r>
       <w:r>
         <w:rPr>
@@ -1131,27 +928,7 @@
           <w:sz w:val="22"/>
           <w:szCs w:val="22"/>
         </w:rPr>
-        <w:t>Chapter 2: Review of Literature and Studies …………...……………</w:t>
-      </w:r>
-      <w:proofErr w:type="gramStart"/>
-      <w:r>
-        <w:rPr>
-          <w:rFonts w:ascii="Arial" w:eastAsia="Arial" w:hAnsi="Arial" w:cs="Arial"/>
-          <w:b/>
-          <w:sz w:val="22"/>
-          <w:szCs w:val="22"/>
-        </w:rPr>
-        <w:t>…..</w:t>
-      </w:r>
-      <w:proofErr w:type="gramEnd"/>
-      <w:r>
-        <w:rPr>
-          <w:rFonts w:ascii="Arial" w:eastAsia="Arial" w:hAnsi="Arial" w:cs="Arial"/>
-          <w:b/>
-          <w:sz w:val="22"/>
-          <w:szCs w:val="22"/>
-        </w:rPr>
-        <w:t>…………...</w:t>
+        <w:t>Chapter 2: Review of Literature and Studies …………...………………..…………...</w:t>
       </w:r>
       <w:r>
         <w:rPr>
@@ -1182,25 +959,7 @@
           <w:sz w:val="22"/>
           <w:szCs w:val="22"/>
         </w:rPr>
-        <w:t xml:space="preserve"> Thematic Organization of Literature and Studies …………………………</w:t>
-      </w:r>
-      <w:proofErr w:type="gramStart"/>
-      <w:r>
-        <w:rPr>
-          <w:rFonts w:ascii="Arial" w:eastAsia="Arial" w:hAnsi="Arial" w:cs="Arial"/>
-          <w:sz w:val="22"/>
-          <w:szCs w:val="22"/>
-        </w:rPr>
-        <w:t>…..</w:t>
-      </w:r>
-      <w:proofErr w:type="gramEnd"/>
-      <w:r>
-        <w:rPr>
-          <w:rFonts w:ascii="Arial" w:eastAsia="Arial" w:hAnsi="Arial" w:cs="Arial"/>
-          <w:sz w:val="22"/>
-          <w:szCs w:val="22"/>
-        </w:rPr>
-        <w:t>…………</w:t>
+        <w:t xml:space="preserve"> Thematic Organization of Literature and Studies ……………………………..…………</w:t>
       </w:r>
       <w:r>
         <w:rPr>
@@ -1272,27 +1031,7 @@
           <w:sz w:val="22"/>
           <w:szCs w:val="22"/>
         </w:rPr>
-        <w:t>Chapter 3: Methodology ………</w:t>
-      </w:r>
-      <w:proofErr w:type="gramStart"/>
-      <w:r>
-        <w:rPr>
-          <w:rFonts w:ascii="Arial" w:eastAsia="Arial" w:hAnsi="Arial" w:cs="Arial"/>
-          <w:b/>
-          <w:sz w:val="22"/>
-          <w:szCs w:val="22"/>
-        </w:rPr>
-        <w:t>…..</w:t>
-      </w:r>
-      <w:proofErr w:type="gramEnd"/>
-      <w:r>
-        <w:rPr>
-          <w:rFonts w:ascii="Arial" w:eastAsia="Arial" w:hAnsi="Arial" w:cs="Arial"/>
-          <w:b/>
-          <w:sz w:val="22"/>
-          <w:szCs w:val="22"/>
-        </w:rPr>
-        <w:t>……………………………………………………...</w:t>
+        <w:t>Chapter 3: Methodology …………..……………………………………………………...</w:t>
       </w:r>
       <w:r>
         <w:rPr>
@@ -1320,25 +1059,7 @@
           <w:sz w:val="22"/>
           <w:szCs w:val="22"/>
         </w:rPr>
-        <w:t>Research Design …………………………………………………………………………</w:t>
-      </w:r>
-      <w:proofErr w:type="gramStart"/>
-      <w:r>
-        <w:rPr>
-          <w:rFonts w:ascii="Arial" w:eastAsia="Arial" w:hAnsi="Arial" w:cs="Arial"/>
-          <w:sz w:val="22"/>
-          <w:szCs w:val="22"/>
-        </w:rPr>
-        <w:t>.....</w:t>
-      </w:r>
-      <w:proofErr w:type="gramEnd"/>
-      <w:r>
-        <w:rPr>
-          <w:rFonts w:ascii="Arial" w:eastAsia="Arial" w:hAnsi="Arial" w:cs="Arial"/>
-          <w:sz w:val="22"/>
-          <w:szCs w:val="22"/>
-        </w:rPr>
-        <w:t>1</w:t>
+        <w:t>Research Design ………………………………………………………………………….....1</w:t>
       </w:r>
       <w:r>
         <w:rPr>
@@ -1365,25 +1086,7 @@
           <w:sz w:val="22"/>
           <w:szCs w:val="22"/>
         </w:rPr>
-        <w:t>Flowchart of Research Design/Process Flowchart</w:t>
-      </w:r>
-      <w:proofErr w:type="gramStart"/>
-      <w:r>
-        <w:rPr>
-          <w:rFonts w:ascii="Arial" w:eastAsia="Arial" w:hAnsi="Arial" w:cs="Arial"/>
-          <w:sz w:val="22"/>
-          <w:szCs w:val="22"/>
-        </w:rPr>
-        <w:t xml:space="preserve"> ..</w:t>
-      </w:r>
-      <w:proofErr w:type="gramEnd"/>
-      <w:r>
-        <w:rPr>
-          <w:rFonts w:ascii="Arial" w:eastAsia="Arial" w:hAnsi="Arial" w:cs="Arial"/>
-          <w:sz w:val="22"/>
-          <w:szCs w:val="22"/>
-        </w:rPr>
-        <w:t>……………………………..…...…1</w:t>
+        <w:t>Flowchart of Research Design/Process Flowchart ..……………………………..…...…1</w:t>
       </w:r>
       <w:r>
         <w:rPr>
@@ -1445,25 +1148,7 @@
           <w:sz w:val="22"/>
           <w:szCs w:val="22"/>
         </w:rPr>
-        <w:t xml:space="preserve"> …………………………………………………………</w:t>
-      </w:r>
-      <w:proofErr w:type="gramStart"/>
-      <w:r>
-        <w:rPr>
-          <w:rFonts w:ascii="Arial" w:eastAsia="Arial" w:hAnsi="Arial" w:cs="Arial"/>
-          <w:sz w:val="22"/>
-          <w:szCs w:val="22"/>
-        </w:rPr>
-        <w:t>…..</w:t>
-      </w:r>
-      <w:proofErr w:type="gramEnd"/>
-      <w:r>
-        <w:rPr>
-          <w:rFonts w:ascii="Arial" w:eastAsia="Arial" w:hAnsi="Arial" w:cs="Arial"/>
-          <w:sz w:val="22"/>
-          <w:szCs w:val="22"/>
-        </w:rPr>
-        <w:t>……</w:t>
+        <w:t xml:space="preserve"> ……………………………………………………………..……</w:t>
       </w:r>
       <w:r>
         <w:rPr>
@@ -2191,31 +1876,7 @@
           <w:sz w:val="22"/>
           <w:szCs w:val="22"/>
         </w:rPr>
-        <w:t xml:space="preserve"> ……………………………………………………………</w:t>
-      </w:r>
-      <w:proofErr w:type="gramStart"/>
-      <w:r>
-        <w:rPr>
-          <w:rFonts w:ascii="Arial" w:hAnsi="Arial" w:cs="Arial"/>
-          <w:i w:val="0"/>
-          <w:iCs w:val="0"/>
-          <w:color w:val="auto"/>
-          <w:sz w:val="22"/>
-          <w:szCs w:val="22"/>
-        </w:rPr>
-        <w:t>…..</w:t>
-      </w:r>
-      <w:proofErr w:type="gramEnd"/>
-      <w:r>
-        <w:rPr>
-          <w:rFonts w:ascii="Arial" w:hAnsi="Arial" w:cs="Arial"/>
-          <w:i w:val="0"/>
-          <w:iCs w:val="0"/>
-          <w:color w:val="auto"/>
-          <w:sz w:val="22"/>
-          <w:szCs w:val="22"/>
-        </w:rPr>
-        <w:t>19</w:t>
+        <w:t xml:space="preserve"> ………………………………………………………………..19</w:t>
       </w:r>
     </w:p>
     <w:p>
@@ -3194,7 +2855,6 @@
         </w:rPr>
         <w:t>(</w:t>
       </w:r>
-      <w:proofErr w:type="spellStart"/>
       <w:r>
         <w:rPr>
           <w:rFonts w:ascii="Arial" w:eastAsia="Arial" w:hAnsi="Arial" w:cs="Arial"/>
@@ -3203,7 +2863,6 @@
         </w:rPr>
         <w:t>Worldometer</w:t>
       </w:r>
-      <w:proofErr w:type="spellEnd"/>
       <w:r>
         <w:rPr>
           <w:rFonts w:ascii="Arial" w:eastAsia="Arial" w:hAnsi="Arial" w:cs="Arial"/>
@@ -3304,25 +2963,7 @@
           <w:sz w:val="22"/>
           <w:szCs w:val="22"/>
         </w:rPr>
-        <w:t xml:space="preserve">According to </w:t>
-      </w:r>
-      <w:proofErr w:type="spellStart"/>
-      <w:r>
-        <w:rPr>
-          <w:rFonts w:ascii="Arial" w:eastAsia="Arial" w:hAnsi="Arial" w:cs="Arial"/>
-          <w:sz w:val="22"/>
-          <w:szCs w:val="22"/>
-        </w:rPr>
-        <w:t>NationalAcademies</w:t>
-      </w:r>
-      <w:proofErr w:type="spellEnd"/>
-      <w:r>
-        <w:rPr>
-          <w:rFonts w:ascii="Arial" w:eastAsia="Arial" w:hAnsi="Arial" w:cs="Arial"/>
-          <w:sz w:val="22"/>
-          <w:szCs w:val="22"/>
-        </w:rPr>
-        <w:t xml:space="preserve"> (2021), ultraviolet lights specifically UVC, have the trait to inactivate </w:t>
+        <w:t xml:space="preserve">According to NationalAcademies (2021), ultraviolet lights specifically UVC, have the trait to inactivate </w:t>
       </w:r>
       <w:r>
         <w:rPr>
@@ -3545,25 +3186,7 @@
           <w:sz w:val="22"/>
           <w:szCs w:val="22"/>
         </w:rPr>
-        <w:t xml:space="preserve">According to an in vitro experiment of Kitagawa et al. (2020), the 222-nm UVC irradiation in contaminated SARS-CoV-2 have significant effect. 0.1 </w:t>
-      </w:r>
-      <w:proofErr w:type="spellStart"/>
-      <w:r>
-        <w:rPr>
-          <w:rFonts w:ascii="Arial" w:eastAsia="Arial" w:hAnsi="Arial" w:cs="Arial"/>
-          <w:sz w:val="22"/>
-          <w:szCs w:val="22"/>
-        </w:rPr>
-        <w:t>mW</w:t>
-      </w:r>
-      <w:proofErr w:type="spellEnd"/>
-      <w:r>
-        <w:rPr>
-          <w:rFonts w:ascii="Arial" w:eastAsia="Arial" w:hAnsi="Arial" w:cs="Arial"/>
-          <w:sz w:val="22"/>
-          <w:szCs w:val="22"/>
-        </w:rPr>
-        <w:t>/cm2 concentration of SARS-CoV-2 have been investigated after irradiating with 222 nm between 10 and 300 seconds in 50% infectious dose of tissue culture (TCID50). Quantitative transcription polymerase chain reaction is used to measure SARS-CoV-2 RNA with the same conditions.</w:t>
+        <w:t>According to an in vitro experiment of Kitagawa et al. (2020), the 222-nm UVC irradiation in contaminated SARS-CoV-2 have significant effect. 0.1 mW/cm2 concentration of SARS-CoV-2 have been investigated after irradiating with 222 nm between 10 and 300 seconds in 50% infectious dose of tissue culture (TCID50). Quantitative transcription polymerase chain reaction is used to measure SARS-CoV-2 RNA with the same conditions.</w:t>
       </w:r>
     </w:p>
     <w:p>
@@ -3594,25 +3217,7 @@
           <w:sz w:val="22"/>
           <w:szCs w:val="22"/>
         </w:rPr>
-        <w:t xml:space="preserve">he study has shown that 88.5 to 99.7% of SARS-CoV-2 has reduced based on the TCID50 test and resulted in one and 3 </w:t>
-      </w:r>
-      <w:proofErr w:type="spellStart"/>
-      <w:r>
-        <w:rPr>
-          <w:rFonts w:ascii="Arial" w:eastAsia="Arial" w:hAnsi="Arial" w:cs="Arial"/>
-          <w:sz w:val="22"/>
-          <w:szCs w:val="22"/>
-        </w:rPr>
-        <w:t>mJ</w:t>
-      </w:r>
-      <w:proofErr w:type="spellEnd"/>
-      <w:r>
-        <w:rPr>
-          <w:rFonts w:ascii="Arial" w:eastAsia="Arial" w:hAnsi="Arial" w:cs="Arial"/>
-          <w:sz w:val="22"/>
-          <w:szCs w:val="22"/>
-        </w:rPr>
-        <w:t>/cm2 of 222-nm UVC irradiation for between 10 and 30 seconds. The test has also shown that SARS-CoV-2 RNA copies does not change after 5-minute irradiation of UVC.</w:t>
+        <w:t>he study has shown that 88.5 to 99.7% of SARS-CoV-2 has reduced based on the TCID50 test and resulted in one and 3 mJ/cm2 of 222-nm UVC irradiation for between 10 and 30 seconds. The test has also shown that SARS-CoV-2 RNA copies does not change after 5-minute irradiation of UVC.</w:t>
       </w:r>
     </w:p>
     <w:p>
@@ -3644,25 +3249,7 @@
           <w:sz w:val="22"/>
           <w:szCs w:val="22"/>
         </w:rPr>
-        <w:t xml:space="preserve">222-nm UVC lamps is relatively safe for human skin interaction according to Nozomi et al. (2020). The 222-nm UVC suggests disinfecting ability is comparable with the 254-nm UVC causing </w:t>
-      </w:r>
-      <w:proofErr w:type="spellStart"/>
-      <w:r>
-        <w:rPr>
-          <w:rFonts w:ascii="Arial" w:eastAsia="Arial" w:hAnsi="Arial" w:cs="Arial"/>
-          <w:sz w:val="22"/>
-          <w:szCs w:val="22"/>
-        </w:rPr>
-        <w:t>cyclobutane</w:t>
-      </w:r>
-      <w:proofErr w:type="spellEnd"/>
-      <w:r>
-        <w:rPr>
-          <w:rFonts w:ascii="Arial" w:eastAsia="Arial" w:hAnsi="Arial" w:cs="Arial"/>
-          <w:sz w:val="22"/>
-          <w:szCs w:val="22"/>
-        </w:rPr>
-        <w:t xml:space="preserve"> pyrimidine dimers (CPDs) that lacerates DNA by ultraviolet. </w:t>
+        <w:t xml:space="preserve">222-nm UVC lamps is relatively safe for human skin interaction according to Nozomi et al. (2020). The 222-nm UVC suggests disinfecting ability is comparable with the 254-nm UVC causing cyclobutane pyrimidine dimers (CPDs) that lacerates DNA by ultraviolet. </w:t>
       </w:r>
       <w:r>
         <w:rPr>
@@ -3821,25 +3408,7 @@
           <w:sz w:val="22"/>
           <w:szCs w:val="22"/>
         </w:rPr>
-        <w:t xml:space="preserve">99.7% are reduced in SARS-CoV-2 after 30 second exposure to three 0.1 </w:t>
-      </w:r>
-      <w:proofErr w:type="spellStart"/>
-      <w:r>
-        <w:rPr>
-          <w:rFonts w:ascii="Arial" w:eastAsia="Arial" w:hAnsi="Arial" w:cs="Arial"/>
-          <w:sz w:val="22"/>
-          <w:szCs w:val="22"/>
-        </w:rPr>
-        <w:t>mW</w:t>
-      </w:r>
-      <w:proofErr w:type="spellEnd"/>
-      <w:r>
-        <w:rPr>
-          <w:rFonts w:ascii="Arial" w:eastAsia="Arial" w:hAnsi="Arial" w:cs="Arial"/>
-          <w:sz w:val="22"/>
-          <w:szCs w:val="22"/>
-        </w:rPr>
-        <w:t>/cm2 222 nm UVC light according to the TCID50 test. The SARS-CoV-2 number does not change after the irradiation of ultraviolet.</w:t>
+        <w:t>99.7% are reduced in SARS-CoV-2 after 30 second exposure to three 0.1 mW/cm2 222 nm UVC light according to the TCID50 test. The SARS-CoV-2 number does not change after the irradiation of ultraviolet.</w:t>
       </w:r>
     </w:p>
     <w:p>
@@ -5216,39 +4785,71 @@
           <w:sz w:val="22"/>
           <w:szCs w:val="22"/>
         </w:rPr>
-        <w:t xml:space="preserve">cm in width. The </w:t>
-      </w:r>
-      <w:r>
-        <w:rPr>
-          <w:rFonts w:ascii="Arial" w:eastAsia="Arial" w:hAnsi="Arial" w:cs="Arial"/>
-          <w:sz w:val="22"/>
-          <w:szCs w:val="22"/>
-        </w:rPr>
-        <w:t xml:space="preserve">tunnel </w:t>
-      </w:r>
-      <w:r>
-        <w:rPr>
-          <w:rFonts w:ascii="Arial" w:eastAsia="Arial" w:hAnsi="Arial" w:cs="Arial"/>
-          <w:sz w:val="22"/>
-          <w:szCs w:val="22"/>
-        </w:rPr>
-        <w:t>entrance of the box will have a dimension o</w:t>
-      </w:r>
-      <w:r>
-        <w:rPr>
-          <w:rFonts w:ascii="Arial" w:eastAsia="Arial" w:hAnsi="Arial" w:cs="Arial"/>
-          <w:sz w:val="22"/>
-          <w:szCs w:val="22"/>
-        </w:rPr>
-        <w:t xml:space="preserve">f 55cm in height and </w:t>
-      </w:r>
-      <w:r>
-        <w:rPr>
-          <w:rFonts w:ascii="Arial" w:eastAsia="Arial" w:hAnsi="Arial" w:cs="Arial"/>
-          <w:sz w:val="22"/>
-          <w:szCs w:val="22"/>
-        </w:rPr>
-        <w:t>84</w:t>
+        <w:t>cm in width. The entrance</w:t>
+      </w:r>
+      <w:r>
+        <w:rPr>
+          <w:rFonts w:ascii="Arial" w:eastAsia="Arial" w:hAnsi="Arial" w:cs="Arial"/>
+          <w:sz w:val="22"/>
+          <w:szCs w:val="22"/>
+        </w:rPr>
+        <w:t xml:space="preserve"> clearance</w:t>
+      </w:r>
+      <w:r>
+        <w:rPr>
+          <w:rFonts w:ascii="Arial" w:eastAsia="Arial" w:hAnsi="Arial" w:cs="Arial"/>
+          <w:sz w:val="22"/>
+          <w:szCs w:val="22"/>
+        </w:rPr>
+        <w:t xml:space="preserve"> of the </w:t>
+      </w:r>
+      <w:r>
+        <w:rPr>
+          <w:rFonts w:ascii="Arial" w:eastAsia="Arial" w:hAnsi="Arial" w:cs="Arial"/>
+          <w:sz w:val="22"/>
+          <w:szCs w:val="22"/>
+        </w:rPr>
+        <w:t>frame</w:t>
+      </w:r>
+      <w:r>
+        <w:rPr>
+          <w:rFonts w:ascii="Arial" w:eastAsia="Arial" w:hAnsi="Arial" w:cs="Arial"/>
+          <w:sz w:val="22"/>
+          <w:szCs w:val="22"/>
+        </w:rPr>
+        <w:t xml:space="preserve"> will have a dimension o</w:t>
+      </w:r>
+      <w:r>
+        <w:rPr>
+          <w:rFonts w:ascii="Arial" w:eastAsia="Arial" w:hAnsi="Arial" w:cs="Arial"/>
+          <w:sz w:val="22"/>
+          <w:szCs w:val="22"/>
+        </w:rPr>
+        <w:t xml:space="preserve">f </w:t>
+      </w:r>
+      <w:r>
+        <w:rPr>
+          <w:rFonts w:ascii="Arial" w:eastAsia="Arial" w:hAnsi="Arial" w:cs="Arial"/>
+          <w:sz w:val="22"/>
+          <w:szCs w:val="22"/>
+        </w:rPr>
+        <w:t>68</w:t>
+      </w:r>
+      <w:r>
+        <w:rPr>
+          <w:rFonts w:ascii="Arial" w:eastAsia="Arial" w:hAnsi="Arial" w:cs="Arial"/>
+          <w:sz w:val="22"/>
+          <w:szCs w:val="22"/>
+        </w:rPr>
+        <w:t xml:space="preserve">cm in height and </w:t>
+      </w:r>
+      <w:r>
+        <w:rPr>
+          <w:rFonts w:ascii="Arial" w:eastAsia="Arial" w:hAnsi="Arial" w:cs="Arial"/>
+          <w:sz w:val="22"/>
+          <w:szCs w:val="22"/>
+        </w:rPr>
+        <w:t>78</w:t>
       </w:r>
       <w:r>
         <w:rPr>
@@ -5264,7 +4865,15 @@
           <w:sz w:val="22"/>
           <w:szCs w:val="22"/>
         </w:rPr>
-        <w:t>. The device will have a conveyor belt to move the objects and provide controlled movement for automated disinfection. The conveyor belt will have an object sensor that will start to move the object inside the device and begin the disinfection.</w:t>
+        <w:t xml:space="preserve">. </w:t>
+      </w:r>
+      <w:r>
+        <w:rPr>
+          <w:rFonts w:ascii="Arial" w:eastAsia="Arial" w:hAnsi="Arial" w:cs="Arial"/>
+          <w:sz w:val="22"/>
+          <w:szCs w:val="22"/>
+        </w:rPr>
+        <w:t xml:space="preserve">The device will have a PIR sensor to detect if and object is ready inside the device. </w:t>
       </w:r>
     </w:p>
     <w:p>
@@ -5284,125 +4893,6 @@
       <w:r>
         <w:rPr>
           <w:rFonts w:ascii="Arial" w:eastAsia="Arial" w:hAnsi="Arial" w:cs="Arial"/>
-          <w:noProof/>
-          <w:sz w:val="22"/>
-          <w:szCs w:val="22"/>
-        </w:rPr>
-        <mc:AlternateContent>
-          <mc:Choice Requires="wps">
-            <w:drawing>
-              <wp:anchor distT="45720" distB="45720" distL="114300" distR="114300" simplePos="0" relativeHeight="251667456" behindDoc="0" locked="0" layoutInCell="1" allowOverlap="1" wp14:anchorId="515C49D9" wp14:editId="78C8551A">
-                <wp:simplePos x="0" y="0"/>
-                <wp:positionH relativeFrom="margin">
-                  <wp:align>right</wp:align>
-                </wp:positionH>
-                <wp:positionV relativeFrom="paragraph">
-                  <wp:posOffset>1731645</wp:posOffset>
-                </wp:positionV>
-                <wp:extent cx="5486400" cy="279400"/>
-                <wp:effectExtent l="0" t="0" r="0" b="6350"/>
-                <wp:wrapNone/>
-                <wp:docPr id="9" name="Text Box 2"/>
-                <wp:cNvGraphicFramePr>
-                  <a:graphicFrameLocks xmlns:a="http://schemas.openxmlformats.org/drawingml/2006/main"/>
-                </wp:cNvGraphicFramePr>
-                <a:graphic xmlns:a="http://schemas.openxmlformats.org/drawingml/2006/main">
-                  <a:graphicData uri="http://schemas.microsoft.com/office/word/2010/wordprocessingShape">
-                    <wps:wsp>
-                      <wps:cNvSpPr txBox="1">
-                        <a:spLocks noChangeArrowheads="1"/>
-                      </wps:cNvSpPr>
-                      <wps:spPr bwMode="auto">
-                        <a:xfrm>
-                          <a:off x="0" y="0"/>
-                          <a:ext cx="5486400" cy="279400"/>
-                        </a:xfrm>
-                        <a:prstGeom prst="rect">
-                          <a:avLst/>
-                        </a:prstGeom>
-                        <a:noFill/>
-                        <a:ln w="9525">
-                          <a:noFill/>
-                          <a:miter lim="800000"/>
-                          <a:headEnd/>
-                          <a:tailEnd/>
-                        </a:ln>
-                      </wps:spPr>
-                      <wps:txbx>
-                        <w:txbxContent>
-                          <w:p>
-                            <w:pPr>
-                              <w:jc w:val="center"/>
-                              <w:rPr>
-                                <w:rFonts w:ascii="Arial" w:hAnsi="Arial" w:cs="Arial"/>
-                                <w:sz w:val="22"/>
-                                <w:szCs w:val="22"/>
-                                <w:lang w:val="en-PH"/>
-                              </w:rPr>
-                            </w:pPr>
-                            <w:r>
-                              <w:rPr>
-                                <w:rFonts w:ascii="Arial" w:hAnsi="Arial" w:cs="Arial"/>
-                                <w:sz w:val="22"/>
-                                <w:szCs w:val="22"/>
-                                <w:lang w:val="en-PH"/>
-                              </w:rPr>
-                              <w:t>4</w:t>
-                            </w:r>
-                          </w:p>
-                        </w:txbxContent>
-                      </wps:txbx>
-                      <wps:bodyPr rot="0" vert="horz" wrap="square" lIns="91440" tIns="45720" rIns="91440" bIns="45720" anchor="t" anchorCtr="0">
-                        <a:noAutofit/>
-                      </wps:bodyPr>
-                    </wps:wsp>
-                  </a:graphicData>
-                </a:graphic>
-                <wp14:sizeRelH relativeFrom="margin">
-                  <wp14:pctWidth>0</wp14:pctWidth>
-                </wp14:sizeRelH>
-                <wp14:sizeRelV relativeFrom="margin">
-                  <wp14:pctHeight>0</wp14:pctHeight>
-                </wp14:sizeRelV>
-              </wp:anchor>
-            </w:drawing>
-          </mc:Choice>
-          <mc:Fallback>
-            <w:pict>
-              <v:shape w14:anchorId="515C49D9" id="_x0000_s1030" type="#_x0000_t202" style="position:absolute;left:0;text-align:left;margin-left:380.8pt;margin-top:136.35pt;width:6in;height:22pt;z-index:251667456;visibility:visible;mso-wrap-style:square;mso-width-percent:0;mso-height-percent:0;mso-wrap-distance-left:9pt;mso-wrap-distance-top:3.6pt;mso-wrap-distance-right:9pt;mso-wrap-distance-bottom:3.6pt;mso-position-horizontal:right;mso-position-horizontal-relative:margin;mso-position-vertical:absolute;mso-position-vertical-relative:text;mso-width-percent:0;mso-height-percent:0;mso-width-relative:margin;mso-height-relative:margin;v-text-anchor:top" o:gfxdata="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" filled="f" stroked="f">
-                <v:textbox>
-                  <w:txbxContent>
-                    <w:p>
-                      <w:pPr>
-                        <w:jc w:val="center"/>
-                        <w:rPr>
-                          <w:rFonts w:ascii="Arial" w:hAnsi="Arial" w:cs="Arial"/>
-                          <w:sz w:val="22"/>
-                          <w:szCs w:val="22"/>
-                          <w:lang w:val="en-PH"/>
-                        </w:rPr>
-                      </w:pPr>
-                      <w:r>
-                        <w:rPr>
-                          <w:rFonts w:ascii="Arial" w:hAnsi="Arial" w:cs="Arial"/>
-                          <w:sz w:val="22"/>
-                          <w:szCs w:val="22"/>
-                          <w:lang w:val="en-PH"/>
-                        </w:rPr>
-                        <w:t>4</w:t>
-                      </w:r>
-                    </w:p>
-                  </w:txbxContent>
-                </v:textbox>
-                <w10:wrap anchorx="margin"/>
-              </v:shape>
-            </w:pict>
-          </mc:Fallback>
-        </mc:AlternateContent>
-      </w:r>
-      <w:r>
-        <w:rPr>
-          <w:rFonts w:ascii="Arial" w:eastAsia="Arial" w:hAnsi="Arial" w:cs="Arial"/>
           <w:sz w:val="22"/>
           <w:szCs w:val="22"/>
         </w:rPr>
@@ -5534,7 +5024,15 @@
           <w:sz w:val="22"/>
           <w:szCs w:val="22"/>
         </w:rPr>
-        <w:t>and determining the overall user rating of the device in terms of satisfaction and value for money.</w:t>
+        <w:t xml:space="preserve">and determining the overall user rating of the device in terms of </w:t>
+      </w:r>
+      <w:r>
+        <w:rPr>
+          <w:rFonts w:ascii="Arial" w:eastAsia="Arial" w:hAnsi="Arial" w:cs="Arial"/>
+          <w:sz w:val="22"/>
+          <w:szCs w:val="22"/>
+        </w:rPr>
+        <w:t>necessity, quality, price-quality ratio and approval.</w:t>
       </w:r>
     </w:p>
     <w:p>
@@ -5557,47 +5055,23 @@
           <w:sz w:val="22"/>
           <w:szCs w:val="22"/>
         </w:rPr>
-        <w:t xml:space="preserve">The target </w:t>
-      </w:r>
-      <w:r>
-        <w:rPr>
-          <w:rFonts w:ascii="Arial" w:eastAsia="Arial" w:hAnsi="Arial" w:cs="Arial"/>
-          <w:sz w:val="22"/>
-          <w:szCs w:val="22"/>
-        </w:rPr>
-        <w:t>sample</w:t>
-      </w:r>
-      <w:r>
-        <w:rPr>
-          <w:rFonts w:ascii="Arial" w:eastAsia="Arial" w:hAnsi="Arial" w:cs="Arial"/>
-          <w:sz w:val="22"/>
-          <w:szCs w:val="22"/>
-        </w:rPr>
-        <w:t xml:space="preserve"> for the experiment will be limited to </w:t>
-      </w:r>
-      <w:r>
-        <w:rPr>
-          <w:rFonts w:ascii="Arial" w:eastAsia="Arial" w:hAnsi="Arial" w:cs="Arial"/>
-          <w:sz w:val="22"/>
-          <w:szCs w:val="22"/>
-        </w:rPr>
-        <w:t>Staphylococcus aureus</w:t>
-      </w:r>
-      <w:r>
-        <w:rPr>
-          <w:rFonts w:ascii="Arial" w:eastAsia="Arial" w:hAnsi="Arial" w:cs="Arial"/>
-          <w:sz w:val="22"/>
-          <w:szCs w:val="22"/>
-        </w:rPr>
-        <w:t>.</w:t>
-      </w:r>
-      <w:r>
-        <w:rPr>
-          <w:rFonts w:ascii="Arial" w:eastAsia="Arial" w:hAnsi="Arial" w:cs="Arial"/>
-          <w:sz w:val="22"/>
-          <w:szCs w:val="22"/>
-        </w:rPr>
-        <w:t xml:space="preserve"> </w:t>
+        <w:t xml:space="preserve">The </w:t>
+      </w:r>
+      <w:r>
+        <w:rPr>
+          <w:rFonts w:ascii="Arial" w:eastAsia="Arial" w:hAnsi="Arial" w:cs="Arial"/>
+          <w:sz w:val="22"/>
+          <w:szCs w:val="22"/>
+        </w:rPr>
+        <w:t xml:space="preserve">target </w:t>
+      </w:r>
+      <w:r>
+        <w:rPr>
+          <w:rFonts w:ascii="Arial" w:eastAsia="Arial" w:hAnsi="Arial" w:cs="Arial"/>
+          <w:sz w:val="22"/>
+          <w:szCs w:val="22"/>
+        </w:rPr>
+        <w:t>specimen in the experiment is/are unidentified. The specimen will be identified from the undisinfected object prior to conduct of the experiment.</w:t>
       </w:r>
     </w:p>
     <w:p>
@@ -5989,25 +5463,7 @@
           <w:sz w:val="22"/>
           <w:szCs w:val="22"/>
         </w:rPr>
-        <w:t>To maintain proper hygiene with minimal contact, skin problems (</w:t>
-      </w:r>
-      <w:proofErr w:type="gramStart"/>
-      <w:r>
-        <w:rPr>
-          <w:rFonts w:ascii="Arial" w:eastAsia="Arial" w:hAnsi="Arial" w:cs="Arial"/>
-          <w:sz w:val="22"/>
-          <w:szCs w:val="22"/>
-        </w:rPr>
-        <w:t>e.g.</w:t>
-      </w:r>
-      <w:proofErr w:type="gramEnd"/>
-      <w:r>
-        <w:rPr>
-          <w:rFonts w:ascii="Arial" w:eastAsia="Arial" w:hAnsi="Arial" w:cs="Arial"/>
-          <w:sz w:val="22"/>
-          <w:szCs w:val="22"/>
-        </w:rPr>
-        <w:t xml:space="preserve"> drying), reduce hassle and space consumption (e.g. hand washing area) and achieve a higher level of disinfection.</w:t>
+        <w:t>To maintain proper hygiene with minimal contact, skin problems (e.g. drying), reduce hassle and space consumption (e.g. hand washing area) and achieve a higher level of disinfection.</w:t>
       </w:r>
     </w:p>
     <w:p>
@@ -7079,43 +6535,7 @@
           <w:sz w:val="22"/>
           <w:szCs w:val="22"/>
         </w:rPr>
-        <w:t>According to Geiger, the Duke Health researchers are using a portable machine called “</w:t>
-      </w:r>
-      <w:proofErr w:type="spellStart"/>
-      <w:r>
-        <w:rPr>
-          <w:rFonts w:ascii="Arial" w:eastAsia="Arial" w:hAnsi="Arial" w:cs="Arial"/>
-          <w:sz w:val="22"/>
-          <w:szCs w:val="22"/>
-        </w:rPr>
-        <w:t>Tru</w:t>
-      </w:r>
-      <w:proofErr w:type="spellEnd"/>
-      <w:r>
-        <w:rPr>
-          <w:rFonts w:ascii="Arial" w:eastAsia="Arial" w:hAnsi="Arial" w:cs="Arial"/>
-          <w:sz w:val="22"/>
-          <w:szCs w:val="22"/>
-        </w:rPr>
-        <w:t xml:space="preserve">-D </w:t>
-      </w:r>
-      <w:proofErr w:type="spellStart"/>
-      <w:r>
-        <w:rPr>
-          <w:rFonts w:ascii="Arial" w:eastAsia="Arial" w:hAnsi="Arial" w:cs="Arial"/>
-          <w:sz w:val="22"/>
-          <w:szCs w:val="22"/>
-        </w:rPr>
-        <w:t>SmartUVC</w:t>
-      </w:r>
-      <w:proofErr w:type="spellEnd"/>
-      <w:r>
-        <w:rPr>
-          <w:rFonts w:ascii="Arial" w:eastAsia="Arial" w:hAnsi="Arial" w:cs="Arial"/>
-          <w:sz w:val="22"/>
-          <w:szCs w:val="22"/>
-        </w:rPr>
-        <w:t>” to disinfect rooms of the patients. They have observed that there are bacteria that remained inside the patient rooms because of the patient that carried the organism inside the room. These bacteria are harmful because it can also affect the next patients that will occupy the same room. They have proven the effectivity of the usage of UVC lights using their portable machine as it not only disinfects patient rooms from viruses, they can also eradicate superbugs such as MRSA or Methicillin-resistant Staphylococcus aureus.</w:t>
+        <w:t>According to Geiger, the Duke Health researchers are using a portable machine called “Tru-D SmartUVC” to disinfect rooms of the patients. They have observed that there are bacteria that remained inside the patient rooms because of the patient that carried the organism inside the room. These bacteria are harmful because it can also affect the next patients that will occupy the same room. They have proven the effectivity of the usage of UVC lights using their portable machine as it not only disinfects patient rooms from viruses, they can also eradicate superbugs such as MRSA or Methicillin-resistant Staphylococcus aureus.</w:t>
       </w:r>
     </w:p>
     <w:p>
@@ -7139,79 +6559,7 @@
           <w:szCs w:val="22"/>
         </w:rPr>
         <w:lastRenderedPageBreak/>
-        <w:t xml:space="preserve">According to a study by Nozomi et al. (2020), 222-nm UVC lamps can be safely used for sterilizing human skin as far as the perspective of skin cancer development. Germicidal lamps that emit primarily 254 nm ultraviolet radiation (UV) are routinely utilized for surface sterilization but cannot be used for human skin because they cause genotoxicity. As an alternative, 222-nm UVC has been reported to exert sterilizing ability comparable to that of 254-nm UVC without producing </w:t>
-      </w:r>
-      <w:proofErr w:type="spellStart"/>
-      <w:r>
-        <w:rPr>
-          <w:rFonts w:ascii="Arial" w:eastAsia="Arial" w:hAnsi="Arial" w:cs="Arial"/>
-          <w:sz w:val="22"/>
-          <w:szCs w:val="22"/>
-        </w:rPr>
-        <w:t>cyclobutane</w:t>
-      </w:r>
-      <w:proofErr w:type="spellEnd"/>
-      <w:r>
-        <w:rPr>
-          <w:rFonts w:ascii="Arial" w:eastAsia="Arial" w:hAnsi="Arial" w:cs="Arial"/>
-          <w:sz w:val="22"/>
-          <w:szCs w:val="22"/>
-        </w:rPr>
-        <w:t xml:space="preserve"> pyrimidine dimers (CPDs), the major DNA lesions caused by UV. However, there has been no clear evidence for safety in chronic exposure to skin, particularly with respect to carcinogenesis. Nozomi et al investigated the long-term effects of 222-nm UVC on skin using highly photocarcinogenic phenotype mice that lack xeroderma pigmentosum complementation group A (</w:t>
-      </w:r>
-      <w:proofErr w:type="spellStart"/>
-      <w:r>
-        <w:rPr>
-          <w:rFonts w:ascii="Arial" w:eastAsia="Arial" w:hAnsi="Arial" w:cs="Arial"/>
-          <w:sz w:val="22"/>
-          <w:szCs w:val="22"/>
-        </w:rPr>
-        <w:t>Xpa</w:t>
-      </w:r>
-      <w:proofErr w:type="spellEnd"/>
-      <w:r>
-        <w:rPr>
-          <w:rFonts w:ascii="Arial" w:eastAsia="Arial" w:hAnsi="Arial" w:cs="Arial"/>
-          <w:sz w:val="22"/>
-          <w:szCs w:val="22"/>
-        </w:rPr>
-        <w:t xml:space="preserve">-) gene, which is involved in repairing of CPDs. CPDs formation was recognized only uppermost layer of epidermis even with high dose of 222-nm UVC exposure. No tumors were observed in </w:t>
-      </w:r>
-      <w:proofErr w:type="spellStart"/>
-      <w:r>
-        <w:rPr>
-          <w:rFonts w:ascii="Arial" w:eastAsia="Arial" w:hAnsi="Arial" w:cs="Arial"/>
-          <w:sz w:val="22"/>
-          <w:szCs w:val="22"/>
-        </w:rPr>
-        <w:t>Xpa</w:t>
-      </w:r>
-      <w:proofErr w:type="spellEnd"/>
-      <w:r>
-        <w:rPr>
-          <w:rFonts w:ascii="Arial" w:eastAsia="Arial" w:hAnsi="Arial" w:cs="Arial"/>
-          <w:sz w:val="22"/>
-          <w:szCs w:val="22"/>
-        </w:rPr>
-        <w:t xml:space="preserve">-knockout mice and wild-type mice by repetitive irradiation with 222-nm UVC, using a protocol which had shown to produce tumor in </w:t>
-      </w:r>
-      <w:proofErr w:type="spellStart"/>
-      <w:r>
-        <w:rPr>
-          <w:rFonts w:ascii="Arial" w:eastAsia="Arial" w:hAnsi="Arial" w:cs="Arial"/>
-          <w:sz w:val="22"/>
-          <w:szCs w:val="22"/>
-        </w:rPr>
-        <w:t>Xpa</w:t>
-      </w:r>
-      <w:proofErr w:type="spellEnd"/>
-      <w:r>
-        <w:rPr>
-          <w:rFonts w:ascii="Arial" w:eastAsia="Arial" w:hAnsi="Arial" w:cs="Arial"/>
-          <w:sz w:val="22"/>
-          <w:szCs w:val="22"/>
-        </w:rPr>
-        <w:t xml:space="preserve">-knockout mice irradiated with broad-band UVB. Furthermore, erythema and ear swelling were not observed in both genotype mice following 222-nm UVC exposure. </w:t>
+        <w:t xml:space="preserve">According to a study by Nozomi et al. (2020), 222-nm UVC lamps can be safely used for sterilizing human skin as far as the perspective of skin cancer development. Germicidal lamps that emit primarily 254 nm ultraviolet radiation (UV) are routinely utilized for surface sterilization but cannot be used for human skin because they cause genotoxicity. As an alternative, 222-nm UVC has been reported to exert sterilizing ability comparable to that of 254-nm UVC without producing cyclobutane pyrimidine dimers (CPDs), the major DNA lesions caused by UV. However, there has been no clear evidence for safety in chronic exposure to skin, particularly with respect to carcinogenesis. Nozomi et al investigated the long-term effects of 222-nm UVC on skin using highly photocarcinogenic phenotype mice that lack xeroderma pigmentosum complementation group A (Xpa-) gene, which is involved in repairing of CPDs. CPDs formation was recognized only uppermost layer of epidermis even with high dose of 222-nm UVC exposure. No tumors were observed in Xpa-knockout mice and wild-type mice by repetitive irradiation with 222-nm UVC, using a protocol which had shown to produce tumor in Xpa-knockout mice irradiated with broad-band UVB. Furthermore, erythema and ear swelling were not observed in both genotype mice following 222-nm UVC exposure. </w:t>
       </w:r>
     </w:p>
     <w:p>
@@ -7353,43 +6701,7 @@
           <w:sz w:val="22"/>
           <w:szCs w:val="22"/>
         </w:rPr>
-        <w:t xml:space="preserve">According to </w:t>
-      </w:r>
-      <w:proofErr w:type="spellStart"/>
-      <w:r>
-        <w:rPr>
-          <w:rFonts w:ascii="Arial" w:eastAsia="Arial" w:hAnsi="Arial" w:cs="Arial"/>
-          <w:sz w:val="22"/>
-          <w:szCs w:val="22"/>
-        </w:rPr>
-        <w:t>Buonanno</w:t>
-      </w:r>
-      <w:proofErr w:type="spellEnd"/>
-      <w:r>
-        <w:rPr>
-          <w:rFonts w:ascii="Arial" w:eastAsia="Arial" w:hAnsi="Arial" w:cs="Arial"/>
-          <w:sz w:val="22"/>
-          <w:szCs w:val="22"/>
-        </w:rPr>
-        <w:t xml:space="preserve"> et al. (2020), a direct approach to limit airborne viral transmissions is to inactivate them within a short time of their production. Germicidal ultraviolet light, typically at 254 nm, is effective in this context but, used directly, can be a health hazard to skin and eyes. By contrast, far-UVC light (207–222 nm) efficiently kills pathogens potentially without harm to exposed human tissues. to </w:t>
-      </w:r>
-      <w:proofErr w:type="spellStart"/>
-      <w:r>
-        <w:rPr>
-          <w:rFonts w:ascii="Arial" w:eastAsia="Arial" w:hAnsi="Arial" w:cs="Arial"/>
-          <w:sz w:val="22"/>
-          <w:szCs w:val="22"/>
-        </w:rPr>
-        <w:t>Buonanno</w:t>
-      </w:r>
-      <w:proofErr w:type="spellEnd"/>
-      <w:r>
-        <w:rPr>
-          <w:rFonts w:ascii="Arial" w:eastAsia="Arial" w:hAnsi="Arial" w:cs="Arial"/>
-          <w:sz w:val="22"/>
-          <w:szCs w:val="22"/>
-        </w:rPr>
-        <w:t xml:space="preserve"> et al. (2020) demonstrated that 222-nm far-UVC light efficiently kills airborne influenza virus and we extend those studies to explore far-UVC efficacy against airborne human </w:t>
+        <w:t xml:space="preserve">According to Buonanno et al. (2020), a direct approach to limit airborne viral transmissions is to inactivate them within a short time of their production. Germicidal ultraviolet light, typically at 254 nm, is effective in this context but, used directly, can be a health hazard to skin and eyes. By contrast, far-UVC light (207–222 nm) efficiently kills pathogens potentially without harm to exposed human tissues. to Buonanno et al. (2020) demonstrated that 222-nm far-UVC light efficiently kills airborne influenza virus and we extend those studies to explore far-UVC efficacy against airborne human </w:t>
       </w:r>
       <w:r>
         <w:rPr>
@@ -7398,43 +6710,7 @@
           <w:szCs w:val="22"/>
         </w:rPr>
         <w:lastRenderedPageBreak/>
-        <w:t xml:space="preserve">coronaviruses alpha HCoV-229E and beta HCoV-OC43. Low doses of 1.7 and 1.2 </w:t>
-      </w:r>
-      <w:proofErr w:type="spellStart"/>
-      <w:r>
-        <w:rPr>
-          <w:rFonts w:ascii="Arial" w:eastAsia="Arial" w:hAnsi="Arial" w:cs="Arial"/>
-          <w:sz w:val="22"/>
-          <w:szCs w:val="22"/>
-        </w:rPr>
-        <w:t>mJ</w:t>
-      </w:r>
-      <w:proofErr w:type="spellEnd"/>
-      <w:r>
-        <w:rPr>
-          <w:rFonts w:ascii="Arial" w:eastAsia="Arial" w:hAnsi="Arial" w:cs="Arial"/>
-          <w:sz w:val="22"/>
-          <w:szCs w:val="22"/>
-        </w:rPr>
-        <w:t xml:space="preserve">/cm2 inactivated 99.9% of aerosolized coronavirus 229E and OC43, respectively. As all human coronaviruses have similar genomic sizes, far-UVC light would be expected to show similar inactivation efficiency against other human coronaviruses including SARS-CoV-2. Based on the beta-HCoV-OC43 results, continuous far-UVC exposure in occupied public locations at the current regulatory exposure limit (~3 </w:t>
-      </w:r>
-      <w:proofErr w:type="spellStart"/>
-      <w:r>
-        <w:rPr>
-          <w:rFonts w:ascii="Arial" w:eastAsia="Arial" w:hAnsi="Arial" w:cs="Arial"/>
-          <w:sz w:val="22"/>
-          <w:szCs w:val="22"/>
-        </w:rPr>
-        <w:t>mJ</w:t>
-      </w:r>
-      <w:proofErr w:type="spellEnd"/>
-      <w:r>
-        <w:rPr>
-          <w:rFonts w:ascii="Arial" w:eastAsia="Arial" w:hAnsi="Arial" w:cs="Arial"/>
-          <w:sz w:val="22"/>
-          <w:szCs w:val="22"/>
-        </w:rPr>
-        <w:t>/cm2/hour) would result in ~90% viral inactivation in ~8 minutes, 95% in ~11 minutes, 99% in ~16 minutes and 99.9% inactivation in ~25 minutes. Thus, while staying within current regulatory dose limits, low-dose-rate far-UVC exposure can potentially safely provide a major reduction in the ambient level of airborne coronaviruses in occupied public locations.</w:t>
+        <w:t>coronaviruses alpha HCoV-229E and beta HCoV-OC43. Low doses of 1.7 and 1.2 mJ/cm2 inactivated 99.9% of aerosolized coronavirus 229E and OC43, respectively. As all human coronaviruses have similar genomic sizes, far-UVC light would be expected to show similar inactivation efficiency against other human coronaviruses including SARS-CoV-2. Based on the beta-HCoV-OC43 results, continuous far-UVC exposure in occupied public locations at the current regulatory exposure limit (~3 mJ/cm2/hour) would result in ~90% viral inactivation in ~8 minutes, 95% in ~11 minutes, 99% in ~16 minutes and 99.9% inactivation in ~25 minutes. Thus, while staying within current regulatory dose limits, low-dose-rate far-UVC exposure can potentially safely provide a major reduction in the ambient level of airborne coronaviruses in occupied public locations.</w:t>
       </w:r>
     </w:p>
     <w:p>
@@ -7622,25 +6898,7 @@
           <w:sz w:val="22"/>
           <w:szCs w:val="22"/>
         </w:rPr>
-        <w:t xml:space="preserve">Kitagawa et al. (2020) investigated the titer of SARS-CoV-2 after UV irradiation (0.1 </w:t>
-      </w:r>
-      <w:proofErr w:type="spellStart"/>
-      <w:r>
-        <w:rPr>
-          <w:rFonts w:ascii="Arial" w:eastAsia="Arial" w:hAnsi="Arial" w:cs="Arial"/>
-          <w:sz w:val="22"/>
-          <w:szCs w:val="22"/>
-        </w:rPr>
-        <w:t>mW</w:t>
-      </w:r>
-      <w:proofErr w:type="spellEnd"/>
-      <w:r>
-        <w:rPr>
-          <w:rFonts w:ascii="Arial" w:eastAsia="Arial" w:hAnsi="Arial" w:cs="Arial"/>
-          <w:sz w:val="22"/>
-          <w:szCs w:val="22"/>
-        </w:rPr>
-        <w:t xml:space="preserve">/cm2) at 222 nm for 10-300 seconds using the 50% tissue culture infectious </w:t>
+        <w:t xml:space="preserve">Kitagawa et al. (2020) investigated the titer of SARS-CoV-2 after UV irradiation (0.1 mW/cm2) at 222 nm for 10-300 seconds using the 50% tissue culture infectious </w:t>
       </w:r>
       <w:r>
         <w:rPr>
@@ -7672,43 +6930,7 @@
           <w:sz w:val="22"/>
           <w:szCs w:val="22"/>
         </w:rPr>
-        <w:t xml:space="preserve">One and 3 </w:t>
-      </w:r>
-      <w:proofErr w:type="spellStart"/>
-      <w:r>
-        <w:rPr>
-          <w:rFonts w:ascii="Arial" w:eastAsia="Arial" w:hAnsi="Arial" w:cs="Arial"/>
-          <w:sz w:val="22"/>
-          <w:szCs w:val="22"/>
-        </w:rPr>
-        <w:t>mJ</w:t>
-      </w:r>
-      <w:proofErr w:type="spellEnd"/>
-      <w:r>
-        <w:rPr>
-          <w:rFonts w:ascii="Arial" w:eastAsia="Arial" w:hAnsi="Arial" w:cs="Arial"/>
-          <w:sz w:val="22"/>
-          <w:szCs w:val="22"/>
-        </w:rPr>
-        <w:t xml:space="preserve">/cm2 of 222-nm UVC irradiation (0.1 </w:t>
-      </w:r>
-      <w:proofErr w:type="spellStart"/>
-      <w:r>
-        <w:rPr>
-          <w:rFonts w:ascii="Arial" w:eastAsia="Arial" w:hAnsi="Arial" w:cs="Arial"/>
-          <w:sz w:val="22"/>
-          <w:szCs w:val="22"/>
-        </w:rPr>
-        <w:t>mW</w:t>
-      </w:r>
-      <w:proofErr w:type="spellEnd"/>
-      <w:r>
-        <w:rPr>
-          <w:rFonts w:ascii="Arial" w:eastAsia="Arial" w:hAnsi="Arial" w:cs="Arial"/>
-          <w:sz w:val="22"/>
-          <w:szCs w:val="22"/>
-        </w:rPr>
-        <w:t>/cm2 for 10 and 30 seconds) resulted in 88.5 and 99.7% reduction of viable SARS-CoV-2 based on the TCID50 assay, respectively. In contrast, the copy number of SARS-CoV-2 RNA did not change after UVC irradiation even after a 5-minute irradiation.</w:t>
+        <w:t>One and 3 mJ/cm2 of 222-nm UVC irradiation (0.1 mW/cm2 for 10 and 30 seconds) resulted in 88.5 and 99.7% reduction of viable SARS-CoV-2 based on the TCID50 assay, respectively. In contrast, the copy number of SARS-CoV-2 RNA did not change after UVC irradiation even after a 5-minute irradiation.</w:t>
       </w:r>
     </w:p>
     <w:p>
@@ -7793,61 +7015,7 @@
           <w:sz w:val="22"/>
           <w:szCs w:val="22"/>
         </w:rPr>
-        <w:t xml:space="preserve">According to </w:t>
-      </w:r>
-      <w:proofErr w:type="spellStart"/>
-      <w:r>
-        <w:rPr>
-          <w:rFonts w:ascii="Arial" w:eastAsia="Arial" w:hAnsi="Arial" w:cs="Arial"/>
-          <w:sz w:val="22"/>
-          <w:szCs w:val="22"/>
-        </w:rPr>
-        <w:t>Buonnano</w:t>
-      </w:r>
-      <w:proofErr w:type="spellEnd"/>
-      <w:r>
-        <w:rPr>
-          <w:rFonts w:ascii="Arial" w:eastAsia="Arial" w:hAnsi="Arial" w:cs="Arial"/>
-          <w:sz w:val="22"/>
-          <w:szCs w:val="22"/>
-        </w:rPr>
-        <w:t xml:space="preserve"> et al., the exposure of 222nm can efficiently and safely inactivate the coronaviruses that will then become harmless for human interaction. It is said in their study that 254 nm is used more often in disinfecting coronavirus but can be harmful for humans due to its radiation. They demonstrated that 222 nm of UVC light can also efficiently inactivate the virus but is less harmful to humans unlike 254 nm. 1.7 and 1.2 </w:t>
-      </w:r>
-      <w:proofErr w:type="spellStart"/>
-      <w:r>
-        <w:rPr>
-          <w:rFonts w:ascii="Arial" w:eastAsia="Arial" w:hAnsi="Arial" w:cs="Arial"/>
-          <w:sz w:val="22"/>
-          <w:szCs w:val="22"/>
-        </w:rPr>
-        <w:t>mJ</w:t>
-      </w:r>
-      <w:proofErr w:type="spellEnd"/>
-      <w:r>
-        <w:rPr>
-          <w:rFonts w:ascii="Arial" w:eastAsia="Arial" w:hAnsi="Arial" w:cs="Arial"/>
-          <w:sz w:val="22"/>
-          <w:szCs w:val="22"/>
-        </w:rPr>
-        <w:t>/c^2 doses of the 222 nm inactivated 99.9% of the aerosol coronaviruses and other human coronaviruses like SARS-</w:t>
-      </w:r>
-      <w:proofErr w:type="spellStart"/>
-      <w:r>
-        <w:rPr>
-          <w:rFonts w:ascii="Arial" w:eastAsia="Arial" w:hAnsi="Arial" w:cs="Arial"/>
-          <w:sz w:val="22"/>
-          <w:szCs w:val="22"/>
-        </w:rPr>
-        <w:t>CoV</w:t>
-      </w:r>
-      <w:proofErr w:type="spellEnd"/>
-      <w:r>
-        <w:rPr>
-          <w:rFonts w:ascii="Arial" w:eastAsia="Arial" w:hAnsi="Arial" w:cs="Arial"/>
-          <w:sz w:val="22"/>
-          <w:szCs w:val="22"/>
-        </w:rPr>
-        <w:t xml:space="preserve"> 2.</w:t>
+        <w:t>According to Buonnano et al., the exposure of 222nm can efficiently and safely inactivate the coronaviruses that will then become harmless for human interaction. It is said in their study that 254 nm is used more often in disinfecting coronavirus but can be harmful for humans due to its radiation. They demonstrated that 222 nm of UVC light can also efficiently inactivate the virus but is less harmful to humans unlike 254 nm. 1.7 and 1.2 mJ/c^2 doses of the 222 nm inactivated 99.9% of the aerosol coronaviruses and other human coronaviruses like SARS-CoV 2.</w:t>
       </w:r>
     </w:p>
     <w:p>
@@ -7989,25 +7157,7 @@
           <w:sz w:val="22"/>
           <w:szCs w:val="22"/>
         </w:rPr>
-        <w:t xml:space="preserve">According to Garcia et al., UV-C (Ultraviolet C) lights are proven to sanitize different surfaces reached by the said lighting and can also eradicate different viruses and bacteria such as </w:t>
-      </w:r>
-      <w:proofErr w:type="spellStart"/>
-      <w:r>
-        <w:rPr>
-          <w:rFonts w:ascii="Arial" w:eastAsia="Arial" w:hAnsi="Arial" w:cs="Arial"/>
-          <w:sz w:val="22"/>
-          <w:szCs w:val="22"/>
-        </w:rPr>
-        <w:t>escherichia</w:t>
-      </w:r>
-      <w:proofErr w:type="spellEnd"/>
-      <w:r>
-        <w:rPr>
-          <w:rFonts w:ascii="Arial" w:eastAsia="Arial" w:hAnsi="Arial" w:cs="Arial"/>
-          <w:sz w:val="22"/>
-          <w:szCs w:val="22"/>
-        </w:rPr>
-        <w:t xml:space="preserve"> coli. With only 10 minutes of exposure to the said light with the intensity of 0.15 - 0.4 W/m^2, it is proven to remove harmful bacteria such as e-coli. UV-C is capable of inactivating the bacteria within the 167cm distance from the UV-C lamp. Though UV-C was proven and tested to sanitize surfaces from dangerous bacteria, the researchers said that the application of manual sanitation will make the UV-C lights most effective.</w:t>
+        <w:t>According to Garcia et al., UV-C (Ultraviolet C) lights are proven to sanitize different surfaces reached by the said lighting and can also eradicate different viruses and bacteria such as escherichia coli. With only 10 minutes of exposure to the said light with the intensity of 0.15 - 0.4 W/m^2, it is proven to remove harmful bacteria such as e-coli. UV-C is capable of inactivating the bacteria within the 167cm distance from the UV-C lamp. Though UV-C was proven and tested to sanitize surfaces from dangerous bacteria, the researchers said that the application of manual sanitation will make the UV-C lights most effective.</w:t>
       </w:r>
     </w:p>
     <w:p>
@@ -8031,43 +7181,7 @@
           <w:szCs w:val="22"/>
         </w:rPr>
         <w:lastRenderedPageBreak/>
-        <w:t>Based on the “Guidelines on UV Disinfection” by the Philippine Dermatology Society, the usage of UVGI (Ultraviolet Germicidal Irradiation) has captured the interests of different groups in efforts of reducing the spread of infection that transfers itself to another host by the means of touching or getting exposed to an infected item wherein a person uses or interacts a device or item that a Covid-19 infected person has previously used. UVGI is currently being used to disinfect the air and surfaces in the attempt of providing extra precaution to people given that PPEs (Personal Protective Equipment) are not enough for the people working in the medical fields. Although UV exposure being dangerous to a person is a fact, with proper dilution of the radiation, it can be used to eradicate viruses at a microscopic level. With a dosage of 0.5 - 1.8 J/cm^2, viruses such as influenza (H1N1, H5N1, H7N9), MERS-</w:t>
-      </w:r>
-      <w:proofErr w:type="spellStart"/>
-      <w:r>
-        <w:rPr>
-          <w:rFonts w:ascii="Arial" w:eastAsia="Arial" w:hAnsi="Arial" w:cs="Arial"/>
-          <w:sz w:val="22"/>
-          <w:szCs w:val="22"/>
-        </w:rPr>
-        <w:t>CoV</w:t>
-      </w:r>
-      <w:proofErr w:type="spellEnd"/>
-      <w:r>
-        <w:rPr>
-          <w:rFonts w:ascii="Arial" w:eastAsia="Arial" w:hAnsi="Arial" w:cs="Arial"/>
-          <w:sz w:val="22"/>
-          <w:szCs w:val="22"/>
-        </w:rPr>
-        <w:t>, and SARS-</w:t>
-      </w:r>
-      <w:proofErr w:type="spellStart"/>
-      <w:r>
-        <w:rPr>
-          <w:rFonts w:ascii="Arial" w:eastAsia="Arial" w:hAnsi="Arial" w:cs="Arial"/>
-          <w:sz w:val="22"/>
-          <w:szCs w:val="22"/>
-        </w:rPr>
-        <w:t>CoV</w:t>
-      </w:r>
-      <w:proofErr w:type="spellEnd"/>
-      <w:r>
-        <w:rPr>
-          <w:rFonts w:ascii="Arial" w:eastAsia="Arial" w:hAnsi="Arial" w:cs="Arial"/>
-          <w:sz w:val="22"/>
-          <w:szCs w:val="22"/>
-        </w:rPr>
-        <w:t xml:space="preserve"> are proven and tested to be disinfected and has little to no effect to other people. Though such viruses can be disinfected with only 0.5 J/cm^2, other authors urged the need to use at least 1 J/cm^2 on all surfaces to ensure the safety of the medical workers and prevent any exposure to lingering viruses attached to a surface.</w:t>
+        <w:t>Based on the “Guidelines on UV Disinfection” by the Philippine Dermatology Society, the usage of UVGI (Ultraviolet Germicidal Irradiation) has captured the interests of different groups in efforts of reducing the spread of infection that transfers itself to another host by the means of touching or getting exposed to an infected item wherein a person uses or interacts a device or item that a Covid-19 infected person has previously used. UVGI is currently being used to disinfect the air and surfaces in the attempt of providing extra precaution to people given that PPEs (Personal Protective Equipment) are not enough for the people working in the medical fields. Although UV exposure being dangerous to a person is a fact, with proper dilution of the radiation, it can be used to eradicate viruses at a microscopic level. With a dosage of 0.5 - 1.8 J/cm^2, viruses such as influenza (H1N1, H5N1, H7N9), MERS-CoV, and SARS-CoV are proven and tested to be disinfected and has little to no effect to other people. Though such viruses can be disinfected with only 0.5 J/cm^2, other authors urged the need to use at least 1 J/cm^2 on all surfaces to ensure the safety of the medical workers and prevent any exposure to lingering viruses attached to a surface.</w:t>
       </w:r>
     </w:p>
     <w:p>
@@ -8296,45 +7410,7 @@
           <w:sz w:val="22"/>
           <w:szCs w:val="22"/>
         </w:rPr>
-        <w:t xml:space="preserve">According to </w:t>
-      </w:r>
-      <w:proofErr w:type="spellStart"/>
-      <w:r>
-        <w:rPr>
-          <w:rFonts w:ascii="Arial" w:eastAsia="Arial" w:hAnsi="Arial" w:cs="Arial"/>
-          <w:sz w:val="22"/>
-          <w:szCs w:val="22"/>
-        </w:rPr>
-        <w:t>Eubania</w:t>
-      </w:r>
-      <w:proofErr w:type="spellEnd"/>
-      <w:r>
-        <w:rPr>
-          <w:rFonts w:ascii="Arial" w:eastAsia="Arial" w:hAnsi="Arial" w:cs="Arial"/>
-          <w:sz w:val="22"/>
-          <w:szCs w:val="22"/>
-        </w:rPr>
-        <w:t xml:space="preserve"> et al. (2021) Various UV-C lamps and Pulsed Xenon UVC (PX-UV) lamps were utilized in twelve research, including one cluster RCT, seven quasi-experimental studies, and four uncontrolled before and after studies. Because of research design flaws, imprecision, and a significant likelihood of bias, the overall certainty of evidence from these 12 studies was rated </w:t>
-      </w:r>
-      <w:proofErr w:type="spellStart"/>
-      <w:proofErr w:type="gramStart"/>
-      <w:r>
-        <w:rPr>
-          <w:rFonts w:ascii="Arial" w:eastAsia="Arial" w:hAnsi="Arial" w:cs="Arial"/>
-          <w:sz w:val="22"/>
-          <w:szCs w:val="22"/>
-        </w:rPr>
-        <w:t>low.Only</w:t>
-      </w:r>
-      <w:proofErr w:type="spellEnd"/>
-      <w:proofErr w:type="gramEnd"/>
-      <w:r>
-        <w:rPr>
-          <w:rFonts w:ascii="Arial" w:eastAsia="Arial" w:hAnsi="Arial" w:cs="Arial"/>
-          <w:sz w:val="22"/>
-          <w:szCs w:val="22"/>
-        </w:rPr>
-        <w:t xml:space="preserve"> one study found a 44% decrease in viral infections among pediatric patients at that clinic. In ten of the 12 studies, UV-C was found to be an effective supplement to existing cleaning techniques, with the latter proving to be significantly more effective at eradicating bacteria</w:t>
+        <w:t>According to Eubania et al. (2021) Various UV-C lamps and Pulsed Xenon UVC (PX-UV) lamps were utilized in twelve research, including one cluster RCT, seven quasi-experimental studies, and four uncontrolled before and after studies. Because of research design flaws, imprecision, and a significant likelihood of bias, the overall certainty of evidence from these 12 studies was rated low.Only one study found a 44% decrease in viral infections among pediatric patients at that clinic. In ten of the 12 studies, UV-C was found to be an effective supplement to existing cleaning techniques, with the latter proving to be significantly more effective at eradicating bacteria</w:t>
       </w:r>
       <w:r>
         <w:rPr>
@@ -8404,25 +7480,7 @@
           <w:sz w:val="22"/>
           <w:szCs w:val="22"/>
         </w:rPr>
-        <w:t xml:space="preserve">Paras E. (2020), created a device called </w:t>
-      </w:r>
-      <w:proofErr w:type="spellStart"/>
-      <w:r>
-        <w:rPr>
-          <w:rFonts w:ascii="Arial" w:eastAsia="Arial" w:hAnsi="Arial" w:cs="Arial"/>
-          <w:sz w:val="22"/>
-          <w:szCs w:val="22"/>
-        </w:rPr>
-        <w:t>Parazap</w:t>
-      </w:r>
-      <w:proofErr w:type="spellEnd"/>
-      <w:r>
-        <w:rPr>
-          <w:rFonts w:ascii="Arial" w:eastAsia="Arial" w:hAnsi="Arial" w:cs="Arial"/>
-          <w:sz w:val="22"/>
-          <w:szCs w:val="22"/>
-        </w:rPr>
-        <w:t>, a portable Ultraviolet room disinfection unit that is electrically operated. The device is designed to disinfect PPEs, specifically N95 masks, killing almost 99% of microorganisms by means of exposure to ultraviolet (UV) radiation. It consists of two sets of UV-C germicidal lamps having 15 and 18-wattage and can accommodate up to10 N95 masks in one cycle. The UV-C chamber can also be adjusted according to duration of exposure – from 60seconds to 60 minutes depending on the prescribed length of exposure to kill a certain type of microorganism. All of the materials in making the equipment were locally available.</w:t>
+        <w:t>Paras E. (2020), created a device called Parazap, a portable Ultraviolet room disinfection unit that is electrically operated. The device is designed to disinfect PPEs, specifically N95 masks, killing almost 99% of microorganisms by means of exposure to ultraviolet (UV) radiation. It consists of two sets of UV-C germicidal lamps having 15 and 18-wattage and can accommodate up to10 N95 masks in one cycle. The UV-C chamber can also be adjusted according to duration of exposure – from 60seconds to 60 minutes depending on the prescribed length of exposure to kill a certain type of microorganism. All of the materials in making the equipment were locally available.</w:t>
       </w:r>
     </w:p>
     <w:p>
@@ -8605,25 +7663,7 @@
           <w:sz w:val="22"/>
           <w:szCs w:val="22"/>
         </w:rPr>
-        <w:t xml:space="preserve"> phase. The laboratory UV test indicated that irradiation for 10 min with medium–low intensity of 0.15–0.4 W/m2 could achieve 6.5 log removal of Escherichia coli. Field testing of the toilet under real usage found that UV-C irradiation was capable to inactivate total coliform at toilet surfaces within 167-cm distance from the UV-C lamp (UV-C dose between 1.88 and 2.74 </w:t>
-      </w:r>
-      <w:proofErr w:type="spellStart"/>
-      <w:r>
-        <w:rPr>
-          <w:rFonts w:ascii="Arial" w:eastAsia="Arial" w:hAnsi="Arial" w:cs="Arial"/>
-          <w:sz w:val="22"/>
-          <w:szCs w:val="22"/>
-        </w:rPr>
-        <w:t>mW</w:t>
-      </w:r>
-      <w:proofErr w:type="spellEnd"/>
-      <w:r>
-        <w:rPr>
-          <w:rFonts w:ascii="Arial" w:eastAsia="Arial" w:hAnsi="Arial" w:cs="Arial"/>
-          <w:sz w:val="22"/>
-          <w:szCs w:val="22"/>
-        </w:rPr>
-        <w:t>). UV-C irradiation is most effective with the support of effective manual cleaning. Application of UV-C for surface disinfection in emergency toilets could potentially reduce public health risks.</w:t>
+        <w:t xml:space="preserve"> phase. The laboratory UV test indicated that irradiation for 10 min with medium–low intensity of 0.15–0.4 W/m2 could achieve 6.5 log removal of Escherichia coli. Field testing of the toilet under real usage found that UV-C irradiation was capable to inactivate total coliform at toilet surfaces within 167-cm distance from the UV-C lamp (UV-C dose between 1.88 and 2.74 mW). UV-C irradiation is most effective with the support of effective manual cleaning. Application of UV-C for surface disinfection in emergency toilets could potentially reduce public health risks.</w:t>
       </w:r>
     </w:p>
     <w:p>
@@ -9097,25 +8137,7 @@
           <w:sz w:val="22"/>
           <w:szCs w:val="22"/>
         </w:rPr>
-        <w:t xml:space="preserve">. According to </w:t>
-      </w:r>
-      <w:proofErr w:type="spellStart"/>
-      <w:r>
-        <w:rPr>
-          <w:rFonts w:ascii="Arial" w:eastAsia="Arial" w:hAnsi="Arial" w:cs="Arial"/>
-          <w:sz w:val="22"/>
-          <w:szCs w:val="22"/>
-        </w:rPr>
-        <w:t>Acasestudy</w:t>
-      </w:r>
-      <w:proofErr w:type="spellEnd"/>
-      <w:r>
-        <w:rPr>
-          <w:rFonts w:ascii="Arial" w:eastAsia="Arial" w:hAnsi="Arial" w:cs="Arial"/>
-          <w:sz w:val="22"/>
-          <w:szCs w:val="22"/>
-        </w:rPr>
-        <w:t xml:space="preserve"> (2020),” Qualitative</w:t>
+        <w:t>. According to Acasestudy (2020),” Qualitative</w:t>
       </w:r>
       <w:r>
         <w:rPr>
@@ -11234,36 +10256,577 @@
           <w:sz w:val="22"/>
           <w:szCs w:val="22"/>
         </w:rPr>
-        <w:t xml:space="preserve">The model development stage consists stages of modeling, design and analysis. The researchers study different sanitation chamber, ultra violet chamber and sanitation device. The researchers ponder that the chamber must have the capability and strength to hold and sanitize objects with size of at least 50cm in height and width. After studying different sanitation chamber models and considering the researchers requirements, the researchers come up with the following model dimension. </w:t>
-      </w:r>
-    </w:p>
-    <w:p>
-      <w:pPr>
-        <w:spacing w:line="480" w:lineRule="auto"/>
+        <w:t xml:space="preserve">The model development stage consists stages of modeling, design and analysis. The researchers study different sanitation chamber, ultra violet chamber and sanitation device. The researchers ponder that the chamber must have the capability and strength to hold and sanitize objects with size of at least 50cm in height and width. After studying different sanitation chamber models and considering the researchers requirements, the </w:t>
+      </w:r>
+      <w:r>
+        <w:rPr>
+          <w:rFonts w:ascii="Arial" w:eastAsia="Arial" w:hAnsi="Arial" w:cs="Arial"/>
+          <w:sz w:val="22"/>
+          <w:szCs w:val="22"/>
+        </w:rPr>
+        <w:lastRenderedPageBreak/>
+        <w:t xml:space="preserve">researchers come up with the following model dimension. </w:t>
+      </w:r>
+      <w:r>
+        <w:rPr>
+          <w:rFonts w:ascii="Arial" w:eastAsia="Arial" w:hAnsi="Arial" w:cs="Arial"/>
+          <w:noProof/>
+          <w:sz w:val="22"/>
+          <w:szCs w:val="22"/>
+        </w:rPr>
+        <w:drawing>
+          <wp:inline distT="0" distB="0" distL="0" distR="0" wp14:anchorId="7B9A3E0E" wp14:editId="31E2989E">
+            <wp:extent cx="5486400" cy="3048000"/>
+            <wp:effectExtent l="0" t="0" r="0" b="0"/>
+            <wp:docPr id="29" name="Picture 29"/>
+            <wp:cNvGraphicFramePr>
+              <a:graphicFrameLocks xmlns:a="http://schemas.openxmlformats.org/drawingml/2006/main" noChangeAspect="1"/>
+            </wp:cNvGraphicFramePr>
+            <a:graphic xmlns:a="http://schemas.openxmlformats.org/drawingml/2006/main">
+              <a:graphicData uri="http://schemas.openxmlformats.org/drawingml/2006/picture">
+                <pic:pic xmlns:pic="http://schemas.openxmlformats.org/drawingml/2006/picture">
+                  <pic:nvPicPr>
+                    <pic:cNvPr id="1" name=""/>
+                    <pic:cNvPicPr/>
+                  </pic:nvPicPr>
+                  <pic:blipFill>
+                    <a:blip r:embed="rId10"/>
+                    <a:stretch>
+                      <a:fillRect/>
+                    </a:stretch>
+                  </pic:blipFill>
+                  <pic:spPr>
+                    <a:xfrm>
+                      <a:off x="0" y="0"/>
+                      <a:ext cx="5486400" cy="3048000"/>
+                    </a:xfrm>
+                    <a:prstGeom prst="rect">
+                      <a:avLst/>
+                    </a:prstGeom>
+                  </pic:spPr>
+                </pic:pic>
+              </a:graphicData>
+            </a:graphic>
+          </wp:inline>
+        </w:drawing>
+      </w:r>
+    </w:p>
+    <w:p>
+      <w:pPr>
+        <w:spacing w:line="480" w:lineRule="auto"/>
+        <w:jc w:val="both"/>
+        <w:rPr>
+          <w:rFonts w:ascii="Arial" w:eastAsia="Arial" w:hAnsi="Arial" w:cs="Arial"/>
+          <w:sz w:val="22"/>
+          <w:szCs w:val="22"/>
+        </w:rPr>
+      </w:pPr>
+      <w:r>
+        <w:rPr>
+          <w:rFonts w:ascii="Arial" w:eastAsia="Arial" w:hAnsi="Arial" w:cs="Arial"/>
+          <w:sz w:val="22"/>
+          <w:szCs w:val="22"/>
+        </w:rPr>
+        <w:t xml:space="preserve">The researcher’s requirement must have also that the device is mobile and have the capability to move around effortlessly. the device must also have the capability to smoothly insert objects inside the chamber. </w:t>
+      </w:r>
+      <w:r>
+        <w:rPr>
+          <w:rFonts w:ascii="Arial" w:eastAsia="Arial" w:hAnsi="Arial" w:cs="Arial"/>
+          <w:sz w:val="22"/>
+          <w:szCs w:val="22"/>
+        </w:rPr>
+        <w:t>Lastly</w:t>
+      </w:r>
+      <w:r>
+        <w:rPr>
+          <w:rFonts w:ascii="Arial" w:eastAsia="Arial" w:hAnsi="Arial" w:cs="Arial"/>
+          <w:sz w:val="22"/>
+          <w:szCs w:val="22"/>
+        </w:rPr>
+        <w:t xml:space="preserve">, the device must also be pleasant to look at and have the capability to blend to commercial sanitation chambers in market. The researchers come up with the following model design.  </w:t>
+      </w:r>
+    </w:p>
+    <w:p>
+      <w:pPr>
+        <w:pStyle w:val="ListParagraph"/>
+        <w:spacing w:line="480" w:lineRule="auto"/>
+        <w:ind w:left="1080" w:right="135"/>
+        <w:rPr>
+          <w:rFonts w:ascii="Arial" w:eastAsia="Arial" w:hAnsi="Arial" w:cs="Arial"/>
+          <w:bCs/>
+          <w:sz w:val="22"/>
+          <w:szCs w:val="22"/>
+        </w:rPr>
+      </w:pPr>
+      <w:r>
+        <w:rPr>
+          <w:rFonts w:ascii="Arial" w:eastAsia="Arial" w:hAnsi="Arial" w:cs="Arial"/>
+          <w:b/>
+          <w:bCs/>
+          <w:noProof/>
+          <w:sz w:val="22"/>
+          <w:szCs w:val="22"/>
+        </w:rPr>
+        <w:lastRenderedPageBreak/>
+        <w:drawing>
+          <wp:inline distT="0" distB="0" distL="0" distR="0" wp14:anchorId="40B3FA3D" wp14:editId="7E9E25C7">
+            <wp:extent cx="5486400" cy="4568190"/>
+            <wp:effectExtent l="0" t="0" r="0" b="3810"/>
+            <wp:docPr id="14" name="Picture 14"/>
+            <wp:cNvGraphicFramePr>
+              <a:graphicFrameLocks xmlns:a="http://schemas.openxmlformats.org/drawingml/2006/main" noChangeAspect="1"/>
+            </wp:cNvGraphicFramePr>
+            <a:graphic xmlns:a="http://schemas.openxmlformats.org/drawingml/2006/main">
+              <a:graphicData uri="http://schemas.openxmlformats.org/drawingml/2006/picture">
+                <pic:pic xmlns:pic="http://schemas.openxmlformats.org/drawingml/2006/picture">
+                  <pic:nvPicPr>
+                    <pic:cNvPr id="1" name=""/>
+                    <pic:cNvPicPr/>
+                  </pic:nvPicPr>
+                  <pic:blipFill>
+                    <a:blip r:embed="rId11"/>
+                    <a:stretch>
+                      <a:fillRect/>
+                    </a:stretch>
+                  </pic:blipFill>
+                  <pic:spPr>
+                    <a:xfrm>
+                      <a:off x="0" y="0"/>
+                      <a:ext cx="5486400" cy="4568190"/>
+                    </a:xfrm>
+                    <a:prstGeom prst="rect">
+                      <a:avLst/>
+                    </a:prstGeom>
+                  </pic:spPr>
+                </pic:pic>
+              </a:graphicData>
+            </a:graphic>
+          </wp:inline>
+        </w:drawing>
+      </w:r>
+      <w:r>
+        <w:rPr>
+          <w:rFonts w:ascii="Arial" w:eastAsia="Arial" w:hAnsi="Arial" w:cs="Arial"/>
+          <w:sz w:val="22"/>
+          <w:szCs w:val="22"/>
+        </w:rPr>
+        <w:t xml:space="preserve">Lastly, the design analysis data will be gathered from the survey to be conducted. Specifically, how does the automatic disinfection box be described in terms of </w:t>
+      </w:r>
+      <w:r>
+        <w:rPr>
+          <w:rFonts w:ascii="Arial" w:eastAsia="Arial" w:hAnsi="Arial" w:cs="Arial"/>
+          <w:bCs/>
+          <w:sz w:val="22"/>
+          <w:szCs w:val="22"/>
+        </w:rPr>
+        <w:t>necessity, quality, price-quality ratio and approval.</w:t>
+      </w:r>
+    </w:p>
+    <w:p>
+      <w:pPr>
+        <w:spacing w:line="480" w:lineRule="auto"/>
+        <w:jc w:val="both"/>
+        <w:rPr>
+          <w:rFonts w:ascii="Arial" w:eastAsia="Arial" w:hAnsi="Arial" w:cs="Arial"/>
+          <w:sz w:val="22"/>
+          <w:szCs w:val="22"/>
+        </w:rPr>
+      </w:pPr>
+    </w:p>
+    <w:p>
+      <w:pPr>
+        <w:rPr>
+          <w:rFonts w:ascii="Arial" w:eastAsia="Arial" w:hAnsi="Arial" w:cs="Arial"/>
+          <w:b/>
+          <w:bCs/>
+          <w:sz w:val="22"/>
+          <w:szCs w:val="22"/>
+        </w:rPr>
+      </w:pPr>
+    </w:p>
+    <w:p>
+      <w:pPr>
+        <w:spacing w:line="480" w:lineRule="auto"/>
+        <w:jc w:val="both"/>
+        <w:rPr>
+          <w:rFonts w:ascii="Arial" w:eastAsia="Arial" w:hAnsi="Arial" w:cs="Arial"/>
+          <w:b/>
+          <w:bCs/>
+          <w:sz w:val="22"/>
+          <w:szCs w:val="22"/>
+        </w:rPr>
+      </w:pPr>
+      <w:r>
+        <w:rPr>
+          <w:rFonts w:ascii="Arial" w:eastAsia="Arial" w:hAnsi="Arial" w:cs="Arial"/>
+          <w:b/>
+          <w:bCs/>
+          <w:sz w:val="22"/>
+          <w:szCs w:val="22"/>
+        </w:rPr>
+        <w:t>Materials and Specifications</w:t>
+      </w:r>
+    </w:p>
+    <w:p>
+      <w:pPr>
+        <w:spacing w:line="480" w:lineRule="auto"/>
+        <w:jc w:val="both"/>
+        <w:rPr>
+          <w:rFonts w:ascii="Arial" w:hAnsi="Arial" w:cs="Arial"/>
+          <w:sz w:val="22"/>
+          <w:szCs w:val="22"/>
+        </w:rPr>
+      </w:pPr>
+      <w:r>
+        <w:rPr>
+          <w:rFonts w:ascii="Arial" w:hAnsi="Arial" w:cs="Arial"/>
+          <w:sz w:val="22"/>
+          <w:szCs w:val="22"/>
+        </w:rPr>
+        <w:t xml:space="preserve">The following are the materials used for the disinfection box. </w:t>
+      </w:r>
+    </w:p>
+    <w:p>
+      <w:pPr>
+        <w:spacing w:line="480" w:lineRule="auto"/>
+        <w:jc w:val="both"/>
+        <w:rPr>
+          <w:rFonts w:ascii="Arial" w:hAnsi="Arial" w:cs="Arial"/>
+          <w:sz w:val="22"/>
+          <w:szCs w:val="22"/>
+        </w:rPr>
+      </w:pPr>
+      <w:r>
+        <w:rPr>
+          <w:rFonts w:ascii="Arial" w:hAnsi="Arial" w:cs="Arial"/>
+          <w:sz w:val="22"/>
+          <w:szCs w:val="22"/>
+        </w:rPr>
+        <w:t>L- bracket or angle bar ¼ x 1 in size. Galvanized steel sheet with measurement of 4x8 in .9 thickness.</w:t>
+      </w:r>
+      <w:r>
+        <w:rPr>
+          <w:rFonts w:ascii="Arial" w:hAnsi="Arial" w:cs="Arial"/>
+          <w:sz w:val="22"/>
+          <w:szCs w:val="22"/>
+        </w:rPr>
+        <w:t xml:space="preserve"> Flat steel bars.</w:t>
+      </w:r>
+      <w:r>
+        <w:rPr>
+          <w:rFonts w:ascii="Arial" w:hAnsi="Arial" w:cs="Arial"/>
+          <w:sz w:val="22"/>
+          <w:szCs w:val="22"/>
+        </w:rPr>
+        <w:t xml:space="preserve"> Nylon caster wheels (swivel).  Galvanized steel matting. ¼ thick clear glass. Stainless cabinet handle. Cylindrical hinges 3/8. Roller catches. Glass </w:t>
+      </w:r>
+      <w:r>
+        <w:rPr>
+          <w:rFonts w:ascii="Arial" w:hAnsi="Arial" w:cs="Arial"/>
+          <w:sz w:val="22"/>
+          <w:szCs w:val="22"/>
+        </w:rPr>
+        <w:lastRenderedPageBreak/>
+        <w:t>silicone sealant. Teks screw. Reflective Insulation foam. Rugby glue. Aerosol paint</w:t>
+      </w:r>
+      <w:r>
+        <w:rPr>
+          <w:rFonts w:ascii="Arial" w:hAnsi="Arial" w:cs="Arial"/>
+          <w:sz w:val="22"/>
+          <w:szCs w:val="22"/>
+        </w:rPr>
+        <w:t xml:space="preserve"> color</w:t>
+      </w:r>
+      <w:r>
+        <w:rPr>
+          <w:rFonts w:ascii="Arial" w:hAnsi="Arial" w:cs="Arial"/>
+          <w:sz w:val="22"/>
+          <w:szCs w:val="22"/>
+        </w:rPr>
+        <w:t xml:space="preserve"> white and clear</w:t>
+      </w:r>
+      <w:r>
+        <w:rPr>
+          <w:rFonts w:ascii="Arial" w:hAnsi="Arial" w:cs="Arial"/>
+          <w:sz w:val="22"/>
+          <w:szCs w:val="22"/>
+        </w:rPr>
+        <w:t xml:space="preserve"> for coating</w:t>
+      </w:r>
+    </w:p>
+    <w:p>
+      <w:pPr>
+        <w:spacing w:line="480" w:lineRule="auto"/>
+        <w:ind w:firstLine="720"/>
+        <w:rPr>
+          <w:rFonts w:ascii="Arial" w:eastAsia="Arial" w:hAnsi="Arial" w:cs="Arial"/>
+          <w:b/>
+          <w:bCs/>
+          <w:sz w:val="22"/>
+          <w:szCs w:val="22"/>
+        </w:rPr>
+      </w:pPr>
+      <w:bookmarkStart w:id="1" w:name="_Hlk107578339"/>
+      <w:r>
+        <w:rPr>
+          <w:rFonts w:ascii="Arial" w:eastAsia="Arial" w:hAnsi="Arial" w:cs="Arial"/>
+          <w:b/>
+          <w:bCs/>
+          <w:sz w:val="22"/>
+          <w:szCs w:val="22"/>
+        </w:rPr>
+        <w:t>Detailed Procedure (Hardware)</w:t>
+      </w:r>
+    </w:p>
+    <w:p>
+      <w:pPr>
+        <w:spacing w:line="480" w:lineRule="auto"/>
+        <w:ind w:firstLine="720"/>
         <w:jc w:val="center"/>
         <w:rPr>
           <w:rFonts w:ascii="Arial" w:eastAsia="Arial" w:hAnsi="Arial" w:cs="Arial"/>
-          <w:b/>
-          <w:bCs/>
-          <w:sz w:val="22"/>
-          <w:szCs w:val="22"/>
-        </w:rPr>
-      </w:pPr>
-      <w:r>
-        <w:rPr>
-          <w:rFonts w:ascii="Arial" w:eastAsia="Arial" w:hAnsi="Arial" w:cs="Arial"/>
-          <w:b/>
-          <w:bCs/>
-          <w:sz w:val="22"/>
-          <w:szCs w:val="22"/>
+          <w:sz w:val="22"/>
+          <w:szCs w:val="22"/>
+        </w:rPr>
+      </w:pPr>
+      <w:r>
+        <w:rPr>
+          <w:noProof/>
+        </w:rPr>
+        <w:drawing>
+          <wp:inline distT="0" distB="0" distL="0" distR="0" wp14:anchorId="4A00E9A6" wp14:editId="20106F1B">
+            <wp:extent cx="2013673" cy="1800000"/>
+            <wp:effectExtent l="0" t="0" r="5715" b="0"/>
+            <wp:docPr id="30" name="Picture 30"/>
+            <wp:cNvGraphicFramePr>
+              <a:graphicFrameLocks xmlns:a="http://schemas.openxmlformats.org/drawingml/2006/main" noChangeAspect="1"/>
+            </wp:cNvGraphicFramePr>
+            <a:graphic xmlns:a="http://schemas.openxmlformats.org/drawingml/2006/main">
+              <a:graphicData uri="http://schemas.openxmlformats.org/drawingml/2006/picture">
+                <pic:pic xmlns:pic="http://schemas.openxmlformats.org/drawingml/2006/picture">
+                  <pic:nvPicPr>
+                    <pic:cNvPr id="0" name="Picture 1"/>
+                    <pic:cNvPicPr>
+                      <a:picLocks noChangeAspect="1" noChangeArrowheads="1"/>
+                    </pic:cNvPicPr>
+                  </pic:nvPicPr>
+                  <pic:blipFill rotWithShape="1">
+                    <a:blip r:embed="rId12" cstate="print">
+                      <a:extLst>
+                        <a:ext uri="{28A0092B-C50C-407E-A947-70E740481C1C}">
+                          <a14:useLocalDpi xmlns:a14="http://schemas.microsoft.com/office/drawing/2010/main" val="0"/>
+                        </a:ext>
+                      </a:extLst>
+                    </a:blip>
+                    <a:srcRect t="40354" b="17688"/>
+                    <a:stretch/>
+                  </pic:blipFill>
+                  <pic:spPr bwMode="auto">
+                    <a:xfrm>
+                      <a:off x="0" y="0"/>
+                      <a:ext cx="2013673" cy="1800000"/>
+                    </a:xfrm>
+                    <a:prstGeom prst="rect">
+                      <a:avLst/>
+                    </a:prstGeom>
+                    <a:noFill/>
+                    <a:ln>
+                      <a:noFill/>
+                    </a:ln>
+                    <a:extLst>
+                      <a:ext uri="{53640926-AAD7-44D8-BBD7-CCE9431645EC}">
+                        <a14:shadowObscured xmlns:a14="http://schemas.microsoft.com/office/drawing/2010/main"/>
+                      </a:ext>
+                    </a:extLst>
+                  </pic:spPr>
+                </pic:pic>
+              </a:graphicData>
+            </a:graphic>
+          </wp:inline>
+        </w:drawing>
+      </w:r>
+    </w:p>
+    <w:p>
+      <w:pPr>
+        <w:spacing w:line="480" w:lineRule="auto"/>
+        <w:ind w:firstLine="720"/>
+        <w:jc w:val="both"/>
+        <w:rPr>
+          <w:rFonts w:ascii="Arial" w:eastAsia="Arial" w:hAnsi="Arial" w:cs="Arial"/>
+          <w:sz w:val="22"/>
+          <w:szCs w:val="22"/>
+        </w:rPr>
+      </w:pPr>
+      <w:r>
+        <w:rPr>
+          <w:rFonts w:ascii="Arial" w:eastAsia="Arial" w:hAnsi="Arial" w:cs="Arial"/>
+          <w:sz w:val="22"/>
+          <w:szCs w:val="22"/>
+        </w:rPr>
+        <w:t>Angle bars with measurement each of 72, 84 and 54cm. are prepared using angle grinder. A welding machine is use to weld the pieces together into the shape of the frame.</w:t>
+      </w:r>
+    </w:p>
+    <w:p>
+      <w:pPr>
+        <w:spacing w:line="480" w:lineRule="auto"/>
+        <w:ind w:firstLine="720"/>
+        <w:jc w:val="center"/>
+        <w:rPr>
+          <w:rFonts w:ascii="Arial" w:eastAsia="Arial" w:hAnsi="Arial" w:cs="Arial"/>
+          <w:sz w:val="22"/>
+          <w:szCs w:val="22"/>
+        </w:rPr>
+      </w:pPr>
+      <w:r>
+        <w:rPr>
+          <w:noProof/>
+        </w:rPr>
+        <w:drawing>
+          <wp:inline distT="0" distB="0" distL="0" distR="0" wp14:anchorId="31832491" wp14:editId="0F1EACA4">
+            <wp:extent cx="1637974" cy="1800000"/>
+            <wp:effectExtent l="0" t="0" r="635" b="0"/>
+            <wp:docPr id="34" name="Picture 34"/>
+            <wp:cNvGraphicFramePr>
+              <a:graphicFrameLocks xmlns:a="http://schemas.openxmlformats.org/drawingml/2006/main" noChangeAspect="1"/>
+            </wp:cNvGraphicFramePr>
+            <a:graphic xmlns:a="http://schemas.openxmlformats.org/drawingml/2006/main">
+              <a:graphicData uri="http://schemas.openxmlformats.org/drawingml/2006/picture">
+                <pic:pic xmlns:pic="http://schemas.openxmlformats.org/drawingml/2006/picture">
+                  <pic:nvPicPr>
+                    <pic:cNvPr id="0" name="Picture 2"/>
+                    <pic:cNvPicPr>
+                      <a:picLocks noChangeAspect="1" noChangeArrowheads="1"/>
+                    </pic:cNvPicPr>
+                  </pic:nvPicPr>
+                  <pic:blipFill rotWithShape="1">
+                    <a:blip r:embed="rId13" cstate="print">
+                      <a:extLst>
+                        <a:ext uri="{28A0092B-C50C-407E-A947-70E740481C1C}">
+                          <a14:useLocalDpi xmlns:a14="http://schemas.microsoft.com/office/drawing/2010/main" val="0"/>
+                        </a:ext>
+                      </a:extLst>
+                    </a:blip>
+                    <a:srcRect t="31349" b="17063"/>
+                    <a:stretch/>
+                  </pic:blipFill>
+                  <pic:spPr bwMode="auto">
+                    <a:xfrm>
+                      <a:off x="0" y="0"/>
+                      <a:ext cx="1637974" cy="1800000"/>
+                    </a:xfrm>
+                    <a:prstGeom prst="rect">
+                      <a:avLst/>
+                    </a:prstGeom>
+                    <a:noFill/>
+                    <a:ln>
+                      <a:noFill/>
+                    </a:ln>
+                    <a:extLst>
+                      <a:ext uri="{53640926-AAD7-44D8-BBD7-CCE9431645EC}">
+                        <a14:shadowObscured xmlns:a14="http://schemas.microsoft.com/office/drawing/2010/main"/>
+                      </a:ext>
+                    </a:extLst>
+                  </pic:spPr>
+                </pic:pic>
+              </a:graphicData>
+            </a:graphic>
+          </wp:inline>
+        </w:drawing>
+      </w:r>
+    </w:p>
+    <w:p>
+      <w:pPr>
+        <w:spacing w:line="480" w:lineRule="auto"/>
+        <w:ind w:firstLine="720"/>
+        <w:jc w:val="both"/>
+        <w:rPr>
+          <w:rFonts w:ascii="Arial" w:eastAsia="Arial" w:hAnsi="Arial" w:cs="Arial"/>
+          <w:sz w:val="22"/>
+          <w:szCs w:val="22"/>
+        </w:rPr>
+      </w:pPr>
+      <w:r>
+        <w:rPr>
+          <w:rFonts w:ascii="Arial" w:eastAsia="Arial" w:hAnsi="Arial" w:cs="Arial"/>
+          <w:sz w:val="22"/>
+          <w:szCs w:val="22"/>
+        </w:rPr>
+        <w:t>Having the rigid frame, the frame is turned upside down to weld the caster wheels on each corner of the frame as to give the frame maneuverability.</w:t>
+      </w:r>
+    </w:p>
+    <w:p>
+      <w:pPr>
+        <w:spacing w:line="480" w:lineRule="auto"/>
+        <w:ind w:firstLine="720"/>
+        <w:jc w:val="center"/>
+        <w:rPr>
+          <w:rFonts w:ascii="Arial" w:eastAsia="Arial" w:hAnsi="Arial" w:cs="Arial"/>
+          <w:sz w:val="22"/>
+          <w:szCs w:val="22"/>
+        </w:rPr>
+      </w:pPr>
+      <w:r>
+        <w:rPr>
+          <w:noProof/>
         </w:rPr>
         <w:lastRenderedPageBreak/>
-        <w:t>*Insert model dimension image here*</w:t>
-      </w:r>
-    </w:p>
-    <w:p>
-      <w:pPr>
-        <w:spacing w:line="480" w:lineRule="auto"/>
+        <w:drawing>
+          <wp:inline distT="0" distB="0" distL="0" distR="0" wp14:anchorId="26D1BA84" wp14:editId="56ED1080">
+            <wp:extent cx="1779914" cy="1800000"/>
+            <wp:effectExtent l="0" t="0" r="0" b="0"/>
+            <wp:docPr id="3" name="Picture 3"/>
+            <wp:cNvGraphicFramePr>
+              <a:graphicFrameLocks xmlns:a="http://schemas.openxmlformats.org/drawingml/2006/main" noChangeAspect="1"/>
+            </wp:cNvGraphicFramePr>
+            <a:graphic xmlns:a="http://schemas.openxmlformats.org/drawingml/2006/main">
+              <a:graphicData uri="http://schemas.openxmlformats.org/drawingml/2006/picture">
+                <pic:pic xmlns:pic="http://schemas.openxmlformats.org/drawingml/2006/picture">
+                  <pic:nvPicPr>
+                    <pic:cNvPr id="0" name="Picture 4"/>
+                    <pic:cNvPicPr>
+                      <a:picLocks noChangeAspect="1" noChangeArrowheads="1"/>
+                    </pic:cNvPicPr>
+                  </pic:nvPicPr>
+                  <pic:blipFill rotWithShape="1">
+                    <a:blip r:embed="rId14" cstate="print">
+                      <a:extLst>
+                        <a:ext uri="{28A0092B-C50C-407E-A947-70E740481C1C}">
+                          <a14:useLocalDpi xmlns:a14="http://schemas.microsoft.com/office/drawing/2010/main" val="0"/>
+                        </a:ext>
+                      </a:extLst>
+                    </a:blip>
+                    <a:srcRect t="11449" b="41077"/>
+                    <a:stretch/>
+                  </pic:blipFill>
+                  <pic:spPr bwMode="auto">
+                    <a:xfrm>
+                      <a:off x="0" y="0"/>
+                      <a:ext cx="1779914" cy="1800000"/>
+                    </a:xfrm>
+                    <a:prstGeom prst="rect">
+                      <a:avLst/>
+                    </a:prstGeom>
+                    <a:noFill/>
+                    <a:ln>
+                      <a:noFill/>
+                    </a:ln>
+                    <a:extLst>
+                      <a:ext uri="{53640926-AAD7-44D8-BBD7-CCE9431645EC}">
+                        <a14:shadowObscured xmlns:a14="http://schemas.microsoft.com/office/drawing/2010/main"/>
+                      </a:ext>
+                    </a:extLst>
+                  </pic:spPr>
+                </pic:pic>
+              </a:graphicData>
+            </a:graphic>
+          </wp:inline>
+        </w:drawing>
+      </w:r>
+    </w:p>
+    <w:p>
+      <w:pPr>
+        <w:spacing w:line="480" w:lineRule="auto"/>
+        <w:ind w:firstLine="720"/>
         <w:jc w:val="both"/>
         <w:rPr>
           <w:rFonts w:ascii="Arial" w:eastAsia="Arial" w:hAnsi="Arial" w:cs="Arial"/>
@@ -11277,59 +10840,756 @@
           <w:sz w:val="22"/>
           <w:szCs w:val="22"/>
         </w:rPr>
-        <w:t xml:space="preserve">The researcher’s requirement must have also that the device is mobile and have the capability to move around effortlessly. the device must also have the capability to smoothly insert objects inside the chamber. And to finish, the device must also be pleasant to look at and have the capability to blend to commercial sanitation chambers in market. The researchers come up with the following model design.  </w:t>
-      </w:r>
-    </w:p>
-    <w:p>
-      <w:pPr>
-        <w:spacing w:line="480" w:lineRule="auto"/>
+        <w:t>A 39 and 67cm angle bars are prepared using the angle grinder and welded into shape of a door frame.</w:t>
+      </w:r>
+    </w:p>
+    <w:p>
+      <w:pPr>
+        <w:spacing w:line="480" w:lineRule="auto"/>
+        <w:ind w:firstLine="720"/>
+        <w:jc w:val="both"/>
+        <w:rPr>
+          <w:rFonts w:ascii="Arial" w:eastAsia="Arial" w:hAnsi="Arial" w:cs="Arial"/>
+          <w:sz w:val="22"/>
+          <w:szCs w:val="22"/>
+        </w:rPr>
+      </w:pPr>
+      <w:r>
+        <w:rPr>
+          <w:noProof/>
+        </w:rPr>
+        <w:drawing>
+          <wp:inline distT="0" distB="0" distL="0" distR="0" wp14:anchorId="5F9EE154" wp14:editId="6D3743C1">
+            <wp:extent cx="2753995" cy="2007825"/>
+            <wp:effectExtent l="0" t="0" r="8255" b="0"/>
+            <wp:docPr id="37" name="Picture 37"/>
+            <wp:cNvGraphicFramePr>
+              <a:graphicFrameLocks xmlns:a="http://schemas.openxmlformats.org/drawingml/2006/main" noChangeAspect="1"/>
+            </wp:cNvGraphicFramePr>
+            <a:graphic xmlns:a="http://schemas.openxmlformats.org/drawingml/2006/main">
+              <a:graphicData uri="http://schemas.openxmlformats.org/drawingml/2006/picture">
+                <pic:pic xmlns:pic="http://schemas.openxmlformats.org/drawingml/2006/picture">
+                  <pic:nvPicPr>
+                    <pic:cNvPr id="0" name="Picture 6"/>
+                    <pic:cNvPicPr>
+                      <a:picLocks noChangeAspect="1" noChangeArrowheads="1"/>
+                    </pic:cNvPicPr>
+                  </pic:nvPicPr>
+                  <pic:blipFill rotWithShape="1">
+                    <a:blip r:embed="rId15">
+                      <a:extLst>
+                        <a:ext uri="{28A0092B-C50C-407E-A947-70E740481C1C}">
+                          <a14:useLocalDpi xmlns:a14="http://schemas.microsoft.com/office/drawing/2010/main" val="0"/>
+                        </a:ext>
+                      </a:extLst>
+                    </a:blip>
+                    <a:srcRect l="28695" t="41421" b="34175"/>
+                    <a:stretch/>
+                  </pic:blipFill>
+                  <pic:spPr bwMode="auto">
+                    <a:xfrm>
+                      <a:off x="0" y="0"/>
+                      <a:ext cx="2754751" cy="2008376"/>
+                    </a:xfrm>
+                    <a:prstGeom prst="rect">
+                      <a:avLst/>
+                    </a:prstGeom>
+                    <a:noFill/>
+                    <a:ln>
+                      <a:noFill/>
+                    </a:ln>
+                    <a:extLst>
+                      <a:ext uri="{53640926-AAD7-44D8-BBD7-CCE9431645EC}">
+                        <a14:shadowObscured xmlns:a14="http://schemas.microsoft.com/office/drawing/2010/main"/>
+                      </a:ext>
+                    </a:extLst>
+                  </pic:spPr>
+                </pic:pic>
+              </a:graphicData>
+            </a:graphic>
+          </wp:inline>
+        </w:drawing>
+      </w:r>
+    </w:p>
+    <w:p>
+      <w:pPr>
+        <w:spacing w:line="480" w:lineRule="auto"/>
+        <w:ind w:firstLine="720"/>
+        <w:jc w:val="both"/>
+        <w:rPr>
+          <w:rFonts w:ascii="Arial" w:eastAsia="Arial" w:hAnsi="Arial" w:cs="Arial"/>
+          <w:sz w:val="22"/>
+          <w:szCs w:val="22"/>
+        </w:rPr>
+      </w:pPr>
+      <w:r>
+        <w:rPr>
+          <w:rFonts w:ascii="Arial" w:eastAsia="Arial" w:hAnsi="Arial" w:cs="Arial"/>
+          <w:sz w:val="22"/>
+          <w:szCs w:val="22"/>
+        </w:rPr>
+        <w:t>The door was fixed to the frame using cylindrical hinges. Roller catches are fixed onto the front top and bottom center of the frame.</w:t>
+      </w:r>
+    </w:p>
+    <w:p>
+      <w:pPr>
+        <w:spacing w:line="480" w:lineRule="auto"/>
+        <w:ind w:firstLine="720"/>
+        <w:jc w:val="both"/>
+        <w:rPr>
+          <w:rFonts w:ascii="Arial" w:eastAsia="Arial" w:hAnsi="Arial" w:cs="Arial"/>
+          <w:sz w:val="22"/>
+          <w:szCs w:val="22"/>
+        </w:rPr>
+      </w:pPr>
+      <w:r>
+        <w:rPr>
+          <w:noProof/>
+        </w:rPr>
+        <w:drawing>
+          <wp:inline distT="0" distB="0" distL="0" distR="0" wp14:anchorId="7C2F470F" wp14:editId="3CC605B5">
+            <wp:extent cx="2113406" cy="1800000"/>
+            <wp:effectExtent l="0" t="0" r="1270" b="0"/>
+            <wp:docPr id="38" name="Picture 38"/>
+            <wp:cNvGraphicFramePr>
+              <a:graphicFrameLocks xmlns:a="http://schemas.openxmlformats.org/drawingml/2006/main" noChangeAspect="1"/>
+            </wp:cNvGraphicFramePr>
+            <a:graphic xmlns:a="http://schemas.openxmlformats.org/drawingml/2006/main">
+              <a:graphicData uri="http://schemas.openxmlformats.org/drawingml/2006/picture">
+                <pic:pic xmlns:pic="http://schemas.openxmlformats.org/drawingml/2006/picture">
+                  <pic:nvPicPr>
+                    <pic:cNvPr id="0" name="Picture 8"/>
+                    <pic:cNvPicPr>
+                      <a:picLocks noChangeAspect="1" noChangeArrowheads="1"/>
+                    </pic:cNvPicPr>
+                  </pic:nvPicPr>
+                  <pic:blipFill rotWithShape="1">
+                    <a:blip r:embed="rId16" cstate="print">
+                      <a:extLst>
+                        <a:ext uri="{28A0092B-C50C-407E-A947-70E740481C1C}">
+                          <a14:useLocalDpi xmlns:a14="http://schemas.microsoft.com/office/drawing/2010/main" val="0"/>
+                        </a:ext>
+                      </a:extLst>
+                    </a:blip>
+                    <a:srcRect t="31229" b="28788"/>
+                    <a:stretch/>
+                  </pic:blipFill>
+                  <pic:spPr bwMode="auto">
+                    <a:xfrm>
+                      <a:off x="0" y="0"/>
+                      <a:ext cx="2113406" cy="1800000"/>
+                    </a:xfrm>
+                    <a:prstGeom prst="rect">
+                      <a:avLst/>
+                    </a:prstGeom>
+                    <a:noFill/>
+                    <a:ln>
+                      <a:noFill/>
+                    </a:ln>
+                    <a:extLst>
+                      <a:ext uri="{53640926-AAD7-44D8-BBD7-CCE9431645EC}">
+                        <a14:shadowObscured xmlns:a14="http://schemas.microsoft.com/office/drawing/2010/main"/>
+                      </a:ext>
+                    </a:extLst>
+                  </pic:spPr>
+                </pic:pic>
+              </a:graphicData>
+            </a:graphic>
+          </wp:inline>
+        </w:drawing>
+      </w:r>
+    </w:p>
+    <w:p>
+      <w:pPr>
+        <w:spacing w:line="480" w:lineRule="auto"/>
+        <w:ind w:firstLine="720"/>
+        <w:jc w:val="both"/>
+        <w:rPr>
+          <w:rFonts w:ascii="Arial" w:eastAsia="Arial" w:hAnsi="Arial" w:cs="Arial"/>
+          <w:sz w:val="22"/>
+          <w:szCs w:val="22"/>
+        </w:rPr>
+      </w:pPr>
+      <w:r>
+        <w:rPr>
+          <w:rFonts w:ascii="Arial" w:eastAsia="Arial" w:hAnsi="Arial" w:cs="Arial"/>
+          <w:sz w:val="22"/>
+          <w:szCs w:val="22"/>
+        </w:rPr>
+        <w:lastRenderedPageBreak/>
+        <w:t>After turning the frame upright, galvanized steel walls are cut and prepared. Using the welding machine, the steel walls are fixed onto the frame reinforcing with flat bars.</w:t>
+      </w:r>
+    </w:p>
+    <w:p>
+      <w:pPr>
+        <w:spacing w:line="480" w:lineRule="auto"/>
+        <w:ind w:firstLine="720"/>
+        <w:jc w:val="both"/>
+        <w:rPr>
+          <w:rFonts w:ascii="Arial" w:eastAsia="Arial" w:hAnsi="Arial" w:cs="Arial"/>
+          <w:sz w:val="22"/>
+          <w:szCs w:val="22"/>
+        </w:rPr>
+      </w:pPr>
+      <w:r>
+        <w:rPr>
+          <w:noProof/>
+        </w:rPr>
+        <w:drawing>
+          <wp:inline distT="0" distB="0" distL="0" distR="0" wp14:anchorId="13D5C2F4" wp14:editId="0AA4C816">
+            <wp:extent cx="1399949" cy="1800000"/>
+            <wp:effectExtent l="0" t="0" r="0" b="0"/>
+            <wp:docPr id="39" name="Picture 39"/>
+            <wp:cNvGraphicFramePr>
+              <a:graphicFrameLocks xmlns:a="http://schemas.openxmlformats.org/drawingml/2006/main" noChangeAspect="1"/>
+            </wp:cNvGraphicFramePr>
+            <a:graphic xmlns:a="http://schemas.openxmlformats.org/drawingml/2006/main">
+              <a:graphicData uri="http://schemas.openxmlformats.org/drawingml/2006/picture">
+                <pic:pic xmlns:pic="http://schemas.openxmlformats.org/drawingml/2006/picture">
+                  <pic:nvPicPr>
+                    <pic:cNvPr id="0" name="Picture 10"/>
+                    <pic:cNvPicPr>
+                      <a:picLocks noChangeAspect="1" noChangeArrowheads="1"/>
+                    </pic:cNvPicPr>
+                  </pic:nvPicPr>
+                  <pic:blipFill rotWithShape="1">
+                    <a:blip r:embed="rId17" cstate="print">
+                      <a:extLst>
+                        <a:ext uri="{28A0092B-C50C-407E-A947-70E740481C1C}">
+                          <a14:useLocalDpi xmlns:a14="http://schemas.microsoft.com/office/drawing/2010/main" val="0"/>
+                        </a:ext>
+                      </a:extLst>
+                    </a:blip>
+                    <a:srcRect t="3583"/>
+                    <a:stretch/>
+                  </pic:blipFill>
+                  <pic:spPr bwMode="auto">
+                    <a:xfrm>
+                      <a:off x="0" y="0"/>
+                      <a:ext cx="1399949" cy="1800000"/>
+                    </a:xfrm>
+                    <a:prstGeom prst="rect">
+                      <a:avLst/>
+                    </a:prstGeom>
+                    <a:noFill/>
+                    <a:ln>
+                      <a:noFill/>
+                    </a:ln>
+                    <a:extLst>
+                      <a:ext uri="{53640926-AAD7-44D8-BBD7-CCE9431645EC}">
+                        <a14:shadowObscured xmlns:a14="http://schemas.microsoft.com/office/drawing/2010/main"/>
+                      </a:ext>
+                    </a:extLst>
+                  </pic:spPr>
+                </pic:pic>
+              </a:graphicData>
+            </a:graphic>
+          </wp:inline>
+        </w:drawing>
+      </w:r>
+    </w:p>
+    <w:p>
+      <w:pPr>
+        <w:spacing w:line="480" w:lineRule="auto"/>
+        <w:ind w:firstLine="720"/>
+        <w:jc w:val="both"/>
+        <w:rPr>
+          <w:rFonts w:ascii="Arial" w:eastAsia="Arial" w:hAnsi="Arial" w:cs="Arial"/>
+          <w:sz w:val="22"/>
+          <w:szCs w:val="22"/>
+        </w:rPr>
+      </w:pPr>
+      <w:r>
+        <w:rPr>
+          <w:rFonts w:ascii="Arial" w:eastAsia="Arial" w:hAnsi="Arial" w:cs="Arial"/>
+          <w:sz w:val="22"/>
+          <w:szCs w:val="22"/>
+        </w:rPr>
+        <w:t>Using a measuring tape to have the center of the door frame, two holes were drilled. The aluminum handle bars are screwed onto the frame. Using the same technique, two holes were drilled on the side of the frame and aluminum handle bars are fixed using screws onto the frame.</w:t>
+      </w:r>
+    </w:p>
+    <w:p>
+      <w:pPr>
+        <w:spacing w:line="480" w:lineRule="auto"/>
+        <w:ind w:firstLine="720"/>
+        <w:jc w:val="both"/>
+        <w:rPr>
+          <w:rFonts w:ascii="Arial" w:eastAsia="Arial" w:hAnsi="Arial" w:cs="Arial"/>
+          <w:sz w:val="22"/>
+          <w:szCs w:val="22"/>
+        </w:rPr>
+      </w:pPr>
+      <w:r>
+        <w:rPr>
+          <w:noProof/>
+        </w:rPr>
+        <w:drawing>
+          <wp:inline distT="0" distB="0" distL="0" distR="0" wp14:anchorId="6E9CA55E" wp14:editId="0A80FBE4">
+            <wp:extent cx="1478261" cy="1800000"/>
+            <wp:effectExtent l="0" t="0" r="8255" b="0"/>
+            <wp:docPr id="40" name="Picture 40"/>
+            <wp:cNvGraphicFramePr>
+              <a:graphicFrameLocks xmlns:a="http://schemas.openxmlformats.org/drawingml/2006/main" noChangeAspect="1"/>
+            </wp:cNvGraphicFramePr>
+            <a:graphic xmlns:a="http://schemas.openxmlformats.org/drawingml/2006/main">
+              <a:graphicData uri="http://schemas.openxmlformats.org/drawingml/2006/picture">
+                <pic:pic xmlns:pic="http://schemas.openxmlformats.org/drawingml/2006/picture">
+                  <pic:nvPicPr>
+                    <pic:cNvPr id="0" name="Picture 12"/>
+                    <pic:cNvPicPr>
+                      <a:picLocks noChangeAspect="1" noChangeArrowheads="1"/>
+                    </pic:cNvPicPr>
+                  </pic:nvPicPr>
+                  <pic:blipFill rotWithShape="1">
+                    <a:blip r:embed="rId18" cstate="print">
+                      <a:extLst>
+                        <a:ext uri="{28A0092B-C50C-407E-A947-70E740481C1C}">
+                          <a14:useLocalDpi xmlns:a14="http://schemas.microsoft.com/office/drawing/2010/main" val="0"/>
+                        </a:ext>
+                      </a:extLst>
+                    </a:blip>
+                    <a:srcRect l="27351" t="30444" b="3220"/>
+                    <a:stretch/>
+                  </pic:blipFill>
+                  <pic:spPr bwMode="auto">
+                    <a:xfrm>
+                      <a:off x="0" y="0"/>
+                      <a:ext cx="1478261" cy="1800000"/>
+                    </a:xfrm>
+                    <a:prstGeom prst="rect">
+                      <a:avLst/>
+                    </a:prstGeom>
+                    <a:noFill/>
+                    <a:ln>
+                      <a:noFill/>
+                    </a:ln>
+                    <a:extLst>
+                      <a:ext uri="{53640926-AAD7-44D8-BBD7-CCE9431645EC}">
+                        <a14:shadowObscured xmlns:a14="http://schemas.microsoft.com/office/drawing/2010/main"/>
+                      </a:ext>
+                    </a:extLst>
+                  </pic:spPr>
+                </pic:pic>
+              </a:graphicData>
+            </a:graphic>
+          </wp:inline>
+        </w:drawing>
+      </w:r>
+    </w:p>
+    <w:p>
+      <w:pPr>
+        <w:spacing w:line="480" w:lineRule="auto"/>
+        <w:ind w:firstLine="720"/>
+        <w:jc w:val="both"/>
+        <w:rPr>
+          <w:rFonts w:ascii="Arial" w:eastAsia="Arial" w:hAnsi="Arial" w:cs="Arial"/>
+          <w:sz w:val="22"/>
+          <w:szCs w:val="22"/>
+        </w:rPr>
+      </w:pPr>
+      <w:r>
+        <w:rPr>
+          <w:rFonts w:ascii="Arial" w:eastAsia="Arial" w:hAnsi="Arial" w:cs="Arial"/>
+          <w:sz w:val="22"/>
+          <w:szCs w:val="22"/>
+        </w:rPr>
+        <w:t>Using the angle grinder, the frame was sanded off of sharp edges. After smoothing the frame, using aerosol paint, a white coat was applied inside and outside the frame.</w:t>
+      </w:r>
+    </w:p>
+    <w:p>
+      <w:pPr>
+        <w:spacing w:line="480" w:lineRule="auto"/>
+        <w:ind w:firstLine="720"/>
+        <w:jc w:val="both"/>
+        <w:rPr>
+          <w:rFonts w:ascii="Arial" w:eastAsia="Arial" w:hAnsi="Arial" w:cs="Arial"/>
+          <w:sz w:val="22"/>
+          <w:szCs w:val="22"/>
+        </w:rPr>
+      </w:pPr>
+      <w:r>
+        <w:rPr>
+          <w:noProof/>
+        </w:rPr>
+        <w:lastRenderedPageBreak/>
+        <w:drawing>
+          <wp:inline distT="0" distB="0" distL="0" distR="0" wp14:anchorId="114C0D4F" wp14:editId="2DA73B02">
+            <wp:extent cx="2400342" cy="1800000"/>
+            <wp:effectExtent l="0" t="0" r="0" b="0"/>
+            <wp:docPr id="41" name="Picture 41"/>
+            <wp:cNvGraphicFramePr>
+              <a:graphicFrameLocks xmlns:a="http://schemas.openxmlformats.org/drawingml/2006/main" noChangeAspect="1"/>
+            </wp:cNvGraphicFramePr>
+            <a:graphic xmlns:a="http://schemas.openxmlformats.org/drawingml/2006/main">
+              <a:graphicData uri="http://schemas.openxmlformats.org/drawingml/2006/picture">
+                <pic:pic xmlns:pic="http://schemas.openxmlformats.org/drawingml/2006/picture">
+                  <pic:nvPicPr>
+                    <pic:cNvPr id="0" name="Picture 16"/>
+                    <pic:cNvPicPr>
+                      <a:picLocks noChangeAspect="1" noChangeArrowheads="1"/>
+                    </pic:cNvPicPr>
+                  </pic:nvPicPr>
+                  <pic:blipFill>
+                    <a:blip r:embed="rId19" cstate="print">
+                      <a:extLst>
+                        <a:ext uri="{28A0092B-C50C-407E-A947-70E740481C1C}">
+                          <a14:useLocalDpi xmlns:a14="http://schemas.microsoft.com/office/drawing/2010/main" val="0"/>
+                        </a:ext>
+                      </a:extLst>
+                    </a:blip>
+                    <a:srcRect/>
+                    <a:stretch>
+                      <a:fillRect/>
+                    </a:stretch>
+                  </pic:blipFill>
+                  <pic:spPr bwMode="auto">
+                    <a:xfrm>
+                      <a:off x="0" y="0"/>
+                      <a:ext cx="2400342" cy="1800000"/>
+                    </a:xfrm>
+                    <a:prstGeom prst="rect">
+                      <a:avLst/>
+                    </a:prstGeom>
+                    <a:noFill/>
+                    <a:ln>
+                      <a:noFill/>
+                    </a:ln>
+                  </pic:spPr>
+                </pic:pic>
+              </a:graphicData>
+            </a:graphic>
+          </wp:inline>
+        </w:drawing>
+      </w:r>
+    </w:p>
+    <w:p>
+      <w:pPr>
+        <w:spacing w:line="480" w:lineRule="auto"/>
+        <w:ind w:firstLine="720"/>
+        <w:jc w:val="both"/>
+        <w:rPr>
+          <w:rFonts w:ascii="Arial" w:eastAsia="Arial" w:hAnsi="Arial" w:cs="Arial"/>
+          <w:sz w:val="22"/>
+          <w:szCs w:val="22"/>
+        </w:rPr>
+      </w:pPr>
+      <w:r>
+        <w:rPr>
+          <w:rFonts w:ascii="Arial" w:eastAsia="Arial" w:hAnsi="Arial" w:cs="Arial"/>
+          <w:sz w:val="22"/>
+          <w:szCs w:val="22"/>
+        </w:rPr>
+        <w:t>A clear coat was applied after drying of the primer. A two 49 and 81cm angle bar are prepared and welded into a shape of rectangle and galvanized wire mesh are cut accordingly to the dimension and welded onto the shape. The mesh, who serves as the object holder are coated with primer and clear coat also.</w:t>
+      </w:r>
+    </w:p>
+    <w:p>
+      <w:pPr>
+        <w:spacing w:line="480" w:lineRule="auto"/>
+        <w:ind w:firstLine="720"/>
+        <w:jc w:val="both"/>
+        <w:rPr>
+          <w:rFonts w:ascii="Arial" w:eastAsia="Arial" w:hAnsi="Arial" w:cs="Arial"/>
+          <w:sz w:val="22"/>
+          <w:szCs w:val="22"/>
+        </w:rPr>
+      </w:pPr>
+      <w:r>
+        <w:rPr>
+          <w:noProof/>
+        </w:rPr>
+        <w:drawing>
+          <wp:inline distT="0" distB="0" distL="0" distR="0" wp14:anchorId="038F951F" wp14:editId="36586E20">
+            <wp:extent cx="1349784" cy="1800000"/>
+            <wp:effectExtent l="0" t="0" r="3175" b="0"/>
+            <wp:docPr id="42" name="Picture 42"/>
+            <wp:cNvGraphicFramePr>
+              <a:graphicFrameLocks xmlns:a="http://schemas.openxmlformats.org/drawingml/2006/main" noChangeAspect="1"/>
+            </wp:cNvGraphicFramePr>
+            <a:graphic xmlns:a="http://schemas.openxmlformats.org/drawingml/2006/main">
+              <a:graphicData uri="http://schemas.openxmlformats.org/drawingml/2006/picture">
+                <pic:pic xmlns:pic="http://schemas.openxmlformats.org/drawingml/2006/picture">
+                  <pic:nvPicPr>
+                    <pic:cNvPr id="0" name="Picture 24"/>
+                    <pic:cNvPicPr>
+                      <a:picLocks noChangeAspect="1" noChangeArrowheads="1"/>
+                    </pic:cNvPicPr>
+                  </pic:nvPicPr>
+                  <pic:blipFill>
+                    <a:blip r:embed="rId20" cstate="print">
+                      <a:extLst>
+                        <a:ext uri="{28A0092B-C50C-407E-A947-70E740481C1C}">
+                          <a14:useLocalDpi xmlns:a14="http://schemas.microsoft.com/office/drawing/2010/main" val="0"/>
+                        </a:ext>
+                      </a:extLst>
+                    </a:blip>
+                    <a:srcRect/>
+                    <a:stretch>
+                      <a:fillRect/>
+                    </a:stretch>
+                  </pic:blipFill>
+                  <pic:spPr bwMode="auto">
+                    <a:xfrm>
+                      <a:off x="0" y="0"/>
+                      <a:ext cx="1349784" cy="1800000"/>
+                    </a:xfrm>
+                    <a:prstGeom prst="rect">
+                      <a:avLst/>
+                    </a:prstGeom>
+                    <a:noFill/>
+                    <a:ln>
+                      <a:noFill/>
+                    </a:ln>
+                  </pic:spPr>
+                </pic:pic>
+              </a:graphicData>
+            </a:graphic>
+          </wp:inline>
+        </w:drawing>
+      </w:r>
+    </w:p>
+    <w:p>
+      <w:pPr>
+        <w:spacing w:line="480" w:lineRule="auto"/>
+        <w:ind w:firstLine="720"/>
+        <w:jc w:val="both"/>
+        <w:rPr>
+          <w:rFonts w:ascii="Arial" w:eastAsia="Arial" w:hAnsi="Arial" w:cs="Arial"/>
+          <w:sz w:val="22"/>
+          <w:szCs w:val="22"/>
+        </w:rPr>
+      </w:pPr>
+      <w:r>
+        <w:rPr>
+          <w:rFonts w:ascii="Arial" w:eastAsia="Arial" w:hAnsi="Arial" w:cs="Arial"/>
+          <w:sz w:val="22"/>
+          <w:szCs w:val="22"/>
+        </w:rPr>
+        <w:t>The wire mesh and the circuit chamber divider are fixed onto the inside of the frame using teks screw.</w:t>
+      </w:r>
+    </w:p>
+    <w:p>
+      <w:pPr>
+        <w:spacing w:line="480" w:lineRule="auto"/>
+        <w:ind w:firstLine="720"/>
+        <w:jc w:val="both"/>
+        <w:rPr>
+          <w:rFonts w:ascii="Arial" w:eastAsia="Arial" w:hAnsi="Arial" w:cs="Arial"/>
+          <w:sz w:val="22"/>
+          <w:szCs w:val="22"/>
+        </w:rPr>
+      </w:pPr>
+      <w:r>
+        <w:rPr>
+          <w:noProof/>
+        </w:rPr>
+        <w:drawing>
+          <wp:inline distT="0" distB="0" distL="0" distR="0" wp14:anchorId="79858D60" wp14:editId="138D8E38">
+            <wp:extent cx="2400342" cy="1800000"/>
+            <wp:effectExtent l="0" t="0" r="0" b="0"/>
+            <wp:docPr id="46" name="Picture 46"/>
+            <wp:cNvGraphicFramePr>
+              <a:graphicFrameLocks xmlns:a="http://schemas.openxmlformats.org/drawingml/2006/main" noChangeAspect="1"/>
+            </wp:cNvGraphicFramePr>
+            <a:graphic xmlns:a="http://schemas.openxmlformats.org/drawingml/2006/main">
+              <a:graphicData uri="http://schemas.openxmlformats.org/drawingml/2006/picture">
+                <pic:pic xmlns:pic="http://schemas.openxmlformats.org/drawingml/2006/picture">
+                  <pic:nvPicPr>
+                    <pic:cNvPr id="0" name="Picture 22"/>
+                    <pic:cNvPicPr>
+                      <a:picLocks noChangeAspect="1" noChangeArrowheads="1"/>
+                    </pic:cNvPicPr>
+                  </pic:nvPicPr>
+                  <pic:blipFill>
+                    <a:blip r:embed="rId21" cstate="print">
+                      <a:extLst>
+                        <a:ext uri="{28A0092B-C50C-407E-A947-70E740481C1C}">
+                          <a14:useLocalDpi xmlns:a14="http://schemas.microsoft.com/office/drawing/2010/main" val="0"/>
+                        </a:ext>
+                      </a:extLst>
+                    </a:blip>
+                    <a:srcRect/>
+                    <a:stretch>
+                      <a:fillRect/>
+                    </a:stretch>
+                  </pic:blipFill>
+                  <pic:spPr bwMode="auto">
+                    <a:xfrm>
+                      <a:off x="0" y="0"/>
+                      <a:ext cx="2400342" cy="1800000"/>
+                    </a:xfrm>
+                    <a:prstGeom prst="rect">
+                      <a:avLst/>
+                    </a:prstGeom>
+                    <a:noFill/>
+                    <a:ln>
+                      <a:noFill/>
+                    </a:ln>
+                  </pic:spPr>
+                </pic:pic>
+              </a:graphicData>
+            </a:graphic>
+          </wp:inline>
+        </w:drawing>
+      </w:r>
+    </w:p>
+    <w:p>
+      <w:pPr>
+        <w:spacing w:line="480" w:lineRule="auto"/>
+        <w:ind w:firstLine="720"/>
+        <w:jc w:val="both"/>
+        <w:rPr>
+          <w:rFonts w:ascii="Arial" w:eastAsia="Arial" w:hAnsi="Arial" w:cs="Arial"/>
+          <w:sz w:val="22"/>
+          <w:szCs w:val="22"/>
+        </w:rPr>
+      </w:pPr>
+      <w:r>
+        <w:rPr>
+          <w:rFonts w:ascii="Arial" w:eastAsia="Arial" w:hAnsi="Arial" w:cs="Arial"/>
+          <w:sz w:val="22"/>
+          <w:szCs w:val="22"/>
+        </w:rPr>
+        <w:lastRenderedPageBreak/>
+        <w:t xml:space="preserve">¼ inch thick clear glass are fixed onto the door frame using glass silicon putty. </w:t>
+      </w:r>
+    </w:p>
+    <w:p>
+      <w:pPr>
+        <w:spacing w:line="480" w:lineRule="auto"/>
+        <w:ind w:firstLine="720"/>
         <w:jc w:val="center"/>
         <w:rPr>
           <w:rFonts w:ascii="Arial" w:eastAsia="Arial" w:hAnsi="Arial" w:cs="Arial"/>
-          <w:b/>
-          <w:bCs/>
-          <w:sz w:val="22"/>
-          <w:szCs w:val="22"/>
-        </w:rPr>
-      </w:pPr>
-      <w:r>
-        <w:rPr>
-          <w:rFonts w:ascii="Arial" w:eastAsia="Arial" w:hAnsi="Arial" w:cs="Arial"/>
-          <w:b/>
-          <w:bCs/>
-          <w:sz w:val="22"/>
-          <w:szCs w:val="22"/>
-        </w:rPr>
-        <w:t>*Insert design image here*</w:t>
-      </w:r>
-    </w:p>
-    <w:p>
-      <w:pPr>
-        <w:spacing w:line="480" w:lineRule="auto"/>
+          <w:sz w:val="22"/>
+          <w:szCs w:val="22"/>
+        </w:rPr>
+      </w:pPr>
+      <w:r>
+        <w:rPr>
+          <w:noProof/>
+        </w:rPr>
+        <w:drawing>
+          <wp:inline distT="0" distB="0" distL="0" distR="0" wp14:anchorId="3895B503" wp14:editId="624E168B">
+            <wp:extent cx="1350519" cy="1800000"/>
+            <wp:effectExtent l="0" t="0" r="2540" b="0"/>
+            <wp:docPr id="47" name="Picture 47"/>
+            <wp:cNvGraphicFramePr>
+              <a:graphicFrameLocks xmlns:a="http://schemas.openxmlformats.org/drawingml/2006/main" noChangeAspect="1"/>
+            </wp:cNvGraphicFramePr>
+            <a:graphic xmlns:a="http://schemas.openxmlformats.org/drawingml/2006/main">
+              <a:graphicData uri="http://schemas.openxmlformats.org/drawingml/2006/picture">
+                <pic:pic xmlns:pic="http://schemas.openxmlformats.org/drawingml/2006/picture">
+                  <pic:nvPicPr>
+                    <pic:cNvPr id="0" name="Picture 26"/>
+                    <pic:cNvPicPr>
+                      <a:picLocks noChangeAspect="1" noChangeArrowheads="1"/>
+                    </pic:cNvPicPr>
+                  </pic:nvPicPr>
+                  <pic:blipFill>
+                    <a:blip r:embed="rId22" cstate="print">
+                      <a:extLst>
+                        <a:ext uri="{28A0092B-C50C-407E-A947-70E740481C1C}">
+                          <a14:useLocalDpi xmlns:a14="http://schemas.microsoft.com/office/drawing/2010/main" val="0"/>
+                        </a:ext>
+                      </a:extLst>
+                    </a:blip>
+                    <a:srcRect/>
+                    <a:stretch>
+                      <a:fillRect/>
+                    </a:stretch>
+                  </pic:blipFill>
+                  <pic:spPr bwMode="auto">
+                    <a:xfrm>
+                      <a:off x="0" y="0"/>
+                      <a:ext cx="1350519" cy="1800000"/>
+                    </a:xfrm>
+                    <a:prstGeom prst="rect">
+                      <a:avLst/>
+                    </a:prstGeom>
+                    <a:noFill/>
+                    <a:ln>
+                      <a:noFill/>
+                    </a:ln>
+                  </pic:spPr>
+                </pic:pic>
+              </a:graphicData>
+            </a:graphic>
+          </wp:inline>
+        </w:drawing>
+      </w:r>
+    </w:p>
+    <w:p>
+      <w:pPr>
+        <w:spacing w:line="480" w:lineRule="auto"/>
+        <w:ind w:firstLine="720"/>
+        <w:jc w:val="center"/>
+        <w:rPr>
+          <w:rFonts w:ascii="Arial" w:eastAsia="Arial" w:hAnsi="Arial" w:cs="Arial"/>
+          <w:sz w:val="22"/>
+          <w:szCs w:val="22"/>
+        </w:rPr>
+      </w:pPr>
+      <w:r>
+        <w:rPr>
+          <w:noProof/>
+        </w:rPr>
+        <w:drawing>
+          <wp:inline distT="0" distB="0" distL="0" distR="0" wp14:anchorId="68C3C642" wp14:editId="3999C42B">
+            <wp:extent cx="2400342" cy="1800000"/>
+            <wp:effectExtent l="0" t="0" r="0" b="0"/>
+            <wp:docPr id="48" name="Picture 48"/>
+            <wp:cNvGraphicFramePr>
+              <a:graphicFrameLocks xmlns:a="http://schemas.openxmlformats.org/drawingml/2006/main" noChangeAspect="1"/>
+            </wp:cNvGraphicFramePr>
+            <a:graphic xmlns:a="http://schemas.openxmlformats.org/drawingml/2006/main">
+              <a:graphicData uri="http://schemas.openxmlformats.org/drawingml/2006/picture">
+                <pic:pic xmlns:pic="http://schemas.openxmlformats.org/drawingml/2006/picture">
+                  <pic:nvPicPr>
+                    <pic:cNvPr id="0" name="Picture 28"/>
+                    <pic:cNvPicPr>
+                      <a:picLocks noChangeAspect="1" noChangeArrowheads="1"/>
+                    </pic:cNvPicPr>
+                  </pic:nvPicPr>
+                  <pic:blipFill>
+                    <a:blip r:embed="rId23" cstate="print">
+                      <a:extLst>
+                        <a:ext uri="{28A0092B-C50C-407E-A947-70E740481C1C}">
+                          <a14:useLocalDpi xmlns:a14="http://schemas.microsoft.com/office/drawing/2010/main" val="0"/>
+                        </a:ext>
+                      </a:extLst>
+                    </a:blip>
+                    <a:srcRect/>
+                    <a:stretch>
+                      <a:fillRect/>
+                    </a:stretch>
+                  </pic:blipFill>
+                  <pic:spPr bwMode="auto">
+                    <a:xfrm>
+                      <a:off x="0" y="0"/>
+                      <a:ext cx="2400342" cy="1800000"/>
+                    </a:xfrm>
+                    <a:prstGeom prst="rect">
+                      <a:avLst/>
+                    </a:prstGeom>
+                    <a:noFill/>
+                    <a:ln>
+                      <a:noFill/>
+                    </a:ln>
+                  </pic:spPr>
+                </pic:pic>
+              </a:graphicData>
+            </a:graphic>
+          </wp:inline>
+        </w:drawing>
+      </w:r>
+    </w:p>
+    <w:p>
+      <w:pPr>
+        <w:spacing w:line="480" w:lineRule="auto"/>
+        <w:ind w:firstLine="720"/>
         <w:jc w:val="both"/>
         <w:rPr>
-          <w:rFonts w:ascii="Arial" w:eastAsia="Arial" w:hAnsi="Arial" w:cs="Arial"/>
-          <w:sz w:val="22"/>
-          <w:szCs w:val="22"/>
-        </w:rPr>
-      </w:pPr>
-      <w:r>
-        <w:rPr>
-          <w:rFonts w:ascii="Arial" w:eastAsia="Arial" w:hAnsi="Arial" w:cs="Arial"/>
-          <w:sz w:val="22"/>
-          <w:szCs w:val="22"/>
-        </w:rPr>
-        <w:t xml:space="preserve">Lastly, the design analysis data will be gathered from the survey to be conducted. Specifically, how does the automatic disinfection box be described in terms of satisfaction and cost.  </w:t>
-      </w:r>
-    </w:p>
-    <w:p>
-      <w:pPr>
-        <w:rPr>
-          <w:rFonts w:ascii="Arial" w:eastAsia="Arial" w:hAnsi="Arial" w:cs="Arial"/>
-          <w:b/>
-          <w:bCs/>
-          <w:sz w:val="22"/>
-          <w:szCs w:val="22"/>
+          <w:noProof/>
         </w:rPr>
       </w:pPr>
     </w:p>
@@ -11339,72 +11599,22 @@
         <w:jc w:val="both"/>
         <w:rPr>
           <w:rFonts w:ascii="Arial" w:eastAsia="Arial" w:hAnsi="Arial" w:cs="Arial"/>
-          <w:b/>
-          <w:bCs/>
-          <w:sz w:val="22"/>
-          <w:szCs w:val="22"/>
-        </w:rPr>
-      </w:pPr>
-      <w:r>
-        <w:rPr>
-          <w:rFonts w:ascii="Arial" w:eastAsia="Arial" w:hAnsi="Arial" w:cs="Arial"/>
-          <w:b/>
-          <w:bCs/>
-          <w:sz w:val="22"/>
-          <w:szCs w:val="22"/>
-        </w:rPr>
-        <w:t>Materials and Specifications</w:t>
-      </w:r>
-    </w:p>
-    <w:p>
-      <w:pPr>
-        <w:spacing w:line="480" w:lineRule="auto"/>
+          <w:sz w:val="22"/>
+          <w:szCs w:val="22"/>
+        </w:rPr>
+      </w:pPr>
+    </w:p>
+    <w:p>
+      <w:pPr>
+        <w:spacing w:line="480" w:lineRule="auto"/>
+        <w:ind w:firstLine="720"/>
         <w:jc w:val="both"/>
         <w:rPr>
-          <w:rFonts w:ascii="Arial" w:hAnsi="Arial" w:cs="Arial"/>
-          <w:sz w:val="22"/>
-          <w:szCs w:val="22"/>
-        </w:rPr>
-      </w:pPr>
-      <w:r>
-        <w:rPr>
-          <w:rFonts w:ascii="Arial" w:hAnsi="Arial" w:cs="Arial"/>
-          <w:sz w:val="22"/>
-          <w:szCs w:val="22"/>
-        </w:rPr>
-        <w:t xml:space="preserve">The following are the materials used for the disinfection box. </w:t>
-      </w:r>
-    </w:p>
-    <w:p>
-      <w:pPr>
-        <w:spacing w:line="480" w:lineRule="auto"/>
-        <w:jc w:val="both"/>
-        <w:rPr>
-          <w:rFonts w:ascii="Arial" w:eastAsia="Arial" w:hAnsi="Arial" w:cs="Arial"/>
-          <w:b/>
-          <w:bCs/>
-          <w:sz w:val="22"/>
-          <w:szCs w:val="22"/>
-        </w:rPr>
-      </w:pPr>
-      <w:r>
-        <w:rPr>
-          <w:rFonts w:ascii="Arial" w:hAnsi="Arial" w:cs="Arial"/>
-          <w:sz w:val="22"/>
-          <w:szCs w:val="22"/>
-        </w:rPr>
-        <w:t xml:space="preserve">L- bracket or angle bar ¼ x 1 in size. Galvanized steel sheet with measurement of 4x8 in .9 thickness. Nylon caster wheels (swivel).  Galvanized steel matting. ¼ thick clear glass. Stainless cabinet handle. Cylindrical hinges 3/8. Roller catches. Glass silicone sealant. Teks screw. Reflective Insulation foam. Rugby glue. Aerosol paint white and clear. </w:t>
-      </w:r>
-      <w:r>
-        <w:rPr>
-          <w:rFonts w:ascii="Arial" w:eastAsia="Arial" w:hAnsi="Arial" w:cs="Arial"/>
-          <w:b/>
-          <w:bCs/>
-          <w:sz w:val="22"/>
-          <w:szCs w:val="22"/>
-        </w:rPr>
-        <w:t>Detailed Procedure</w:t>
-      </w:r>
+          <w:rFonts w:ascii="Arial" w:eastAsia="Arial" w:hAnsi="Arial" w:cs="Arial"/>
+          <w:sz w:val="22"/>
+          <w:szCs w:val="22"/>
+        </w:rPr>
+      </w:pPr>
     </w:p>
     <w:p>
       <w:pPr>
@@ -11419,21 +11629,15 @@
       <w:r>
         <w:rPr>
           <w:rFonts w:ascii="Arial" w:eastAsia="Arial" w:hAnsi="Arial" w:cs="Arial"/>
-          <w:sz w:val="22"/>
-          <w:szCs w:val="22"/>
-        </w:rPr>
-        <w:t xml:space="preserve">Following the model dimensions, the angle bar or L-bracket are cut into lengths of 72cm (4), 84cm (4) and 54cm (4). The different lengths are welded into the shaped based on the model. The nylon caster wheels are then placed and welded to the based. L-bracket are cut into length, shaped and welded for the door frame. After installing the door frame, the roller catches are installed. Circuit chamber and sanitation chamber divider welded and installed. Galvanized steel sheet is cut and welded into the frame. The stainless cabinet handle is installed. The device is spray painted with white. After </w:t>
-      </w:r>
-      <w:r>
-        <w:rPr>
-          <w:rFonts w:ascii="Arial" w:eastAsia="Arial" w:hAnsi="Arial" w:cs="Arial"/>
-          <w:sz w:val="22"/>
-          <w:szCs w:val="22"/>
-        </w:rPr>
-        <w:lastRenderedPageBreak/>
-        <w:t xml:space="preserve">drying, a clear coat was applied. Galvanized mesh is added. Glass is installed to the door frame. The Firefly Yellow Shield Antivirus and Germicidal UV Tube Set are installed inside top section. Insulation foam is added to inner walls. The circuit is installed to the circuit chamber or box. </w:t>
-      </w:r>
-    </w:p>
+          <w:b/>
+          <w:bCs/>
+          <w:sz w:val="22"/>
+          <w:szCs w:val="22"/>
+        </w:rPr>
+        <w:tab/>
+      </w:r>
+    </w:p>
+    <w:bookmarkEnd w:id="1"/>
     <w:p>
       <w:pPr>
         <w:rPr>
@@ -11488,7 +11692,7 @@
                     </pic:cNvPicPr>
                   </pic:nvPicPr>
                   <pic:blipFill>
-                    <a:blip r:embed="rId10">
+                    <a:blip r:embed="rId24">
                       <a:extLst>
                         <a:ext uri="{28A0092B-C50C-407E-A947-70E740481C1C}">
                           <a14:useLocalDpi xmlns:a14="http://schemas.microsoft.com/office/drawing/2010/main" val="0"/>
@@ -11549,6 +11753,7 @@
           <w:sz w:val="22"/>
           <w:szCs w:val="22"/>
         </w:rPr>
+        <w:lastRenderedPageBreak/>
         <w:t>Flow Chart</w:t>
       </w:r>
     </w:p>
@@ -11585,7 +11790,7 @@
                     </pic:cNvPicPr>
                   </pic:nvPicPr>
                   <pic:blipFill>
-                    <a:blip r:embed="rId11">
+                    <a:blip r:embed="rId25">
                       <a:extLst>
                         <a:ext uri="{28A0092B-C50C-407E-A947-70E740481C1C}">
                           <a14:useLocalDpi xmlns:a14="http://schemas.microsoft.com/office/drawing/2010/main" val="0"/>
@@ -12485,67 +12690,7 @@
           <w:sz w:val="22"/>
           <w:szCs w:val="22"/>
         </w:rPr>
-        <w:t xml:space="preserve">Barnard, I. R. M., E. Eadie, and K. Wood. “Further Evidence That Far-UVC for Disinfection Is Unlikely to Cause Erythema or Pre-Mutagenic DNA Lesions in Skin.” </w:t>
-      </w:r>
-      <w:proofErr w:type="spellStart"/>
-      <w:r>
-        <w:rPr>
-          <w:rFonts w:ascii="Arial" w:eastAsia="Arial" w:hAnsi="Arial" w:cs="Arial"/>
-          <w:bCs/>
-          <w:sz w:val="22"/>
-          <w:szCs w:val="22"/>
-        </w:rPr>
-        <w:t>Photodermatol</w:t>
-      </w:r>
-      <w:proofErr w:type="spellEnd"/>
-      <w:r>
-        <w:rPr>
-          <w:rFonts w:ascii="Arial" w:eastAsia="Arial" w:hAnsi="Arial" w:cs="Arial"/>
-          <w:bCs/>
-          <w:sz w:val="22"/>
-          <w:szCs w:val="22"/>
-        </w:rPr>
-        <w:t xml:space="preserve"> </w:t>
-      </w:r>
-      <w:proofErr w:type="spellStart"/>
-      <w:r>
-        <w:rPr>
-          <w:rFonts w:ascii="Arial" w:eastAsia="Arial" w:hAnsi="Arial" w:cs="Arial"/>
-          <w:bCs/>
-          <w:sz w:val="22"/>
-          <w:szCs w:val="22"/>
-        </w:rPr>
-        <w:t>Photoimmunol</w:t>
-      </w:r>
-      <w:proofErr w:type="spellEnd"/>
-      <w:r>
-        <w:rPr>
-          <w:rFonts w:ascii="Arial" w:eastAsia="Arial" w:hAnsi="Arial" w:cs="Arial"/>
-          <w:bCs/>
-          <w:sz w:val="22"/>
-          <w:szCs w:val="22"/>
-        </w:rPr>
-        <w:t xml:space="preserve"> </w:t>
-      </w:r>
-      <w:proofErr w:type="spellStart"/>
-      <w:r>
-        <w:rPr>
-          <w:rFonts w:ascii="Arial" w:eastAsia="Arial" w:hAnsi="Arial" w:cs="Arial"/>
-          <w:bCs/>
-          <w:sz w:val="22"/>
-          <w:szCs w:val="22"/>
-        </w:rPr>
-        <w:t>Photomed</w:t>
-      </w:r>
-      <w:proofErr w:type="spellEnd"/>
-      <w:r>
-        <w:rPr>
-          <w:rFonts w:ascii="Arial" w:eastAsia="Arial" w:hAnsi="Arial" w:cs="Arial"/>
-          <w:bCs/>
-          <w:sz w:val="22"/>
-          <w:szCs w:val="22"/>
-        </w:rPr>
-        <w:t>, 1111/phpp.12580, 2020, Retrieved from https://doi.org/10.1111/phpp.12580.</w:t>
+        <w:t>Barnard, I. R. M., E. Eadie, and K. Wood. “Further Evidence That Far-UVC for Disinfection Is Unlikely to Cause Erythema or Pre-Mutagenic DNA Lesions in Skin.” Photodermatol Photoimmunol Photomed, 1111/phpp.12580, 2020, Retrieved from https://doi.org/10.1111/phpp.12580.</w:t>
       </w:r>
     </w:p>
     <w:p>
@@ -12592,7 +12737,7 @@
         </w:rPr>
         <w:t xml:space="preserve">etrieved from </w:t>
       </w:r>
-      <w:hyperlink r:id="rId12" w:history="1">
+      <w:hyperlink r:id="rId26" w:history="1">
         <w:r>
           <w:rPr>
             <w:rStyle w:val="Hyperlink"/>
@@ -12649,25 +12794,14 @@
           <w:szCs w:val="22"/>
         </w:rPr>
       </w:pPr>
-      <w:proofErr w:type="spellStart"/>
-      <w:r>
-        <w:rPr>
-          <w:rFonts w:ascii="Arial" w:eastAsia="Arial" w:hAnsi="Arial" w:cs="Arial"/>
-          <w:bCs/>
-          <w:sz w:val="22"/>
-          <w:szCs w:val="22"/>
-        </w:rPr>
-        <w:t>Buonanno</w:t>
-      </w:r>
-      <w:proofErr w:type="spellEnd"/>
-      <w:r>
-        <w:rPr>
-          <w:rFonts w:ascii="Arial" w:eastAsia="Arial" w:hAnsi="Arial" w:cs="Arial"/>
-          <w:bCs/>
-          <w:sz w:val="22"/>
-          <w:szCs w:val="22"/>
-        </w:rPr>
-        <w:t>, M. (2020, December 23). Far-UVC light (222ânm) efficiently and safely inactivates airborne human coronaviruses. Scientific Reports.  Retrieved from https://www.nature.com/articles/s41598-020-67211-2</w:t>
+      <w:r>
+        <w:rPr>
+          <w:rFonts w:ascii="Arial" w:eastAsia="Arial" w:hAnsi="Arial" w:cs="Arial"/>
+          <w:bCs/>
+          <w:sz w:val="22"/>
+          <w:szCs w:val="22"/>
+        </w:rPr>
+        <w:t>Buonanno, M. (2020, December 23). Far-UVC light (222ânm) efficiently and safely inactivates airborne human coronaviruses. Scientific Reports.  Retrieved from https://www.nature.com/articles/s41598-020-67211-2</w:t>
       </w:r>
     </w:p>
     <w:p>
@@ -12687,45 +12821,14 @@
           <w:szCs w:val="22"/>
         </w:rPr>
       </w:pPr>
-      <w:proofErr w:type="spellStart"/>
-      <w:r>
-        <w:rPr>
-          <w:rFonts w:ascii="Arial" w:eastAsia="Arial" w:hAnsi="Arial" w:cs="Arial"/>
-          <w:bCs/>
-          <w:sz w:val="22"/>
-          <w:szCs w:val="22"/>
-        </w:rPr>
-        <w:t>Buonanno</w:t>
-      </w:r>
-      <w:proofErr w:type="spellEnd"/>
-      <w:r>
-        <w:rPr>
-          <w:rFonts w:ascii="Arial" w:eastAsia="Arial" w:hAnsi="Arial" w:cs="Arial"/>
-          <w:bCs/>
-          <w:sz w:val="22"/>
-          <w:szCs w:val="22"/>
-        </w:rPr>
-        <w:t xml:space="preserve">, M., B. </w:t>
-      </w:r>
-      <w:proofErr w:type="spellStart"/>
-      <w:r>
-        <w:rPr>
-          <w:rFonts w:ascii="Arial" w:eastAsia="Arial" w:hAnsi="Arial" w:cs="Arial"/>
-          <w:bCs/>
-          <w:sz w:val="22"/>
-          <w:szCs w:val="22"/>
-        </w:rPr>
-        <w:t>Ponnaiya</w:t>
-      </w:r>
-      <w:proofErr w:type="spellEnd"/>
-      <w:r>
-        <w:rPr>
-          <w:rFonts w:ascii="Arial" w:eastAsia="Arial" w:hAnsi="Arial" w:cs="Arial"/>
-          <w:bCs/>
-          <w:sz w:val="22"/>
-          <w:szCs w:val="22"/>
-        </w:rPr>
-        <w:t>, D. Welch, et al. “Germicidal Efficacy and Mammalian Skin Safety of 222-nm UV Light.” Res., vol. 187, no. 4, pp. 483–491, 2017, Retrieved from https://doi.org/10.1667/RR0010CC.1.</w:t>
+      <w:r>
+        <w:rPr>
+          <w:rFonts w:ascii="Arial" w:eastAsia="Arial" w:hAnsi="Arial" w:cs="Arial"/>
+          <w:bCs/>
+          <w:sz w:val="22"/>
+          <w:szCs w:val="22"/>
+        </w:rPr>
+        <w:t>Buonanno, M., B. Ponnaiya, D. Welch, et al. “Germicidal Efficacy and Mammalian Skin Safety of 222-nm UV Light.” Res., vol. 187, no. 4, pp. 483–491, 2017, Retrieved from https://doi.org/10.1667/RR0010CC.1.</w:t>
       </w:r>
     </w:p>
     <w:p>
@@ -12745,45 +12848,14 @@
           <w:szCs w:val="22"/>
         </w:rPr>
       </w:pPr>
-      <w:proofErr w:type="spellStart"/>
-      <w:r>
-        <w:rPr>
-          <w:rFonts w:ascii="Arial" w:eastAsia="Arial" w:hAnsi="Arial" w:cs="Arial"/>
-          <w:bCs/>
-          <w:sz w:val="22"/>
-          <w:szCs w:val="22"/>
-        </w:rPr>
-        <w:t>Buonanno</w:t>
-      </w:r>
-      <w:proofErr w:type="spellEnd"/>
-      <w:r>
-        <w:rPr>
-          <w:rFonts w:ascii="Arial" w:eastAsia="Arial" w:hAnsi="Arial" w:cs="Arial"/>
-          <w:bCs/>
-          <w:sz w:val="22"/>
-          <w:szCs w:val="22"/>
-        </w:rPr>
-        <w:t xml:space="preserve">, M., D. Welch, I. </w:t>
-      </w:r>
-      <w:proofErr w:type="spellStart"/>
-      <w:r>
-        <w:rPr>
-          <w:rFonts w:ascii="Arial" w:eastAsia="Arial" w:hAnsi="Arial" w:cs="Arial"/>
-          <w:bCs/>
-          <w:sz w:val="22"/>
-          <w:szCs w:val="22"/>
-        </w:rPr>
-        <w:t>Shuryak</w:t>
-      </w:r>
-      <w:proofErr w:type="spellEnd"/>
-      <w:r>
-        <w:rPr>
-          <w:rFonts w:ascii="Arial" w:eastAsia="Arial" w:hAnsi="Arial" w:cs="Arial"/>
-          <w:bCs/>
-          <w:sz w:val="22"/>
-          <w:szCs w:val="22"/>
-        </w:rPr>
-        <w:t>, and D. J. Brenner. “Far-UVC Light (222 nm) Efficiently and Safely Inactivates Airborne Human Coronaviruses.” Rep., vol. 10, no. 1, p. 10285, 24 June 2020, Retrieved from https://doi.org/10.1038/s41598-020-67211-2.</w:t>
+      <w:r>
+        <w:rPr>
+          <w:rFonts w:ascii="Arial" w:eastAsia="Arial" w:hAnsi="Arial" w:cs="Arial"/>
+          <w:bCs/>
+          <w:sz w:val="22"/>
+          <w:szCs w:val="22"/>
+        </w:rPr>
+        <w:t>Buonanno, M., D. Welch, I. Shuryak, and D. J. Brenner. “Far-UVC Light (222 nm) Efficiently and Safely Inactivates Airborne Human Coronaviruses.” Rep., vol. 10, no. 1, p. 10285, 24 June 2020, Retrieved from https://doi.org/10.1038/s41598-020-67211-2.</w:t>
       </w:r>
     </w:p>
     <w:p>
@@ -12865,27 +12937,7 @@
           <w:sz w:val="22"/>
           <w:szCs w:val="22"/>
         </w:rPr>
-        <w:t xml:space="preserve">Effectiveness of UV-C light irradiation on disinfection of an </w:t>
-      </w:r>
-      <w:proofErr w:type="spellStart"/>
-      <w:r>
-        <w:rPr>
-          <w:rFonts w:ascii="Arial" w:eastAsia="Arial" w:hAnsi="Arial" w:cs="Arial"/>
-          <w:bCs/>
-          <w:sz w:val="22"/>
-          <w:szCs w:val="22"/>
-        </w:rPr>
-        <w:t>eSOSÂ</w:t>
-      </w:r>
-      <w:proofErr w:type="spellEnd"/>
-      <w:r>
-        <w:rPr>
-          <w:rFonts w:ascii="Arial" w:eastAsia="Arial" w:hAnsi="Arial" w:cs="Arial"/>
-          <w:bCs/>
-          <w:sz w:val="22"/>
-          <w:szCs w:val="22"/>
-        </w:rPr>
-        <w:t>® smart toilet evaluated in a temporary settlement in the Philippines. (2016). Taylor &amp; Francis. Retrieved from https://www.tandfonline.com/doi/abs/10.1080/09603123.2016.1217313</w:t>
+        <w:t>Effectiveness of UV-C light irradiation on disinfection of an eSOSÂ® smart toilet evaluated in a temporary settlement in the Philippines. (2016). Taylor &amp; Francis. Retrieved from https://www.tandfonline.com/doi/abs/10.1080/09603123.2016.1217313</w:t>
       </w:r>
     </w:p>
     <w:p>
@@ -12905,45 +12957,14 @@
           <w:szCs w:val="22"/>
         </w:rPr>
       </w:pPr>
-      <w:proofErr w:type="spellStart"/>
-      <w:r>
-        <w:rPr>
-          <w:rFonts w:ascii="Arial" w:eastAsia="Arial" w:hAnsi="Arial" w:cs="Arial"/>
-          <w:bCs/>
-          <w:sz w:val="22"/>
-          <w:szCs w:val="22"/>
-        </w:rPr>
-        <w:t>Eubanas</w:t>
-      </w:r>
-      <w:proofErr w:type="spellEnd"/>
-      <w:r>
-        <w:rPr>
-          <w:rFonts w:ascii="Arial" w:eastAsia="Arial" w:hAnsi="Arial" w:cs="Arial"/>
-          <w:bCs/>
-          <w:sz w:val="22"/>
-          <w:szCs w:val="22"/>
-        </w:rPr>
-        <w:t xml:space="preserve">, G. A., De Dios, N., &amp; </w:t>
-      </w:r>
-      <w:proofErr w:type="spellStart"/>
-      <w:r>
-        <w:rPr>
-          <w:rFonts w:ascii="Arial" w:eastAsia="Arial" w:hAnsi="Arial" w:cs="Arial"/>
-          <w:bCs/>
-          <w:sz w:val="22"/>
-          <w:szCs w:val="22"/>
-        </w:rPr>
-        <w:t>Bayona</w:t>
-      </w:r>
-      <w:proofErr w:type="spellEnd"/>
-      <w:r>
-        <w:rPr>
-          <w:rFonts w:ascii="Arial" w:eastAsia="Arial" w:hAnsi="Arial" w:cs="Arial"/>
-          <w:bCs/>
-          <w:sz w:val="22"/>
-          <w:szCs w:val="22"/>
-        </w:rPr>
-        <w:t>, H. H. (2021, February 26). Are ultraviolet lamps effective in infection prevention and control of COVID-19 infections in public spaces in locations with sustained community transmission? Https://Www.Psmid.Org. Retrieved from https://www.psmid.org/wp-content/uploads/2021/04/NPI_UV-Lamps_20210405.pdf</w:t>
+      <w:r>
+        <w:rPr>
+          <w:rFonts w:ascii="Arial" w:eastAsia="Arial" w:hAnsi="Arial" w:cs="Arial"/>
+          <w:bCs/>
+          <w:sz w:val="22"/>
+          <w:szCs w:val="22"/>
+        </w:rPr>
+        <w:t>Eubanas, G. A., De Dios, N., &amp; Bayona, H. H. (2021, February 26). Are ultraviolet lamps effective in infection prevention and control of COVID-19 infections in public spaces in locations with sustained community transmission? Https://Www.Psmid.Org. Retrieved from https://www.psmid.org/wp-content/uploads/2021/04/NPI_UV-Lamps_20210405.pdf</w:t>
       </w:r>
     </w:p>
     <w:p>
@@ -12970,147 +12991,7 @@
           <w:sz w:val="22"/>
           <w:szCs w:val="22"/>
         </w:rPr>
-        <w:t xml:space="preserve">Fiona Zakaria, </w:t>
-      </w:r>
-      <w:proofErr w:type="spellStart"/>
-      <w:r>
-        <w:rPr>
-          <w:rFonts w:ascii="Arial" w:eastAsia="Arial" w:hAnsi="Arial" w:cs="Arial"/>
-          <w:bCs/>
-          <w:sz w:val="22"/>
-          <w:szCs w:val="22"/>
-        </w:rPr>
-        <w:t>Bertin</w:t>
-      </w:r>
-      <w:proofErr w:type="spellEnd"/>
-      <w:r>
-        <w:rPr>
-          <w:rFonts w:ascii="Arial" w:eastAsia="Arial" w:hAnsi="Arial" w:cs="Arial"/>
-          <w:bCs/>
-          <w:sz w:val="22"/>
-          <w:szCs w:val="22"/>
-        </w:rPr>
-        <w:t xml:space="preserve"> </w:t>
-      </w:r>
-      <w:proofErr w:type="spellStart"/>
-      <w:r>
-        <w:rPr>
-          <w:rFonts w:ascii="Arial" w:eastAsia="Arial" w:hAnsi="Arial" w:cs="Arial"/>
-          <w:bCs/>
-          <w:sz w:val="22"/>
-          <w:szCs w:val="22"/>
-        </w:rPr>
-        <w:t>Harelimana</w:t>
-      </w:r>
-      <w:proofErr w:type="spellEnd"/>
-      <w:r>
-        <w:rPr>
-          <w:rFonts w:ascii="Arial" w:eastAsia="Arial" w:hAnsi="Arial" w:cs="Arial"/>
-          <w:bCs/>
-          <w:sz w:val="22"/>
-          <w:szCs w:val="22"/>
-        </w:rPr>
-        <w:t xml:space="preserve">, Josip </w:t>
-      </w:r>
-      <w:proofErr w:type="spellStart"/>
-      <w:r>
-        <w:rPr>
-          <w:rFonts w:ascii="Arial" w:eastAsia="Arial" w:hAnsi="Arial" w:cs="Arial"/>
-          <w:bCs/>
-          <w:sz w:val="22"/>
-          <w:szCs w:val="22"/>
-        </w:rPr>
-        <w:t>Ćurko</w:t>
-      </w:r>
-      <w:proofErr w:type="spellEnd"/>
-      <w:r>
-        <w:rPr>
-          <w:rFonts w:ascii="Arial" w:eastAsia="Arial" w:hAnsi="Arial" w:cs="Arial"/>
-          <w:bCs/>
-          <w:sz w:val="22"/>
-          <w:szCs w:val="22"/>
-        </w:rPr>
-        <w:t xml:space="preserve">, Jack van de </w:t>
-      </w:r>
-      <w:proofErr w:type="spellStart"/>
-      <w:r>
-        <w:rPr>
-          <w:rFonts w:ascii="Arial" w:eastAsia="Arial" w:hAnsi="Arial" w:cs="Arial"/>
-          <w:bCs/>
-          <w:sz w:val="22"/>
-          <w:szCs w:val="22"/>
-        </w:rPr>
-        <w:t>Vossenberg</w:t>
-      </w:r>
-      <w:proofErr w:type="spellEnd"/>
-      <w:r>
-        <w:rPr>
-          <w:rFonts w:ascii="Arial" w:eastAsia="Arial" w:hAnsi="Arial" w:cs="Arial"/>
-          <w:bCs/>
-          <w:sz w:val="22"/>
-          <w:szCs w:val="22"/>
-        </w:rPr>
-        <w:t xml:space="preserve">, Hector A. Garcia, Christine Maria </w:t>
-      </w:r>
-      <w:proofErr w:type="spellStart"/>
-      <w:r>
-        <w:rPr>
-          <w:rFonts w:ascii="Arial" w:eastAsia="Arial" w:hAnsi="Arial" w:cs="Arial"/>
-          <w:bCs/>
-          <w:sz w:val="22"/>
-          <w:szCs w:val="22"/>
-        </w:rPr>
-        <w:t>Hooijmans</w:t>
-      </w:r>
-      <w:proofErr w:type="spellEnd"/>
-      <w:r>
-        <w:rPr>
-          <w:rFonts w:ascii="Arial" w:eastAsia="Arial" w:hAnsi="Arial" w:cs="Arial"/>
-          <w:bCs/>
-          <w:sz w:val="22"/>
-          <w:szCs w:val="22"/>
-        </w:rPr>
-        <w:t xml:space="preserve"> &amp; Damir </w:t>
-      </w:r>
-      <w:proofErr w:type="spellStart"/>
-      <w:r>
-        <w:rPr>
-          <w:rFonts w:ascii="Arial" w:eastAsia="Arial" w:hAnsi="Arial" w:cs="Arial"/>
-          <w:bCs/>
-          <w:sz w:val="22"/>
-          <w:szCs w:val="22"/>
-        </w:rPr>
-        <w:t>Brdjanovic</w:t>
-      </w:r>
-      <w:proofErr w:type="spellEnd"/>
-      <w:r>
-        <w:rPr>
-          <w:rFonts w:ascii="Arial" w:eastAsia="Arial" w:hAnsi="Arial" w:cs="Arial"/>
-          <w:bCs/>
-          <w:sz w:val="22"/>
-          <w:szCs w:val="22"/>
-        </w:rPr>
-        <w:t xml:space="preserve"> (2016) Effectiveness of UV-C light irradiation on disinfection of an </w:t>
-      </w:r>
-      <w:proofErr w:type="spellStart"/>
-      <w:r>
-        <w:rPr>
-          <w:rFonts w:ascii="Arial" w:eastAsia="Arial" w:hAnsi="Arial" w:cs="Arial"/>
-          <w:bCs/>
-          <w:sz w:val="22"/>
-          <w:szCs w:val="22"/>
-        </w:rPr>
-        <w:t>eSOS</w:t>
-      </w:r>
-      <w:proofErr w:type="spellEnd"/>
-      <w:r>
-        <w:rPr>
-          <w:rFonts w:ascii="Arial" w:eastAsia="Arial" w:hAnsi="Arial" w:cs="Arial"/>
-          <w:bCs/>
-          <w:sz w:val="22"/>
-          <w:szCs w:val="22"/>
-        </w:rPr>
-        <w:t>® smart toilet evaluated in a temporary settlement in the Philippines, International Journal of Environmental Health Research, 26:5-6, 536-553, DOI: 10.1080/09603123.2016.1217313</w:t>
+        <w:t>Fiona Zakaria, Bertin Harelimana, Josip Ćurko, Jack van de Vossenberg, Hector A. Garcia, Christine Maria Hooijmans &amp; Damir Brdjanovic (2016) Effectiveness of UV-C light irradiation on disinfection of an eSOS® smart toilet evaluated in a temporary settlement in the Philippines, International Journal of Environmental Health Research, 26:5-6, 536-553, DOI: 10.1080/09603123.2016.1217313</w:t>
       </w:r>
     </w:p>
     <w:p>
@@ -13273,27 +13154,7 @@
           <w:sz w:val="22"/>
           <w:szCs w:val="22"/>
         </w:rPr>
-        <w:t xml:space="preserve">Miranda, L. A., Palomino, M. Z., &amp; </w:t>
-      </w:r>
-      <w:proofErr w:type="spellStart"/>
-      <w:r>
-        <w:rPr>
-          <w:rFonts w:ascii="Arial" w:eastAsia="Arial" w:hAnsi="Arial" w:cs="Arial"/>
-          <w:bCs/>
-          <w:sz w:val="22"/>
-          <w:szCs w:val="22"/>
-        </w:rPr>
-        <w:t>Carbonell</w:t>
-      </w:r>
-      <w:proofErr w:type="spellEnd"/>
-      <w:r>
-        <w:rPr>
-          <w:rFonts w:ascii="Arial" w:eastAsia="Arial" w:hAnsi="Arial" w:cs="Arial"/>
-          <w:bCs/>
-          <w:sz w:val="22"/>
-          <w:szCs w:val="22"/>
-        </w:rPr>
-        <w:t>, M. C. (2020, October 21). Analysis of UV technologies for disinfection of public areas: a systematic literature review. Https://Ieeexplore.Ieee.Org. Retrieved from https://ieeexplore.ieee.org/abstract/document/9253754?fbclid=IwAR2ZIPL8WVGAXAzu379fXSjJ6rwLkVijhjGHk1Bo6ucP3jneVs5suzv99Yo</w:t>
+        <w:t>Miranda, L. A., Palomino, M. Z., &amp; Carbonell, M. C. (2020, October 21). Analysis of UV technologies for disinfection of public areas: a systematic literature review. Https://Ieeexplore.Ieee.Org. Retrieved from https://ieeexplore.ieee.org/abstract/document/9253754?fbclid=IwAR2ZIPL8WVGAXAzu379fXSjJ6rwLkVijhjGHk1Bo6ucP3jneVs5suzv99Yo</w:t>
       </w:r>
     </w:p>
     <w:p>
@@ -13320,29 +13181,9 @@
           <w:sz w:val="22"/>
           <w:szCs w:val="22"/>
         </w:rPr>
-        <w:t xml:space="preserve"> </w:t>
-      </w:r>
-      <w:proofErr w:type="spellStart"/>
-      <w:r>
-        <w:rPr>
-          <w:rFonts w:ascii="Arial" w:eastAsia="Arial" w:hAnsi="Arial" w:cs="Arial"/>
-          <w:bCs/>
-          <w:sz w:val="22"/>
-          <w:szCs w:val="22"/>
-        </w:rPr>
-        <w:t>NationalAcademies</w:t>
-      </w:r>
-      <w:proofErr w:type="spellEnd"/>
-      <w:r>
-        <w:rPr>
-          <w:rFonts w:ascii="Arial" w:eastAsia="Arial" w:hAnsi="Arial" w:cs="Arial"/>
-          <w:bCs/>
-          <w:sz w:val="22"/>
-          <w:szCs w:val="22"/>
-        </w:rPr>
-        <w:t xml:space="preserve"> (2021). Does ultraviolet kill the coronavirus? Retrieved from </w:t>
-      </w:r>
-      <w:hyperlink r:id="rId13" w:history="1">
+        <w:t xml:space="preserve"> NationalAcademies (2021). Does ultraviolet kill the coronavirus? Retrieved from </w:t>
+      </w:r>
+      <w:hyperlink r:id="rId27" w:history="1">
         <w:r>
           <w:rPr>
             <w:rStyle w:val="Hyperlink"/>
@@ -13379,47 +13220,7 @@
           <w:sz w:val="22"/>
           <w:szCs w:val="22"/>
         </w:rPr>
-        <w:t xml:space="preserve">Oguma, K., H. Katayama, and S. </w:t>
-      </w:r>
-      <w:proofErr w:type="spellStart"/>
-      <w:r>
-        <w:rPr>
-          <w:rFonts w:ascii="Arial" w:eastAsia="Arial" w:hAnsi="Arial" w:cs="Arial"/>
-          <w:bCs/>
-          <w:sz w:val="22"/>
-          <w:szCs w:val="22"/>
-        </w:rPr>
-        <w:t>Ohgaki</w:t>
-      </w:r>
-      <w:proofErr w:type="spellEnd"/>
-      <w:r>
-        <w:rPr>
-          <w:rFonts w:ascii="Arial" w:eastAsia="Arial" w:hAnsi="Arial" w:cs="Arial"/>
-          <w:bCs/>
-          <w:sz w:val="22"/>
-          <w:szCs w:val="22"/>
-        </w:rPr>
-        <w:t xml:space="preserve">. “Photoreactivation of Escherichia Coli After Low- or Medium-Pressure UV Disinfection Determined by an Endonuclease Sensitive Site Assay.” Environ. </w:t>
-      </w:r>
-      <w:proofErr w:type="spellStart"/>
-      <w:r>
-        <w:rPr>
-          <w:rFonts w:ascii="Arial" w:eastAsia="Arial" w:hAnsi="Arial" w:cs="Arial"/>
-          <w:bCs/>
-          <w:sz w:val="22"/>
-          <w:szCs w:val="22"/>
-        </w:rPr>
-        <w:t>Microbiol</w:t>
-      </w:r>
-      <w:proofErr w:type="spellEnd"/>
-      <w:r>
-        <w:rPr>
-          <w:rFonts w:ascii="Arial" w:eastAsia="Arial" w:hAnsi="Arial" w:cs="Arial"/>
-          <w:bCs/>
-          <w:sz w:val="22"/>
-          <w:szCs w:val="22"/>
-        </w:rPr>
-        <w:t>., vol. 68, no. 12, pp. 6029–6035, 2002, Retrieved from https://doi.org/10.1128/aem.68.12. 6029-6035.2002.</w:t>
+        <w:t>Oguma, K., H. Katayama, and S. Ohgaki. “Photoreactivation of Escherichia Coli After Low- or Medium-Pressure UV Disinfection Determined by an Endonuclease Sensitive Site Assay.” Environ. Microbiol., vol. 68, no. 12, pp. 6029–6035, 2002, Retrieved from https://doi.org/10.1128/aem.68.12. 6029-6035.2002.</w:t>
       </w:r>
     </w:p>
     <w:p>
@@ -13483,67 +13284,7 @@
           <w:sz w:val="22"/>
           <w:szCs w:val="22"/>
         </w:rPr>
-        <w:t xml:space="preserve">Ramos, C. C., Roque, J. L., Sarmiento, D., Suarez, L. E., </w:t>
-      </w:r>
-      <w:proofErr w:type="spellStart"/>
-      <w:r>
-        <w:rPr>
-          <w:rFonts w:ascii="Arial" w:eastAsia="Arial" w:hAnsi="Arial" w:cs="Arial"/>
-          <w:bCs/>
-          <w:sz w:val="22"/>
-          <w:szCs w:val="22"/>
-        </w:rPr>
-        <w:t>Sunio</w:t>
-      </w:r>
-      <w:proofErr w:type="spellEnd"/>
-      <w:r>
-        <w:rPr>
-          <w:rFonts w:ascii="Arial" w:eastAsia="Arial" w:hAnsi="Arial" w:cs="Arial"/>
-          <w:bCs/>
-          <w:sz w:val="22"/>
-          <w:szCs w:val="22"/>
-        </w:rPr>
-        <w:t xml:space="preserve">, J. T., </w:t>
-      </w:r>
-      <w:proofErr w:type="spellStart"/>
-      <w:r>
-        <w:rPr>
-          <w:rFonts w:ascii="Arial" w:eastAsia="Arial" w:hAnsi="Arial" w:cs="Arial"/>
-          <w:bCs/>
-          <w:sz w:val="22"/>
-          <w:szCs w:val="22"/>
-        </w:rPr>
-        <w:t>Tabungar</w:t>
-      </w:r>
-      <w:proofErr w:type="spellEnd"/>
-      <w:r>
-        <w:rPr>
-          <w:rFonts w:ascii="Arial" w:eastAsia="Arial" w:hAnsi="Arial" w:cs="Arial"/>
-          <w:bCs/>
-          <w:sz w:val="22"/>
-          <w:szCs w:val="22"/>
-        </w:rPr>
-        <w:t xml:space="preserve">, K. I., </w:t>
-      </w:r>
-      <w:proofErr w:type="spellStart"/>
-      <w:r>
-        <w:rPr>
-          <w:rFonts w:ascii="Arial" w:eastAsia="Arial" w:hAnsi="Arial" w:cs="Arial"/>
-          <w:bCs/>
-          <w:sz w:val="22"/>
-          <w:szCs w:val="22"/>
-        </w:rPr>
-        <w:t>Tengco</w:t>
-      </w:r>
-      <w:proofErr w:type="spellEnd"/>
-      <w:r>
-        <w:rPr>
-          <w:rFonts w:ascii="Arial" w:eastAsia="Arial" w:hAnsi="Arial" w:cs="Arial"/>
-          <w:bCs/>
-          <w:sz w:val="22"/>
-          <w:szCs w:val="22"/>
-        </w:rPr>
-        <w:t>, G. S., Rio, P., &amp; Hilario, A. (2020, November 14). Use of ultraviolet-C in environmental sterilization in hospitals: A systematic review on efficacy and safety. Retrieved from Https://Www.Ncbi.Nlm.Nih.Gov.  https://www.ncbi.nlm.nih.gov/pmc/articles/PMC7644456/?fbclid=IwAR3_L3UDxff7C4FMC9y1SMXL-QtE87HGos9iSe1Say9nFvZ7C-54GVSEddY</w:t>
+        <w:t>Ramos, C. C., Roque, J. L., Sarmiento, D., Suarez, L. E., Sunio, J. T., Tabungar, K. I., Tengco, G. S., Rio, P., &amp; Hilario, A. (2020, November 14). Use of ultraviolet-C in environmental sterilization in hospitals: A systematic review on efficacy and safety. Retrieved from Https://Www.Ncbi.Nlm.Nih.Gov.  https://www.ncbi.nlm.nih.gov/pmc/articles/PMC7644456/?fbclid=IwAR3_L3UDxff7C4FMC9y1SMXL-QtE87HGos9iSe1Say9nFvZ7C-54GVSEddY</w:t>
       </w:r>
     </w:p>
     <w:p>
@@ -13644,27 +13385,16 @@
           <w:szCs w:val="22"/>
         </w:rPr>
       </w:pPr>
-      <w:proofErr w:type="spellStart"/>
-      <w:r>
-        <w:rPr>
-          <w:rFonts w:ascii="Arial" w:eastAsia="Arial" w:hAnsi="Arial" w:cs="Arial"/>
-          <w:bCs/>
-          <w:sz w:val="22"/>
-          <w:szCs w:val="22"/>
-        </w:rPr>
-        <w:t>Worldometer</w:t>
-      </w:r>
-      <w:proofErr w:type="spellEnd"/>
-      <w:r>
-        <w:rPr>
-          <w:rFonts w:ascii="Arial" w:eastAsia="Arial" w:hAnsi="Arial" w:cs="Arial"/>
-          <w:bCs/>
-          <w:sz w:val="22"/>
-          <w:szCs w:val="22"/>
-        </w:rPr>
-        <w:t xml:space="preserve"> (July 2021). COVID-19 CORONAVIRUS PANDEMIC. Retrieved from </w:t>
-      </w:r>
-      <w:hyperlink r:id="rId14" w:history="1">
+      <w:r>
+        <w:rPr>
+          <w:rFonts w:ascii="Arial" w:eastAsia="Arial" w:hAnsi="Arial" w:cs="Arial"/>
+          <w:bCs/>
+          <w:sz w:val="22"/>
+          <w:szCs w:val="22"/>
+        </w:rPr>
+        <w:t xml:space="preserve">Worldometer (July 2021). COVID-19 CORONAVIRUS PANDEMIC. Retrieved from </w:t>
+      </w:r>
+      <w:hyperlink r:id="rId28" w:history="1">
         <w:r>
           <w:rPr>
             <w:rStyle w:val="Hyperlink"/>
@@ -13694,67 +13424,16 @@
           <w:szCs w:val="22"/>
         </w:rPr>
       </w:pPr>
-      <w:proofErr w:type="spellStart"/>
-      <w:r>
-        <w:rPr>
-          <w:rFonts w:ascii="Arial" w:eastAsia="Arial" w:hAnsi="Arial" w:cs="Arial"/>
-          <w:bCs/>
-          <w:sz w:val="22"/>
-          <w:szCs w:val="22"/>
-        </w:rPr>
-        <w:t>Yamano</w:t>
-      </w:r>
-      <w:proofErr w:type="spellEnd"/>
-      <w:r>
-        <w:rPr>
-          <w:rFonts w:ascii="Arial" w:eastAsia="Arial" w:hAnsi="Arial" w:cs="Arial"/>
-          <w:bCs/>
-          <w:sz w:val="22"/>
-          <w:szCs w:val="22"/>
-        </w:rPr>
-        <w:t xml:space="preserve">, N., M. Kunisada, S. </w:t>
-      </w:r>
-      <w:proofErr w:type="spellStart"/>
-      <w:r>
-        <w:rPr>
-          <w:rFonts w:ascii="Arial" w:eastAsia="Arial" w:hAnsi="Arial" w:cs="Arial"/>
-          <w:bCs/>
-          <w:sz w:val="22"/>
-          <w:szCs w:val="22"/>
-        </w:rPr>
-        <w:t>Kaidzu</w:t>
-      </w:r>
-      <w:proofErr w:type="spellEnd"/>
-      <w:r>
-        <w:rPr>
-          <w:rFonts w:ascii="Arial" w:eastAsia="Arial" w:hAnsi="Arial" w:cs="Arial"/>
-          <w:bCs/>
-          <w:sz w:val="22"/>
-          <w:szCs w:val="22"/>
-        </w:rPr>
-        <w:t xml:space="preserve">, et al. “Long-Term Effects of 222-nm Ultraviolet Radiation C Sterilizing Lamps on Mice Susceptible to Ultraviolet Radiation.” </w:t>
-      </w:r>
-      <w:proofErr w:type="spellStart"/>
-      <w:r>
-        <w:rPr>
-          <w:rFonts w:ascii="Arial" w:eastAsia="Arial" w:hAnsi="Arial" w:cs="Arial"/>
-          <w:bCs/>
-          <w:sz w:val="22"/>
-          <w:szCs w:val="22"/>
-        </w:rPr>
-        <w:t>Photobiol</w:t>
-      </w:r>
-      <w:proofErr w:type="spellEnd"/>
-      <w:r>
-        <w:rPr>
-          <w:rFonts w:ascii="Arial" w:eastAsia="Arial" w:hAnsi="Arial" w:cs="Arial"/>
-          <w:bCs/>
-          <w:sz w:val="22"/>
-          <w:szCs w:val="22"/>
-        </w:rPr>
-        <w:t xml:space="preserve">., vol. 96, no. 4, pp. 853–862, 2020, Retrieved from </w:t>
-      </w:r>
-      <w:hyperlink r:id="rId15" w:history="1">
+      <w:r>
+        <w:rPr>
+          <w:rFonts w:ascii="Arial" w:eastAsia="Arial" w:hAnsi="Arial" w:cs="Arial"/>
+          <w:bCs/>
+          <w:sz w:val="22"/>
+          <w:szCs w:val="22"/>
+        </w:rPr>
+        <w:t xml:space="preserve">Yamano, N., M. Kunisada, S. Kaidzu, et al. “Long-Term Effects of 222-nm Ultraviolet Radiation C Sterilizing Lamps on Mice Susceptible to Ultraviolet Radiation.” Photobiol., vol. 96, no. 4, pp. 853–862, 2020, Retrieved from </w:t>
+      </w:r>
+      <w:hyperlink r:id="rId29" w:history="1">
         <w:r>
           <w:rPr>
             <w:rStyle w:val="Hyperlink"/>
@@ -13793,27 +13472,16 @@
           <w:szCs w:val="22"/>
         </w:rPr>
       </w:pPr>
-      <w:proofErr w:type="spellStart"/>
-      <w:r>
-        <w:rPr>
-          <w:rFonts w:ascii="Arial" w:eastAsia="Arial" w:hAnsi="Arial" w:cs="Arial"/>
-          <w:bCs/>
-          <w:sz w:val="22"/>
-          <w:szCs w:val="22"/>
-        </w:rPr>
-        <w:t>Acasestudy</w:t>
-      </w:r>
-      <w:proofErr w:type="spellEnd"/>
-      <w:r>
-        <w:rPr>
-          <w:rFonts w:ascii="Arial" w:eastAsia="Arial" w:hAnsi="Arial" w:cs="Arial"/>
-          <w:bCs/>
-          <w:sz w:val="22"/>
-          <w:szCs w:val="22"/>
-        </w:rPr>
-        <w:t xml:space="preserve"> (2021). What is qualitative research design? Methods and types. Retrieved from </w:t>
-      </w:r>
-      <w:hyperlink r:id="rId16" w:history="1">
+      <w:r>
+        <w:rPr>
+          <w:rFonts w:ascii="Arial" w:eastAsia="Arial" w:hAnsi="Arial" w:cs="Arial"/>
+          <w:bCs/>
+          <w:sz w:val="22"/>
+          <w:szCs w:val="22"/>
+        </w:rPr>
+        <w:t xml:space="preserve">Acasestudy (2021). What is qualitative research design? Methods and types. Retrieved from </w:t>
+      </w:r>
+      <w:hyperlink r:id="rId30" w:history="1">
         <w:r>
           <w:rPr>
             <w:rStyle w:val="Hyperlink"/>
@@ -13853,7 +13521,7 @@
         <w:lastRenderedPageBreak/>
         <w:t xml:space="preserve">Technopedia.com (2017). LED Display. Retrieved from </w:t>
       </w:r>
-      <w:hyperlink r:id="rId17" w:anchor=":~:text=LED%20Display%20(light%2Demitting%20diode,the%20user%20and%20the%20system" w:history="1">
+      <w:hyperlink r:id="rId31" w:anchor=":~:text=LED%20Display%20(light%2Demitting%20diode,the%20user%20and%20the%20system" w:history="1">
         <w:r>
           <w:rPr>
             <w:rStyle w:val="Hyperlink"/>
@@ -13883,27 +13551,16 @@
           <w:szCs w:val="22"/>
         </w:rPr>
       </w:pPr>
-      <w:proofErr w:type="spellStart"/>
-      <w:r>
-        <w:rPr>
-          <w:rFonts w:ascii="Arial" w:eastAsia="Arial" w:hAnsi="Arial" w:cs="Arial"/>
-          <w:bCs/>
-          <w:sz w:val="22"/>
-          <w:szCs w:val="22"/>
-        </w:rPr>
-        <w:t>Sciencedirect</w:t>
-      </w:r>
-      <w:proofErr w:type="spellEnd"/>
-      <w:r>
-        <w:rPr>
-          <w:rFonts w:ascii="Arial" w:eastAsia="Arial" w:hAnsi="Arial" w:cs="Arial"/>
-          <w:bCs/>
-          <w:sz w:val="22"/>
-          <w:szCs w:val="22"/>
-        </w:rPr>
-        <w:t xml:space="preserve"> (2022). Passive Infrared Sensor. Retrieved from </w:t>
-      </w:r>
-      <w:hyperlink r:id="rId18" w:history="1">
+      <w:r>
+        <w:rPr>
+          <w:rFonts w:ascii="Arial" w:eastAsia="Arial" w:hAnsi="Arial" w:cs="Arial"/>
+          <w:bCs/>
+          <w:sz w:val="22"/>
+          <w:szCs w:val="22"/>
+        </w:rPr>
+        <w:t xml:space="preserve">Sciencedirect (2022). Passive Infrared Sensor. Retrieved from </w:t>
+      </w:r>
+      <w:hyperlink r:id="rId32" w:history="1">
         <w:r>
           <w:rPr>
             <w:rStyle w:val="Hyperlink"/>
@@ -13960,7 +13617,7 @@
         </w:rPr>
         <w:t xml:space="preserve">. Retrieved from </w:t>
       </w:r>
-      <w:hyperlink r:id="rId19" w:history="1">
+      <w:hyperlink r:id="rId33" w:history="1">
         <w:r>
           <w:rPr>
             <w:rStyle w:val="Hyperlink"/>
@@ -14026,7 +13683,7 @@
         </w:rPr>
         <w:t xml:space="preserve">. Retrieved from </w:t>
       </w:r>
-      <w:hyperlink r:id="rId20" w:history="1">
+      <w:hyperlink r:id="rId34" w:history="1">
         <w:r>
           <w:rPr>
             <w:rStyle w:val="Hyperlink"/>
@@ -14119,7 +13776,7 @@
         </w:rPr>
         <w:t xml:space="preserve">Sciencedirect.com (2022). Copper wire. Retrieved from </w:t>
       </w:r>
-      <w:hyperlink r:id="rId21" w:history="1">
+      <w:hyperlink r:id="rId35" w:history="1">
         <w:r>
           <w:rPr>
             <w:rStyle w:val="Hyperlink"/>
@@ -14158,7 +13815,7 @@
         </w:rPr>
         <w:t xml:space="preserve">Technopedia.com (2017). Power supply. Retrieved from </w:t>
       </w:r>
-      <w:hyperlink r:id="rId22" w:anchor=":~:text=A%20power%20supply%20is%20a,provides%20components%20with%20electric%20power" w:history="1">
+      <w:hyperlink r:id="rId36" w:anchor=":~:text=A%20power%20supply%20is%20a,provides%20components%20with%20electric%20power" w:history="1">
         <w:r>
           <w:rPr>
             <w:rStyle w:val="Hyperlink"/>
@@ -14215,7 +13872,7 @@
         </w:rPr>
         <w:t xml:space="preserve">. Retrieved from </w:t>
       </w:r>
-      <w:hyperlink r:id="rId23" w:history="1">
+      <w:hyperlink r:id="rId37" w:history="1">
         <w:r>
           <w:rPr>
             <w:rStyle w:val="Hyperlink"/>
@@ -14282,7 +13939,7 @@
         </w:rPr>
         <w:t xml:space="preserve">. Retrieved from </w:t>
       </w:r>
-      <w:hyperlink r:id="rId24" w:anchor=":~:text=aureus%20is%20spread%2C%20common%20symptoms,infections%20are%20not%20serious%2C%20S" w:history="1">
+      <w:hyperlink r:id="rId38" w:anchor=":~:text=aureus%20is%20spread%2C%20common%20symptoms,infections%20are%20not%20serious%2C%20S" w:history="1">
         <w:r>
           <w:rPr>
             <w:rStyle w:val="Hyperlink"/>
@@ -14321,7 +13978,7 @@
         </w:rPr>
         <w:t xml:space="preserve">Arduino.cc (2022). UNO R3. Retrieved from </w:t>
       </w:r>
-      <w:hyperlink r:id="rId25" w:history="1">
+      <w:hyperlink r:id="rId39" w:history="1">
         <w:r>
           <w:rPr>
             <w:rStyle w:val="Hyperlink"/>
@@ -14387,7 +14044,7 @@
         </w:rPr>
         <w:t xml:space="preserve">. Retrieved from </w:t>
       </w:r>
-      <w:hyperlink r:id="rId26" w:history="1">
+      <w:hyperlink r:id="rId40" w:history="1">
         <w:r>
           <w:rPr>
             <w:rStyle w:val="Hyperlink"/>
@@ -14426,7 +14083,7 @@
         </w:rPr>
         <w:t xml:space="preserve">sparkfun.com (2022). Resistors. Retrieved from </w:t>
       </w:r>
-      <w:hyperlink r:id="rId27" w:history="1">
+      <w:hyperlink r:id="rId41" w:history="1">
         <w:r>
           <w:rPr>
             <w:rStyle w:val="Hyperlink"/>
@@ -14850,7 +14507,7 @@
                     <pic:cNvPicPr/>
                   </pic:nvPicPr>
                   <pic:blipFill>
-                    <a:blip r:embed="rId28"/>
+                    <a:blip r:embed="rId42"/>
                     <a:stretch>
                       <a:fillRect/>
                     </a:stretch>
@@ -15209,23 +14866,13 @@
               </w:rPr>
               <w:t xml:space="preserve">Engr. </w:t>
             </w:r>
-            <w:proofErr w:type="spellStart"/>
             <w:r>
               <w:rPr>
                 <w:rFonts w:ascii="Arial" w:eastAsia="Arial" w:hAnsi="Arial" w:cs="Arial"/>
                 <w:sz w:val="22"/>
                 <w:szCs w:val="22"/>
               </w:rPr>
-              <w:t>Pedrito</w:t>
-            </w:r>
-            <w:proofErr w:type="spellEnd"/>
-            <w:r>
-              <w:rPr>
-                <w:rFonts w:ascii="Arial" w:eastAsia="Arial" w:hAnsi="Arial" w:cs="Arial"/>
-                <w:sz w:val="22"/>
-                <w:szCs w:val="22"/>
-              </w:rPr>
-              <w:t xml:space="preserve"> M. Tenerife Jr. </w:t>
+              <w:t xml:space="preserve">Pedrito M. Tenerife Jr. </w:t>
             </w:r>
             <w:r>
               <w:rPr>
@@ -15310,23 +14957,13 @@
                 <w:szCs w:val="22"/>
               </w:rPr>
             </w:pPr>
-            <w:proofErr w:type="spellStart"/>
             <w:r>
               <w:rPr>
                 <w:rFonts w:ascii="Arial" w:eastAsia="Arial" w:hAnsi="Arial" w:cs="Arial"/>
                 <w:sz w:val="22"/>
                 <w:szCs w:val="22"/>
               </w:rPr>
-              <w:t>BSCpE</w:t>
-            </w:r>
-            <w:proofErr w:type="spellEnd"/>
-            <w:r>
-              <w:rPr>
-                <w:rFonts w:ascii="Arial" w:eastAsia="Arial" w:hAnsi="Arial" w:cs="Arial"/>
-                <w:sz w:val="22"/>
-                <w:szCs w:val="22"/>
-              </w:rPr>
-              <w:t xml:space="preserve"> </w:t>
+              <w:t xml:space="preserve">BSCpE </w:t>
             </w:r>
             <w:r>
               <w:rPr>
@@ -15886,25 +15523,7 @@
                 <w:sz w:val="22"/>
                 <w:szCs w:val="22"/>
               </w:rPr>
-              <w:t xml:space="preserve">Jonathan C. </w:t>
-            </w:r>
-            <w:proofErr w:type="spellStart"/>
-            <w:r>
-              <w:rPr>
-                <w:rFonts w:ascii="Arial" w:eastAsia="Arial" w:hAnsi="Arial" w:cs="Arial"/>
-                <w:sz w:val="22"/>
-                <w:szCs w:val="22"/>
-              </w:rPr>
-              <w:t>Manarang</w:t>
-            </w:r>
-            <w:proofErr w:type="spellEnd"/>
-            <w:r>
-              <w:rPr>
-                <w:rFonts w:ascii="Arial" w:eastAsia="Arial" w:hAnsi="Arial" w:cs="Arial"/>
-                <w:sz w:val="22"/>
-                <w:szCs w:val="22"/>
-              </w:rPr>
-              <w:t xml:space="preserve"> </w:t>
+              <w:t xml:space="preserve">Jonathan C. Manarang </w:t>
             </w:r>
             <w:r>
               <w:rPr>
@@ -16227,25 +15846,7 @@
                 <w:sz w:val="20"/>
                 <w:szCs w:val="20"/>
               </w:rPr>
-              <w:t xml:space="preserve">Consider adding how to verify the effectivity/ effectiveness of your disinfection device. Maximize the use of Arduino (example: sending </w:t>
-            </w:r>
-            <w:proofErr w:type="spellStart"/>
-            <w:r>
-              <w:rPr>
-                <w:rFonts w:ascii="Arial" w:eastAsia="Arial" w:hAnsi="Arial" w:cs="Arial"/>
-                <w:sz w:val="20"/>
-                <w:szCs w:val="20"/>
-              </w:rPr>
-              <w:t>sms</w:t>
-            </w:r>
-            <w:proofErr w:type="spellEnd"/>
-            <w:r>
-              <w:rPr>
-                <w:rFonts w:ascii="Arial" w:eastAsia="Arial" w:hAnsi="Arial" w:cs="Arial"/>
-                <w:sz w:val="20"/>
-                <w:szCs w:val="20"/>
-              </w:rPr>
-              <w:t xml:space="preserve"> about the status of the disinfection and the device)</w:t>
+              <w:t>Consider adding how to verify the effectivity/ effectiveness of your disinfection device. Maximize the use of Arduino (example: sending sms about the status of the disinfection and the device)</w:t>
             </w:r>
           </w:p>
           <w:p>
@@ -16322,36 +15923,8 @@
                 <w:sz w:val="20"/>
                 <w:szCs w:val="20"/>
               </w:rPr>
-              <w:t xml:space="preserve">Add </w:t>
+              <w:t>Add gsm shield for sending message to the owner of the item being sanitized. Apply this prototype to laboratory subjects, include the counting of object being sanitized. Provide clinical lab test result in front of your subject to denote that it is calibra</w:t>
             </w:r>
-            <w:proofErr w:type="spellStart"/>
-            <w:r>
-              <w:rPr>
-                <w:rFonts w:ascii="Arial" w:hAnsi="Arial" w:cs="Arial"/>
-                <w:sz w:val="20"/>
-                <w:szCs w:val="20"/>
-              </w:rPr>
-              <w:t>gsm</w:t>
-            </w:r>
-            <w:proofErr w:type="spellEnd"/>
-            <w:r>
-              <w:rPr>
-                <w:rFonts w:ascii="Arial" w:hAnsi="Arial" w:cs="Arial"/>
-                <w:sz w:val="20"/>
-                <w:szCs w:val="20"/>
-              </w:rPr>
-              <w:t xml:space="preserve"> shield for sending message to the owner of the item being sanitized. Apply this prototype to laboratory subjects, include the counting of object being sanitized. Provide clinical lab test result in front of your subject to denote that it is </w:t>
-            </w:r>
-            <w:proofErr w:type="spellStart"/>
-            <w:r>
-              <w:rPr>
-                <w:rFonts w:ascii="Arial" w:hAnsi="Arial" w:cs="Arial"/>
-                <w:sz w:val="20"/>
-                <w:szCs w:val="20"/>
-              </w:rPr>
-              <w:t>calibra</w:t>
-            </w:r>
-            <w:proofErr w:type="spellEnd"/>
             <w:r>
               <w:rPr>
                 <w:rFonts w:ascii="Arial" w:hAnsi="Arial" w:cs="Arial"/>
@@ -16422,25 +15995,7 @@
           <w:sz w:val="18"/>
           <w:szCs w:val="18"/>
         </w:rPr>
-        <w:t xml:space="preserve">The data shown above are acquired from the filled-out Panel Evaluation Form in Google Forms. Should there be any error on this report, please notify the </w:t>
-      </w:r>
-      <w:proofErr w:type="spellStart"/>
-      <w:r>
-        <w:rPr>
-          <w:rFonts w:ascii="Arial" w:eastAsia="Arial" w:hAnsi="Arial" w:cs="Arial"/>
-          <w:sz w:val="18"/>
-          <w:szCs w:val="18"/>
-        </w:rPr>
-        <w:t>CpE</w:t>
-      </w:r>
-      <w:proofErr w:type="spellEnd"/>
-      <w:r>
-        <w:rPr>
-          <w:rFonts w:ascii="Arial" w:eastAsia="Arial" w:hAnsi="Arial" w:cs="Arial"/>
-          <w:sz w:val="18"/>
-          <w:szCs w:val="18"/>
-        </w:rPr>
-        <w:t xml:space="preserve"> Research Committee for verification.</w:t>
+        <w:t>The data shown above are acquired from the filled-out Panel Evaluation Form in Google Forms. Should there be any error on this report, please notify the CpE Research Committee for verification.</w:t>
       </w:r>
       <w:r>
         <w:rPr>
@@ -16566,7 +16121,7 @@
                     <pic:cNvPicPr/>
                   </pic:nvPicPr>
                   <pic:blipFill>
-                    <a:blip r:embed="rId29"/>
+                    <a:blip r:embed="rId43"/>
                     <a:stretch>
                       <a:fillRect/>
                     </a:stretch>
@@ -16700,7 +16255,7 @@
                     </pic:cNvPicPr>
                   </pic:nvPicPr>
                   <pic:blipFill>
-                    <a:blip r:embed="rId30">
+                    <a:blip r:embed="rId44">
                       <a:extLst>
                         <a:ext uri="{28A0092B-C50C-407E-A947-70E740481C1C}">
                           <a14:useLocalDpi xmlns:a14="http://schemas.microsoft.com/office/drawing/2010/main" val="0"/>
@@ -17855,12 +17410,12 @@
     </w:p>
     <w:p/>
     <w:sectPr>
-      <w:headerReference w:type="even" r:id="rId31"/>
-      <w:headerReference w:type="default" r:id="rId32"/>
-      <w:footerReference w:type="even" r:id="rId33"/>
-      <w:footerReference w:type="default" r:id="rId34"/>
-      <w:headerReference w:type="first" r:id="rId35"/>
-      <w:footerReference w:type="first" r:id="rId36"/>
+      <w:headerReference w:type="even" r:id="rId45"/>
+      <w:headerReference w:type="default" r:id="rId46"/>
+      <w:footerReference w:type="even" r:id="rId47"/>
+      <w:footerReference w:type="default" r:id="rId48"/>
+      <w:headerReference w:type="first" r:id="rId49"/>
+      <w:footerReference w:type="first" r:id="rId50"/>
       <w:pgSz w:w="12240" w:h="15840"/>
       <w:pgMar w:top="1440" w:right="1440" w:bottom="1440" w:left="2160" w:header="720" w:footer="720" w:gutter="0"/>
       <w:pgNumType w:start="0"/>
@@ -18287,7 +17842,7 @@
             </wp:anchor>
           </w:drawing>
         </mc:Choice>
-        <mc:Fallback xmlns:a="http://schemas.openxmlformats.org/drawingml/2006/main" xmlns:pic="http://schemas.openxmlformats.org/drawingml/2006/picture" xmlns:a14="http://schemas.microsoft.com/office/drawing/2010/main">
+        <mc:Fallback xmlns:a14="http://schemas.microsoft.com/office/drawing/2010/main" xmlns:pic="http://schemas.openxmlformats.org/drawingml/2006/picture" xmlns:a="http://schemas.openxmlformats.org/drawingml/2006/main">
           <w:pict w14:anchorId="6AEAB0B2">
             <v:line id="Straight Connector 57" style="position:absolute;z-index:251670528;visibility:visible;mso-wrap-style:square;mso-width-percent:0;mso-height-percent:0;mso-wrap-distance-left:0;mso-wrap-distance-top:0;mso-wrap-distance-right:0;mso-wrap-distance-bottom:0;mso-position-horizontal:left;mso-position-horizontal-relative:right-margin-area;mso-position-vertical:absolute;mso-position-vertical-relative:text;mso-width-percent:0;mso-height-percent:0;mso-width-relative:page;mso-height-relative:page" o:spid="_x0000_s1026" o:allowincell="f" from="0,-36pt" to="0,756pt" w14:anchorId="511A4B6B" o:gfxdata="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">
               <o:lock v:ext="edit" shapetype="f"/>
@@ -18357,7 +17912,7 @@
             </wp:anchor>
           </w:drawing>
         </mc:Choice>
-        <mc:Fallback xmlns:a="http://schemas.openxmlformats.org/drawingml/2006/main" xmlns:pic="http://schemas.openxmlformats.org/drawingml/2006/picture" xmlns:a14="http://schemas.microsoft.com/office/drawing/2010/main">
+        <mc:Fallback xmlns:a14="http://schemas.microsoft.com/office/drawing/2010/main" xmlns:pic="http://schemas.openxmlformats.org/drawingml/2006/picture" xmlns:a="http://schemas.openxmlformats.org/drawingml/2006/main">
           <w:pict w14:anchorId="2E2B7DA9">
             <v:line id="Straight Connector 56" style="position:absolute;z-index:251671552;visibility:visible;mso-wrap-style:square;mso-width-percent:0;mso-height-percent:0;mso-wrap-distance-left:0;mso-wrap-distance-top:0;mso-wrap-distance-right:0;mso-wrap-distance-bottom:0;mso-position-horizontal:absolute;mso-position-horizontal-relative:text;mso-position-vertical:absolute;mso-position-vertical-relative:text;mso-width-percent:0;mso-height-percent:0;mso-width-relative:page;mso-height-relative:page" o:spid="_x0000_s1026" o:allowincell="f" from="0,-36pt" to="0,756pt" w14:anchorId="15E3364D" o:gfxdata="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">
               <o:lock v:ext="edit" shapetype="f"/>
@@ -18992,7 +18547,7 @@
             </wp:anchor>
           </w:drawing>
         </mc:Choice>
-        <mc:Fallback xmlns:a="http://schemas.openxmlformats.org/drawingml/2006/main" xmlns:pic="http://schemas.openxmlformats.org/drawingml/2006/picture" xmlns:a14="http://schemas.microsoft.com/office/drawing/2010/main">
+        <mc:Fallback xmlns:a14="http://schemas.microsoft.com/office/drawing/2010/main" xmlns:pic="http://schemas.openxmlformats.org/drawingml/2006/picture" xmlns:a="http://schemas.openxmlformats.org/drawingml/2006/main">
           <w:pict w14:anchorId="534E6934">
             <v:group id="Group 3" style="position:absolute;margin-left:-108.85pt;margin-top:22.2pt;width:612pt;height:18pt;z-index:251676672" coordsize="12240,360" o:spid="_x0000_s1026" w14:anchorId="0063858A" o:gfxdata="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">
               <v:line id="Straight Connector 60" style="position:absolute;visibility:visible;mso-wrap-style:square" o:spid="_x0000_s1027" o:connectortype="straight" from="0,0" to="12240,0" o:gfxdata="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"/>
@@ -19471,7 +19026,7 @@
             </wp:anchor>
           </w:drawing>
         </mc:Choice>
-        <mc:Fallback xmlns:a="http://schemas.openxmlformats.org/drawingml/2006/main" xmlns:pic="http://schemas.openxmlformats.org/drawingml/2006/picture" xmlns:a14="http://schemas.microsoft.com/office/drawing/2010/main">
+        <mc:Fallback xmlns:a14="http://schemas.microsoft.com/office/drawing/2010/main" xmlns:pic="http://schemas.openxmlformats.org/drawingml/2006/picture" xmlns:a="http://schemas.openxmlformats.org/drawingml/2006/main">
           <w:pict w14:anchorId="3707D1BC">
             <v:line id="Straight Connector 36" style="position:absolute;z-index:251663360;visibility:visible;mso-wrap-style:square;mso-width-percent:0;mso-height-percent:0;mso-wrap-distance-left:0;mso-wrap-distance-top:0;mso-wrap-distance-right:0;mso-wrap-distance-bottom:0;mso-position-horizontal:left;mso-position-horizontal-relative:right-margin-area;mso-position-vertical:absolute;mso-position-vertical-relative:text;mso-width-percent:0;mso-height-percent:0;mso-width-relative:page;mso-height-relative:page" o:spid="_x0000_s1026" o:allowincell="f" from="0,-36pt" to="0,756pt" w14:anchorId="427A64EA" o:gfxdata="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">
               <o:lock v:ext="edit" shapetype="f"/>
@@ -19541,7 +19096,7 @@
             </wp:anchor>
           </w:drawing>
         </mc:Choice>
-        <mc:Fallback xmlns:a="http://schemas.openxmlformats.org/drawingml/2006/main" xmlns:pic="http://schemas.openxmlformats.org/drawingml/2006/picture" xmlns:a14="http://schemas.microsoft.com/office/drawing/2010/main">
+        <mc:Fallback xmlns:a14="http://schemas.microsoft.com/office/drawing/2010/main" xmlns:pic="http://schemas.openxmlformats.org/drawingml/2006/picture" xmlns:a="http://schemas.openxmlformats.org/drawingml/2006/main">
           <w:pict w14:anchorId="4DCC5795">
             <v:line id="Straight Connector 35" style="position:absolute;z-index:251664384;visibility:visible;mso-wrap-style:square;mso-width-percent:0;mso-height-percent:0;mso-wrap-distance-left:0;mso-wrap-distance-top:0;mso-wrap-distance-right:0;mso-wrap-distance-bottom:0;mso-position-horizontal:absolute;mso-position-horizontal-relative:text;mso-position-vertical:absolute;mso-position-vertical-relative:text;mso-width-percent:0;mso-height-percent:0;mso-width-relative:page;mso-height-relative:page" o:spid="_x0000_s1026" o:allowincell="f" from="0,-36pt" to="0,756pt" w14:anchorId="731F18BC" o:gfxdata="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">
               <o:lock v:ext="edit" shapetype="f"/>
@@ -20057,7 +19612,7 @@
             </wp:anchor>
           </w:drawing>
         </mc:Choice>
-        <mc:Fallback xmlns:a="http://schemas.openxmlformats.org/drawingml/2006/main" xmlns:pic="http://schemas.openxmlformats.org/drawingml/2006/picture" xmlns:a14="http://schemas.microsoft.com/office/drawing/2010/main">
+        <mc:Fallback xmlns:a14="http://schemas.microsoft.com/office/drawing/2010/main" xmlns:pic="http://schemas.openxmlformats.org/drawingml/2006/picture" xmlns:a="http://schemas.openxmlformats.org/drawingml/2006/main">
           <w:pict w14:anchorId="4FC21256">
             <v:group id="Group 3" style="position:absolute;margin-left:-108.75pt;margin-top:22.2pt;width:612pt;height:18pt;z-index:251669504;mso-width-relative:margin;mso-height-relative:margin" coordsize="12240,360" o:spid="_x0000_s1026" w14:anchorId="1F773755" o:gfxdata="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">
               <v:line id="Straight Connector 44" style="position:absolute;visibility:visible;mso-wrap-style:square" o:spid="_x0000_s1027" o:connectortype="straight" from="0,0" to="12240,0" o:gfxdata="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"/>

</xml_diff>